<commit_message>
Intro. SQL com MySQL - Aula 02
</commit_message>
<xml_diff>
--- a/Anotações - Introdução ao SQL com MySQL - Manipule e consulte Dados  - Micro-certificações - Introdução a Banco de Dados.docx
+++ b/Anotações - Introdução ao SQL com MySQL - Manipule e consulte Dados  - Micro-certificações - Introdução a Banco de Dados.docx
@@ -1,6 +1,6 @@
 
 <file path=word/document.xml><?xml version="1.0" encoding="utf-8"?>
-<w:document xmlns:wpc="http://schemas.microsoft.com/office/word/2010/wordprocessingCanvas" xmlns:cx="http://schemas.microsoft.com/office/drawing/2014/chartex" xmlns:cx1="http://schemas.microsoft.com/office/drawing/2015/9/8/chartex" xmlns:cx2="http://schemas.microsoft.com/office/drawing/2015/10/21/chartex" xmlns:cx3="http://schemas.microsoft.com/office/drawing/2016/5/9/chartex" xmlns:cx4="http://schemas.microsoft.com/office/drawing/2016/5/10/chartex" xmlns:cx5="http://schemas.microsoft.com/office/drawing/2016/5/11/chartex" xmlns:cx6="http://schemas.microsoft.com/office/drawing/2016/5/12/chartex" xmlns:cx7="http://schemas.microsoft.com/office/drawing/2016/5/13/chartex" xmlns:cx8="http://schemas.microsoft.com/office/drawing/2016/5/14/chartex" xmlns:mc="http://schemas.openxmlformats.org/markup-compatibility/2006" xmlns:aink="http://schemas.microsoft.com/office/drawing/2016/ink" xmlns:am3d="http://schemas.microsoft.com/office/drawing/2017/model3d" xmlns:o="urn:schemas-microsoft-com:office:office" xmlns:r="http://schemas.openxmlformats.org/officeDocument/2006/relationships" xmlns:m="http://schemas.openxmlformats.org/officeDocument/2006/math" xmlns:v="urn:schemas-microsoft-com:vml" xmlns:wp14="http://schemas.microsoft.com/office/word/2010/wordprocessingDrawing" xmlns:wp="http://schemas.openxmlformats.org/drawingml/2006/wordprocessingDrawing" xmlns:w10="urn:schemas-microsoft-com:office:word" xmlns:w="http://schemas.openxmlformats.org/wordprocessingml/2006/main" xmlns:w14="http://schemas.microsoft.com/office/word/2010/wordml" xmlns:w15="http://schemas.microsoft.com/office/word/2012/wordml" xmlns:w16cex="http://schemas.microsoft.com/office/word/2018/wordml/cex" xmlns:w16cid="http://schemas.microsoft.com/office/word/2016/wordml/cid" xmlns:w16="http://schemas.microsoft.com/office/word/2018/wordml" xmlns:w16se="http://schemas.microsoft.com/office/word/2015/wordml/symex" xmlns:wpg="http://schemas.microsoft.com/office/word/2010/wordprocessingGroup" xmlns:wpi="http://schemas.microsoft.com/office/word/2010/wordprocessingInk" xmlns:wne="http://schemas.microsoft.com/office/word/2006/wordml" xmlns:wps="http://schemas.microsoft.com/office/word/2010/wordprocessingShape" mc:Ignorable="w14 w15 w16se w16cid w16 w16cex wp14">
+<w:document xmlns:wpc="http://schemas.microsoft.com/office/word/2010/wordprocessingCanvas" xmlns:cx="http://schemas.microsoft.com/office/drawing/2014/chartex" xmlns:cx1="http://schemas.microsoft.com/office/drawing/2015/9/8/chartex" xmlns:mc="http://schemas.openxmlformats.org/markup-compatibility/2006" xmlns:o="urn:schemas-microsoft-com:office:office" xmlns:r="http://schemas.openxmlformats.org/officeDocument/2006/relationships" xmlns:m="http://schemas.openxmlformats.org/officeDocument/2006/math" xmlns:v="urn:schemas-microsoft-com:vml" xmlns:wp14="http://schemas.microsoft.com/office/word/2010/wordprocessingDrawing" xmlns:wp="http://schemas.openxmlformats.org/drawingml/2006/wordprocessingDrawing" xmlns:w10="urn:schemas-microsoft-com:office:word" xmlns:w="http://schemas.openxmlformats.org/wordprocessingml/2006/main" xmlns:w14="http://schemas.microsoft.com/office/word/2010/wordml" xmlns:w15="http://schemas.microsoft.com/office/word/2012/wordml" xmlns:w16se="http://schemas.microsoft.com/office/word/2015/wordml/symex" xmlns:wpg="http://schemas.microsoft.com/office/word/2010/wordprocessingGroup" xmlns:wpi="http://schemas.microsoft.com/office/word/2010/wordprocessingInk" xmlns:wne="http://schemas.microsoft.com/office/word/2006/wordml" xmlns:wps="http://schemas.microsoft.com/office/word/2010/wordprocessingShape" mc:Ignorable="w14 w15 w16se wp14">
   <w:body>
     <w:p>
       <w:pPr>
@@ -470,70 +470,98 @@
     <w:p>
       <w:pPr>
         <w:pStyle w:val="NormalWeb"/>
-      </w:pPr>
-      <w:r>
-        <w:t xml:space="preserve">14) Mantenha as propriedades padrões do serviço e da porta de comunicação. Clique </w:t>
-      </w:r>
-      <w:r>
-        <w:rPr>
-          <w:rStyle w:val="nfase"/>
-        </w:rPr>
-        <w:t>Next</w:t>
-      </w:r>
-      <w:r>
-        <w:t>.</w:t>
-      </w:r>
-    </w:p>
-    <w:p>
-      <w:pPr>
-        <w:pStyle w:val="NormalWeb"/>
-      </w:pPr>
-      <w:r>
         <w:rPr>
           <w:lang w:val="en-US"/>
         </w:rPr>
-        <w:t xml:space="preserve">15) </w:t>
-      </w:r>
-      <w:proofErr w:type="spellStart"/>
+      </w:pPr>
+      <w:r>
+        <w:t xml:space="preserve">14) Mantenha as propriedades padrões do serviço e da porta de comunicação. </w:t>
+      </w:r>
       <w:r>
         <w:rPr>
           <w:lang w:val="en-US"/>
         </w:rPr>
-        <w:t>Mantenha</w:t>
-      </w:r>
-      <w:proofErr w:type="spellEnd"/>
-      <w:r>
-        <w:rPr>
-          <w:lang w:val="en-US"/>
-        </w:rPr>
-        <w:t xml:space="preserve"> a </w:t>
-      </w:r>
-      <w:proofErr w:type="spellStart"/>
-      <w:r>
-        <w:rPr>
-          <w:lang w:val="en-US"/>
-        </w:rPr>
-        <w:t>opção</w:t>
-      </w:r>
-      <w:proofErr w:type="spellEnd"/>
-      <w:r>
-        <w:rPr>
-          <w:lang w:val="en-US"/>
-        </w:rPr>
-        <w:t xml:space="preserve"> </w:t>
+        <w:t xml:space="preserve">Clique </w:t>
       </w:r>
       <w:r>
         <w:rPr>
           <w:rStyle w:val="nfase"/>
           <w:lang w:val="en-US"/>
         </w:rPr>
-        <w:t>Use Strong Encryption for Authentication</w:t>
+        <w:t>Next</w:t>
       </w:r>
       <w:r>
         <w:rPr>
           <w:lang w:val="en-US"/>
         </w:rPr>
-        <w:t xml:space="preserve"> .... </w:t>
+        <w:t>.</w:t>
+      </w:r>
+    </w:p>
+    <w:p>
+      <w:pPr>
+        <w:pStyle w:val="NormalWeb"/>
+      </w:pPr>
+      <w:r>
+        <w:rPr>
+          <w:lang w:val="en-US"/>
+        </w:rPr>
+        <w:t xml:space="preserve">15) </w:t>
+      </w:r>
+      <w:proofErr w:type="spellStart"/>
+      <w:r>
+        <w:rPr>
+          <w:lang w:val="en-US"/>
+        </w:rPr>
+        <w:t>Mantenha</w:t>
+      </w:r>
+      <w:proofErr w:type="spellEnd"/>
+      <w:r>
+        <w:rPr>
+          <w:lang w:val="en-US"/>
+        </w:rPr>
+        <w:t xml:space="preserve"> a </w:t>
+      </w:r>
+      <w:proofErr w:type="spellStart"/>
+      <w:r>
+        <w:rPr>
+          <w:lang w:val="en-US"/>
+        </w:rPr>
+        <w:t>opção</w:t>
+      </w:r>
+      <w:proofErr w:type="spellEnd"/>
+      <w:r>
+        <w:rPr>
+          <w:lang w:val="en-US"/>
+        </w:rPr>
+        <w:t xml:space="preserve"> </w:t>
+      </w:r>
+      <w:r>
+        <w:rPr>
+          <w:rStyle w:val="nfase"/>
+          <w:lang w:val="en-US"/>
+        </w:rPr>
+        <w:t xml:space="preserve">Use Strong Encryption for </w:t>
+      </w:r>
+      <w:proofErr w:type="gramStart"/>
+      <w:r>
+        <w:rPr>
+          <w:rStyle w:val="nfase"/>
+          <w:lang w:val="en-US"/>
+        </w:rPr>
+        <w:t>Authentication</w:t>
+      </w:r>
+      <w:r>
+        <w:rPr>
+          <w:lang w:val="en-US"/>
+        </w:rPr>
+        <w:t xml:space="preserve"> ....</w:t>
+      </w:r>
+      <w:proofErr w:type="gramEnd"/>
+      <w:r>
+        <w:rPr>
+          <w:lang w:val="en-US"/>
+        </w:rPr>
+        <w:t xml:space="preserve"> </w:t>
       </w:r>
       <w:r>
         <w:t xml:space="preserve">Clique em </w:t>
@@ -719,6 +747,2276 @@
         </w:rPr>
         <w:t>Aprendemos a instalar o MySQL e o Workbench.</w:t>
       </w:r>
+    </w:p>
+    <w:p>
+      <w:pPr>
+        <w:spacing w:before="100" w:beforeAutospacing="1" w:after="100" w:afterAutospacing="1" w:line="240" w:lineRule="auto"/>
+        <w:rPr>
+          <w:rFonts w:ascii="Times New Roman" w:eastAsia="Times New Roman" w:hAnsi="Times New Roman" w:cs="Times New Roman"/>
+          <w:sz w:val="24"/>
+          <w:szCs w:val="24"/>
+        </w:rPr>
+      </w:pPr>
+    </w:p>
+    <w:p>
+      <w:pPr>
+        <w:spacing w:before="100" w:beforeAutospacing="1" w:after="100" w:afterAutospacing="1" w:line="240" w:lineRule="auto"/>
+        <w:rPr>
+          <w:b/>
+        </w:rPr>
+      </w:pPr>
+      <w:r>
+        <w:rPr>
+          <w:b/>
+          <w:highlight w:val="cyan"/>
+        </w:rPr>
+        <w:t>Aula 02</w:t>
+      </w:r>
+      <w:r>
+        <w:rPr>
+          <w:b/>
+          <w:highlight w:val="cyan"/>
+        </w:rPr>
+        <w:t xml:space="preserve"> - Consolidando o seu conhecimento</w:t>
+      </w:r>
+    </w:p>
+    <w:p>
+      <w:pPr>
+        <w:spacing w:before="100" w:beforeAutospacing="1" w:after="100" w:afterAutospacing="1" w:line="240" w:lineRule="auto"/>
+        <w:rPr>
+          <w:rFonts w:ascii="Times New Roman" w:eastAsia="Times New Roman" w:hAnsi="Times New Roman" w:cs="Times New Roman"/>
+          <w:sz w:val="24"/>
+          <w:szCs w:val="24"/>
+        </w:rPr>
+      </w:pPr>
+      <w:r>
+        <w:rPr>
+          <w:rFonts w:ascii="Times New Roman" w:eastAsia="Times New Roman" w:hAnsi="Times New Roman" w:cs="Times New Roman"/>
+          <w:sz w:val="24"/>
+          <w:szCs w:val="24"/>
+        </w:rPr>
+        <w:t>Chegou a hora de você seguir todos os passos realizados por mim durante esta aula. Caso já tenha feito, excelente. Se ainda não, é importante que você execute o que foi visto nos vídeos para poder continuar com a próxima aula.</w:t>
+      </w:r>
+    </w:p>
+    <w:p>
+      <w:pPr>
+        <w:spacing w:before="100" w:beforeAutospacing="1" w:after="100" w:afterAutospacing="1" w:line="240" w:lineRule="auto"/>
+        <w:rPr>
+          <w:rFonts w:ascii="Times New Roman" w:eastAsia="Times New Roman" w:hAnsi="Times New Roman" w:cs="Times New Roman"/>
+          <w:sz w:val="24"/>
+          <w:szCs w:val="24"/>
+        </w:rPr>
+      </w:pPr>
+      <w:proofErr w:type="gramStart"/>
+      <w:r>
+        <w:rPr>
+          <w:rFonts w:ascii="Times New Roman" w:eastAsia="Times New Roman" w:hAnsi="Times New Roman" w:cs="Times New Roman"/>
+          <w:sz w:val="24"/>
+          <w:szCs w:val="24"/>
+        </w:rPr>
+        <w:t>1) Acesse</w:t>
+      </w:r>
+      <w:proofErr w:type="gramEnd"/>
+      <w:r>
+        <w:rPr>
+          <w:rFonts w:ascii="Times New Roman" w:eastAsia="Times New Roman" w:hAnsi="Times New Roman" w:cs="Times New Roman"/>
+          <w:sz w:val="24"/>
+          <w:szCs w:val="24"/>
+        </w:rPr>
+        <w:t xml:space="preserve"> o Workbench.</w:t>
+      </w:r>
+    </w:p>
+    <w:p>
+      <w:pPr>
+        <w:spacing w:before="100" w:beforeAutospacing="1" w:after="100" w:afterAutospacing="1" w:line="240" w:lineRule="auto"/>
+        <w:rPr>
+          <w:rFonts w:ascii="Times New Roman" w:eastAsia="Times New Roman" w:hAnsi="Times New Roman" w:cs="Times New Roman"/>
+          <w:sz w:val="24"/>
+          <w:szCs w:val="24"/>
+        </w:rPr>
+      </w:pPr>
+      <w:proofErr w:type="gramStart"/>
+      <w:r>
+        <w:rPr>
+          <w:rFonts w:ascii="Times New Roman" w:eastAsia="Times New Roman" w:hAnsi="Times New Roman" w:cs="Times New Roman"/>
+          <w:sz w:val="24"/>
+          <w:szCs w:val="24"/>
+        </w:rPr>
+        <w:t>2) No</w:t>
+      </w:r>
+      <w:proofErr w:type="gramEnd"/>
+      <w:r>
+        <w:rPr>
+          <w:rFonts w:ascii="Times New Roman" w:eastAsia="Times New Roman" w:hAnsi="Times New Roman" w:cs="Times New Roman"/>
+          <w:sz w:val="24"/>
+          <w:szCs w:val="24"/>
+        </w:rPr>
+        <w:t xml:space="preserve"> canto esquerdo temos uma estrutura em forma de árvore onde vemos o banco de dados, ou esquemas.</w:t>
+      </w:r>
+    </w:p>
+    <w:p>
+      <w:pPr>
+        <w:spacing w:before="100" w:beforeAutospacing="1" w:after="100" w:afterAutospacing="1" w:line="240" w:lineRule="auto"/>
+        <w:rPr>
+          <w:rFonts w:ascii="Times New Roman" w:eastAsia="Times New Roman" w:hAnsi="Times New Roman" w:cs="Times New Roman"/>
+          <w:sz w:val="24"/>
+          <w:szCs w:val="24"/>
+        </w:rPr>
+      </w:pPr>
+      <w:r>
+        <w:rPr>
+          <w:rFonts w:ascii="Times New Roman" w:eastAsia="Times New Roman" w:hAnsi="Times New Roman" w:cs="Times New Roman"/>
+          <w:noProof/>
+          <w:sz w:val="24"/>
+          <w:szCs w:val="24"/>
+        </w:rPr>
+        <w:drawing>
+          <wp:inline distT="0" distB="0" distL="0" distR="0" wp14:anchorId="78DF377E" wp14:editId="41F1F08E">
+            <wp:extent cx="1914525" cy="901842"/>
+            <wp:effectExtent l="0" t="0" r="0" b="0"/>
+            <wp:docPr id="10" name="Imagem 10" descr="1.png"/>
+            <wp:cNvGraphicFramePr>
+              <a:graphicFrameLocks xmlns:a="http://schemas.openxmlformats.org/drawingml/2006/main" noChangeAspect="1"/>
+            </wp:cNvGraphicFramePr>
+            <a:graphic xmlns:a="http://schemas.openxmlformats.org/drawingml/2006/main">
+              <a:graphicData uri="http://schemas.openxmlformats.org/drawingml/2006/picture">
+                <pic:pic xmlns:pic="http://schemas.openxmlformats.org/drawingml/2006/picture">
+                  <pic:nvPicPr>
+                    <pic:cNvPr id="0" name="Picture 1" descr="1.png"/>
+                    <pic:cNvPicPr>
+                      <a:picLocks noChangeAspect="1" noChangeArrowheads="1"/>
+                    </pic:cNvPicPr>
+                  </pic:nvPicPr>
+                  <pic:blipFill>
+                    <a:blip r:embed="rId6">
+                      <a:extLst>
+                        <a:ext uri="{28A0092B-C50C-407E-A947-70E740481C1C}">
+                          <a14:useLocalDpi xmlns:a14="http://schemas.microsoft.com/office/drawing/2010/main" val="0"/>
+                        </a:ext>
+                      </a:extLst>
+                    </a:blip>
+                    <a:srcRect/>
+                    <a:stretch>
+                      <a:fillRect/>
+                    </a:stretch>
+                  </pic:blipFill>
+                  <pic:spPr bwMode="auto">
+                    <a:xfrm>
+                      <a:off x="0" y="0"/>
+                      <a:ext cx="2006419" cy="945129"/>
+                    </a:xfrm>
+                    <a:prstGeom prst="rect">
+                      <a:avLst/>
+                    </a:prstGeom>
+                    <a:noFill/>
+                    <a:ln>
+                      <a:noFill/>
+                    </a:ln>
+                  </pic:spPr>
+                </pic:pic>
+              </a:graphicData>
+            </a:graphic>
+          </wp:inline>
+        </w:drawing>
+      </w:r>
+    </w:p>
+    <w:p>
+      <w:pPr>
+        <w:spacing w:before="100" w:beforeAutospacing="1" w:after="100" w:afterAutospacing="1" w:line="240" w:lineRule="auto"/>
+        <w:rPr>
+          <w:rFonts w:ascii="Times New Roman" w:eastAsia="Times New Roman" w:hAnsi="Times New Roman" w:cs="Times New Roman"/>
+          <w:sz w:val="24"/>
+          <w:szCs w:val="24"/>
+        </w:rPr>
+      </w:pPr>
+      <w:proofErr w:type="gramStart"/>
+      <w:r>
+        <w:rPr>
+          <w:rFonts w:ascii="Times New Roman" w:eastAsia="Times New Roman" w:hAnsi="Times New Roman" w:cs="Times New Roman"/>
+          <w:sz w:val="24"/>
+          <w:szCs w:val="24"/>
+        </w:rPr>
+        <w:t>3) Abrindo</w:t>
+      </w:r>
+      <w:proofErr w:type="gramEnd"/>
+      <w:r>
+        <w:rPr>
+          <w:rFonts w:ascii="Times New Roman" w:eastAsia="Times New Roman" w:hAnsi="Times New Roman" w:cs="Times New Roman"/>
+          <w:sz w:val="24"/>
+          <w:szCs w:val="24"/>
+        </w:rPr>
+        <w:t xml:space="preserve"> um dos banco de dados podemos ver alguns dos seus componentes.</w:t>
+      </w:r>
+    </w:p>
+    <w:p>
+      <w:pPr>
+        <w:spacing w:before="100" w:beforeAutospacing="1" w:after="100" w:afterAutospacing="1" w:line="240" w:lineRule="auto"/>
+        <w:rPr>
+          <w:rFonts w:ascii="Times New Roman" w:eastAsia="Times New Roman" w:hAnsi="Times New Roman" w:cs="Times New Roman"/>
+          <w:sz w:val="24"/>
+          <w:szCs w:val="24"/>
+        </w:rPr>
+      </w:pPr>
+      <w:r>
+        <w:rPr>
+          <w:rFonts w:ascii="Times New Roman" w:eastAsia="Times New Roman" w:hAnsi="Times New Roman" w:cs="Times New Roman"/>
+          <w:noProof/>
+          <w:sz w:val="24"/>
+          <w:szCs w:val="24"/>
+        </w:rPr>
+        <w:drawing>
+          <wp:inline distT="0" distB="0" distL="0" distR="0" wp14:anchorId="2660C2D4" wp14:editId="159337AD">
+            <wp:extent cx="1400175" cy="665576"/>
+            <wp:effectExtent l="0" t="0" r="0" b="1270"/>
+            <wp:docPr id="9" name="Imagem 9" descr="2.png"/>
+            <wp:cNvGraphicFramePr>
+              <a:graphicFrameLocks xmlns:a="http://schemas.openxmlformats.org/drawingml/2006/main" noChangeAspect="1"/>
+            </wp:cNvGraphicFramePr>
+            <a:graphic xmlns:a="http://schemas.openxmlformats.org/drawingml/2006/main">
+              <a:graphicData uri="http://schemas.openxmlformats.org/drawingml/2006/picture">
+                <pic:pic xmlns:pic="http://schemas.openxmlformats.org/drawingml/2006/picture">
+                  <pic:nvPicPr>
+                    <pic:cNvPr id="0" name="Picture 2" descr="2.png"/>
+                    <pic:cNvPicPr>
+                      <a:picLocks noChangeAspect="1" noChangeArrowheads="1"/>
+                    </pic:cNvPicPr>
+                  </pic:nvPicPr>
+                  <pic:blipFill>
+                    <a:blip r:embed="rId7">
+                      <a:extLst>
+                        <a:ext uri="{28A0092B-C50C-407E-A947-70E740481C1C}">
+                          <a14:useLocalDpi xmlns:a14="http://schemas.microsoft.com/office/drawing/2010/main" val="0"/>
+                        </a:ext>
+                      </a:extLst>
+                    </a:blip>
+                    <a:srcRect/>
+                    <a:stretch>
+                      <a:fillRect/>
+                    </a:stretch>
+                  </pic:blipFill>
+                  <pic:spPr bwMode="auto">
+                    <a:xfrm>
+                      <a:off x="0" y="0"/>
+                      <a:ext cx="1411863" cy="671132"/>
+                    </a:xfrm>
+                    <a:prstGeom prst="rect">
+                      <a:avLst/>
+                    </a:prstGeom>
+                    <a:noFill/>
+                    <a:ln>
+                      <a:noFill/>
+                    </a:ln>
+                  </pic:spPr>
+                </pic:pic>
+              </a:graphicData>
+            </a:graphic>
+          </wp:inline>
+        </w:drawing>
+      </w:r>
+    </w:p>
+    <w:p>
+      <w:pPr>
+        <w:spacing w:before="100" w:beforeAutospacing="1" w:after="100" w:afterAutospacing="1" w:line="240" w:lineRule="auto"/>
+        <w:rPr>
+          <w:rFonts w:ascii="Times New Roman" w:eastAsia="Times New Roman" w:hAnsi="Times New Roman" w:cs="Times New Roman"/>
+          <w:sz w:val="24"/>
+          <w:szCs w:val="24"/>
+        </w:rPr>
+      </w:pPr>
+      <w:proofErr w:type="gramStart"/>
+      <w:r>
+        <w:rPr>
+          <w:rFonts w:ascii="Times New Roman" w:eastAsia="Times New Roman" w:hAnsi="Times New Roman" w:cs="Times New Roman"/>
+          <w:sz w:val="24"/>
+          <w:szCs w:val="24"/>
+        </w:rPr>
+        <w:t>4) No</w:t>
+      </w:r>
+      <w:proofErr w:type="gramEnd"/>
+      <w:r>
+        <w:rPr>
+          <w:rFonts w:ascii="Times New Roman" w:eastAsia="Times New Roman" w:hAnsi="Times New Roman" w:cs="Times New Roman"/>
+          <w:sz w:val="24"/>
+          <w:szCs w:val="24"/>
+        </w:rPr>
+        <w:t xml:space="preserve"> menu do Workbench, temos o botão "+ SQL" onde uma área de edição será criada para que possamos incluir os comandos de SQL para gerenciar nossos bancos de dados.</w:t>
+      </w:r>
+    </w:p>
+    <w:p>
+      <w:pPr>
+        <w:spacing w:before="100" w:beforeAutospacing="1" w:after="100" w:afterAutospacing="1" w:line="240" w:lineRule="auto"/>
+        <w:rPr>
+          <w:rFonts w:ascii="Times New Roman" w:eastAsia="Times New Roman" w:hAnsi="Times New Roman" w:cs="Times New Roman"/>
+          <w:sz w:val="24"/>
+          <w:szCs w:val="24"/>
+        </w:rPr>
+      </w:pPr>
+      <w:proofErr w:type="gramStart"/>
+      <w:r>
+        <w:rPr>
+          <w:rFonts w:ascii="Times New Roman" w:eastAsia="Times New Roman" w:hAnsi="Times New Roman" w:cs="Times New Roman"/>
+          <w:sz w:val="24"/>
+          <w:szCs w:val="24"/>
+        </w:rPr>
+        <w:t>5) Efetue</w:t>
+      </w:r>
+      <w:proofErr w:type="gramEnd"/>
+      <w:r>
+        <w:rPr>
+          <w:rFonts w:ascii="Times New Roman" w:eastAsia="Times New Roman" w:hAnsi="Times New Roman" w:cs="Times New Roman"/>
+          <w:sz w:val="24"/>
+          <w:szCs w:val="24"/>
+        </w:rPr>
+        <w:t xml:space="preserve"> um duplo clique no banco de dados World. Depois, execute o seguinte comando na área de edição:</w:t>
+      </w:r>
+    </w:p>
+    <w:p>
+      <w:pPr>
+        <w:tabs>
+          <w:tab w:val="left" w:pos="916"/>
+          <w:tab w:val="left" w:pos="1832"/>
+          <w:tab w:val="left" w:pos="2748"/>
+          <w:tab w:val="left" w:pos="3664"/>
+          <w:tab w:val="left" w:pos="4580"/>
+          <w:tab w:val="left" w:pos="5496"/>
+          <w:tab w:val="left" w:pos="6412"/>
+          <w:tab w:val="left" w:pos="7328"/>
+          <w:tab w:val="left" w:pos="8244"/>
+          <w:tab w:val="left" w:pos="9160"/>
+          <w:tab w:val="left" w:pos="10076"/>
+          <w:tab w:val="left" w:pos="10992"/>
+          <w:tab w:val="left" w:pos="11908"/>
+          <w:tab w:val="left" w:pos="12824"/>
+          <w:tab w:val="left" w:pos="13740"/>
+          <w:tab w:val="left" w:pos="14656"/>
+        </w:tabs>
+        <w:spacing w:line="240" w:lineRule="auto"/>
+        <w:rPr>
+          <w:rFonts w:ascii="Courier New" w:eastAsia="Times New Roman" w:hAnsi="Courier New" w:cs="Courier New"/>
+          <w:sz w:val="20"/>
+          <w:szCs w:val="20"/>
+          <w:lang w:val="en-US"/>
+        </w:rPr>
+      </w:pPr>
+      <w:r>
+        <w:rPr>
+          <w:rFonts w:ascii="Courier New" w:eastAsia="Times New Roman" w:hAnsi="Courier New" w:cs="Courier New"/>
+          <w:sz w:val="20"/>
+          <w:szCs w:val="20"/>
+          <w:lang w:val="en-US"/>
+        </w:rPr>
+        <w:t>SELECT * FROM CITY;</w:t>
+      </w:r>
+    </w:p>
+    <w:p>
+      <w:pPr>
+        <w:rPr>
+          <w:rFonts w:ascii="Times New Roman" w:eastAsia="Times New Roman" w:hAnsi="Times New Roman" w:cs="Times New Roman"/>
+          <w:sz w:val="24"/>
+          <w:szCs w:val="24"/>
+          <w:lang w:val="en-US"/>
+        </w:rPr>
+      </w:pPr>
+      <w:r>
+        <w:rPr>
+          <w:rFonts w:ascii="Times New Roman" w:eastAsia="Times New Roman" w:hAnsi="Times New Roman" w:cs="Times New Roman"/>
+          <w:sz w:val="24"/>
+          <w:szCs w:val="24"/>
+          <w:lang w:val="en-US"/>
+        </w:rPr>
+        <w:br w:type="page"/>
+      </w:r>
+    </w:p>
+    <w:p>
+      <w:pPr>
+        <w:spacing w:before="100" w:beforeAutospacing="1" w:after="100" w:afterAutospacing="1" w:line="240" w:lineRule="auto"/>
+        <w:rPr>
+          <w:rFonts w:ascii="Times New Roman" w:eastAsia="Times New Roman" w:hAnsi="Times New Roman" w:cs="Times New Roman"/>
+          <w:sz w:val="24"/>
+          <w:szCs w:val="24"/>
+          <w:lang w:val="en-US"/>
+        </w:rPr>
+      </w:pPr>
+      <w:r>
+        <w:rPr>
+          <w:rFonts w:ascii="Times New Roman" w:eastAsia="Times New Roman" w:hAnsi="Times New Roman" w:cs="Times New Roman"/>
+          <w:sz w:val="24"/>
+          <w:szCs w:val="24"/>
+          <w:lang w:val="en-US"/>
+        </w:rPr>
+        <w:t xml:space="preserve">6) Clique </w:t>
+      </w:r>
+      <w:proofErr w:type="spellStart"/>
+      <w:r>
+        <w:rPr>
+          <w:rFonts w:ascii="Times New Roman" w:eastAsia="Times New Roman" w:hAnsi="Times New Roman" w:cs="Times New Roman"/>
+          <w:sz w:val="24"/>
+          <w:szCs w:val="24"/>
+          <w:lang w:val="en-US"/>
+        </w:rPr>
+        <w:t>em</w:t>
+      </w:r>
+      <w:proofErr w:type="spellEnd"/>
+      <w:r>
+        <w:rPr>
+          <w:rFonts w:ascii="Times New Roman" w:eastAsia="Times New Roman" w:hAnsi="Times New Roman" w:cs="Times New Roman"/>
+          <w:sz w:val="24"/>
+          <w:szCs w:val="24"/>
+          <w:lang w:val="en-US"/>
+        </w:rPr>
+        <w:t>:</w:t>
+      </w:r>
+    </w:p>
+    <w:p>
+      <w:pPr>
+        <w:spacing w:before="100" w:beforeAutospacing="1" w:after="100" w:afterAutospacing="1" w:line="240" w:lineRule="auto"/>
+        <w:rPr>
+          <w:rFonts w:ascii="Times New Roman" w:eastAsia="Times New Roman" w:hAnsi="Times New Roman" w:cs="Times New Roman"/>
+          <w:sz w:val="24"/>
+          <w:szCs w:val="24"/>
+        </w:rPr>
+      </w:pPr>
+      <w:r>
+        <w:rPr>
+          <w:rFonts w:ascii="Times New Roman" w:eastAsia="Times New Roman" w:hAnsi="Times New Roman" w:cs="Times New Roman"/>
+          <w:noProof/>
+          <w:sz w:val="24"/>
+          <w:szCs w:val="24"/>
+        </w:rPr>
+        <w:drawing>
+          <wp:inline distT="0" distB="0" distL="0" distR="0" wp14:anchorId="691F01C6" wp14:editId="3795665A">
+            <wp:extent cx="371475" cy="400050"/>
+            <wp:effectExtent l="0" t="0" r="9525" b="0"/>
+            <wp:docPr id="8" name="Imagem 8" descr="3.png"/>
+            <wp:cNvGraphicFramePr>
+              <a:graphicFrameLocks xmlns:a="http://schemas.openxmlformats.org/drawingml/2006/main" noChangeAspect="1"/>
+            </wp:cNvGraphicFramePr>
+            <a:graphic xmlns:a="http://schemas.openxmlformats.org/drawingml/2006/main">
+              <a:graphicData uri="http://schemas.openxmlformats.org/drawingml/2006/picture">
+                <pic:pic xmlns:pic="http://schemas.openxmlformats.org/drawingml/2006/picture">
+                  <pic:nvPicPr>
+                    <pic:cNvPr id="0" name="Picture 3" descr="3.png"/>
+                    <pic:cNvPicPr>
+                      <a:picLocks noChangeAspect="1" noChangeArrowheads="1"/>
+                    </pic:cNvPicPr>
+                  </pic:nvPicPr>
+                  <pic:blipFill>
+                    <a:blip r:embed="rId8">
+                      <a:extLst>
+                        <a:ext uri="{28A0092B-C50C-407E-A947-70E740481C1C}">
+                          <a14:useLocalDpi xmlns:a14="http://schemas.microsoft.com/office/drawing/2010/main" val="0"/>
+                        </a:ext>
+                      </a:extLst>
+                    </a:blip>
+                    <a:srcRect/>
+                    <a:stretch>
+                      <a:fillRect/>
+                    </a:stretch>
+                  </pic:blipFill>
+                  <pic:spPr bwMode="auto">
+                    <a:xfrm>
+                      <a:off x="0" y="0"/>
+                      <a:ext cx="371475" cy="400050"/>
+                    </a:xfrm>
+                    <a:prstGeom prst="rect">
+                      <a:avLst/>
+                    </a:prstGeom>
+                    <a:noFill/>
+                    <a:ln>
+                      <a:noFill/>
+                    </a:ln>
+                  </pic:spPr>
+                </pic:pic>
+              </a:graphicData>
+            </a:graphic>
+          </wp:inline>
+        </w:drawing>
+      </w:r>
+    </w:p>
+    <w:p>
+      <w:pPr>
+        <w:spacing w:before="100" w:beforeAutospacing="1" w:after="100" w:afterAutospacing="1" w:line="240" w:lineRule="auto"/>
+        <w:rPr>
+          <w:rFonts w:ascii="Times New Roman" w:eastAsia="Times New Roman" w:hAnsi="Times New Roman" w:cs="Times New Roman"/>
+          <w:sz w:val="24"/>
+          <w:szCs w:val="24"/>
+        </w:rPr>
+      </w:pPr>
+      <w:r>
+        <w:rPr>
+          <w:rFonts w:ascii="Times New Roman" w:eastAsia="Times New Roman" w:hAnsi="Times New Roman" w:cs="Times New Roman"/>
+          <w:sz w:val="24"/>
+          <w:szCs w:val="24"/>
+        </w:rPr>
+        <w:t>E a consulta é executada.</w:t>
+      </w:r>
+    </w:p>
+    <w:p>
+      <w:pPr>
+        <w:spacing w:before="100" w:beforeAutospacing="1" w:after="100" w:afterAutospacing="1" w:line="240" w:lineRule="auto"/>
+        <w:rPr>
+          <w:rFonts w:ascii="Times New Roman" w:eastAsia="Times New Roman" w:hAnsi="Times New Roman" w:cs="Times New Roman"/>
+          <w:sz w:val="24"/>
+          <w:szCs w:val="24"/>
+        </w:rPr>
+      </w:pPr>
+      <w:r>
+        <w:rPr>
+          <w:rFonts w:ascii="Times New Roman" w:eastAsia="Times New Roman" w:hAnsi="Times New Roman" w:cs="Times New Roman"/>
+          <w:noProof/>
+          <w:sz w:val="24"/>
+          <w:szCs w:val="24"/>
+        </w:rPr>
+        <w:drawing>
+          <wp:inline distT="0" distB="0" distL="0" distR="0" wp14:anchorId="65940310" wp14:editId="3C7665FA">
+            <wp:extent cx="2881313" cy="1047750"/>
+            <wp:effectExtent l="0" t="0" r="0" b="0"/>
+            <wp:docPr id="7" name="Imagem 7" descr="4.png"/>
+            <wp:cNvGraphicFramePr>
+              <a:graphicFrameLocks xmlns:a="http://schemas.openxmlformats.org/drawingml/2006/main" noChangeAspect="1"/>
+            </wp:cNvGraphicFramePr>
+            <a:graphic xmlns:a="http://schemas.openxmlformats.org/drawingml/2006/main">
+              <a:graphicData uri="http://schemas.openxmlformats.org/drawingml/2006/picture">
+                <pic:pic xmlns:pic="http://schemas.openxmlformats.org/drawingml/2006/picture">
+                  <pic:nvPicPr>
+                    <pic:cNvPr id="0" name="Picture 4" descr="4.png"/>
+                    <pic:cNvPicPr>
+                      <a:picLocks noChangeAspect="1" noChangeArrowheads="1"/>
+                    </pic:cNvPicPr>
+                  </pic:nvPicPr>
+                  <pic:blipFill>
+                    <a:blip r:embed="rId9">
+                      <a:extLst>
+                        <a:ext uri="{28A0092B-C50C-407E-A947-70E740481C1C}">
+                          <a14:useLocalDpi xmlns:a14="http://schemas.microsoft.com/office/drawing/2010/main" val="0"/>
+                        </a:ext>
+                      </a:extLst>
+                    </a:blip>
+                    <a:srcRect/>
+                    <a:stretch>
+                      <a:fillRect/>
+                    </a:stretch>
+                  </pic:blipFill>
+                  <pic:spPr bwMode="auto">
+                    <a:xfrm>
+                      <a:off x="0" y="0"/>
+                      <a:ext cx="2900082" cy="1054575"/>
+                    </a:xfrm>
+                    <a:prstGeom prst="rect">
+                      <a:avLst/>
+                    </a:prstGeom>
+                    <a:noFill/>
+                    <a:ln>
+                      <a:noFill/>
+                    </a:ln>
+                  </pic:spPr>
+                </pic:pic>
+              </a:graphicData>
+            </a:graphic>
+          </wp:inline>
+        </w:drawing>
+      </w:r>
+    </w:p>
+    <w:p>
+      <w:pPr>
+        <w:spacing w:before="100" w:beforeAutospacing="1" w:after="100" w:afterAutospacing="1" w:line="240" w:lineRule="auto"/>
+        <w:rPr>
+          <w:rFonts w:ascii="Times New Roman" w:eastAsia="Times New Roman" w:hAnsi="Times New Roman" w:cs="Times New Roman"/>
+          <w:sz w:val="24"/>
+          <w:szCs w:val="24"/>
+        </w:rPr>
+      </w:pPr>
+      <w:proofErr w:type="gramStart"/>
+      <w:r>
+        <w:rPr>
+          <w:rFonts w:ascii="Times New Roman" w:eastAsia="Times New Roman" w:hAnsi="Times New Roman" w:cs="Times New Roman"/>
+          <w:sz w:val="24"/>
+          <w:szCs w:val="24"/>
+        </w:rPr>
+        <w:t>7) Digite</w:t>
+      </w:r>
+      <w:proofErr w:type="gramEnd"/>
+      <w:r>
+        <w:rPr>
+          <w:rFonts w:ascii="Times New Roman" w:eastAsia="Times New Roman" w:hAnsi="Times New Roman" w:cs="Times New Roman"/>
+          <w:sz w:val="24"/>
+          <w:szCs w:val="24"/>
+        </w:rPr>
+        <w:t>, abaixo, um novo comando:</w:t>
+      </w:r>
+    </w:p>
+    <w:p>
+      <w:pPr>
+        <w:tabs>
+          <w:tab w:val="left" w:pos="916"/>
+          <w:tab w:val="left" w:pos="1832"/>
+          <w:tab w:val="left" w:pos="2748"/>
+          <w:tab w:val="left" w:pos="3664"/>
+          <w:tab w:val="left" w:pos="4580"/>
+          <w:tab w:val="left" w:pos="5496"/>
+          <w:tab w:val="left" w:pos="6412"/>
+          <w:tab w:val="left" w:pos="7328"/>
+          <w:tab w:val="left" w:pos="8244"/>
+          <w:tab w:val="left" w:pos="9160"/>
+          <w:tab w:val="left" w:pos="10076"/>
+          <w:tab w:val="left" w:pos="10992"/>
+          <w:tab w:val="left" w:pos="11908"/>
+          <w:tab w:val="left" w:pos="12824"/>
+          <w:tab w:val="left" w:pos="13740"/>
+          <w:tab w:val="left" w:pos="14656"/>
+        </w:tabs>
+        <w:spacing w:line="240" w:lineRule="auto"/>
+        <w:rPr>
+          <w:rFonts w:ascii="Courier New" w:eastAsia="Times New Roman" w:hAnsi="Courier New" w:cs="Courier New"/>
+          <w:sz w:val="20"/>
+          <w:szCs w:val="20"/>
+          <w:lang w:val="en-US"/>
+        </w:rPr>
+      </w:pPr>
+      <w:r>
+        <w:rPr>
+          <w:rFonts w:ascii="Courier New" w:eastAsia="Times New Roman" w:hAnsi="Courier New" w:cs="Courier New"/>
+          <w:sz w:val="20"/>
+          <w:szCs w:val="20"/>
+          <w:lang w:val="en-US"/>
+        </w:rPr>
+        <w:t>SELECT * FROM COUNTRY;</w:t>
+      </w:r>
+    </w:p>
+    <w:p>
+      <w:pPr>
+        <w:spacing w:before="100" w:beforeAutospacing="1" w:after="100" w:afterAutospacing="1" w:line="240" w:lineRule="auto"/>
+        <w:rPr>
+          <w:rFonts w:ascii="Times New Roman" w:eastAsia="Times New Roman" w:hAnsi="Times New Roman" w:cs="Times New Roman"/>
+          <w:sz w:val="24"/>
+          <w:szCs w:val="24"/>
+          <w:lang w:val="en-US"/>
+        </w:rPr>
+      </w:pPr>
+      <w:r>
+        <w:rPr>
+          <w:rFonts w:ascii="Times New Roman" w:eastAsia="Times New Roman" w:hAnsi="Times New Roman" w:cs="Times New Roman"/>
+          <w:sz w:val="24"/>
+          <w:szCs w:val="24"/>
+          <w:lang w:val="en-US"/>
+        </w:rPr>
+        <w:t xml:space="preserve">8) Clique </w:t>
+      </w:r>
+      <w:proofErr w:type="spellStart"/>
+      <w:r>
+        <w:rPr>
+          <w:rFonts w:ascii="Times New Roman" w:eastAsia="Times New Roman" w:hAnsi="Times New Roman" w:cs="Times New Roman"/>
+          <w:sz w:val="24"/>
+          <w:szCs w:val="24"/>
+          <w:lang w:val="en-US"/>
+        </w:rPr>
+        <w:t>em</w:t>
+      </w:r>
+      <w:proofErr w:type="spellEnd"/>
+      <w:r>
+        <w:rPr>
+          <w:rFonts w:ascii="Times New Roman" w:eastAsia="Times New Roman" w:hAnsi="Times New Roman" w:cs="Times New Roman"/>
+          <w:sz w:val="24"/>
+          <w:szCs w:val="24"/>
+          <w:lang w:val="en-US"/>
+        </w:rPr>
+        <w:t>:</w:t>
+      </w:r>
+    </w:p>
+    <w:p>
+      <w:pPr>
+        <w:spacing w:before="100" w:beforeAutospacing="1" w:after="100" w:afterAutospacing="1" w:line="240" w:lineRule="auto"/>
+        <w:rPr>
+          <w:rFonts w:ascii="Times New Roman" w:eastAsia="Times New Roman" w:hAnsi="Times New Roman" w:cs="Times New Roman"/>
+          <w:sz w:val="24"/>
+          <w:szCs w:val="24"/>
+        </w:rPr>
+      </w:pPr>
+      <w:r>
+        <w:rPr>
+          <w:rFonts w:ascii="Times New Roman" w:eastAsia="Times New Roman" w:hAnsi="Times New Roman" w:cs="Times New Roman"/>
+          <w:noProof/>
+          <w:sz w:val="24"/>
+          <w:szCs w:val="24"/>
+        </w:rPr>
+        <w:drawing>
+          <wp:inline distT="0" distB="0" distL="0" distR="0" wp14:anchorId="7A46597F" wp14:editId="417EFBFA">
+            <wp:extent cx="371475" cy="400050"/>
+            <wp:effectExtent l="0" t="0" r="9525" b="0"/>
+            <wp:docPr id="6" name="Imagem 6" descr="5.png"/>
+            <wp:cNvGraphicFramePr>
+              <a:graphicFrameLocks xmlns:a="http://schemas.openxmlformats.org/drawingml/2006/main" noChangeAspect="1"/>
+            </wp:cNvGraphicFramePr>
+            <a:graphic xmlns:a="http://schemas.openxmlformats.org/drawingml/2006/main">
+              <a:graphicData uri="http://schemas.openxmlformats.org/drawingml/2006/picture">
+                <pic:pic xmlns:pic="http://schemas.openxmlformats.org/drawingml/2006/picture">
+                  <pic:nvPicPr>
+                    <pic:cNvPr id="0" name="Picture 5" descr="5.png"/>
+                    <pic:cNvPicPr>
+                      <a:picLocks noChangeAspect="1" noChangeArrowheads="1"/>
+                    </pic:cNvPicPr>
+                  </pic:nvPicPr>
+                  <pic:blipFill>
+                    <a:blip r:embed="rId8">
+                      <a:extLst>
+                        <a:ext uri="{28A0092B-C50C-407E-A947-70E740481C1C}">
+                          <a14:useLocalDpi xmlns:a14="http://schemas.microsoft.com/office/drawing/2010/main" val="0"/>
+                        </a:ext>
+                      </a:extLst>
+                    </a:blip>
+                    <a:srcRect/>
+                    <a:stretch>
+                      <a:fillRect/>
+                    </a:stretch>
+                  </pic:blipFill>
+                  <pic:spPr bwMode="auto">
+                    <a:xfrm>
+                      <a:off x="0" y="0"/>
+                      <a:ext cx="371475" cy="400050"/>
+                    </a:xfrm>
+                    <a:prstGeom prst="rect">
+                      <a:avLst/>
+                    </a:prstGeom>
+                    <a:noFill/>
+                    <a:ln>
+                      <a:noFill/>
+                    </a:ln>
+                  </pic:spPr>
+                </pic:pic>
+              </a:graphicData>
+            </a:graphic>
+          </wp:inline>
+        </w:drawing>
+      </w:r>
+    </w:p>
+    <w:p>
+      <w:pPr>
+        <w:spacing w:before="100" w:beforeAutospacing="1" w:after="100" w:afterAutospacing="1" w:line="240" w:lineRule="auto"/>
+        <w:rPr>
+          <w:rFonts w:ascii="Times New Roman" w:eastAsia="Times New Roman" w:hAnsi="Times New Roman" w:cs="Times New Roman"/>
+          <w:sz w:val="24"/>
+          <w:szCs w:val="24"/>
+        </w:rPr>
+      </w:pPr>
+      <w:r>
+        <w:rPr>
+          <w:rFonts w:ascii="Times New Roman" w:eastAsia="Times New Roman" w:hAnsi="Times New Roman" w:cs="Times New Roman"/>
+          <w:sz w:val="24"/>
+          <w:szCs w:val="24"/>
+        </w:rPr>
+        <w:t>E as duas consultas serão executadas.</w:t>
+      </w:r>
+    </w:p>
+    <w:p>
+      <w:pPr>
+        <w:spacing w:before="100" w:beforeAutospacing="1" w:after="100" w:afterAutospacing="1" w:line="240" w:lineRule="auto"/>
+        <w:rPr>
+          <w:rFonts w:ascii="Times New Roman" w:eastAsia="Times New Roman" w:hAnsi="Times New Roman" w:cs="Times New Roman"/>
+          <w:sz w:val="24"/>
+          <w:szCs w:val="24"/>
+        </w:rPr>
+      </w:pPr>
+      <w:proofErr w:type="gramStart"/>
+      <w:r>
+        <w:rPr>
+          <w:rFonts w:ascii="Times New Roman" w:eastAsia="Times New Roman" w:hAnsi="Times New Roman" w:cs="Times New Roman"/>
+          <w:sz w:val="24"/>
+          <w:szCs w:val="24"/>
+        </w:rPr>
+        <w:t>9) Se</w:t>
+      </w:r>
+      <w:proofErr w:type="gramEnd"/>
+      <w:r>
+        <w:rPr>
+          <w:rFonts w:ascii="Times New Roman" w:eastAsia="Times New Roman" w:hAnsi="Times New Roman" w:cs="Times New Roman"/>
+          <w:sz w:val="24"/>
+          <w:szCs w:val="24"/>
+        </w:rPr>
+        <w:t xml:space="preserve"> você selecionar uma área com alguns comandos e clicar em:</w:t>
+      </w:r>
+    </w:p>
+    <w:p>
+      <w:pPr>
+        <w:spacing w:before="100" w:beforeAutospacing="1" w:after="100" w:afterAutospacing="1" w:line="240" w:lineRule="auto"/>
+        <w:rPr>
+          <w:rFonts w:ascii="Times New Roman" w:eastAsia="Times New Roman" w:hAnsi="Times New Roman" w:cs="Times New Roman"/>
+          <w:sz w:val="24"/>
+          <w:szCs w:val="24"/>
+        </w:rPr>
+      </w:pPr>
+      <w:r>
+        <w:rPr>
+          <w:rFonts w:ascii="Times New Roman" w:eastAsia="Times New Roman" w:hAnsi="Times New Roman" w:cs="Times New Roman"/>
+          <w:noProof/>
+          <w:sz w:val="24"/>
+          <w:szCs w:val="24"/>
+        </w:rPr>
+        <w:drawing>
+          <wp:inline distT="0" distB="0" distL="0" distR="0" wp14:anchorId="77E4516C" wp14:editId="2F3C7A17">
+            <wp:extent cx="371475" cy="400050"/>
+            <wp:effectExtent l="0" t="0" r="9525" b="0"/>
+            <wp:docPr id="5" name="Imagem 5" descr="6.png"/>
+            <wp:cNvGraphicFramePr>
+              <a:graphicFrameLocks xmlns:a="http://schemas.openxmlformats.org/drawingml/2006/main" noChangeAspect="1"/>
+            </wp:cNvGraphicFramePr>
+            <a:graphic xmlns:a="http://schemas.openxmlformats.org/drawingml/2006/main">
+              <a:graphicData uri="http://schemas.openxmlformats.org/drawingml/2006/picture">
+                <pic:pic xmlns:pic="http://schemas.openxmlformats.org/drawingml/2006/picture">
+                  <pic:nvPicPr>
+                    <pic:cNvPr id="0" name="Picture 6" descr="6.png"/>
+                    <pic:cNvPicPr>
+                      <a:picLocks noChangeAspect="1" noChangeArrowheads="1"/>
+                    </pic:cNvPicPr>
+                  </pic:nvPicPr>
+                  <pic:blipFill>
+                    <a:blip r:embed="rId8">
+                      <a:extLst>
+                        <a:ext uri="{28A0092B-C50C-407E-A947-70E740481C1C}">
+                          <a14:useLocalDpi xmlns:a14="http://schemas.microsoft.com/office/drawing/2010/main" val="0"/>
+                        </a:ext>
+                      </a:extLst>
+                    </a:blip>
+                    <a:srcRect/>
+                    <a:stretch>
+                      <a:fillRect/>
+                    </a:stretch>
+                  </pic:blipFill>
+                  <pic:spPr bwMode="auto">
+                    <a:xfrm>
+                      <a:off x="0" y="0"/>
+                      <a:ext cx="371475" cy="400050"/>
+                    </a:xfrm>
+                    <a:prstGeom prst="rect">
+                      <a:avLst/>
+                    </a:prstGeom>
+                    <a:noFill/>
+                    <a:ln>
+                      <a:noFill/>
+                    </a:ln>
+                  </pic:spPr>
+                </pic:pic>
+              </a:graphicData>
+            </a:graphic>
+          </wp:inline>
+        </w:drawing>
+      </w:r>
+    </w:p>
+    <w:p>
+      <w:pPr>
+        <w:spacing w:before="100" w:beforeAutospacing="1" w:after="100" w:afterAutospacing="1" w:line="240" w:lineRule="auto"/>
+        <w:rPr>
+          <w:rFonts w:ascii="Times New Roman" w:eastAsia="Times New Roman" w:hAnsi="Times New Roman" w:cs="Times New Roman"/>
+          <w:sz w:val="24"/>
+          <w:szCs w:val="24"/>
+        </w:rPr>
+      </w:pPr>
+      <w:r>
+        <w:rPr>
+          <w:rFonts w:ascii="Times New Roman" w:eastAsia="Times New Roman" w:hAnsi="Times New Roman" w:cs="Times New Roman"/>
+          <w:sz w:val="24"/>
+          <w:szCs w:val="24"/>
+        </w:rPr>
+        <w:t>Somente aquele comando selecionado é que será executado.</w:t>
+      </w:r>
+    </w:p>
+    <w:p>
+      <w:pPr>
+        <w:spacing w:before="100" w:beforeAutospacing="1" w:after="100" w:afterAutospacing="1" w:line="240" w:lineRule="auto"/>
+        <w:rPr>
+          <w:rFonts w:ascii="Times New Roman" w:eastAsia="Times New Roman" w:hAnsi="Times New Roman" w:cs="Times New Roman"/>
+          <w:sz w:val="24"/>
+          <w:szCs w:val="24"/>
+        </w:rPr>
+      </w:pPr>
+      <w:proofErr w:type="gramStart"/>
+      <w:r>
+        <w:rPr>
+          <w:rFonts w:ascii="Times New Roman" w:eastAsia="Times New Roman" w:hAnsi="Times New Roman" w:cs="Times New Roman"/>
+          <w:sz w:val="24"/>
+          <w:szCs w:val="24"/>
+        </w:rPr>
+        <w:t>10) Caso</w:t>
+      </w:r>
+      <w:proofErr w:type="gramEnd"/>
+      <w:r>
+        <w:rPr>
+          <w:rFonts w:ascii="Times New Roman" w:eastAsia="Times New Roman" w:hAnsi="Times New Roman" w:cs="Times New Roman"/>
+          <w:sz w:val="24"/>
+          <w:szCs w:val="24"/>
+        </w:rPr>
+        <w:t xml:space="preserve"> o comando esteja errado, abaixo você verá o resultado de cada execução.</w:t>
+      </w:r>
+    </w:p>
+    <w:p>
+      <w:pPr>
+        <w:spacing w:before="100" w:beforeAutospacing="1" w:after="100" w:afterAutospacing="1" w:line="240" w:lineRule="auto"/>
+        <w:rPr>
+          <w:rFonts w:ascii="Times New Roman" w:eastAsia="Times New Roman" w:hAnsi="Times New Roman" w:cs="Times New Roman"/>
+          <w:sz w:val="24"/>
+          <w:szCs w:val="24"/>
+        </w:rPr>
+      </w:pPr>
+      <w:proofErr w:type="gramStart"/>
+      <w:r>
+        <w:rPr>
+          <w:rFonts w:ascii="Times New Roman" w:eastAsia="Times New Roman" w:hAnsi="Times New Roman" w:cs="Times New Roman"/>
+          <w:sz w:val="24"/>
+          <w:szCs w:val="24"/>
+        </w:rPr>
+        <w:t>11) Vamos</w:t>
+      </w:r>
+      <w:proofErr w:type="gramEnd"/>
+      <w:r>
+        <w:rPr>
+          <w:rFonts w:ascii="Times New Roman" w:eastAsia="Times New Roman" w:hAnsi="Times New Roman" w:cs="Times New Roman"/>
+          <w:sz w:val="24"/>
+          <w:szCs w:val="24"/>
+        </w:rPr>
+        <w:t xml:space="preserve"> criar um banco de dados. Para isso, crie um novo script no Workbench e digite:</w:t>
+      </w:r>
+    </w:p>
+    <w:p>
+      <w:pPr>
+        <w:tabs>
+          <w:tab w:val="left" w:pos="916"/>
+          <w:tab w:val="left" w:pos="1832"/>
+          <w:tab w:val="left" w:pos="2748"/>
+          <w:tab w:val="left" w:pos="3664"/>
+          <w:tab w:val="left" w:pos="4580"/>
+          <w:tab w:val="left" w:pos="5496"/>
+          <w:tab w:val="left" w:pos="6412"/>
+          <w:tab w:val="left" w:pos="7328"/>
+          <w:tab w:val="left" w:pos="8244"/>
+          <w:tab w:val="left" w:pos="9160"/>
+          <w:tab w:val="left" w:pos="10076"/>
+          <w:tab w:val="left" w:pos="10992"/>
+          <w:tab w:val="left" w:pos="11908"/>
+          <w:tab w:val="left" w:pos="12824"/>
+          <w:tab w:val="left" w:pos="13740"/>
+          <w:tab w:val="left" w:pos="14656"/>
+        </w:tabs>
+        <w:spacing w:line="240" w:lineRule="auto"/>
+        <w:rPr>
+          <w:rFonts w:ascii="Courier New" w:eastAsia="Times New Roman" w:hAnsi="Courier New" w:cs="Courier New"/>
+          <w:sz w:val="20"/>
+          <w:szCs w:val="20"/>
+        </w:rPr>
+      </w:pPr>
+      <w:r>
+        <w:rPr>
+          <w:rFonts w:ascii="Courier New" w:eastAsia="Times New Roman" w:hAnsi="Courier New" w:cs="Courier New"/>
+          <w:sz w:val="20"/>
+          <w:szCs w:val="20"/>
+        </w:rPr>
+        <w:t>CREATE DATABASE SUCOS;</w:t>
+      </w:r>
+    </w:p>
+    <w:p>
+      <w:pPr>
+        <w:spacing w:before="100" w:beforeAutospacing="1" w:after="100" w:afterAutospacing="1" w:line="240" w:lineRule="auto"/>
+        <w:rPr>
+          <w:rFonts w:ascii="Times New Roman" w:eastAsia="Times New Roman" w:hAnsi="Times New Roman" w:cs="Times New Roman"/>
+          <w:sz w:val="24"/>
+          <w:szCs w:val="24"/>
+        </w:rPr>
+      </w:pPr>
+      <w:proofErr w:type="gramStart"/>
+      <w:r>
+        <w:rPr>
+          <w:rFonts w:ascii="Times New Roman" w:eastAsia="Times New Roman" w:hAnsi="Times New Roman" w:cs="Times New Roman"/>
+          <w:sz w:val="24"/>
+          <w:szCs w:val="24"/>
+        </w:rPr>
+        <w:t>12) Execute</w:t>
+      </w:r>
+      <w:proofErr w:type="gramEnd"/>
+      <w:r>
+        <w:rPr>
+          <w:rFonts w:ascii="Times New Roman" w:eastAsia="Times New Roman" w:hAnsi="Times New Roman" w:cs="Times New Roman"/>
+          <w:sz w:val="24"/>
+          <w:szCs w:val="24"/>
+        </w:rPr>
+        <w:t xml:space="preserve"> o comando. Note que o banco de dados é criado.</w:t>
+      </w:r>
+    </w:p>
+    <w:p>
+      <w:pPr>
+        <w:spacing w:before="100" w:beforeAutospacing="1" w:after="100" w:afterAutospacing="1" w:line="240" w:lineRule="auto"/>
+        <w:rPr>
+          <w:rFonts w:ascii="Times New Roman" w:eastAsia="Times New Roman" w:hAnsi="Times New Roman" w:cs="Times New Roman"/>
+          <w:sz w:val="24"/>
+          <w:szCs w:val="24"/>
+        </w:rPr>
+      </w:pPr>
+      <w:r>
+        <w:rPr>
+          <w:rFonts w:ascii="Times New Roman" w:eastAsia="Times New Roman" w:hAnsi="Times New Roman" w:cs="Times New Roman"/>
+          <w:noProof/>
+          <w:sz w:val="24"/>
+          <w:szCs w:val="24"/>
+        </w:rPr>
+        <w:drawing>
+          <wp:inline distT="0" distB="0" distL="0" distR="0" wp14:anchorId="0D1498D8" wp14:editId="4B971104">
+            <wp:extent cx="2171700" cy="1152525"/>
+            <wp:effectExtent l="0" t="0" r="0" b="9525"/>
+            <wp:docPr id="4" name="Imagem 4" descr="7.png"/>
+            <wp:cNvGraphicFramePr>
+              <a:graphicFrameLocks xmlns:a="http://schemas.openxmlformats.org/drawingml/2006/main" noChangeAspect="1"/>
+            </wp:cNvGraphicFramePr>
+            <a:graphic xmlns:a="http://schemas.openxmlformats.org/drawingml/2006/main">
+              <a:graphicData uri="http://schemas.openxmlformats.org/drawingml/2006/picture">
+                <pic:pic xmlns:pic="http://schemas.openxmlformats.org/drawingml/2006/picture">
+                  <pic:nvPicPr>
+                    <pic:cNvPr id="0" name="Picture 7" descr="7.png"/>
+                    <pic:cNvPicPr>
+                      <a:picLocks noChangeAspect="1" noChangeArrowheads="1"/>
+                    </pic:cNvPicPr>
+                  </pic:nvPicPr>
+                  <pic:blipFill>
+                    <a:blip r:embed="rId10">
+                      <a:extLst>
+                        <a:ext uri="{28A0092B-C50C-407E-A947-70E740481C1C}">
+                          <a14:useLocalDpi xmlns:a14="http://schemas.microsoft.com/office/drawing/2010/main" val="0"/>
+                        </a:ext>
+                      </a:extLst>
+                    </a:blip>
+                    <a:srcRect/>
+                    <a:stretch>
+                      <a:fillRect/>
+                    </a:stretch>
+                  </pic:blipFill>
+                  <pic:spPr bwMode="auto">
+                    <a:xfrm>
+                      <a:off x="0" y="0"/>
+                      <a:ext cx="2171700" cy="1152525"/>
+                    </a:xfrm>
+                    <a:prstGeom prst="rect">
+                      <a:avLst/>
+                    </a:prstGeom>
+                    <a:noFill/>
+                    <a:ln>
+                      <a:noFill/>
+                    </a:ln>
+                  </pic:spPr>
+                </pic:pic>
+              </a:graphicData>
+            </a:graphic>
+          </wp:inline>
+        </w:drawing>
+      </w:r>
+    </w:p>
+    <w:p>
+      <w:pPr>
+        <w:spacing w:before="100" w:beforeAutospacing="1" w:after="100" w:afterAutospacing="1" w:line="240" w:lineRule="auto"/>
+        <w:rPr>
+          <w:rFonts w:ascii="Times New Roman" w:eastAsia="Times New Roman" w:hAnsi="Times New Roman" w:cs="Times New Roman"/>
+          <w:sz w:val="24"/>
+          <w:szCs w:val="24"/>
+        </w:rPr>
+      </w:pPr>
+    </w:p>
+    <w:p>
+      <w:pPr>
+        <w:spacing w:before="100" w:beforeAutospacing="1" w:after="100" w:afterAutospacing="1" w:line="240" w:lineRule="auto"/>
+        <w:rPr>
+          <w:rFonts w:ascii="Times New Roman" w:eastAsia="Times New Roman" w:hAnsi="Times New Roman" w:cs="Times New Roman"/>
+          <w:sz w:val="24"/>
+          <w:szCs w:val="24"/>
+        </w:rPr>
+      </w:pPr>
+      <w:proofErr w:type="gramStart"/>
+      <w:r>
+        <w:rPr>
+          <w:rFonts w:ascii="Times New Roman" w:eastAsia="Times New Roman" w:hAnsi="Times New Roman" w:cs="Times New Roman"/>
+          <w:sz w:val="24"/>
+          <w:szCs w:val="24"/>
+        </w:rPr>
+        <w:t>13) Podemos</w:t>
+      </w:r>
+      <w:proofErr w:type="gramEnd"/>
+      <w:r>
+        <w:rPr>
+          <w:rFonts w:ascii="Times New Roman" w:eastAsia="Times New Roman" w:hAnsi="Times New Roman" w:cs="Times New Roman"/>
+          <w:sz w:val="24"/>
+          <w:szCs w:val="24"/>
+        </w:rPr>
+        <w:t xml:space="preserve"> criar o banco de dados através de um assistente. Para isso, clique com o botão da direita do mouse sobre uma área qualquer onde fica a lista dos bancos de dados.</w:t>
+      </w:r>
+    </w:p>
+    <w:p>
+      <w:pPr>
+        <w:spacing w:before="100" w:beforeAutospacing="1" w:after="100" w:afterAutospacing="1" w:line="240" w:lineRule="auto"/>
+        <w:rPr>
+          <w:rFonts w:ascii="Times New Roman" w:eastAsia="Times New Roman" w:hAnsi="Times New Roman" w:cs="Times New Roman"/>
+          <w:sz w:val="24"/>
+          <w:szCs w:val="24"/>
+        </w:rPr>
+      </w:pPr>
+      <w:bookmarkStart w:id="0" w:name="_GoBack"/>
+      <w:r>
+        <w:rPr>
+          <w:rFonts w:ascii="Times New Roman" w:eastAsia="Times New Roman" w:hAnsi="Times New Roman" w:cs="Times New Roman"/>
+          <w:noProof/>
+          <w:sz w:val="24"/>
+          <w:szCs w:val="24"/>
+          <w:u w:val="single"/>
+        </w:rPr>
+        <w:drawing>
+          <wp:inline distT="0" distB="0" distL="0" distR="0" wp14:anchorId="6A384CA4" wp14:editId="05E0C3B1">
+            <wp:extent cx="1666875" cy="1367574"/>
+            <wp:effectExtent l="0" t="0" r="0" b="4445"/>
+            <wp:docPr id="3" name="Imagem 3" descr="8.png"/>
+            <wp:cNvGraphicFramePr>
+              <a:graphicFrameLocks xmlns:a="http://schemas.openxmlformats.org/drawingml/2006/main" noChangeAspect="1"/>
+            </wp:cNvGraphicFramePr>
+            <a:graphic xmlns:a="http://schemas.openxmlformats.org/drawingml/2006/main">
+              <a:graphicData uri="http://schemas.openxmlformats.org/drawingml/2006/picture">
+                <pic:pic xmlns:pic="http://schemas.openxmlformats.org/drawingml/2006/picture">
+                  <pic:nvPicPr>
+                    <pic:cNvPr id="0" name="Picture 8" descr="8.png"/>
+                    <pic:cNvPicPr>
+                      <a:picLocks noChangeAspect="1" noChangeArrowheads="1"/>
+                    </pic:cNvPicPr>
+                  </pic:nvPicPr>
+                  <pic:blipFill>
+                    <a:blip r:embed="rId11">
+                      <a:extLst>
+                        <a:ext uri="{28A0092B-C50C-407E-A947-70E740481C1C}">
+                          <a14:useLocalDpi xmlns:a14="http://schemas.microsoft.com/office/drawing/2010/main" val="0"/>
+                        </a:ext>
+                      </a:extLst>
+                    </a:blip>
+                    <a:srcRect/>
+                    <a:stretch>
+                      <a:fillRect/>
+                    </a:stretch>
+                  </pic:blipFill>
+                  <pic:spPr bwMode="auto">
+                    <a:xfrm>
+                      <a:off x="0" y="0"/>
+                      <a:ext cx="1681328" cy="1379432"/>
+                    </a:xfrm>
+                    <a:prstGeom prst="rect">
+                      <a:avLst/>
+                    </a:prstGeom>
+                    <a:noFill/>
+                    <a:ln>
+                      <a:noFill/>
+                    </a:ln>
+                  </pic:spPr>
+                </pic:pic>
+              </a:graphicData>
+            </a:graphic>
+          </wp:inline>
+        </w:drawing>
+      </w:r>
+      <w:bookmarkEnd w:id="0"/>
+    </w:p>
+    <w:p>
+      <w:pPr>
+        <w:spacing w:before="100" w:beforeAutospacing="1" w:after="100" w:afterAutospacing="1" w:line="240" w:lineRule="auto"/>
+        <w:rPr>
+          <w:rFonts w:ascii="Times New Roman" w:eastAsia="Times New Roman" w:hAnsi="Times New Roman" w:cs="Times New Roman"/>
+          <w:sz w:val="24"/>
+          <w:szCs w:val="24"/>
+        </w:rPr>
+      </w:pPr>
+      <w:r>
+        <w:rPr>
+          <w:rFonts w:ascii="Times New Roman" w:eastAsia="Times New Roman" w:hAnsi="Times New Roman" w:cs="Times New Roman"/>
+          <w:sz w:val="24"/>
+          <w:szCs w:val="24"/>
+        </w:rPr>
+        <w:t xml:space="preserve">E selecione </w:t>
+      </w:r>
+      <w:proofErr w:type="spellStart"/>
+      <w:r>
+        <w:rPr>
+          <w:rFonts w:ascii="Times New Roman" w:eastAsia="Times New Roman" w:hAnsi="Times New Roman" w:cs="Times New Roman"/>
+          <w:sz w:val="24"/>
+          <w:szCs w:val="24"/>
+        </w:rPr>
+        <w:t>Create</w:t>
+      </w:r>
+      <w:proofErr w:type="spellEnd"/>
+      <w:r>
+        <w:rPr>
+          <w:rFonts w:ascii="Times New Roman" w:eastAsia="Times New Roman" w:hAnsi="Times New Roman" w:cs="Times New Roman"/>
+          <w:sz w:val="24"/>
+          <w:szCs w:val="24"/>
+        </w:rPr>
+        <w:t xml:space="preserve"> </w:t>
+      </w:r>
+      <w:proofErr w:type="spellStart"/>
+      <w:r>
+        <w:rPr>
+          <w:rFonts w:ascii="Times New Roman" w:eastAsia="Times New Roman" w:hAnsi="Times New Roman" w:cs="Times New Roman"/>
+          <w:sz w:val="24"/>
+          <w:szCs w:val="24"/>
+        </w:rPr>
+        <w:t>Schema</w:t>
+      </w:r>
+      <w:proofErr w:type="spellEnd"/>
+      <w:r>
+        <w:rPr>
+          <w:rFonts w:ascii="Times New Roman" w:eastAsia="Times New Roman" w:hAnsi="Times New Roman" w:cs="Times New Roman"/>
+          <w:sz w:val="24"/>
+          <w:szCs w:val="24"/>
+        </w:rPr>
+        <w:t>.</w:t>
+      </w:r>
+    </w:p>
+    <w:p>
+      <w:pPr>
+        <w:spacing w:before="100" w:beforeAutospacing="1" w:after="100" w:afterAutospacing="1" w:line="240" w:lineRule="auto"/>
+        <w:rPr>
+          <w:rFonts w:ascii="Times New Roman" w:eastAsia="Times New Roman" w:hAnsi="Times New Roman" w:cs="Times New Roman"/>
+          <w:sz w:val="24"/>
+          <w:szCs w:val="24"/>
+        </w:rPr>
+      </w:pPr>
+      <w:proofErr w:type="gramStart"/>
+      <w:r>
+        <w:rPr>
+          <w:rFonts w:ascii="Times New Roman" w:eastAsia="Times New Roman" w:hAnsi="Times New Roman" w:cs="Times New Roman"/>
+          <w:sz w:val="24"/>
+          <w:szCs w:val="24"/>
+        </w:rPr>
+        <w:t>14) Inclua</w:t>
+      </w:r>
+      <w:proofErr w:type="gramEnd"/>
+      <w:r>
+        <w:rPr>
+          <w:rFonts w:ascii="Times New Roman" w:eastAsia="Times New Roman" w:hAnsi="Times New Roman" w:cs="Times New Roman"/>
+          <w:sz w:val="24"/>
+          <w:szCs w:val="24"/>
+        </w:rPr>
+        <w:t xml:space="preserve"> o nome do banco de dados (</w:t>
+      </w:r>
+      <w:proofErr w:type="spellStart"/>
+      <w:r>
+        <w:rPr>
+          <w:rFonts w:ascii="Times New Roman" w:eastAsia="Times New Roman" w:hAnsi="Times New Roman" w:cs="Times New Roman"/>
+          <w:sz w:val="24"/>
+          <w:szCs w:val="24"/>
+        </w:rPr>
+        <w:t>ex</w:t>
+      </w:r>
+      <w:proofErr w:type="spellEnd"/>
+      <w:r>
+        <w:rPr>
+          <w:rFonts w:ascii="Times New Roman" w:eastAsia="Times New Roman" w:hAnsi="Times New Roman" w:cs="Times New Roman"/>
+          <w:sz w:val="24"/>
+          <w:szCs w:val="24"/>
+        </w:rPr>
+        <w:t>: Sucos2).</w:t>
+      </w:r>
+    </w:p>
+    <w:p>
+      <w:pPr>
+        <w:spacing w:before="100" w:beforeAutospacing="1" w:after="100" w:afterAutospacing="1" w:line="240" w:lineRule="auto"/>
+        <w:rPr>
+          <w:rFonts w:ascii="Times New Roman" w:eastAsia="Times New Roman" w:hAnsi="Times New Roman" w:cs="Times New Roman"/>
+          <w:sz w:val="24"/>
+          <w:szCs w:val="24"/>
+        </w:rPr>
+      </w:pPr>
+      <w:r>
+        <w:rPr>
+          <w:rFonts w:ascii="Times New Roman" w:eastAsia="Times New Roman" w:hAnsi="Times New Roman" w:cs="Times New Roman"/>
+          <w:sz w:val="24"/>
+          <w:szCs w:val="24"/>
+        </w:rPr>
+        <w:t xml:space="preserve">15) Clique em </w:t>
+      </w:r>
+      <w:proofErr w:type="spellStart"/>
+      <w:r>
+        <w:rPr>
+          <w:rFonts w:ascii="Times New Roman" w:eastAsia="Times New Roman" w:hAnsi="Times New Roman" w:cs="Times New Roman"/>
+          <w:sz w:val="24"/>
+          <w:szCs w:val="24"/>
+        </w:rPr>
+        <w:t>Apply</w:t>
+      </w:r>
+      <w:proofErr w:type="spellEnd"/>
+      <w:r>
+        <w:rPr>
+          <w:rFonts w:ascii="Times New Roman" w:eastAsia="Times New Roman" w:hAnsi="Times New Roman" w:cs="Times New Roman"/>
+          <w:sz w:val="24"/>
+          <w:szCs w:val="24"/>
+        </w:rPr>
+        <w:t>.</w:t>
+      </w:r>
+    </w:p>
+    <w:p>
+      <w:pPr>
+        <w:spacing w:before="100" w:beforeAutospacing="1" w:after="100" w:afterAutospacing="1" w:line="240" w:lineRule="auto"/>
+        <w:rPr>
+          <w:rFonts w:ascii="Times New Roman" w:eastAsia="Times New Roman" w:hAnsi="Times New Roman" w:cs="Times New Roman"/>
+          <w:sz w:val="24"/>
+          <w:szCs w:val="24"/>
+        </w:rPr>
+      </w:pPr>
+      <w:r>
+        <w:rPr>
+          <w:rFonts w:ascii="Times New Roman" w:eastAsia="Times New Roman" w:hAnsi="Times New Roman" w:cs="Times New Roman"/>
+          <w:sz w:val="24"/>
+          <w:szCs w:val="24"/>
+        </w:rPr>
+        <w:t xml:space="preserve">16) O comando SQL é exibido. Clique novamente em </w:t>
+      </w:r>
+      <w:proofErr w:type="spellStart"/>
+      <w:r>
+        <w:rPr>
+          <w:rFonts w:ascii="Times New Roman" w:eastAsia="Times New Roman" w:hAnsi="Times New Roman" w:cs="Times New Roman"/>
+          <w:sz w:val="24"/>
+          <w:szCs w:val="24"/>
+        </w:rPr>
+        <w:t>Apply</w:t>
+      </w:r>
+      <w:proofErr w:type="spellEnd"/>
+      <w:r>
+        <w:rPr>
+          <w:rFonts w:ascii="Times New Roman" w:eastAsia="Times New Roman" w:hAnsi="Times New Roman" w:cs="Times New Roman"/>
+          <w:sz w:val="24"/>
+          <w:szCs w:val="24"/>
+        </w:rPr>
+        <w:t xml:space="preserve"> e o novo banco é criado.</w:t>
+      </w:r>
+    </w:p>
+    <w:p>
+      <w:pPr>
+        <w:spacing w:before="100" w:beforeAutospacing="1" w:after="100" w:afterAutospacing="1" w:line="240" w:lineRule="auto"/>
+        <w:rPr>
+          <w:rFonts w:ascii="Times New Roman" w:eastAsia="Times New Roman" w:hAnsi="Times New Roman" w:cs="Times New Roman"/>
+          <w:sz w:val="24"/>
+          <w:szCs w:val="24"/>
+        </w:rPr>
+      </w:pPr>
+      <w:proofErr w:type="gramStart"/>
+      <w:r>
+        <w:rPr>
+          <w:rFonts w:ascii="Times New Roman" w:eastAsia="Times New Roman" w:hAnsi="Times New Roman" w:cs="Times New Roman"/>
+          <w:sz w:val="24"/>
+          <w:szCs w:val="24"/>
+        </w:rPr>
+        <w:t>17) Podemos</w:t>
+      </w:r>
+      <w:proofErr w:type="gramEnd"/>
+      <w:r>
+        <w:rPr>
+          <w:rFonts w:ascii="Times New Roman" w:eastAsia="Times New Roman" w:hAnsi="Times New Roman" w:cs="Times New Roman"/>
+          <w:sz w:val="24"/>
+          <w:szCs w:val="24"/>
+        </w:rPr>
+        <w:t xml:space="preserve"> apagar o banco de dados. Execute o comando:</w:t>
+      </w:r>
+    </w:p>
+    <w:p>
+      <w:pPr>
+        <w:tabs>
+          <w:tab w:val="left" w:pos="916"/>
+          <w:tab w:val="left" w:pos="1832"/>
+          <w:tab w:val="left" w:pos="2748"/>
+          <w:tab w:val="left" w:pos="3664"/>
+          <w:tab w:val="left" w:pos="4580"/>
+          <w:tab w:val="left" w:pos="5496"/>
+          <w:tab w:val="left" w:pos="6412"/>
+          <w:tab w:val="left" w:pos="7328"/>
+          <w:tab w:val="left" w:pos="8244"/>
+          <w:tab w:val="left" w:pos="9160"/>
+          <w:tab w:val="left" w:pos="10076"/>
+          <w:tab w:val="left" w:pos="10992"/>
+          <w:tab w:val="left" w:pos="11908"/>
+          <w:tab w:val="left" w:pos="12824"/>
+          <w:tab w:val="left" w:pos="13740"/>
+          <w:tab w:val="left" w:pos="14656"/>
+        </w:tabs>
+        <w:spacing w:line="240" w:lineRule="auto"/>
+        <w:rPr>
+          <w:rFonts w:ascii="Courier New" w:eastAsia="Times New Roman" w:hAnsi="Courier New" w:cs="Courier New"/>
+          <w:sz w:val="20"/>
+          <w:szCs w:val="20"/>
+        </w:rPr>
+      </w:pPr>
+      <w:r>
+        <w:rPr>
+          <w:rFonts w:ascii="Courier New" w:eastAsia="Times New Roman" w:hAnsi="Courier New" w:cs="Courier New"/>
+          <w:sz w:val="20"/>
+          <w:szCs w:val="20"/>
+        </w:rPr>
+        <w:t>DROP DATABASE SUCOS;</w:t>
+      </w:r>
+    </w:p>
+    <w:p>
+      <w:pPr>
+        <w:spacing w:before="100" w:beforeAutospacing="1" w:after="100" w:afterAutospacing="1" w:line="240" w:lineRule="auto"/>
+        <w:rPr>
+          <w:rFonts w:ascii="Times New Roman" w:eastAsia="Times New Roman" w:hAnsi="Times New Roman" w:cs="Times New Roman"/>
+          <w:sz w:val="24"/>
+          <w:szCs w:val="24"/>
+        </w:rPr>
+      </w:pPr>
+      <w:proofErr w:type="gramStart"/>
+      <w:r>
+        <w:rPr>
+          <w:rFonts w:ascii="Times New Roman" w:eastAsia="Times New Roman" w:hAnsi="Times New Roman" w:cs="Times New Roman"/>
+          <w:sz w:val="24"/>
+          <w:szCs w:val="24"/>
+        </w:rPr>
+        <w:t>18) Note</w:t>
+      </w:r>
+      <w:proofErr w:type="gramEnd"/>
+      <w:r>
+        <w:rPr>
+          <w:rFonts w:ascii="Times New Roman" w:eastAsia="Times New Roman" w:hAnsi="Times New Roman" w:cs="Times New Roman"/>
+          <w:sz w:val="24"/>
+          <w:szCs w:val="24"/>
+        </w:rPr>
+        <w:t xml:space="preserve"> que o banco não mais aparece na lista de bancos de dados.</w:t>
+      </w:r>
+    </w:p>
+    <w:p>
+      <w:pPr>
+        <w:spacing w:before="100" w:beforeAutospacing="1" w:after="100" w:afterAutospacing="1" w:line="240" w:lineRule="auto"/>
+        <w:rPr>
+          <w:rFonts w:ascii="Times New Roman" w:eastAsia="Times New Roman" w:hAnsi="Times New Roman" w:cs="Times New Roman"/>
+          <w:sz w:val="24"/>
+          <w:szCs w:val="24"/>
+        </w:rPr>
+      </w:pPr>
+      <w:r>
+        <w:rPr>
+          <w:rFonts w:ascii="Times New Roman" w:eastAsia="Times New Roman" w:hAnsi="Times New Roman" w:cs="Times New Roman"/>
+          <w:noProof/>
+          <w:sz w:val="24"/>
+          <w:szCs w:val="24"/>
+        </w:rPr>
+        <w:drawing>
+          <wp:inline distT="0" distB="0" distL="0" distR="0" wp14:anchorId="0CE115EF" wp14:editId="55E36256">
+            <wp:extent cx="1152525" cy="981075"/>
+            <wp:effectExtent l="0" t="0" r="9525" b="9525"/>
+            <wp:docPr id="2" name="Imagem 2" descr="9.png"/>
+            <wp:cNvGraphicFramePr>
+              <a:graphicFrameLocks xmlns:a="http://schemas.openxmlformats.org/drawingml/2006/main" noChangeAspect="1"/>
+            </wp:cNvGraphicFramePr>
+            <a:graphic xmlns:a="http://schemas.openxmlformats.org/drawingml/2006/main">
+              <a:graphicData uri="http://schemas.openxmlformats.org/drawingml/2006/picture">
+                <pic:pic xmlns:pic="http://schemas.openxmlformats.org/drawingml/2006/picture">
+                  <pic:nvPicPr>
+                    <pic:cNvPr id="0" name="Picture 9" descr="9.png"/>
+                    <pic:cNvPicPr>
+                      <a:picLocks noChangeAspect="1" noChangeArrowheads="1"/>
+                    </pic:cNvPicPr>
+                  </pic:nvPicPr>
+                  <pic:blipFill>
+                    <a:blip r:embed="rId12">
+                      <a:extLst>
+                        <a:ext uri="{28A0092B-C50C-407E-A947-70E740481C1C}">
+                          <a14:useLocalDpi xmlns:a14="http://schemas.microsoft.com/office/drawing/2010/main" val="0"/>
+                        </a:ext>
+                      </a:extLst>
+                    </a:blip>
+                    <a:srcRect/>
+                    <a:stretch>
+                      <a:fillRect/>
+                    </a:stretch>
+                  </pic:blipFill>
+                  <pic:spPr bwMode="auto">
+                    <a:xfrm>
+                      <a:off x="0" y="0"/>
+                      <a:ext cx="1152525" cy="981075"/>
+                    </a:xfrm>
+                    <a:prstGeom prst="rect">
+                      <a:avLst/>
+                    </a:prstGeom>
+                    <a:noFill/>
+                    <a:ln>
+                      <a:noFill/>
+                    </a:ln>
+                  </pic:spPr>
+                </pic:pic>
+              </a:graphicData>
+            </a:graphic>
+          </wp:inline>
+        </w:drawing>
+      </w:r>
+    </w:p>
+    <w:p>
+      <w:pPr>
+        <w:spacing w:before="100" w:beforeAutospacing="1" w:after="100" w:afterAutospacing="1" w:line="240" w:lineRule="auto"/>
+        <w:rPr>
+          <w:rFonts w:ascii="Times New Roman" w:eastAsia="Times New Roman" w:hAnsi="Times New Roman" w:cs="Times New Roman"/>
+          <w:sz w:val="24"/>
+          <w:szCs w:val="24"/>
+        </w:rPr>
+      </w:pPr>
+      <w:proofErr w:type="gramStart"/>
+      <w:r>
+        <w:rPr>
+          <w:rFonts w:ascii="Times New Roman" w:eastAsia="Times New Roman" w:hAnsi="Times New Roman" w:cs="Times New Roman"/>
+          <w:sz w:val="24"/>
+          <w:szCs w:val="24"/>
+        </w:rPr>
+        <w:t>19) Se</w:t>
+      </w:r>
+      <w:proofErr w:type="gramEnd"/>
+      <w:r>
+        <w:rPr>
+          <w:rFonts w:ascii="Times New Roman" w:eastAsia="Times New Roman" w:hAnsi="Times New Roman" w:cs="Times New Roman"/>
+          <w:sz w:val="24"/>
+          <w:szCs w:val="24"/>
+        </w:rPr>
+        <w:t xml:space="preserve"> escolhermos a base sucos2, com o botão da direita do mouse, podemos também apagar o banco clicando em </w:t>
+      </w:r>
+      <w:proofErr w:type="spellStart"/>
+      <w:r>
+        <w:rPr>
+          <w:rFonts w:ascii="Times New Roman" w:eastAsia="Times New Roman" w:hAnsi="Times New Roman" w:cs="Times New Roman"/>
+          <w:sz w:val="24"/>
+          <w:szCs w:val="24"/>
+        </w:rPr>
+        <w:t>Drop</w:t>
+      </w:r>
+      <w:proofErr w:type="spellEnd"/>
+      <w:r>
+        <w:rPr>
+          <w:rFonts w:ascii="Times New Roman" w:eastAsia="Times New Roman" w:hAnsi="Times New Roman" w:cs="Times New Roman"/>
+          <w:sz w:val="24"/>
+          <w:szCs w:val="24"/>
+        </w:rPr>
+        <w:t xml:space="preserve"> </w:t>
+      </w:r>
+      <w:proofErr w:type="spellStart"/>
+      <w:r>
+        <w:rPr>
+          <w:rFonts w:ascii="Times New Roman" w:eastAsia="Times New Roman" w:hAnsi="Times New Roman" w:cs="Times New Roman"/>
+          <w:sz w:val="24"/>
+          <w:szCs w:val="24"/>
+        </w:rPr>
+        <w:t>Schema</w:t>
+      </w:r>
+      <w:proofErr w:type="spellEnd"/>
+      <w:r>
+        <w:rPr>
+          <w:rFonts w:ascii="Times New Roman" w:eastAsia="Times New Roman" w:hAnsi="Times New Roman" w:cs="Times New Roman"/>
+          <w:sz w:val="24"/>
+          <w:szCs w:val="24"/>
+        </w:rPr>
+        <w:t>.</w:t>
+      </w:r>
+    </w:p>
+    <w:p>
+      <w:pPr>
+        <w:spacing w:before="100" w:beforeAutospacing="1" w:after="100" w:afterAutospacing="1" w:line="240" w:lineRule="auto"/>
+        <w:rPr>
+          <w:rFonts w:ascii="Times New Roman" w:eastAsia="Times New Roman" w:hAnsi="Times New Roman" w:cs="Times New Roman"/>
+          <w:sz w:val="24"/>
+          <w:szCs w:val="24"/>
+        </w:rPr>
+      </w:pPr>
+      <w:r>
+        <w:rPr>
+          <w:rFonts w:ascii="Times New Roman" w:eastAsia="Times New Roman" w:hAnsi="Times New Roman" w:cs="Times New Roman"/>
+          <w:noProof/>
+          <w:sz w:val="24"/>
+          <w:szCs w:val="24"/>
+        </w:rPr>
+        <w:drawing>
+          <wp:inline distT="0" distB="0" distL="0" distR="0" wp14:anchorId="321329F2" wp14:editId="6D25E6F9">
+            <wp:extent cx="1911815" cy="2228850"/>
+            <wp:effectExtent l="0" t="0" r="0" b="0"/>
+            <wp:docPr id="1" name="Imagem 1" descr="10.png"/>
+            <wp:cNvGraphicFramePr>
+              <a:graphicFrameLocks xmlns:a="http://schemas.openxmlformats.org/drawingml/2006/main" noChangeAspect="1"/>
+            </wp:cNvGraphicFramePr>
+            <a:graphic xmlns:a="http://schemas.openxmlformats.org/drawingml/2006/main">
+              <a:graphicData uri="http://schemas.openxmlformats.org/drawingml/2006/picture">
+                <pic:pic xmlns:pic="http://schemas.openxmlformats.org/drawingml/2006/picture">
+                  <pic:nvPicPr>
+                    <pic:cNvPr id="0" name="Picture 10" descr="10.png"/>
+                    <pic:cNvPicPr>
+                      <a:picLocks noChangeAspect="1" noChangeArrowheads="1"/>
+                    </pic:cNvPicPr>
+                  </pic:nvPicPr>
+                  <pic:blipFill>
+                    <a:blip r:embed="rId13">
+                      <a:extLst>
+                        <a:ext uri="{28A0092B-C50C-407E-A947-70E740481C1C}">
+                          <a14:useLocalDpi xmlns:a14="http://schemas.microsoft.com/office/drawing/2010/main" val="0"/>
+                        </a:ext>
+                      </a:extLst>
+                    </a:blip>
+                    <a:srcRect/>
+                    <a:stretch>
+                      <a:fillRect/>
+                    </a:stretch>
+                  </pic:blipFill>
+                  <pic:spPr bwMode="auto">
+                    <a:xfrm>
+                      <a:off x="0" y="0"/>
+                      <a:ext cx="1919739" cy="2238088"/>
+                    </a:xfrm>
+                    <a:prstGeom prst="rect">
+                      <a:avLst/>
+                    </a:prstGeom>
+                    <a:noFill/>
+                    <a:ln>
+                      <a:noFill/>
+                    </a:ln>
+                  </pic:spPr>
+                </pic:pic>
+              </a:graphicData>
+            </a:graphic>
+          </wp:inline>
+        </w:drawing>
+      </w:r>
+    </w:p>
+    <w:p>
+      <w:pPr>
+        <w:spacing w:before="100" w:beforeAutospacing="1" w:after="100" w:afterAutospacing="1" w:line="240" w:lineRule="auto"/>
+        <w:rPr>
+          <w:rFonts w:ascii="Times New Roman" w:eastAsia="Times New Roman" w:hAnsi="Times New Roman" w:cs="Times New Roman"/>
+          <w:sz w:val="24"/>
+          <w:szCs w:val="24"/>
+        </w:rPr>
+      </w:pPr>
+      <w:proofErr w:type="gramStart"/>
+      <w:r>
+        <w:rPr>
+          <w:rFonts w:ascii="Times New Roman" w:eastAsia="Times New Roman" w:hAnsi="Times New Roman" w:cs="Times New Roman"/>
+          <w:sz w:val="24"/>
+          <w:szCs w:val="24"/>
+        </w:rPr>
+        <w:t>20) É</w:t>
+      </w:r>
+      <w:proofErr w:type="gramEnd"/>
+      <w:r>
+        <w:rPr>
+          <w:rFonts w:ascii="Times New Roman" w:eastAsia="Times New Roman" w:hAnsi="Times New Roman" w:cs="Times New Roman"/>
+          <w:sz w:val="24"/>
+          <w:szCs w:val="24"/>
+        </w:rPr>
+        <w:t xml:space="preserve"> possível acessar o MySQL por linha de comando. Vá para o subdiretório c:\Program Files\MySQL\MySQL Server 8.0\bin</w:t>
+      </w:r>
+    </w:p>
+    <w:p>
+      <w:pPr>
+        <w:spacing w:before="100" w:beforeAutospacing="1" w:after="100" w:afterAutospacing="1" w:line="240" w:lineRule="auto"/>
+        <w:rPr>
+          <w:rFonts w:ascii="Times New Roman" w:eastAsia="Times New Roman" w:hAnsi="Times New Roman" w:cs="Times New Roman"/>
+          <w:sz w:val="24"/>
+          <w:szCs w:val="24"/>
+        </w:rPr>
+      </w:pPr>
+      <w:proofErr w:type="gramStart"/>
+      <w:r>
+        <w:rPr>
+          <w:rFonts w:ascii="Times New Roman" w:eastAsia="Times New Roman" w:hAnsi="Times New Roman" w:cs="Times New Roman"/>
+          <w:sz w:val="24"/>
+          <w:szCs w:val="24"/>
+        </w:rPr>
+        <w:t>21) Digite</w:t>
+      </w:r>
+      <w:proofErr w:type="gramEnd"/>
+      <w:r>
+        <w:rPr>
+          <w:rFonts w:ascii="Times New Roman" w:eastAsia="Times New Roman" w:hAnsi="Times New Roman" w:cs="Times New Roman"/>
+          <w:sz w:val="24"/>
+          <w:szCs w:val="24"/>
+        </w:rPr>
+        <w:t xml:space="preserve"> o comando:</w:t>
+      </w:r>
+    </w:p>
+    <w:p>
+      <w:pPr>
+        <w:tabs>
+          <w:tab w:val="left" w:pos="916"/>
+          <w:tab w:val="left" w:pos="1832"/>
+          <w:tab w:val="left" w:pos="2748"/>
+          <w:tab w:val="left" w:pos="3664"/>
+          <w:tab w:val="left" w:pos="4580"/>
+          <w:tab w:val="left" w:pos="5496"/>
+          <w:tab w:val="left" w:pos="6412"/>
+          <w:tab w:val="left" w:pos="7328"/>
+          <w:tab w:val="left" w:pos="8244"/>
+          <w:tab w:val="left" w:pos="9160"/>
+          <w:tab w:val="left" w:pos="10076"/>
+          <w:tab w:val="left" w:pos="10992"/>
+          <w:tab w:val="left" w:pos="11908"/>
+          <w:tab w:val="left" w:pos="12824"/>
+          <w:tab w:val="left" w:pos="13740"/>
+          <w:tab w:val="left" w:pos="14656"/>
+        </w:tabs>
+        <w:spacing w:line="240" w:lineRule="auto"/>
+        <w:rPr>
+          <w:rFonts w:ascii="Courier New" w:eastAsia="Times New Roman" w:hAnsi="Courier New" w:cs="Courier New"/>
+          <w:sz w:val="20"/>
+          <w:szCs w:val="20"/>
+        </w:rPr>
+      </w:pPr>
+      <w:proofErr w:type="spellStart"/>
+      <w:proofErr w:type="gramStart"/>
+      <w:r>
+        <w:rPr>
+          <w:rFonts w:ascii="Courier New" w:eastAsia="Times New Roman" w:hAnsi="Courier New" w:cs="Courier New"/>
+          <w:sz w:val="20"/>
+          <w:szCs w:val="20"/>
+        </w:rPr>
+        <w:t>mysql</w:t>
+      </w:r>
+      <w:proofErr w:type="spellEnd"/>
+      <w:proofErr w:type="gramEnd"/>
+      <w:r>
+        <w:rPr>
+          <w:rFonts w:ascii="Courier New" w:eastAsia="Times New Roman" w:hAnsi="Courier New" w:cs="Courier New"/>
+          <w:sz w:val="20"/>
+          <w:szCs w:val="20"/>
+        </w:rPr>
+        <w:t xml:space="preserve"> -h </w:t>
+      </w:r>
+      <w:proofErr w:type="spellStart"/>
+      <w:r>
+        <w:rPr>
+          <w:rFonts w:ascii="Courier New" w:eastAsia="Times New Roman" w:hAnsi="Courier New" w:cs="Courier New"/>
+          <w:sz w:val="20"/>
+          <w:szCs w:val="20"/>
+        </w:rPr>
+        <w:t>localhost</w:t>
+      </w:r>
+      <w:proofErr w:type="spellEnd"/>
+      <w:r>
+        <w:rPr>
+          <w:rFonts w:ascii="Courier New" w:eastAsia="Times New Roman" w:hAnsi="Courier New" w:cs="Courier New"/>
+          <w:sz w:val="20"/>
+          <w:szCs w:val="20"/>
+        </w:rPr>
+        <w:t xml:space="preserve"> -u root -p</w:t>
+      </w:r>
+    </w:p>
+    <w:p>
+      <w:pPr>
+        <w:spacing w:before="100" w:beforeAutospacing="1" w:after="100" w:afterAutospacing="1" w:line="240" w:lineRule="auto"/>
+        <w:rPr>
+          <w:rFonts w:ascii="Times New Roman" w:eastAsia="Times New Roman" w:hAnsi="Times New Roman" w:cs="Times New Roman"/>
+          <w:sz w:val="24"/>
+          <w:szCs w:val="24"/>
+        </w:rPr>
+      </w:pPr>
+      <w:r>
+        <w:rPr>
+          <w:rFonts w:ascii="Times New Roman" w:eastAsia="Times New Roman" w:hAnsi="Times New Roman" w:cs="Times New Roman"/>
+          <w:sz w:val="24"/>
+          <w:szCs w:val="24"/>
+        </w:rPr>
+        <w:t xml:space="preserve">Tecle </w:t>
+      </w:r>
+      <w:proofErr w:type="spellStart"/>
+      <w:r>
+        <w:rPr>
+          <w:rFonts w:ascii="Times New Roman" w:eastAsia="Times New Roman" w:hAnsi="Times New Roman" w:cs="Times New Roman"/>
+          <w:sz w:val="24"/>
+          <w:szCs w:val="24"/>
+        </w:rPr>
+        <w:t>enter</w:t>
+      </w:r>
+      <w:proofErr w:type="spellEnd"/>
+      <w:r>
+        <w:rPr>
+          <w:rFonts w:ascii="Times New Roman" w:eastAsia="Times New Roman" w:hAnsi="Times New Roman" w:cs="Times New Roman"/>
+          <w:sz w:val="24"/>
+          <w:szCs w:val="24"/>
+        </w:rPr>
+        <w:t xml:space="preserve"> e depois inclua a senha.</w:t>
+      </w:r>
+    </w:p>
+    <w:p>
+      <w:pPr>
+        <w:spacing w:before="100" w:beforeAutospacing="1" w:after="100" w:afterAutospacing="1" w:line="240" w:lineRule="auto"/>
+        <w:rPr>
+          <w:rFonts w:ascii="Times New Roman" w:eastAsia="Times New Roman" w:hAnsi="Times New Roman" w:cs="Times New Roman"/>
+          <w:sz w:val="24"/>
+          <w:szCs w:val="24"/>
+        </w:rPr>
+      </w:pPr>
+      <w:proofErr w:type="gramStart"/>
+      <w:r>
+        <w:rPr>
+          <w:rFonts w:ascii="Times New Roman" w:eastAsia="Times New Roman" w:hAnsi="Times New Roman" w:cs="Times New Roman"/>
+          <w:sz w:val="24"/>
+          <w:szCs w:val="24"/>
+        </w:rPr>
+        <w:t>22) Digite</w:t>
+      </w:r>
+      <w:proofErr w:type="gramEnd"/>
+      <w:r>
+        <w:rPr>
+          <w:rFonts w:ascii="Times New Roman" w:eastAsia="Times New Roman" w:hAnsi="Times New Roman" w:cs="Times New Roman"/>
+          <w:sz w:val="24"/>
+          <w:szCs w:val="24"/>
+        </w:rPr>
+        <w:t xml:space="preserve"> o comando:</w:t>
+      </w:r>
+    </w:p>
+    <w:p>
+      <w:pPr>
+        <w:tabs>
+          <w:tab w:val="left" w:pos="916"/>
+          <w:tab w:val="left" w:pos="1832"/>
+          <w:tab w:val="left" w:pos="2748"/>
+          <w:tab w:val="left" w:pos="3664"/>
+          <w:tab w:val="left" w:pos="4580"/>
+          <w:tab w:val="left" w:pos="5496"/>
+          <w:tab w:val="left" w:pos="6412"/>
+          <w:tab w:val="left" w:pos="7328"/>
+          <w:tab w:val="left" w:pos="8244"/>
+          <w:tab w:val="left" w:pos="9160"/>
+          <w:tab w:val="left" w:pos="10076"/>
+          <w:tab w:val="left" w:pos="10992"/>
+          <w:tab w:val="left" w:pos="11908"/>
+          <w:tab w:val="left" w:pos="12824"/>
+          <w:tab w:val="left" w:pos="13740"/>
+          <w:tab w:val="left" w:pos="14656"/>
+        </w:tabs>
+        <w:spacing w:line="240" w:lineRule="auto"/>
+        <w:rPr>
+          <w:rFonts w:ascii="Courier New" w:eastAsia="Times New Roman" w:hAnsi="Courier New" w:cs="Courier New"/>
+          <w:sz w:val="20"/>
+          <w:szCs w:val="20"/>
+        </w:rPr>
+      </w:pPr>
+      <w:r>
+        <w:rPr>
+          <w:rFonts w:ascii="Courier New" w:eastAsia="Times New Roman" w:hAnsi="Courier New" w:cs="Courier New"/>
+          <w:sz w:val="20"/>
+          <w:szCs w:val="20"/>
+        </w:rPr>
+        <w:t>CREATE DATABASE sucos;</w:t>
+      </w:r>
+    </w:p>
+    <w:p>
+      <w:pPr>
+        <w:spacing w:before="100" w:beforeAutospacing="1" w:after="100" w:afterAutospacing="1" w:line="240" w:lineRule="auto"/>
+        <w:rPr>
+          <w:rFonts w:ascii="Times New Roman" w:eastAsia="Times New Roman" w:hAnsi="Times New Roman" w:cs="Times New Roman"/>
+          <w:sz w:val="24"/>
+          <w:szCs w:val="24"/>
+        </w:rPr>
+      </w:pPr>
+      <w:r>
+        <w:rPr>
+          <w:rFonts w:ascii="Times New Roman" w:eastAsia="Times New Roman" w:hAnsi="Times New Roman" w:cs="Times New Roman"/>
+          <w:sz w:val="24"/>
+          <w:szCs w:val="24"/>
+        </w:rPr>
+        <w:t xml:space="preserve">Se você for conferir no Workbench </w:t>
+      </w:r>
+      <w:proofErr w:type="spellStart"/>
+      <w:r>
+        <w:rPr>
+          <w:rFonts w:ascii="Times New Roman" w:eastAsia="Times New Roman" w:hAnsi="Times New Roman" w:cs="Times New Roman"/>
+          <w:sz w:val="24"/>
+          <w:szCs w:val="24"/>
+        </w:rPr>
+        <w:t>verpa</w:t>
+      </w:r>
+      <w:proofErr w:type="spellEnd"/>
+      <w:r>
+        <w:rPr>
+          <w:rFonts w:ascii="Times New Roman" w:eastAsia="Times New Roman" w:hAnsi="Times New Roman" w:cs="Times New Roman"/>
+          <w:sz w:val="24"/>
+          <w:szCs w:val="24"/>
+        </w:rPr>
+        <w:t xml:space="preserve"> que o banco de dados sucos foi acrescido à lista de bancos disponíveis.</w:t>
+      </w:r>
+    </w:p>
+    <w:p>
+      <w:pPr>
+        <w:spacing w:before="100" w:beforeAutospacing="1" w:after="100" w:afterAutospacing="1" w:line="240" w:lineRule="auto"/>
+        <w:rPr>
+          <w:rFonts w:ascii="Times New Roman" w:eastAsia="Times New Roman" w:hAnsi="Times New Roman" w:cs="Times New Roman"/>
+          <w:sz w:val="24"/>
+          <w:szCs w:val="24"/>
+        </w:rPr>
+      </w:pPr>
+      <w:proofErr w:type="gramStart"/>
+      <w:r>
+        <w:rPr>
+          <w:rFonts w:ascii="Times New Roman" w:eastAsia="Times New Roman" w:hAnsi="Times New Roman" w:cs="Times New Roman"/>
+          <w:sz w:val="24"/>
+          <w:szCs w:val="24"/>
+        </w:rPr>
+        <w:t>23) Para</w:t>
+      </w:r>
+      <w:proofErr w:type="gramEnd"/>
+      <w:r>
+        <w:rPr>
+          <w:rFonts w:ascii="Times New Roman" w:eastAsia="Times New Roman" w:hAnsi="Times New Roman" w:cs="Times New Roman"/>
+          <w:sz w:val="24"/>
+          <w:szCs w:val="24"/>
+        </w:rPr>
+        <w:t xml:space="preserve"> executar uma consulta no banco exemplo world digite:</w:t>
+      </w:r>
+    </w:p>
+    <w:p>
+      <w:pPr>
+        <w:tabs>
+          <w:tab w:val="left" w:pos="916"/>
+          <w:tab w:val="left" w:pos="1832"/>
+          <w:tab w:val="left" w:pos="2748"/>
+          <w:tab w:val="left" w:pos="3664"/>
+          <w:tab w:val="left" w:pos="4580"/>
+          <w:tab w:val="left" w:pos="5496"/>
+          <w:tab w:val="left" w:pos="6412"/>
+          <w:tab w:val="left" w:pos="7328"/>
+          <w:tab w:val="left" w:pos="8244"/>
+          <w:tab w:val="left" w:pos="9160"/>
+          <w:tab w:val="left" w:pos="10076"/>
+          <w:tab w:val="left" w:pos="10992"/>
+          <w:tab w:val="left" w:pos="11908"/>
+          <w:tab w:val="left" w:pos="12824"/>
+          <w:tab w:val="left" w:pos="13740"/>
+          <w:tab w:val="left" w:pos="14656"/>
+        </w:tabs>
+        <w:spacing w:line="240" w:lineRule="auto"/>
+        <w:rPr>
+          <w:rFonts w:ascii="Courier New" w:eastAsia="Times New Roman" w:hAnsi="Courier New" w:cs="Courier New"/>
+          <w:sz w:val="20"/>
+          <w:szCs w:val="20"/>
+          <w:lang w:val="en-US"/>
+        </w:rPr>
+      </w:pPr>
+      <w:r>
+        <w:rPr>
+          <w:rFonts w:ascii="Courier New" w:eastAsia="Times New Roman" w:hAnsi="Courier New" w:cs="Courier New"/>
+          <w:sz w:val="20"/>
+          <w:szCs w:val="20"/>
+          <w:lang w:val="en-US"/>
+        </w:rPr>
+        <w:t>USE world; &lt;ENTER&gt;</w:t>
+      </w:r>
+    </w:p>
+    <w:p>
+      <w:pPr>
+        <w:tabs>
+          <w:tab w:val="left" w:pos="916"/>
+          <w:tab w:val="left" w:pos="1832"/>
+          <w:tab w:val="left" w:pos="2748"/>
+          <w:tab w:val="left" w:pos="3664"/>
+          <w:tab w:val="left" w:pos="4580"/>
+          <w:tab w:val="left" w:pos="5496"/>
+          <w:tab w:val="left" w:pos="6412"/>
+          <w:tab w:val="left" w:pos="7328"/>
+          <w:tab w:val="left" w:pos="8244"/>
+          <w:tab w:val="left" w:pos="9160"/>
+          <w:tab w:val="left" w:pos="10076"/>
+          <w:tab w:val="left" w:pos="10992"/>
+          <w:tab w:val="left" w:pos="11908"/>
+          <w:tab w:val="left" w:pos="12824"/>
+          <w:tab w:val="left" w:pos="13740"/>
+          <w:tab w:val="left" w:pos="14656"/>
+        </w:tabs>
+        <w:spacing w:line="240" w:lineRule="auto"/>
+        <w:rPr>
+          <w:rFonts w:ascii="Courier New" w:eastAsia="Times New Roman" w:hAnsi="Courier New" w:cs="Courier New"/>
+          <w:sz w:val="20"/>
+          <w:szCs w:val="20"/>
+          <w:lang w:val="en-US"/>
+        </w:rPr>
+      </w:pPr>
+      <w:r>
+        <w:rPr>
+          <w:rFonts w:ascii="Courier New" w:eastAsia="Times New Roman" w:hAnsi="Courier New" w:cs="Courier New"/>
+          <w:sz w:val="20"/>
+          <w:szCs w:val="20"/>
+          <w:lang w:val="en-US"/>
+        </w:rPr>
+        <w:t>SELECT * FROM city; &lt;ENTER&gt;</w:t>
+      </w:r>
+    </w:p>
+    <w:p>
+      <w:pPr>
+        <w:spacing w:before="100" w:beforeAutospacing="1" w:after="100" w:afterAutospacing="1" w:line="240" w:lineRule="auto"/>
+        <w:rPr>
+          <w:rFonts w:ascii="Times New Roman" w:eastAsia="Times New Roman" w:hAnsi="Times New Roman" w:cs="Times New Roman"/>
+          <w:sz w:val="24"/>
+          <w:szCs w:val="24"/>
+        </w:rPr>
+      </w:pPr>
+      <w:r>
+        <w:rPr>
+          <w:rFonts w:ascii="Times New Roman" w:eastAsia="Times New Roman" w:hAnsi="Times New Roman" w:cs="Times New Roman"/>
+          <w:sz w:val="24"/>
+          <w:szCs w:val="24"/>
+        </w:rPr>
+        <w:t xml:space="preserve">Onde </w:t>
+      </w:r>
+      <w:r>
+        <w:rPr>
+          <w:rFonts w:ascii="Courier New" w:eastAsia="Times New Roman" w:hAnsi="Courier New" w:cs="Courier New"/>
+          <w:sz w:val="20"/>
+          <w:szCs w:val="20"/>
+        </w:rPr>
+        <w:t>&lt;ENTER&gt;</w:t>
+      </w:r>
+      <w:r>
+        <w:rPr>
+          <w:rFonts w:ascii="Times New Roman" w:eastAsia="Times New Roman" w:hAnsi="Times New Roman" w:cs="Times New Roman"/>
+          <w:sz w:val="24"/>
+          <w:szCs w:val="24"/>
+        </w:rPr>
+        <w:t xml:space="preserve"> significa teclar a tecla </w:t>
+      </w:r>
+      <w:proofErr w:type="spellStart"/>
+      <w:r>
+        <w:rPr>
+          <w:rFonts w:ascii="Times New Roman" w:eastAsia="Times New Roman" w:hAnsi="Times New Roman" w:cs="Times New Roman"/>
+          <w:sz w:val="24"/>
+          <w:szCs w:val="24"/>
+        </w:rPr>
+        <w:t>Enter</w:t>
+      </w:r>
+      <w:proofErr w:type="spellEnd"/>
+      <w:r>
+        <w:rPr>
+          <w:rFonts w:ascii="Times New Roman" w:eastAsia="Times New Roman" w:hAnsi="Times New Roman" w:cs="Times New Roman"/>
+          <w:sz w:val="24"/>
+          <w:szCs w:val="24"/>
+        </w:rPr>
+        <w:t>.</w:t>
+      </w:r>
+    </w:p>
+    <w:p>
+      <w:pPr>
+        <w:spacing w:before="100" w:beforeAutospacing="1" w:after="100" w:afterAutospacing="1" w:line="240" w:lineRule="auto"/>
+        <w:rPr>
+          <w:rFonts w:ascii="Times New Roman" w:eastAsia="Times New Roman" w:hAnsi="Times New Roman" w:cs="Times New Roman"/>
+          <w:sz w:val="24"/>
+          <w:szCs w:val="24"/>
+        </w:rPr>
+      </w:pPr>
+      <w:proofErr w:type="gramStart"/>
+      <w:r>
+        <w:rPr>
+          <w:rFonts w:ascii="Times New Roman" w:eastAsia="Times New Roman" w:hAnsi="Times New Roman" w:cs="Times New Roman"/>
+          <w:sz w:val="24"/>
+          <w:szCs w:val="24"/>
+        </w:rPr>
+        <w:t>24) Verá</w:t>
+      </w:r>
+      <w:proofErr w:type="gramEnd"/>
+      <w:r>
+        <w:rPr>
+          <w:rFonts w:ascii="Times New Roman" w:eastAsia="Times New Roman" w:hAnsi="Times New Roman" w:cs="Times New Roman"/>
+          <w:sz w:val="24"/>
+          <w:szCs w:val="24"/>
+        </w:rPr>
+        <w:t xml:space="preserve"> que a lista de cidades são listadas.</w:t>
+      </w:r>
+    </w:p>
+    <w:p>
+      <w:pPr>
+        <w:spacing w:before="100" w:beforeAutospacing="1" w:after="100" w:afterAutospacing="1" w:line="240" w:lineRule="auto"/>
+        <w:rPr>
+          <w:rFonts w:ascii="Times New Roman" w:eastAsia="Times New Roman" w:hAnsi="Times New Roman" w:cs="Times New Roman"/>
+          <w:sz w:val="24"/>
+          <w:szCs w:val="24"/>
+        </w:rPr>
+      </w:pPr>
+      <w:proofErr w:type="gramStart"/>
+      <w:r>
+        <w:rPr>
+          <w:rFonts w:ascii="Times New Roman" w:eastAsia="Times New Roman" w:hAnsi="Times New Roman" w:cs="Times New Roman"/>
+          <w:sz w:val="24"/>
+          <w:szCs w:val="24"/>
+        </w:rPr>
+        <w:t>25) Para</w:t>
+      </w:r>
+      <w:proofErr w:type="gramEnd"/>
+      <w:r>
+        <w:rPr>
+          <w:rFonts w:ascii="Times New Roman" w:eastAsia="Times New Roman" w:hAnsi="Times New Roman" w:cs="Times New Roman"/>
+          <w:sz w:val="24"/>
+          <w:szCs w:val="24"/>
+        </w:rPr>
+        <w:t xml:space="preserve"> sair digite:</w:t>
+      </w:r>
+    </w:p>
+    <w:p>
+      <w:pPr>
+        <w:tabs>
+          <w:tab w:val="left" w:pos="916"/>
+          <w:tab w:val="left" w:pos="1832"/>
+          <w:tab w:val="left" w:pos="2748"/>
+          <w:tab w:val="left" w:pos="3664"/>
+          <w:tab w:val="left" w:pos="4580"/>
+          <w:tab w:val="left" w:pos="5496"/>
+          <w:tab w:val="left" w:pos="6412"/>
+          <w:tab w:val="left" w:pos="7328"/>
+          <w:tab w:val="left" w:pos="8244"/>
+          <w:tab w:val="left" w:pos="9160"/>
+          <w:tab w:val="left" w:pos="10076"/>
+          <w:tab w:val="left" w:pos="10992"/>
+          <w:tab w:val="left" w:pos="11908"/>
+          <w:tab w:val="left" w:pos="12824"/>
+          <w:tab w:val="left" w:pos="13740"/>
+          <w:tab w:val="left" w:pos="14656"/>
+        </w:tabs>
+        <w:spacing w:line="240" w:lineRule="auto"/>
+        <w:rPr>
+          <w:rFonts w:ascii="Courier New" w:eastAsia="Times New Roman" w:hAnsi="Courier New" w:cs="Courier New"/>
+          <w:sz w:val="20"/>
+          <w:szCs w:val="20"/>
+        </w:rPr>
+      </w:pPr>
+      <w:proofErr w:type="spellStart"/>
+      <w:proofErr w:type="gramStart"/>
+      <w:r>
+        <w:rPr>
+          <w:rFonts w:ascii="Courier New" w:eastAsia="Times New Roman" w:hAnsi="Courier New" w:cs="Courier New"/>
+          <w:sz w:val="20"/>
+          <w:szCs w:val="20"/>
+        </w:rPr>
+        <w:t>exit</w:t>
+      </w:r>
+      <w:proofErr w:type="spellEnd"/>
+      <w:proofErr w:type="gramEnd"/>
+    </w:p>
+    <w:p>
+      <w:pPr>
+        <w:spacing w:before="100" w:beforeAutospacing="1" w:after="100" w:afterAutospacing="1" w:line="240" w:lineRule="auto"/>
+        <w:rPr>
+          <w:rFonts w:ascii="Times New Roman" w:eastAsia="Times New Roman" w:hAnsi="Times New Roman" w:cs="Times New Roman"/>
+          <w:sz w:val="24"/>
+          <w:szCs w:val="24"/>
+        </w:rPr>
+      </w:pPr>
+    </w:p>
+    <w:p>
+      <w:pPr>
+        <w:spacing w:before="100" w:beforeAutospacing="1" w:after="100" w:afterAutospacing="1" w:line="240" w:lineRule="auto"/>
+        <w:rPr>
+          <w:rFonts w:ascii="Times New Roman" w:eastAsia="Times New Roman" w:hAnsi="Times New Roman" w:cs="Times New Roman"/>
+          <w:sz w:val="24"/>
+          <w:szCs w:val="24"/>
+        </w:rPr>
+      </w:pPr>
+    </w:p>
+    <w:p>
+      <w:pPr>
+        <w:spacing w:before="100" w:beforeAutospacing="1" w:after="100" w:afterAutospacing="1" w:line="240" w:lineRule="auto"/>
+        <w:rPr>
+          <w:rFonts w:ascii="Times New Roman" w:eastAsia="Times New Roman" w:hAnsi="Times New Roman" w:cs="Times New Roman"/>
+          <w:sz w:val="24"/>
+          <w:szCs w:val="24"/>
+        </w:rPr>
+      </w:pPr>
+      <w:r>
+        <w:rPr>
+          <w:rFonts w:ascii="Times New Roman" w:eastAsia="Times New Roman" w:hAnsi="Times New Roman" w:cs="Times New Roman"/>
+          <w:sz w:val="24"/>
+          <w:szCs w:val="24"/>
+        </w:rPr>
+        <w:t>Nesta aula, aprendemos:</w:t>
+      </w:r>
+    </w:p>
+    <w:p>
+      <w:pPr>
+        <w:numPr>
+          <w:ilvl w:val="0"/>
+          <w:numId w:val="11"/>
+        </w:numPr>
+        <w:spacing w:before="100" w:beforeAutospacing="1" w:after="100" w:afterAutospacing="1" w:line="240" w:lineRule="auto"/>
+        <w:rPr>
+          <w:rFonts w:ascii="Times New Roman" w:eastAsia="Times New Roman" w:hAnsi="Times New Roman" w:cs="Times New Roman"/>
+          <w:sz w:val="24"/>
+          <w:szCs w:val="24"/>
+        </w:rPr>
+      </w:pPr>
+      <w:r>
+        <w:rPr>
+          <w:rFonts w:ascii="Times New Roman" w:eastAsia="Times New Roman" w:hAnsi="Times New Roman" w:cs="Times New Roman"/>
+          <w:sz w:val="24"/>
+          <w:szCs w:val="24"/>
+        </w:rPr>
+        <w:t>A acessar e navegar pelo Workbench;</w:t>
+      </w:r>
+    </w:p>
+    <w:p>
+      <w:pPr>
+        <w:numPr>
+          <w:ilvl w:val="0"/>
+          <w:numId w:val="11"/>
+        </w:numPr>
+        <w:spacing w:before="100" w:beforeAutospacing="1" w:after="100" w:afterAutospacing="1" w:line="240" w:lineRule="auto"/>
+        <w:rPr>
+          <w:rFonts w:ascii="Times New Roman" w:eastAsia="Times New Roman" w:hAnsi="Times New Roman" w:cs="Times New Roman"/>
+          <w:sz w:val="24"/>
+          <w:szCs w:val="24"/>
+        </w:rPr>
+      </w:pPr>
+      <w:r>
+        <w:rPr>
+          <w:rFonts w:ascii="Times New Roman" w:eastAsia="Times New Roman" w:hAnsi="Times New Roman" w:cs="Times New Roman"/>
+          <w:sz w:val="24"/>
+          <w:szCs w:val="24"/>
+        </w:rPr>
+        <w:t>A criar um banco de dados por linha de SQL ou pelo assistente;</w:t>
+      </w:r>
+    </w:p>
+    <w:p>
+      <w:pPr>
+        <w:numPr>
+          <w:ilvl w:val="0"/>
+          <w:numId w:val="11"/>
+        </w:numPr>
+        <w:spacing w:before="100" w:beforeAutospacing="1" w:after="100" w:afterAutospacing="1" w:line="240" w:lineRule="auto"/>
+        <w:rPr>
+          <w:rFonts w:ascii="Times New Roman" w:eastAsia="Times New Roman" w:hAnsi="Times New Roman" w:cs="Times New Roman"/>
+          <w:sz w:val="24"/>
+          <w:szCs w:val="24"/>
+        </w:rPr>
+      </w:pPr>
+      <w:r>
+        <w:rPr>
+          <w:rFonts w:ascii="Times New Roman" w:eastAsia="Times New Roman" w:hAnsi="Times New Roman" w:cs="Times New Roman"/>
+          <w:sz w:val="24"/>
+          <w:szCs w:val="24"/>
+        </w:rPr>
+        <w:t>Como apagar um banco de dados por linha de SQL ou pelo assistente;</w:t>
+      </w:r>
+    </w:p>
+    <w:p>
+      <w:pPr>
+        <w:numPr>
+          <w:ilvl w:val="0"/>
+          <w:numId w:val="11"/>
+        </w:numPr>
+        <w:spacing w:before="100" w:beforeAutospacing="1" w:after="100" w:afterAutospacing="1" w:line="240" w:lineRule="auto"/>
+        <w:rPr>
+          <w:rFonts w:ascii="Times New Roman" w:eastAsia="Times New Roman" w:hAnsi="Times New Roman" w:cs="Times New Roman"/>
+          <w:sz w:val="24"/>
+          <w:szCs w:val="24"/>
+        </w:rPr>
+      </w:pPr>
+      <w:r>
+        <w:rPr>
+          <w:rFonts w:ascii="Times New Roman" w:eastAsia="Times New Roman" w:hAnsi="Times New Roman" w:cs="Times New Roman"/>
+          <w:sz w:val="24"/>
+          <w:szCs w:val="24"/>
+        </w:rPr>
+        <w:t>Como acessar uma tabela por linha de comando ou pelo assistente;</w:t>
+      </w:r>
+    </w:p>
+    <w:p>
+      <w:pPr>
+        <w:spacing w:before="100" w:beforeAutospacing="1" w:after="100" w:afterAutospacing="1" w:line="240" w:lineRule="auto"/>
+        <w:rPr>
+          <w:rFonts w:ascii="Times New Roman" w:eastAsia="Times New Roman" w:hAnsi="Times New Roman" w:cs="Times New Roman"/>
+          <w:sz w:val="24"/>
+          <w:szCs w:val="24"/>
+        </w:rPr>
+      </w:pPr>
     </w:p>
     <w:p>
       <w:pPr>
@@ -738,7 +3036,7 @@
 </file>
 
 <file path=word/numbering.xml><?xml version="1.0" encoding="utf-8"?>
-<w:numbering xmlns:wpc="http://schemas.microsoft.com/office/word/2010/wordprocessingCanvas" xmlns:cx="http://schemas.microsoft.com/office/drawing/2014/chartex" xmlns:cx1="http://schemas.microsoft.com/office/drawing/2015/9/8/chartex" xmlns:cx2="http://schemas.microsoft.com/office/drawing/2015/10/21/chartex" xmlns:cx3="http://schemas.microsoft.com/office/drawing/2016/5/9/chartex" xmlns:cx4="http://schemas.microsoft.com/office/drawing/2016/5/10/chartex" xmlns:cx5="http://schemas.microsoft.com/office/drawing/2016/5/11/chartex" xmlns:cx6="http://schemas.microsoft.com/office/drawing/2016/5/12/chartex" xmlns:cx7="http://schemas.microsoft.com/office/drawing/2016/5/13/chartex" xmlns:cx8="http://schemas.microsoft.com/office/drawing/2016/5/14/chartex" xmlns:mc="http://schemas.openxmlformats.org/markup-compatibility/2006" xmlns:aink="http://schemas.microsoft.com/office/drawing/2016/ink" xmlns:am3d="http://schemas.microsoft.com/office/drawing/2017/model3d" xmlns:o="urn:schemas-microsoft-com:office:office" xmlns:r="http://schemas.openxmlformats.org/officeDocument/2006/relationships" xmlns:m="http://schemas.openxmlformats.org/officeDocument/2006/math" xmlns:v="urn:schemas-microsoft-com:vml" xmlns:wp14="http://schemas.microsoft.com/office/word/2010/wordprocessingDrawing" xmlns:wp="http://schemas.openxmlformats.org/drawingml/2006/wordprocessingDrawing" xmlns:w10="urn:schemas-microsoft-com:office:word" xmlns:w="http://schemas.openxmlformats.org/wordprocessingml/2006/main" xmlns:w14="http://schemas.microsoft.com/office/word/2010/wordml" xmlns:w15="http://schemas.microsoft.com/office/word/2012/wordml" xmlns:w16cex="http://schemas.microsoft.com/office/word/2018/wordml/cex" xmlns:w16cid="http://schemas.microsoft.com/office/word/2016/wordml/cid" xmlns:w16="http://schemas.microsoft.com/office/word/2018/wordml" xmlns:w16se="http://schemas.microsoft.com/office/word/2015/wordml/symex" xmlns:wpg="http://schemas.microsoft.com/office/word/2010/wordprocessingGroup" xmlns:wpi="http://schemas.microsoft.com/office/word/2010/wordprocessingInk" xmlns:wne="http://schemas.microsoft.com/office/word/2006/wordml" xmlns:wps="http://schemas.microsoft.com/office/word/2010/wordprocessingShape" mc:Ignorable="w14 w15 w16se w16cid w16 w16cex wp14">
+<w:numbering xmlns:wpc="http://schemas.microsoft.com/office/word/2010/wordprocessingCanvas" xmlns:cx="http://schemas.microsoft.com/office/drawing/2014/chartex" xmlns:cx1="http://schemas.microsoft.com/office/drawing/2015/9/8/chartex" xmlns:mc="http://schemas.openxmlformats.org/markup-compatibility/2006" xmlns:o="urn:schemas-microsoft-com:office:office" xmlns:r="http://schemas.openxmlformats.org/officeDocument/2006/relationships" xmlns:m="http://schemas.openxmlformats.org/officeDocument/2006/math" xmlns:v="urn:schemas-microsoft-com:vml" xmlns:wp14="http://schemas.microsoft.com/office/word/2010/wordprocessingDrawing" xmlns:wp="http://schemas.openxmlformats.org/drawingml/2006/wordprocessingDrawing" xmlns:w10="urn:schemas-microsoft-com:office:word" xmlns:w="http://schemas.openxmlformats.org/wordprocessingml/2006/main" xmlns:w14="http://schemas.microsoft.com/office/word/2010/wordml" xmlns:w15="http://schemas.microsoft.com/office/word/2012/wordml" xmlns:w16se="http://schemas.microsoft.com/office/word/2015/wordml/symex" xmlns:wpg="http://schemas.microsoft.com/office/word/2010/wordprocessingGroup" xmlns:wpi="http://schemas.microsoft.com/office/word/2010/wordprocessingInk" xmlns:wne="http://schemas.microsoft.com/office/word/2006/wordml" xmlns:wps="http://schemas.microsoft.com/office/word/2010/wordprocessingShape" mc:Ignorable="w14 w15 w16se wp14">
   <w:abstractNum w:abstractNumId="0" w15:restartNumberingAfterBreak="0">
     <w:nsid w:val="14F819FF"/>
     <w:multiLevelType w:val="multilevel"/>
@@ -889,6 +3187,155 @@
     </w:lvl>
   </w:abstractNum>
   <w:abstractNum w:abstractNumId="1" w15:restartNumberingAfterBreak="0">
+    <w:nsid w:val="1D934E62"/>
+    <w:multiLevelType w:val="multilevel"/>
+    <w:tmpl w:val="9DF676DC"/>
+    <w:lvl w:ilvl="0">
+      <w:start w:val="1"/>
+      <w:numFmt w:val="bullet"/>
+      <w:lvlText w:val=""/>
+      <w:lvlJc w:val="left"/>
+      <w:pPr>
+        <w:tabs>
+          <w:tab w:val="num" w:pos="720"/>
+        </w:tabs>
+        <w:ind w:left="720" w:hanging="360"/>
+      </w:pPr>
+      <w:rPr>
+        <w:rFonts w:ascii="Symbol" w:hAnsi="Symbol" w:hint="default"/>
+        <w:sz w:val="20"/>
+      </w:rPr>
+    </w:lvl>
+    <w:lvl w:ilvl="1" w:tentative="1">
+      <w:start w:val="1"/>
+      <w:numFmt w:val="bullet"/>
+      <w:lvlText w:val="o"/>
+      <w:lvlJc w:val="left"/>
+      <w:pPr>
+        <w:tabs>
+          <w:tab w:val="num" w:pos="1440"/>
+        </w:tabs>
+        <w:ind w:left="1440" w:hanging="360"/>
+      </w:pPr>
+      <w:rPr>
+        <w:rFonts w:ascii="Courier New" w:hAnsi="Courier New" w:hint="default"/>
+        <w:sz w:val="20"/>
+      </w:rPr>
+    </w:lvl>
+    <w:lvl w:ilvl="2" w:tentative="1">
+      <w:start w:val="1"/>
+      <w:numFmt w:val="bullet"/>
+      <w:lvlText w:val=""/>
+      <w:lvlJc w:val="left"/>
+      <w:pPr>
+        <w:tabs>
+          <w:tab w:val="num" w:pos="2160"/>
+        </w:tabs>
+        <w:ind w:left="2160" w:hanging="360"/>
+      </w:pPr>
+      <w:rPr>
+        <w:rFonts w:ascii="Wingdings" w:hAnsi="Wingdings" w:hint="default"/>
+        <w:sz w:val="20"/>
+      </w:rPr>
+    </w:lvl>
+    <w:lvl w:ilvl="3" w:tentative="1">
+      <w:start w:val="1"/>
+      <w:numFmt w:val="bullet"/>
+      <w:lvlText w:val=""/>
+      <w:lvlJc w:val="left"/>
+      <w:pPr>
+        <w:tabs>
+          <w:tab w:val="num" w:pos="2880"/>
+        </w:tabs>
+        <w:ind w:left="2880" w:hanging="360"/>
+      </w:pPr>
+      <w:rPr>
+        <w:rFonts w:ascii="Wingdings" w:hAnsi="Wingdings" w:hint="default"/>
+        <w:sz w:val="20"/>
+      </w:rPr>
+    </w:lvl>
+    <w:lvl w:ilvl="4" w:tentative="1">
+      <w:start w:val="1"/>
+      <w:numFmt w:val="bullet"/>
+      <w:lvlText w:val=""/>
+      <w:lvlJc w:val="left"/>
+      <w:pPr>
+        <w:tabs>
+          <w:tab w:val="num" w:pos="3600"/>
+        </w:tabs>
+        <w:ind w:left="3600" w:hanging="360"/>
+      </w:pPr>
+      <w:rPr>
+        <w:rFonts w:ascii="Wingdings" w:hAnsi="Wingdings" w:hint="default"/>
+        <w:sz w:val="20"/>
+      </w:rPr>
+    </w:lvl>
+    <w:lvl w:ilvl="5" w:tentative="1">
+      <w:start w:val="1"/>
+      <w:numFmt w:val="bullet"/>
+      <w:lvlText w:val=""/>
+      <w:lvlJc w:val="left"/>
+      <w:pPr>
+        <w:tabs>
+          <w:tab w:val="num" w:pos="4320"/>
+        </w:tabs>
+        <w:ind w:left="4320" w:hanging="360"/>
+      </w:pPr>
+      <w:rPr>
+        <w:rFonts w:ascii="Wingdings" w:hAnsi="Wingdings" w:hint="default"/>
+        <w:sz w:val="20"/>
+      </w:rPr>
+    </w:lvl>
+    <w:lvl w:ilvl="6" w:tentative="1">
+      <w:start w:val="1"/>
+      <w:numFmt w:val="bullet"/>
+      <w:lvlText w:val=""/>
+      <w:lvlJc w:val="left"/>
+      <w:pPr>
+        <w:tabs>
+          <w:tab w:val="num" w:pos="5040"/>
+        </w:tabs>
+        <w:ind w:left="5040" w:hanging="360"/>
+      </w:pPr>
+      <w:rPr>
+        <w:rFonts w:ascii="Wingdings" w:hAnsi="Wingdings" w:hint="default"/>
+        <w:sz w:val="20"/>
+      </w:rPr>
+    </w:lvl>
+    <w:lvl w:ilvl="7" w:tentative="1">
+      <w:start w:val="1"/>
+      <w:numFmt w:val="bullet"/>
+      <w:lvlText w:val=""/>
+      <w:lvlJc w:val="left"/>
+      <w:pPr>
+        <w:tabs>
+          <w:tab w:val="num" w:pos="5760"/>
+        </w:tabs>
+        <w:ind w:left="5760" w:hanging="360"/>
+      </w:pPr>
+      <w:rPr>
+        <w:rFonts w:ascii="Wingdings" w:hAnsi="Wingdings" w:hint="default"/>
+        <w:sz w:val="20"/>
+      </w:rPr>
+    </w:lvl>
+    <w:lvl w:ilvl="8" w:tentative="1">
+      <w:start w:val="1"/>
+      <w:numFmt w:val="bullet"/>
+      <w:lvlText w:val=""/>
+      <w:lvlJc w:val="left"/>
+      <w:pPr>
+        <w:tabs>
+          <w:tab w:val="num" w:pos="6480"/>
+        </w:tabs>
+        <w:ind w:left="6480" w:hanging="360"/>
+      </w:pPr>
+      <w:rPr>
+        <w:rFonts w:ascii="Wingdings" w:hAnsi="Wingdings" w:hint="default"/>
+        <w:sz w:val="20"/>
+      </w:rPr>
+    </w:lvl>
+  </w:abstractNum>
+  <w:abstractNum w:abstractNumId="2" w15:restartNumberingAfterBreak="0">
     <w:nsid w:val="1F63449B"/>
     <w:multiLevelType w:val="multilevel"/>
     <w:tmpl w:val="53A2F85E"/>
@@ -1037,7 +3484,7 @@
       </w:rPr>
     </w:lvl>
   </w:abstractNum>
-  <w:abstractNum w:abstractNumId="2" w15:restartNumberingAfterBreak="0">
+  <w:abstractNum w:abstractNumId="3" w15:restartNumberingAfterBreak="0">
     <w:nsid w:val="232444E7"/>
     <w:multiLevelType w:val="multilevel"/>
     <w:tmpl w:val="17BCC614"/>
@@ -1186,7 +3633,7 @@
       </w:rPr>
     </w:lvl>
   </w:abstractNum>
-  <w:abstractNum w:abstractNumId="3" w15:restartNumberingAfterBreak="0">
+  <w:abstractNum w:abstractNumId="4" w15:restartNumberingAfterBreak="0">
     <w:nsid w:val="29AA2538"/>
     <w:multiLevelType w:val="multilevel"/>
     <w:tmpl w:val="0E20464A"/>
@@ -1335,7 +3782,7 @@
       </w:rPr>
     </w:lvl>
   </w:abstractNum>
-  <w:abstractNum w:abstractNumId="4" w15:restartNumberingAfterBreak="0">
+  <w:abstractNum w:abstractNumId="5" w15:restartNumberingAfterBreak="0">
     <w:nsid w:val="2B7E443C"/>
     <w:multiLevelType w:val="multilevel"/>
     <w:tmpl w:val="CCB00BBC"/>
@@ -1448,7 +3895,7 @@
       </w:rPr>
     </w:lvl>
   </w:abstractNum>
-  <w:abstractNum w:abstractNumId="5" w15:restartNumberingAfterBreak="0">
+  <w:abstractNum w:abstractNumId="6" w15:restartNumberingAfterBreak="0">
     <w:nsid w:val="342A68A8"/>
     <w:multiLevelType w:val="multilevel"/>
     <w:tmpl w:val="63DA3E86"/>
@@ -1597,7 +4044,7 @@
       </w:rPr>
     </w:lvl>
   </w:abstractNum>
-  <w:abstractNum w:abstractNumId="6" w15:restartNumberingAfterBreak="0">
+  <w:abstractNum w:abstractNumId="7" w15:restartNumberingAfterBreak="0">
     <w:nsid w:val="55EF017E"/>
     <w:multiLevelType w:val="multilevel"/>
     <w:tmpl w:val="FADEDAF6"/>
@@ -1746,7 +4193,7 @@
       </w:rPr>
     </w:lvl>
   </w:abstractNum>
-  <w:abstractNum w:abstractNumId="7" w15:restartNumberingAfterBreak="0">
+  <w:abstractNum w:abstractNumId="8" w15:restartNumberingAfterBreak="0">
     <w:nsid w:val="5EAE1138"/>
     <w:multiLevelType w:val="multilevel"/>
     <w:tmpl w:val="7DFA589C"/>
@@ -1895,7 +4342,7 @@
       </w:rPr>
     </w:lvl>
   </w:abstractNum>
-  <w:abstractNum w:abstractNumId="8" w15:restartNumberingAfterBreak="0">
+  <w:abstractNum w:abstractNumId="9" w15:restartNumberingAfterBreak="0">
     <w:nsid w:val="5EE70456"/>
     <w:multiLevelType w:val="multilevel"/>
     <w:tmpl w:val="08BC5816"/>
@@ -2044,7 +4491,7 @@
       </w:rPr>
     </w:lvl>
   </w:abstractNum>
-  <w:abstractNum w:abstractNumId="9" w15:restartNumberingAfterBreak="0">
+  <w:abstractNum w:abstractNumId="10" w15:restartNumberingAfterBreak="0">
     <w:nsid w:val="682F2BF0"/>
     <w:multiLevelType w:val="multilevel"/>
     <w:tmpl w:val="AB345F6E"/>
@@ -2194,40 +4641,43 @@
     </w:lvl>
   </w:abstractNum>
   <w:num w:numId="1">
+    <w:abstractNumId w:val="5"/>
+  </w:num>
+  <w:num w:numId="2">
     <w:abstractNumId w:val="4"/>
   </w:num>
-  <w:num w:numId="2">
+  <w:num w:numId="3">
+    <w:abstractNumId w:val="2"/>
+  </w:num>
+  <w:num w:numId="4">
+    <w:abstractNumId w:val="8"/>
+  </w:num>
+  <w:num w:numId="5">
     <w:abstractNumId w:val="3"/>
   </w:num>
-  <w:num w:numId="3">
-    <w:abstractNumId w:val="1"/>
-  </w:num>
-  <w:num w:numId="4">
-    <w:abstractNumId w:val="7"/>
-  </w:num>
-  <w:num w:numId="5">
-    <w:abstractNumId w:val="2"/>
-  </w:num>
   <w:num w:numId="6">
-    <w:abstractNumId w:val="8"/>
+    <w:abstractNumId w:val="9"/>
   </w:num>
   <w:num w:numId="7">
-    <w:abstractNumId w:val="5"/>
+    <w:abstractNumId w:val="6"/>
   </w:num>
   <w:num w:numId="8">
-    <w:abstractNumId w:val="9"/>
+    <w:abstractNumId w:val="10"/>
   </w:num>
   <w:num w:numId="9">
-    <w:abstractNumId w:val="6"/>
+    <w:abstractNumId w:val="7"/>
   </w:num>
   <w:num w:numId="10">
     <w:abstractNumId w:val="0"/>
+  </w:num>
+  <w:num w:numId="11">
+    <w:abstractNumId w:val="1"/>
   </w:num>
 </w:numbering>
 </file>
 
 <file path=word/styles.xml><?xml version="1.0" encoding="utf-8"?>
-<w:styles xmlns:mc="http://schemas.openxmlformats.org/markup-compatibility/2006" xmlns:r="http://schemas.openxmlformats.org/officeDocument/2006/relationships" xmlns:w="http://schemas.openxmlformats.org/wordprocessingml/2006/main" xmlns:w14="http://schemas.microsoft.com/office/word/2010/wordml" xmlns:w15="http://schemas.microsoft.com/office/word/2012/wordml" xmlns:w16cex="http://schemas.microsoft.com/office/word/2018/wordml/cex" xmlns:w16cid="http://schemas.microsoft.com/office/word/2016/wordml/cid" xmlns:w16="http://schemas.microsoft.com/office/word/2018/wordml" xmlns:w16se="http://schemas.microsoft.com/office/word/2015/wordml/symex" mc:Ignorable="w14 w15 w16se w16cid w16 w16cex">
+<w:styles xmlns:mc="http://schemas.openxmlformats.org/markup-compatibility/2006" xmlns:r="http://schemas.openxmlformats.org/officeDocument/2006/relationships" xmlns:w="http://schemas.openxmlformats.org/wordprocessingml/2006/main" xmlns:w14="http://schemas.microsoft.com/office/word/2010/wordml" xmlns:w15="http://schemas.microsoft.com/office/word/2012/wordml" xmlns:w16se="http://schemas.microsoft.com/office/word/2015/wordml/symex" mc:Ignorable="w14 w15 w16se">
   <w:docDefaults>
     <w:rPrDefault>
       <w:rPr>
@@ -2243,7 +4693,7 @@
       </w:pPr>
     </w:pPrDefault>
   </w:docDefaults>
-  <w:latentStyles w:defLockedState="0" w:defUIPriority="99" w:defSemiHidden="0" w:defUnhideWhenUsed="0" w:defQFormat="0" w:count="376">
+  <w:latentStyles w:defLockedState="0" w:defUIPriority="99" w:defSemiHidden="0" w:defUnhideWhenUsed="0" w:defQFormat="0" w:count="371">
     <w:lsdException w:name="Normal" w:uiPriority="0" w:qFormat="1"/>
     <w:lsdException w:name="heading 1" w:uiPriority="9" w:qFormat="1"/>
     <w:lsdException w:name="heading 2" w:semiHidden="1" w:uiPriority="9" w:unhideWhenUsed="1" w:qFormat="1"/>
@@ -2615,11 +5065,6 @@
     <w:lsdException w:name="List Table 5 Dark Accent 6" w:uiPriority="50"/>
     <w:lsdException w:name="List Table 6 Colorful Accent 6" w:uiPriority="51"/>
     <w:lsdException w:name="List Table 7 Colorful Accent 6" w:uiPriority="52"/>
-    <w:lsdException w:name="Mention" w:semiHidden="1" w:unhideWhenUsed="1"/>
-    <w:lsdException w:name="Smart Hyperlink" w:semiHidden="1" w:unhideWhenUsed="1"/>
-    <w:lsdException w:name="Hashtag" w:semiHidden="1" w:unhideWhenUsed="1"/>
-    <w:lsdException w:name="Unresolved Mention" w:semiHidden="1" w:unhideWhenUsed="1"/>
-    <w:lsdException w:name="Smart Link" w:semiHidden="1" w:unhideWhenUsed="1"/>
   </w:latentStyles>
   <w:style w:type="paragraph" w:default="1" w:styleId="Normal">
     <w:name w:val="Normal"/>

</xml_diff>

<commit_message>
Intro. SQL com MySQL - Aula 03
</commit_message>
<xml_diff>
--- a/Anotações - Introdução ao SQL com MySQL - Manipule e consulte Dados  - Micro-certificações - Introdução a Banco de Dados.docx
+++ b/Anotações - Introdução ao SQL com MySQL - Manipule e consulte Dados  - Micro-certificações - Introdução a Banco de Dados.docx
@@ -1,6 +1,6 @@
 
 <file path=word/document.xml><?xml version="1.0" encoding="utf-8"?>
-<w:document xmlns:wpc="http://schemas.microsoft.com/office/word/2010/wordprocessingCanvas" xmlns:cx="http://schemas.microsoft.com/office/drawing/2014/chartex" xmlns:cx1="http://schemas.microsoft.com/office/drawing/2015/9/8/chartex" xmlns:mc="http://schemas.openxmlformats.org/markup-compatibility/2006" xmlns:o="urn:schemas-microsoft-com:office:office" xmlns:r="http://schemas.openxmlformats.org/officeDocument/2006/relationships" xmlns:m="http://schemas.openxmlformats.org/officeDocument/2006/math" xmlns:v="urn:schemas-microsoft-com:vml" xmlns:wp14="http://schemas.microsoft.com/office/word/2010/wordprocessingDrawing" xmlns:wp="http://schemas.openxmlformats.org/drawingml/2006/wordprocessingDrawing" xmlns:w10="urn:schemas-microsoft-com:office:word" xmlns:w="http://schemas.openxmlformats.org/wordprocessingml/2006/main" xmlns:w14="http://schemas.microsoft.com/office/word/2010/wordml" xmlns:w15="http://schemas.microsoft.com/office/word/2012/wordml" xmlns:w16se="http://schemas.microsoft.com/office/word/2015/wordml/symex" xmlns:wpg="http://schemas.microsoft.com/office/word/2010/wordprocessingGroup" xmlns:wpi="http://schemas.microsoft.com/office/word/2010/wordprocessingInk" xmlns:wne="http://schemas.microsoft.com/office/word/2006/wordml" xmlns:wps="http://schemas.microsoft.com/office/word/2010/wordprocessingShape" mc:Ignorable="w14 w15 w16se wp14">
+<w:document xmlns:wpc="http://schemas.microsoft.com/office/word/2010/wordprocessingCanvas" xmlns:cx="http://schemas.microsoft.com/office/drawing/2014/chartex" xmlns:cx1="http://schemas.microsoft.com/office/drawing/2015/9/8/chartex" xmlns:cx2="http://schemas.microsoft.com/office/drawing/2015/10/21/chartex" xmlns:cx3="http://schemas.microsoft.com/office/drawing/2016/5/9/chartex" xmlns:cx4="http://schemas.microsoft.com/office/drawing/2016/5/10/chartex" xmlns:cx5="http://schemas.microsoft.com/office/drawing/2016/5/11/chartex" xmlns:cx6="http://schemas.microsoft.com/office/drawing/2016/5/12/chartex" xmlns:cx7="http://schemas.microsoft.com/office/drawing/2016/5/13/chartex" xmlns:cx8="http://schemas.microsoft.com/office/drawing/2016/5/14/chartex" xmlns:mc="http://schemas.openxmlformats.org/markup-compatibility/2006" xmlns:aink="http://schemas.microsoft.com/office/drawing/2016/ink" xmlns:am3d="http://schemas.microsoft.com/office/drawing/2017/model3d" xmlns:o="urn:schemas-microsoft-com:office:office" xmlns:r="http://schemas.openxmlformats.org/officeDocument/2006/relationships" xmlns:m="http://schemas.openxmlformats.org/officeDocument/2006/math" xmlns:v="urn:schemas-microsoft-com:vml" xmlns:wp14="http://schemas.microsoft.com/office/word/2010/wordprocessingDrawing" xmlns:wp="http://schemas.openxmlformats.org/drawingml/2006/wordprocessingDrawing" xmlns:w10="urn:schemas-microsoft-com:office:word" xmlns:w="http://schemas.openxmlformats.org/wordprocessingml/2006/main" xmlns:w14="http://schemas.microsoft.com/office/word/2010/wordml" xmlns:w15="http://schemas.microsoft.com/office/word/2012/wordml" xmlns:w16cex="http://schemas.microsoft.com/office/word/2018/wordml/cex" xmlns:w16cid="http://schemas.microsoft.com/office/word/2016/wordml/cid" xmlns:w16="http://schemas.microsoft.com/office/word/2018/wordml" xmlns:w16se="http://schemas.microsoft.com/office/word/2015/wordml/symex" xmlns:wpg="http://schemas.microsoft.com/office/word/2010/wordprocessingGroup" xmlns:wpi="http://schemas.microsoft.com/office/word/2010/wordprocessingInk" xmlns:wne="http://schemas.microsoft.com/office/word/2006/wordml" xmlns:wps="http://schemas.microsoft.com/office/word/2010/wordprocessingShape" mc:Ignorable="w14 w15 w16se w16cid w16 w16cex wp14">
   <w:body>
     <w:p>
       <w:pPr>
@@ -540,28 +540,13 @@
           <w:rStyle w:val="nfase"/>
           <w:lang w:val="en-US"/>
         </w:rPr>
-        <w:t xml:space="preserve">Use Strong Encryption for </w:t>
-      </w:r>
-      <w:proofErr w:type="gramStart"/>
-      <w:r>
-        <w:rPr>
-          <w:rStyle w:val="nfase"/>
-          <w:lang w:val="en-US"/>
-        </w:rPr>
-        <w:t>Authentication</w:t>
-      </w:r>
-      <w:r>
-        <w:rPr>
-          <w:lang w:val="en-US"/>
-        </w:rPr>
-        <w:t xml:space="preserve"> ....</w:t>
-      </w:r>
-      <w:proofErr w:type="gramEnd"/>
-      <w:r>
-        <w:rPr>
-          <w:lang w:val="en-US"/>
-        </w:rPr>
-        <w:t xml:space="preserve"> </w:t>
+        <w:t>Use Strong Encryption for Authentication</w:t>
+      </w:r>
+      <w:r>
+        <w:rPr>
+          <w:lang w:val="en-US"/>
+        </w:rPr>
+        <w:t xml:space="preserve"> .... </w:t>
       </w:r>
       <w:r>
         <w:t xml:space="preserve">Clique em </w:t>
@@ -807,23 +792,13 @@
           <w:szCs w:val="24"/>
         </w:rPr>
       </w:pPr>
-      <w:proofErr w:type="gramStart"/>
-      <w:r>
-        <w:rPr>
-          <w:rFonts w:ascii="Times New Roman" w:eastAsia="Times New Roman" w:hAnsi="Times New Roman" w:cs="Times New Roman"/>
-          <w:sz w:val="24"/>
-          <w:szCs w:val="24"/>
-        </w:rPr>
-        <w:t>1) Acesse</w:t>
-      </w:r>
-      <w:proofErr w:type="gramEnd"/>
-      <w:r>
-        <w:rPr>
-          <w:rFonts w:ascii="Times New Roman" w:eastAsia="Times New Roman" w:hAnsi="Times New Roman" w:cs="Times New Roman"/>
-          <w:sz w:val="24"/>
-          <w:szCs w:val="24"/>
-        </w:rPr>
-        <w:t xml:space="preserve"> o Workbench.</w:t>
+      <w:r>
+        <w:rPr>
+          <w:rFonts w:ascii="Times New Roman" w:eastAsia="Times New Roman" w:hAnsi="Times New Roman" w:cs="Times New Roman"/>
+          <w:sz w:val="24"/>
+          <w:szCs w:val="24"/>
+        </w:rPr>
+        <w:t>1) Acesse o Workbench.</w:t>
       </w:r>
     </w:p>
     <w:p>
@@ -835,23 +810,13 @@
           <w:szCs w:val="24"/>
         </w:rPr>
       </w:pPr>
-      <w:proofErr w:type="gramStart"/>
-      <w:r>
-        <w:rPr>
-          <w:rFonts w:ascii="Times New Roman" w:eastAsia="Times New Roman" w:hAnsi="Times New Roman" w:cs="Times New Roman"/>
-          <w:sz w:val="24"/>
-          <w:szCs w:val="24"/>
-        </w:rPr>
-        <w:t>2) No</w:t>
-      </w:r>
-      <w:proofErr w:type="gramEnd"/>
-      <w:r>
-        <w:rPr>
-          <w:rFonts w:ascii="Times New Roman" w:eastAsia="Times New Roman" w:hAnsi="Times New Roman" w:cs="Times New Roman"/>
-          <w:sz w:val="24"/>
-          <w:szCs w:val="24"/>
-        </w:rPr>
-        <w:t xml:space="preserve"> canto esquerdo temos uma estrutura em forma de árvore onde vemos o banco de dados, ou esquemas.</w:t>
+      <w:r>
+        <w:rPr>
+          <w:rFonts w:ascii="Times New Roman" w:eastAsia="Times New Roman" w:hAnsi="Times New Roman" w:cs="Times New Roman"/>
+          <w:sz w:val="24"/>
+          <w:szCs w:val="24"/>
+        </w:rPr>
+        <w:t>2) No canto esquerdo temos uma estrutura em forma de árvore onde vemos o banco de dados, ou esquemas.</w:t>
       </w:r>
     </w:p>
     <w:p>
@@ -929,6 +894,14 @@
           <w:szCs w:val="24"/>
         </w:rPr>
       </w:pPr>
+      <w:r>
+        <w:rPr>
+          <w:rFonts w:ascii="Times New Roman" w:eastAsia="Times New Roman" w:hAnsi="Times New Roman" w:cs="Times New Roman"/>
+          <w:sz w:val="24"/>
+          <w:szCs w:val="24"/>
+        </w:rPr>
+        <w:t xml:space="preserve">3) Abrindo um </w:t>
+      </w:r>
       <w:proofErr w:type="gramStart"/>
       <w:r>
         <w:rPr>
@@ -936,7 +909,7 @@
           <w:sz w:val="24"/>
           <w:szCs w:val="24"/>
         </w:rPr>
-        <w:t>3) Abrindo</w:t>
+        <w:t>dos banco</w:t>
       </w:r>
       <w:proofErr w:type="gramEnd"/>
       <w:r>
@@ -945,7 +918,7 @@
           <w:sz w:val="24"/>
           <w:szCs w:val="24"/>
         </w:rPr>
-        <w:t xml:space="preserve"> um dos banco de dados podemos ver alguns dos seus componentes.</w:t>
+        <w:t xml:space="preserve"> de dados podemos ver alguns dos seus componentes.</w:t>
       </w:r>
     </w:p>
     <w:p>
@@ -1023,23 +996,13 @@
           <w:szCs w:val="24"/>
         </w:rPr>
       </w:pPr>
-      <w:proofErr w:type="gramStart"/>
-      <w:r>
-        <w:rPr>
-          <w:rFonts w:ascii="Times New Roman" w:eastAsia="Times New Roman" w:hAnsi="Times New Roman" w:cs="Times New Roman"/>
-          <w:sz w:val="24"/>
-          <w:szCs w:val="24"/>
-        </w:rPr>
-        <w:t>4) No</w:t>
-      </w:r>
-      <w:proofErr w:type="gramEnd"/>
-      <w:r>
-        <w:rPr>
-          <w:rFonts w:ascii="Times New Roman" w:eastAsia="Times New Roman" w:hAnsi="Times New Roman" w:cs="Times New Roman"/>
-          <w:sz w:val="24"/>
-          <w:szCs w:val="24"/>
-        </w:rPr>
-        <w:t xml:space="preserve"> menu do Workbench, temos o botão "+ SQL" onde uma área de edição será criada para que possamos incluir os comandos de SQL para gerenciar nossos bancos de dados.</w:t>
+      <w:r>
+        <w:rPr>
+          <w:rFonts w:ascii="Times New Roman" w:eastAsia="Times New Roman" w:hAnsi="Times New Roman" w:cs="Times New Roman"/>
+          <w:sz w:val="24"/>
+          <w:szCs w:val="24"/>
+        </w:rPr>
+        <w:t>4) No menu do Workbench, temos o botão "+ SQL" onde uma área de edição será criada para que possamos incluir os comandos de SQL para gerenciar nossos bancos de dados.</w:t>
       </w:r>
     </w:p>
     <w:p>
@@ -1051,23 +1014,13 @@
           <w:szCs w:val="24"/>
         </w:rPr>
       </w:pPr>
-      <w:proofErr w:type="gramStart"/>
-      <w:r>
-        <w:rPr>
-          <w:rFonts w:ascii="Times New Roman" w:eastAsia="Times New Roman" w:hAnsi="Times New Roman" w:cs="Times New Roman"/>
-          <w:sz w:val="24"/>
-          <w:szCs w:val="24"/>
-        </w:rPr>
-        <w:t>5) Efetue</w:t>
-      </w:r>
-      <w:proofErr w:type="gramEnd"/>
-      <w:r>
-        <w:rPr>
-          <w:rFonts w:ascii="Times New Roman" w:eastAsia="Times New Roman" w:hAnsi="Times New Roman" w:cs="Times New Roman"/>
-          <w:sz w:val="24"/>
-          <w:szCs w:val="24"/>
-        </w:rPr>
-        <w:t xml:space="preserve"> um duplo clique no banco de dados World. Depois, execute o seguinte comando na área de edição:</w:t>
+      <w:r>
+        <w:rPr>
+          <w:rFonts w:ascii="Times New Roman" w:eastAsia="Times New Roman" w:hAnsi="Times New Roman" w:cs="Times New Roman"/>
+          <w:sz w:val="24"/>
+          <w:szCs w:val="24"/>
+        </w:rPr>
+        <w:t>5) Efetue um duplo clique no banco de dados World. Depois, execute o seguinte comando na área de edição:</w:t>
       </w:r>
     </w:p>
     <w:p>
@@ -1144,6 +1097,7 @@
           <w:szCs w:val="24"/>
           <w:lang w:val="en-US"/>
         </w:rPr>
+        <w:lastRenderedPageBreak/>
         <w:t xml:space="preserve">6) Clique </w:t>
       </w:r>
       <w:proofErr w:type="spellStart"/>
@@ -1326,23 +1280,13 @@
           <w:szCs w:val="24"/>
         </w:rPr>
       </w:pPr>
-      <w:proofErr w:type="gramStart"/>
-      <w:r>
-        <w:rPr>
-          <w:rFonts w:ascii="Times New Roman" w:eastAsia="Times New Roman" w:hAnsi="Times New Roman" w:cs="Times New Roman"/>
-          <w:sz w:val="24"/>
-          <w:szCs w:val="24"/>
-        </w:rPr>
-        <w:t>7) Digite</w:t>
-      </w:r>
-      <w:proofErr w:type="gramEnd"/>
-      <w:r>
-        <w:rPr>
-          <w:rFonts w:ascii="Times New Roman" w:eastAsia="Times New Roman" w:hAnsi="Times New Roman" w:cs="Times New Roman"/>
-          <w:sz w:val="24"/>
-          <w:szCs w:val="24"/>
-        </w:rPr>
-        <w:t>, abaixo, um novo comando:</w:t>
+      <w:r>
+        <w:rPr>
+          <w:rFonts w:ascii="Times New Roman" w:eastAsia="Times New Roman" w:hAnsi="Times New Roman" w:cs="Times New Roman"/>
+          <w:sz w:val="24"/>
+          <w:szCs w:val="24"/>
+        </w:rPr>
+        <w:t>7) Digite, abaixo, um novo comando:</w:t>
       </w:r>
     </w:p>
     <w:p>
@@ -1516,23 +1460,13 @@
           <w:szCs w:val="24"/>
         </w:rPr>
       </w:pPr>
-      <w:proofErr w:type="gramStart"/>
-      <w:r>
-        <w:rPr>
-          <w:rFonts w:ascii="Times New Roman" w:eastAsia="Times New Roman" w:hAnsi="Times New Roman" w:cs="Times New Roman"/>
-          <w:sz w:val="24"/>
-          <w:szCs w:val="24"/>
-        </w:rPr>
-        <w:t>9) Se</w:t>
-      </w:r>
-      <w:proofErr w:type="gramEnd"/>
-      <w:r>
-        <w:rPr>
-          <w:rFonts w:ascii="Times New Roman" w:eastAsia="Times New Roman" w:hAnsi="Times New Roman" w:cs="Times New Roman"/>
-          <w:sz w:val="24"/>
-          <w:szCs w:val="24"/>
-        </w:rPr>
-        <w:t xml:space="preserve"> você selecionar uma área com alguns comandos e clicar em:</w:t>
+      <w:r>
+        <w:rPr>
+          <w:rFonts w:ascii="Times New Roman" w:eastAsia="Times New Roman" w:hAnsi="Times New Roman" w:cs="Times New Roman"/>
+          <w:sz w:val="24"/>
+          <w:szCs w:val="24"/>
+        </w:rPr>
+        <w:t>9) Se você selecionar uma área com alguns comandos e clicar em:</w:t>
       </w:r>
     </w:p>
     <w:p>
@@ -1628,23 +1562,13 @@
           <w:szCs w:val="24"/>
         </w:rPr>
       </w:pPr>
-      <w:proofErr w:type="gramStart"/>
-      <w:r>
-        <w:rPr>
-          <w:rFonts w:ascii="Times New Roman" w:eastAsia="Times New Roman" w:hAnsi="Times New Roman" w:cs="Times New Roman"/>
-          <w:sz w:val="24"/>
-          <w:szCs w:val="24"/>
-        </w:rPr>
-        <w:t>10) Caso</w:t>
-      </w:r>
-      <w:proofErr w:type="gramEnd"/>
-      <w:r>
-        <w:rPr>
-          <w:rFonts w:ascii="Times New Roman" w:eastAsia="Times New Roman" w:hAnsi="Times New Roman" w:cs="Times New Roman"/>
-          <w:sz w:val="24"/>
-          <w:szCs w:val="24"/>
-        </w:rPr>
-        <w:t xml:space="preserve"> o comando esteja errado, abaixo você verá o resultado de cada execução.</w:t>
+      <w:r>
+        <w:rPr>
+          <w:rFonts w:ascii="Times New Roman" w:eastAsia="Times New Roman" w:hAnsi="Times New Roman" w:cs="Times New Roman"/>
+          <w:sz w:val="24"/>
+          <w:szCs w:val="24"/>
+        </w:rPr>
+        <w:t>10) Caso o comando esteja errado, abaixo você verá o resultado de cada execução.</w:t>
       </w:r>
     </w:p>
     <w:p>
@@ -1656,23 +1580,13 @@
           <w:szCs w:val="24"/>
         </w:rPr>
       </w:pPr>
-      <w:proofErr w:type="gramStart"/>
-      <w:r>
-        <w:rPr>
-          <w:rFonts w:ascii="Times New Roman" w:eastAsia="Times New Roman" w:hAnsi="Times New Roman" w:cs="Times New Roman"/>
-          <w:sz w:val="24"/>
-          <w:szCs w:val="24"/>
-        </w:rPr>
-        <w:t>11) Vamos</w:t>
-      </w:r>
-      <w:proofErr w:type="gramEnd"/>
-      <w:r>
-        <w:rPr>
-          <w:rFonts w:ascii="Times New Roman" w:eastAsia="Times New Roman" w:hAnsi="Times New Roman" w:cs="Times New Roman"/>
-          <w:sz w:val="24"/>
-          <w:szCs w:val="24"/>
-        </w:rPr>
-        <w:t xml:space="preserve"> criar um banco de dados. Para isso, crie um novo script no Workbench e digite:</w:t>
+      <w:r>
+        <w:rPr>
+          <w:rFonts w:ascii="Times New Roman" w:eastAsia="Times New Roman" w:hAnsi="Times New Roman" w:cs="Times New Roman"/>
+          <w:sz w:val="24"/>
+          <w:szCs w:val="24"/>
+        </w:rPr>
+        <w:t>11) Vamos criar um banco de dados. Para isso, crie um novo script no Workbench e digite:</w:t>
       </w:r>
     </w:p>
     <w:p>
@@ -1720,23 +1634,13 @@
           <w:szCs w:val="24"/>
         </w:rPr>
       </w:pPr>
-      <w:proofErr w:type="gramStart"/>
-      <w:r>
-        <w:rPr>
-          <w:rFonts w:ascii="Times New Roman" w:eastAsia="Times New Roman" w:hAnsi="Times New Roman" w:cs="Times New Roman"/>
-          <w:sz w:val="24"/>
-          <w:szCs w:val="24"/>
-        </w:rPr>
-        <w:t>12) Execute</w:t>
-      </w:r>
-      <w:proofErr w:type="gramEnd"/>
-      <w:r>
-        <w:rPr>
-          <w:rFonts w:ascii="Times New Roman" w:eastAsia="Times New Roman" w:hAnsi="Times New Roman" w:cs="Times New Roman"/>
-          <w:sz w:val="24"/>
-          <w:szCs w:val="24"/>
-        </w:rPr>
-        <w:t xml:space="preserve"> o comando. Note que o banco de dados é criado.</w:t>
+      <w:r>
+        <w:rPr>
+          <w:rFonts w:ascii="Times New Roman" w:eastAsia="Times New Roman" w:hAnsi="Times New Roman" w:cs="Times New Roman"/>
+          <w:sz w:val="24"/>
+          <w:szCs w:val="24"/>
+        </w:rPr>
+        <w:t>12) Execute o comando. Note que o banco de dados é criado.</w:t>
       </w:r>
     </w:p>
     <w:p>
@@ -1824,23 +1728,14 @@
           <w:szCs w:val="24"/>
         </w:rPr>
       </w:pPr>
-      <w:proofErr w:type="gramStart"/>
-      <w:r>
-        <w:rPr>
-          <w:rFonts w:ascii="Times New Roman" w:eastAsia="Times New Roman" w:hAnsi="Times New Roman" w:cs="Times New Roman"/>
-          <w:sz w:val="24"/>
-          <w:szCs w:val="24"/>
-        </w:rPr>
-        <w:t>13) Podemos</w:t>
-      </w:r>
-      <w:proofErr w:type="gramEnd"/>
-      <w:r>
-        <w:rPr>
-          <w:rFonts w:ascii="Times New Roman" w:eastAsia="Times New Roman" w:hAnsi="Times New Roman" w:cs="Times New Roman"/>
-          <w:sz w:val="24"/>
-          <w:szCs w:val="24"/>
-        </w:rPr>
-        <w:t xml:space="preserve"> criar o banco de dados através de um assistente. Para isso, clique com o botão da direita do mouse sobre uma área qualquer onde fica a lista dos bancos de dados.</w:t>
+      <w:r>
+        <w:rPr>
+          <w:rFonts w:ascii="Times New Roman" w:eastAsia="Times New Roman" w:hAnsi="Times New Roman" w:cs="Times New Roman"/>
+          <w:sz w:val="24"/>
+          <w:szCs w:val="24"/>
+        </w:rPr>
+        <w:lastRenderedPageBreak/>
+        <w:t>13) Podemos criar o banco de dados através de um assistente. Para isso, clique com o botão da direita do mouse sobre uma área qualquer onde fica a lista dos bancos de dados.</w:t>
       </w:r>
     </w:p>
     <w:p>
@@ -1852,7 +1747,6 @@
           <w:szCs w:val="24"/>
         </w:rPr>
       </w:pPr>
-      <w:bookmarkStart w:id="0" w:name="_GoBack"/>
       <w:r>
         <w:rPr>
           <w:rFonts w:ascii="Times New Roman" w:eastAsia="Times New Roman" w:hAnsi="Times New Roman" w:cs="Times New Roman"/>
@@ -1910,7 +1804,6 @@
           </wp:inline>
         </w:drawing>
       </w:r>
-      <w:bookmarkEnd w:id="0"/>
     </w:p>
     <w:p>
       <w:pPr>
@@ -1975,23 +1868,13 @@
           <w:szCs w:val="24"/>
         </w:rPr>
       </w:pPr>
-      <w:proofErr w:type="gramStart"/>
-      <w:r>
-        <w:rPr>
-          <w:rFonts w:ascii="Times New Roman" w:eastAsia="Times New Roman" w:hAnsi="Times New Roman" w:cs="Times New Roman"/>
-          <w:sz w:val="24"/>
-          <w:szCs w:val="24"/>
-        </w:rPr>
-        <w:t>14) Inclua</w:t>
-      </w:r>
-      <w:proofErr w:type="gramEnd"/>
-      <w:r>
-        <w:rPr>
-          <w:rFonts w:ascii="Times New Roman" w:eastAsia="Times New Roman" w:hAnsi="Times New Roman" w:cs="Times New Roman"/>
-          <w:sz w:val="24"/>
-          <w:szCs w:val="24"/>
-        </w:rPr>
-        <w:t xml:space="preserve"> o nome do banco de dados (</w:t>
+      <w:r>
+        <w:rPr>
+          <w:rFonts w:ascii="Times New Roman" w:eastAsia="Times New Roman" w:hAnsi="Times New Roman" w:cs="Times New Roman"/>
+          <w:sz w:val="24"/>
+          <w:szCs w:val="24"/>
+        </w:rPr>
+        <w:t>14) Inclua o nome do banco de dados (</w:t>
       </w:r>
       <w:proofErr w:type="spellStart"/>
       <w:r>
@@ -2093,23 +1976,13 @@
           <w:szCs w:val="24"/>
         </w:rPr>
       </w:pPr>
-      <w:proofErr w:type="gramStart"/>
-      <w:r>
-        <w:rPr>
-          <w:rFonts w:ascii="Times New Roman" w:eastAsia="Times New Roman" w:hAnsi="Times New Roman" w:cs="Times New Roman"/>
-          <w:sz w:val="24"/>
-          <w:szCs w:val="24"/>
-        </w:rPr>
-        <w:t>17) Podemos</w:t>
-      </w:r>
-      <w:proofErr w:type="gramEnd"/>
-      <w:r>
-        <w:rPr>
-          <w:rFonts w:ascii="Times New Roman" w:eastAsia="Times New Roman" w:hAnsi="Times New Roman" w:cs="Times New Roman"/>
-          <w:sz w:val="24"/>
-          <w:szCs w:val="24"/>
-        </w:rPr>
-        <w:t xml:space="preserve"> apagar o banco de dados. Execute o comando:</w:t>
+      <w:r>
+        <w:rPr>
+          <w:rFonts w:ascii="Times New Roman" w:eastAsia="Times New Roman" w:hAnsi="Times New Roman" w:cs="Times New Roman"/>
+          <w:sz w:val="24"/>
+          <w:szCs w:val="24"/>
+        </w:rPr>
+        <w:t>17) Podemos apagar o banco de dados. Execute o comando:</w:t>
       </w:r>
     </w:p>
     <w:p>
@@ -2157,23 +2030,13 @@
           <w:szCs w:val="24"/>
         </w:rPr>
       </w:pPr>
-      <w:proofErr w:type="gramStart"/>
-      <w:r>
-        <w:rPr>
-          <w:rFonts w:ascii="Times New Roman" w:eastAsia="Times New Roman" w:hAnsi="Times New Roman" w:cs="Times New Roman"/>
-          <w:sz w:val="24"/>
-          <w:szCs w:val="24"/>
-        </w:rPr>
-        <w:t>18) Note</w:t>
-      </w:r>
-      <w:proofErr w:type="gramEnd"/>
-      <w:r>
-        <w:rPr>
-          <w:rFonts w:ascii="Times New Roman" w:eastAsia="Times New Roman" w:hAnsi="Times New Roman" w:cs="Times New Roman"/>
-          <w:sz w:val="24"/>
-          <w:szCs w:val="24"/>
-        </w:rPr>
-        <w:t xml:space="preserve"> que o banco não mais aparece na lista de bancos de dados.</w:t>
+      <w:r>
+        <w:rPr>
+          <w:rFonts w:ascii="Times New Roman" w:eastAsia="Times New Roman" w:hAnsi="Times New Roman" w:cs="Times New Roman"/>
+          <w:sz w:val="24"/>
+          <w:szCs w:val="24"/>
+        </w:rPr>
+        <w:t>18) Note que o banco não mais aparece na lista de bancos de dados.</w:t>
       </w:r>
     </w:p>
     <w:p>
@@ -2251,23 +2114,13 @@
           <w:szCs w:val="24"/>
         </w:rPr>
       </w:pPr>
-      <w:proofErr w:type="gramStart"/>
-      <w:r>
-        <w:rPr>
-          <w:rFonts w:ascii="Times New Roman" w:eastAsia="Times New Roman" w:hAnsi="Times New Roman" w:cs="Times New Roman"/>
-          <w:sz w:val="24"/>
-          <w:szCs w:val="24"/>
-        </w:rPr>
-        <w:t>19) Se</w:t>
-      </w:r>
-      <w:proofErr w:type="gramEnd"/>
-      <w:r>
-        <w:rPr>
-          <w:rFonts w:ascii="Times New Roman" w:eastAsia="Times New Roman" w:hAnsi="Times New Roman" w:cs="Times New Roman"/>
-          <w:sz w:val="24"/>
-          <w:szCs w:val="24"/>
-        </w:rPr>
-        <w:t xml:space="preserve"> escolhermos a base sucos2, com o botão da direita do mouse, podemos também apagar o banco clicando em </w:t>
+      <w:r>
+        <w:rPr>
+          <w:rFonts w:ascii="Times New Roman" w:eastAsia="Times New Roman" w:hAnsi="Times New Roman" w:cs="Times New Roman"/>
+          <w:sz w:val="24"/>
+          <w:szCs w:val="24"/>
+        </w:rPr>
+        <w:t xml:space="preserve">19) Se escolhermos a base sucos2, com o botão da direita do mouse, podemos também apagar o banco clicando em </w:t>
       </w:r>
       <w:proofErr w:type="spellStart"/>
       <w:r>
@@ -2381,23 +2234,14 @@
           <w:szCs w:val="24"/>
         </w:rPr>
       </w:pPr>
-      <w:proofErr w:type="gramStart"/>
-      <w:r>
-        <w:rPr>
-          <w:rFonts w:ascii="Times New Roman" w:eastAsia="Times New Roman" w:hAnsi="Times New Roman" w:cs="Times New Roman"/>
-          <w:sz w:val="24"/>
-          <w:szCs w:val="24"/>
-        </w:rPr>
-        <w:t>20) É</w:t>
-      </w:r>
-      <w:proofErr w:type="gramEnd"/>
-      <w:r>
-        <w:rPr>
-          <w:rFonts w:ascii="Times New Roman" w:eastAsia="Times New Roman" w:hAnsi="Times New Roman" w:cs="Times New Roman"/>
-          <w:sz w:val="24"/>
-          <w:szCs w:val="24"/>
-        </w:rPr>
-        <w:t xml:space="preserve"> possível acessar o MySQL por linha de comando. Vá para o subdiretório c:\Program Files\MySQL\MySQL Server 8.0\bin</w:t>
+      <w:r>
+        <w:rPr>
+          <w:rFonts w:ascii="Times New Roman" w:eastAsia="Times New Roman" w:hAnsi="Times New Roman" w:cs="Times New Roman"/>
+          <w:sz w:val="24"/>
+          <w:szCs w:val="24"/>
+        </w:rPr>
+        <w:lastRenderedPageBreak/>
+        <w:t>20) É possível acessar o MySQL por linha de comando. Vá para o subdiretório c:\Program Files\MySQL\MySQL Server 8.0\bin</w:t>
       </w:r>
     </w:p>
     <w:p>
@@ -2409,23 +2253,13 @@
           <w:szCs w:val="24"/>
         </w:rPr>
       </w:pPr>
-      <w:proofErr w:type="gramStart"/>
-      <w:r>
-        <w:rPr>
-          <w:rFonts w:ascii="Times New Roman" w:eastAsia="Times New Roman" w:hAnsi="Times New Roman" w:cs="Times New Roman"/>
-          <w:sz w:val="24"/>
-          <w:szCs w:val="24"/>
-        </w:rPr>
-        <w:t>21) Digite</w:t>
-      </w:r>
-      <w:proofErr w:type="gramEnd"/>
-      <w:r>
-        <w:rPr>
-          <w:rFonts w:ascii="Times New Roman" w:eastAsia="Times New Roman" w:hAnsi="Times New Roman" w:cs="Times New Roman"/>
-          <w:sz w:val="24"/>
-          <w:szCs w:val="24"/>
-        </w:rPr>
-        <w:t xml:space="preserve"> o comando:</w:t>
+      <w:r>
+        <w:rPr>
+          <w:rFonts w:ascii="Times New Roman" w:eastAsia="Times New Roman" w:hAnsi="Times New Roman" w:cs="Times New Roman"/>
+          <w:sz w:val="24"/>
+          <w:szCs w:val="24"/>
+        </w:rPr>
+        <w:t>21) Digite o comando:</w:t>
       </w:r>
     </w:p>
     <w:p>
@@ -2456,7 +2290,6 @@
         </w:rPr>
       </w:pPr>
       <w:proofErr w:type="spellStart"/>
-      <w:proofErr w:type="gramStart"/>
       <w:r>
         <w:rPr>
           <w:rFonts w:ascii="Courier New" w:eastAsia="Times New Roman" w:hAnsi="Courier New" w:cs="Courier New"/>
@@ -2466,7 +2299,6 @@
         <w:t>mysql</w:t>
       </w:r>
       <w:proofErr w:type="spellEnd"/>
-      <w:proofErr w:type="gramEnd"/>
       <w:r>
         <w:rPr>
           <w:rFonts w:ascii="Courier New" w:eastAsia="Times New Roman" w:hAnsi="Courier New" w:cs="Courier New"/>
@@ -2539,23 +2371,13 @@
           <w:szCs w:val="24"/>
         </w:rPr>
       </w:pPr>
-      <w:proofErr w:type="gramStart"/>
-      <w:r>
-        <w:rPr>
-          <w:rFonts w:ascii="Times New Roman" w:eastAsia="Times New Roman" w:hAnsi="Times New Roman" w:cs="Times New Roman"/>
-          <w:sz w:val="24"/>
-          <w:szCs w:val="24"/>
-        </w:rPr>
-        <w:t>22) Digite</w:t>
-      </w:r>
-      <w:proofErr w:type="gramEnd"/>
-      <w:r>
-        <w:rPr>
-          <w:rFonts w:ascii="Times New Roman" w:eastAsia="Times New Roman" w:hAnsi="Times New Roman" w:cs="Times New Roman"/>
-          <w:sz w:val="24"/>
-          <w:szCs w:val="24"/>
-        </w:rPr>
-        <w:t xml:space="preserve"> o comando:</w:t>
+      <w:r>
+        <w:rPr>
+          <w:rFonts w:ascii="Times New Roman" w:eastAsia="Times New Roman" w:hAnsi="Times New Roman" w:cs="Times New Roman"/>
+          <w:sz w:val="24"/>
+          <w:szCs w:val="24"/>
+        </w:rPr>
+        <w:t>22) Digite o comando:</w:t>
       </w:r>
     </w:p>
     <w:p>
@@ -2639,23 +2461,13 @@
           <w:szCs w:val="24"/>
         </w:rPr>
       </w:pPr>
-      <w:proofErr w:type="gramStart"/>
-      <w:r>
-        <w:rPr>
-          <w:rFonts w:ascii="Times New Roman" w:eastAsia="Times New Roman" w:hAnsi="Times New Roman" w:cs="Times New Roman"/>
-          <w:sz w:val="24"/>
-          <w:szCs w:val="24"/>
-        </w:rPr>
-        <w:t>23) Para</w:t>
-      </w:r>
-      <w:proofErr w:type="gramEnd"/>
-      <w:r>
-        <w:rPr>
-          <w:rFonts w:ascii="Times New Roman" w:eastAsia="Times New Roman" w:hAnsi="Times New Roman" w:cs="Times New Roman"/>
-          <w:sz w:val="24"/>
-          <w:szCs w:val="24"/>
-        </w:rPr>
-        <w:t xml:space="preserve"> executar uma consulta no banco exemplo world digite:</w:t>
+      <w:r>
+        <w:rPr>
+          <w:rFonts w:ascii="Times New Roman" w:eastAsia="Times New Roman" w:hAnsi="Times New Roman" w:cs="Times New Roman"/>
+          <w:sz w:val="24"/>
+          <w:szCs w:val="24"/>
+        </w:rPr>
+        <w:t>23) Para executar uma consulta no banco exemplo world digite:</w:t>
       </w:r>
     </w:p>
     <w:p>
@@ -2795,6 +2607,14 @@
           <w:szCs w:val="24"/>
         </w:rPr>
       </w:pPr>
+      <w:r>
+        <w:rPr>
+          <w:rFonts w:ascii="Times New Roman" w:eastAsia="Times New Roman" w:hAnsi="Times New Roman" w:cs="Times New Roman"/>
+          <w:sz w:val="24"/>
+          <w:szCs w:val="24"/>
+        </w:rPr>
+        <w:t xml:space="preserve">24) Verá que </w:t>
+      </w:r>
       <w:proofErr w:type="gramStart"/>
       <w:r>
         <w:rPr>
@@ -2802,7 +2622,7 @@
           <w:sz w:val="24"/>
           <w:szCs w:val="24"/>
         </w:rPr>
-        <w:t>24) Verá</w:t>
+        <w:t>a lista de cidades são</w:t>
       </w:r>
       <w:proofErr w:type="gramEnd"/>
       <w:r>
@@ -2811,7 +2631,7 @@
           <w:sz w:val="24"/>
           <w:szCs w:val="24"/>
         </w:rPr>
-        <w:t xml:space="preserve"> que a lista de cidades são listadas.</w:t>
+        <w:t xml:space="preserve"> listadas.</w:t>
       </w:r>
     </w:p>
     <w:p>
@@ -2823,23 +2643,13 @@
           <w:szCs w:val="24"/>
         </w:rPr>
       </w:pPr>
-      <w:proofErr w:type="gramStart"/>
-      <w:r>
-        <w:rPr>
-          <w:rFonts w:ascii="Times New Roman" w:eastAsia="Times New Roman" w:hAnsi="Times New Roman" w:cs="Times New Roman"/>
-          <w:sz w:val="24"/>
-          <w:szCs w:val="24"/>
-        </w:rPr>
-        <w:t>25) Para</w:t>
-      </w:r>
-      <w:proofErr w:type="gramEnd"/>
-      <w:r>
-        <w:rPr>
-          <w:rFonts w:ascii="Times New Roman" w:eastAsia="Times New Roman" w:hAnsi="Times New Roman" w:cs="Times New Roman"/>
-          <w:sz w:val="24"/>
-          <w:szCs w:val="24"/>
-        </w:rPr>
-        <w:t xml:space="preserve"> sair digite:</w:t>
+      <w:r>
+        <w:rPr>
+          <w:rFonts w:ascii="Times New Roman" w:eastAsia="Times New Roman" w:hAnsi="Times New Roman" w:cs="Times New Roman"/>
+          <w:sz w:val="24"/>
+          <w:szCs w:val="24"/>
+        </w:rPr>
+        <w:t>25) Para sair digite:</w:t>
       </w:r>
     </w:p>
     <w:p>
@@ -2870,7 +2680,6 @@
         </w:rPr>
       </w:pPr>
       <w:proofErr w:type="spellStart"/>
-      <w:proofErr w:type="gramStart"/>
       <w:r>
         <w:rPr>
           <w:rFonts w:ascii="Courier New" w:eastAsia="Times New Roman" w:hAnsi="Courier New" w:cs="Courier New"/>
@@ -2880,7 +2689,6 @@
         <w:t>exit</w:t>
       </w:r>
       <w:proofErr w:type="spellEnd"/>
-      <w:proofErr w:type="gramEnd"/>
     </w:p>
     <w:p>
       <w:pPr>
@@ -3007,6 +2815,2339 @@
         </w:rPr>
         <w:t>Como acessar uma tabela por linha de comando ou pelo assistente;</w:t>
       </w:r>
+    </w:p>
+    <w:p>
+      <w:pPr>
+        <w:spacing w:before="100" w:beforeAutospacing="1" w:after="100" w:afterAutospacing="1" w:line="240" w:lineRule="auto"/>
+        <w:rPr>
+          <w:rFonts w:ascii="Times New Roman" w:eastAsia="Times New Roman" w:hAnsi="Times New Roman" w:cs="Times New Roman"/>
+          <w:sz w:val="24"/>
+          <w:szCs w:val="24"/>
+        </w:rPr>
+      </w:pPr>
+    </w:p>
+    <w:p>
+      <w:pPr>
+        <w:rPr>
+          <w:b/>
+          <w:highlight w:val="cyan"/>
+        </w:rPr>
+      </w:pPr>
+      <w:r>
+        <w:rPr>
+          <w:b/>
+          <w:highlight w:val="cyan"/>
+        </w:rPr>
+        <w:br w:type="page"/>
+      </w:r>
+    </w:p>
+    <w:p>
+      <w:pPr>
+        <w:rPr>
+          <w:b/>
+        </w:rPr>
+      </w:pPr>
+      <w:r>
+        <w:rPr>
+          <w:b/>
+          <w:highlight w:val="cyan"/>
+        </w:rPr>
+        <w:lastRenderedPageBreak/>
+        <w:t>Aula 0</w:t>
+      </w:r>
+      <w:r>
+        <w:rPr>
+          <w:b/>
+          <w:highlight w:val="cyan"/>
+        </w:rPr>
+        <w:t>3</w:t>
+      </w:r>
+      <w:r>
+        <w:rPr>
+          <w:b/>
+          <w:highlight w:val="cyan"/>
+        </w:rPr>
+        <w:t xml:space="preserve"> - Consolidando o seu conhecimento</w:t>
+      </w:r>
+      <w:r>
+        <w:rPr>
+          <w:b/>
+        </w:rPr>
+        <w:t xml:space="preserve"> </w:t>
+      </w:r>
+    </w:p>
+    <w:p>
+      <w:pPr>
+        <w:rPr>
+          <w:b/>
+        </w:rPr>
+      </w:pPr>
+    </w:p>
+    <w:p>
+      <w:pPr>
+        <w:pStyle w:val="NormalWeb"/>
+      </w:pPr>
+      <w:r>
+        <w:t>Chegou a hora de você seguir todos os passos realizados por mim durante esta aula. Caso já tenha feito, excelente. Se ainda não, é importante que você execute o que foi visto nos vídeos para poder continuar com a próxima aula.</w:t>
+      </w:r>
+    </w:p>
+    <w:p>
+      <w:pPr>
+        <w:pStyle w:val="NormalWeb"/>
+      </w:pPr>
+      <w:r>
+        <w:t>1) Acesse MySQL Workbench.</w:t>
+      </w:r>
+    </w:p>
+    <w:p>
+      <w:pPr>
+        <w:pStyle w:val="NormalWeb"/>
+      </w:pPr>
+      <w:r>
+        <w:t>2) Crie a tabela de cliente digitando o comando abaixo:</w:t>
+      </w:r>
+    </w:p>
+    <w:p>
+      <w:pPr>
+        <w:pStyle w:val="Pr-formataoHTML"/>
+        <w:rPr>
+          <w:rStyle w:val="pln"/>
+          <w:lang w:val="en-US"/>
+        </w:rPr>
+      </w:pPr>
+      <w:r>
+        <w:rPr>
+          <w:rStyle w:val="pln"/>
+          <w:lang w:val="en-US"/>
+        </w:rPr>
+        <w:t xml:space="preserve">CREATE TABLE </w:t>
+      </w:r>
+      <w:proofErr w:type="spellStart"/>
+      <w:r>
+        <w:rPr>
+          <w:rStyle w:val="pln"/>
+          <w:lang w:val="en-US"/>
+        </w:rPr>
+        <w:t>tbcliente</w:t>
+      </w:r>
+      <w:proofErr w:type="spellEnd"/>
+    </w:p>
+    <w:p>
+      <w:pPr>
+        <w:pStyle w:val="Pr-formataoHTML"/>
+        <w:rPr>
+          <w:rStyle w:val="pln"/>
+          <w:lang w:val="en-US"/>
+        </w:rPr>
+      </w:pPr>
+      <w:proofErr w:type="gramStart"/>
+      <w:r>
+        <w:rPr>
+          <w:rStyle w:val="pun"/>
+          <w:lang w:val="en-US"/>
+        </w:rPr>
+        <w:t>(</w:t>
+      </w:r>
+      <w:r>
+        <w:rPr>
+          <w:rStyle w:val="pln"/>
+          <w:lang w:val="en-US"/>
+        </w:rPr>
+        <w:t xml:space="preserve"> CPF</w:t>
+      </w:r>
+      <w:proofErr w:type="gramEnd"/>
+      <w:r>
+        <w:rPr>
+          <w:rStyle w:val="pln"/>
+          <w:lang w:val="en-US"/>
+        </w:rPr>
+        <w:t xml:space="preserve"> VARCHAR </w:t>
+      </w:r>
+      <w:r>
+        <w:rPr>
+          <w:rStyle w:val="pun"/>
+          <w:lang w:val="en-US"/>
+        </w:rPr>
+        <w:t>(</w:t>
+      </w:r>
+      <w:r>
+        <w:rPr>
+          <w:rStyle w:val="lit"/>
+          <w:lang w:val="en-US"/>
+        </w:rPr>
+        <w:t>11</w:t>
+      </w:r>
+      <w:r>
+        <w:rPr>
+          <w:rStyle w:val="pun"/>
+          <w:lang w:val="en-US"/>
+        </w:rPr>
+        <w:t>)</w:t>
+      </w:r>
+      <w:r>
+        <w:rPr>
+          <w:rStyle w:val="pln"/>
+          <w:lang w:val="en-US"/>
+        </w:rPr>
+        <w:t xml:space="preserve"> </w:t>
+      </w:r>
+      <w:r>
+        <w:rPr>
+          <w:rStyle w:val="pun"/>
+          <w:lang w:val="en-US"/>
+        </w:rPr>
+        <w:t>,</w:t>
+      </w:r>
+    </w:p>
+    <w:p>
+      <w:pPr>
+        <w:pStyle w:val="Pr-formataoHTML"/>
+        <w:rPr>
+          <w:rStyle w:val="pln"/>
+        </w:rPr>
+      </w:pPr>
+      <w:r>
+        <w:rPr>
+          <w:rStyle w:val="pln"/>
+        </w:rPr>
+        <w:t xml:space="preserve">NOME VARCHAR </w:t>
+      </w:r>
+      <w:r>
+        <w:rPr>
+          <w:rStyle w:val="pun"/>
+        </w:rPr>
+        <w:t>(</w:t>
+      </w:r>
+      <w:r>
+        <w:rPr>
+          <w:rStyle w:val="lit"/>
+        </w:rPr>
+        <w:t>100</w:t>
+      </w:r>
+      <w:proofErr w:type="gramStart"/>
+      <w:r>
+        <w:rPr>
+          <w:rStyle w:val="pun"/>
+        </w:rPr>
+        <w:t>)</w:t>
+      </w:r>
+      <w:r>
+        <w:rPr>
+          <w:rStyle w:val="pln"/>
+        </w:rPr>
+        <w:t xml:space="preserve"> </w:t>
+      </w:r>
+      <w:r>
+        <w:rPr>
+          <w:rStyle w:val="pun"/>
+        </w:rPr>
+        <w:t>,</w:t>
+      </w:r>
+      <w:proofErr w:type="gramEnd"/>
+    </w:p>
+    <w:p>
+      <w:pPr>
+        <w:pStyle w:val="Pr-formataoHTML"/>
+        <w:rPr>
+          <w:rStyle w:val="pln"/>
+        </w:rPr>
+      </w:pPr>
+      <w:r>
+        <w:rPr>
+          <w:rStyle w:val="pln"/>
+        </w:rPr>
+        <w:t xml:space="preserve">ENDERECO1 VARCHAR </w:t>
+      </w:r>
+      <w:r>
+        <w:rPr>
+          <w:rStyle w:val="pun"/>
+        </w:rPr>
+        <w:t>(</w:t>
+      </w:r>
+      <w:r>
+        <w:rPr>
+          <w:rStyle w:val="lit"/>
+        </w:rPr>
+        <w:t>150</w:t>
+      </w:r>
+      <w:proofErr w:type="gramStart"/>
+      <w:r>
+        <w:rPr>
+          <w:rStyle w:val="pun"/>
+        </w:rPr>
+        <w:t>)</w:t>
+      </w:r>
+      <w:r>
+        <w:rPr>
+          <w:rStyle w:val="pln"/>
+        </w:rPr>
+        <w:t xml:space="preserve"> </w:t>
+      </w:r>
+      <w:r>
+        <w:rPr>
+          <w:rStyle w:val="pun"/>
+        </w:rPr>
+        <w:t>,</w:t>
+      </w:r>
+      <w:proofErr w:type="gramEnd"/>
+    </w:p>
+    <w:p>
+      <w:pPr>
+        <w:pStyle w:val="Pr-formataoHTML"/>
+        <w:rPr>
+          <w:rStyle w:val="pln"/>
+        </w:rPr>
+      </w:pPr>
+      <w:r>
+        <w:rPr>
+          <w:rStyle w:val="pln"/>
+        </w:rPr>
+        <w:t xml:space="preserve">ENDERECO2 VARCHAR </w:t>
+      </w:r>
+      <w:r>
+        <w:rPr>
+          <w:rStyle w:val="pun"/>
+        </w:rPr>
+        <w:t>(</w:t>
+      </w:r>
+      <w:r>
+        <w:rPr>
+          <w:rStyle w:val="lit"/>
+        </w:rPr>
+        <w:t>150</w:t>
+      </w:r>
+      <w:proofErr w:type="gramStart"/>
+      <w:r>
+        <w:rPr>
+          <w:rStyle w:val="pun"/>
+        </w:rPr>
+        <w:t>)</w:t>
+      </w:r>
+      <w:r>
+        <w:rPr>
+          <w:rStyle w:val="pln"/>
+        </w:rPr>
+        <w:t xml:space="preserve"> </w:t>
+      </w:r>
+      <w:r>
+        <w:rPr>
+          <w:rStyle w:val="pun"/>
+        </w:rPr>
+        <w:t>,</w:t>
+      </w:r>
+      <w:proofErr w:type="gramEnd"/>
+    </w:p>
+    <w:p>
+      <w:pPr>
+        <w:pStyle w:val="Pr-formataoHTML"/>
+        <w:rPr>
+          <w:rStyle w:val="pln"/>
+        </w:rPr>
+      </w:pPr>
+      <w:r>
+        <w:rPr>
+          <w:rStyle w:val="pln"/>
+        </w:rPr>
+        <w:t xml:space="preserve">BAIRRO VARCHAR </w:t>
+      </w:r>
+      <w:r>
+        <w:rPr>
+          <w:rStyle w:val="pun"/>
+        </w:rPr>
+        <w:t>(</w:t>
+      </w:r>
+      <w:r>
+        <w:rPr>
+          <w:rStyle w:val="lit"/>
+        </w:rPr>
+        <w:t>50</w:t>
+      </w:r>
+      <w:proofErr w:type="gramStart"/>
+      <w:r>
+        <w:rPr>
+          <w:rStyle w:val="pun"/>
+        </w:rPr>
+        <w:t>)</w:t>
+      </w:r>
+      <w:r>
+        <w:rPr>
+          <w:rStyle w:val="pln"/>
+        </w:rPr>
+        <w:t xml:space="preserve"> </w:t>
+      </w:r>
+      <w:r>
+        <w:rPr>
+          <w:rStyle w:val="pun"/>
+        </w:rPr>
+        <w:t>,</w:t>
+      </w:r>
+      <w:proofErr w:type="gramEnd"/>
+    </w:p>
+    <w:p>
+      <w:pPr>
+        <w:pStyle w:val="Pr-formataoHTML"/>
+        <w:rPr>
+          <w:rStyle w:val="pln"/>
+        </w:rPr>
+      </w:pPr>
+      <w:r>
+        <w:rPr>
+          <w:rStyle w:val="pln"/>
+        </w:rPr>
+        <w:t xml:space="preserve">CIDADE VARCHAR </w:t>
+      </w:r>
+      <w:r>
+        <w:rPr>
+          <w:rStyle w:val="pun"/>
+        </w:rPr>
+        <w:t>(</w:t>
+      </w:r>
+      <w:r>
+        <w:rPr>
+          <w:rStyle w:val="lit"/>
+        </w:rPr>
+        <w:t>50</w:t>
+      </w:r>
+      <w:proofErr w:type="gramStart"/>
+      <w:r>
+        <w:rPr>
+          <w:rStyle w:val="pun"/>
+        </w:rPr>
+        <w:t>)</w:t>
+      </w:r>
+      <w:r>
+        <w:rPr>
+          <w:rStyle w:val="pln"/>
+        </w:rPr>
+        <w:t xml:space="preserve"> </w:t>
+      </w:r>
+      <w:r>
+        <w:rPr>
+          <w:rStyle w:val="pun"/>
+        </w:rPr>
+        <w:t>,</w:t>
+      </w:r>
+      <w:proofErr w:type="gramEnd"/>
+    </w:p>
+    <w:p>
+      <w:pPr>
+        <w:pStyle w:val="Pr-formataoHTML"/>
+        <w:rPr>
+          <w:rStyle w:val="pln"/>
+        </w:rPr>
+      </w:pPr>
+      <w:r>
+        <w:rPr>
+          <w:rStyle w:val="pln"/>
+        </w:rPr>
+        <w:t xml:space="preserve">ESTADO VARCHAR </w:t>
+      </w:r>
+      <w:r>
+        <w:rPr>
+          <w:rStyle w:val="pun"/>
+        </w:rPr>
+        <w:t>(</w:t>
+      </w:r>
+      <w:r>
+        <w:rPr>
+          <w:rStyle w:val="lit"/>
+        </w:rPr>
+        <w:t>2</w:t>
+      </w:r>
+      <w:proofErr w:type="gramStart"/>
+      <w:r>
+        <w:rPr>
+          <w:rStyle w:val="pun"/>
+        </w:rPr>
+        <w:t>)</w:t>
+      </w:r>
+      <w:r>
+        <w:rPr>
+          <w:rStyle w:val="pln"/>
+        </w:rPr>
+        <w:t xml:space="preserve"> </w:t>
+      </w:r>
+      <w:r>
+        <w:rPr>
+          <w:rStyle w:val="pun"/>
+        </w:rPr>
+        <w:t>,</w:t>
+      </w:r>
+      <w:proofErr w:type="gramEnd"/>
+    </w:p>
+    <w:p>
+      <w:pPr>
+        <w:pStyle w:val="Pr-formataoHTML"/>
+        <w:rPr>
+          <w:rStyle w:val="pln"/>
+          <w:lang w:val="en-US"/>
+        </w:rPr>
+      </w:pPr>
+      <w:r>
+        <w:rPr>
+          <w:rStyle w:val="pln"/>
+          <w:lang w:val="en-US"/>
+        </w:rPr>
+        <w:t xml:space="preserve">CEP VARCHAR </w:t>
+      </w:r>
+      <w:r>
+        <w:rPr>
+          <w:rStyle w:val="pun"/>
+          <w:lang w:val="en-US"/>
+        </w:rPr>
+        <w:t>(</w:t>
+      </w:r>
+      <w:r>
+        <w:rPr>
+          <w:rStyle w:val="lit"/>
+          <w:lang w:val="en-US"/>
+        </w:rPr>
+        <w:t>8</w:t>
+      </w:r>
+      <w:proofErr w:type="gramStart"/>
+      <w:r>
+        <w:rPr>
+          <w:rStyle w:val="pun"/>
+          <w:lang w:val="en-US"/>
+        </w:rPr>
+        <w:t>)</w:t>
+      </w:r>
+      <w:r>
+        <w:rPr>
+          <w:rStyle w:val="pln"/>
+          <w:lang w:val="en-US"/>
+        </w:rPr>
+        <w:t xml:space="preserve"> </w:t>
+      </w:r>
+      <w:r>
+        <w:rPr>
+          <w:rStyle w:val="pun"/>
+          <w:lang w:val="en-US"/>
+        </w:rPr>
+        <w:t>,</w:t>
+      </w:r>
+      <w:proofErr w:type="gramEnd"/>
+    </w:p>
+    <w:p>
+      <w:pPr>
+        <w:pStyle w:val="Pr-formataoHTML"/>
+        <w:rPr>
+          <w:rStyle w:val="pln"/>
+          <w:lang w:val="en-US"/>
+        </w:rPr>
+      </w:pPr>
+      <w:r>
+        <w:rPr>
+          <w:rStyle w:val="pln"/>
+          <w:lang w:val="en-US"/>
+        </w:rPr>
+        <w:t>IDADE SMALLINT</w:t>
+      </w:r>
+      <w:r>
+        <w:rPr>
+          <w:rStyle w:val="pun"/>
+          <w:lang w:val="en-US"/>
+        </w:rPr>
+        <w:t>,</w:t>
+      </w:r>
+    </w:p>
+    <w:p>
+      <w:pPr>
+        <w:pStyle w:val="Pr-formataoHTML"/>
+        <w:rPr>
+          <w:rStyle w:val="pln"/>
+          <w:lang w:val="en-US"/>
+        </w:rPr>
+      </w:pPr>
+      <w:r>
+        <w:rPr>
+          <w:rStyle w:val="pln"/>
+          <w:lang w:val="en-US"/>
+        </w:rPr>
+        <w:t xml:space="preserve">SEXO VARCHAR </w:t>
+      </w:r>
+      <w:r>
+        <w:rPr>
+          <w:rStyle w:val="pun"/>
+          <w:lang w:val="en-US"/>
+        </w:rPr>
+        <w:t>(</w:t>
+      </w:r>
+      <w:r>
+        <w:rPr>
+          <w:rStyle w:val="lit"/>
+          <w:lang w:val="en-US"/>
+        </w:rPr>
+        <w:t>1</w:t>
+      </w:r>
+      <w:proofErr w:type="gramStart"/>
+      <w:r>
+        <w:rPr>
+          <w:rStyle w:val="pun"/>
+          <w:lang w:val="en-US"/>
+        </w:rPr>
+        <w:t>)</w:t>
+      </w:r>
+      <w:r>
+        <w:rPr>
+          <w:rStyle w:val="pln"/>
+          <w:lang w:val="en-US"/>
+        </w:rPr>
+        <w:t xml:space="preserve"> </w:t>
+      </w:r>
+      <w:r>
+        <w:rPr>
+          <w:rStyle w:val="pun"/>
+          <w:lang w:val="en-US"/>
+        </w:rPr>
+        <w:t>,</w:t>
+      </w:r>
+      <w:proofErr w:type="gramEnd"/>
+    </w:p>
+    <w:p>
+      <w:pPr>
+        <w:pStyle w:val="Pr-formataoHTML"/>
+        <w:rPr>
+          <w:rStyle w:val="pln"/>
+        </w:rPr>
+      </w:pPr>
+      <w:r>
+        <w:rPr>
+          <w:rStyle w:val="pln"/>
+        </w:rPr>
+        <w:t xml:space="preserve">LIMITE_CREDITO </w:t>
+      </w:r>
+      <w:proofErr w:type="gramStart"/>
+      <w:r>
+        <w:rPr>
+          <w:rStyle w:val="pln"/>
+        </w:rPr>
+        <w:t xml:space="preserve">FLOAT </w:t>
+      </w:r>
+      <w:r>
+        <w:rPr>
+          <w:rStyle w:val="pun"/>
+        </w:rPr>
+        <w:t>,</w:t>
+      </w:r>
+      <w:proofErr w:type="gramEnd"/>
+    </w:p>
+    <w:p>
+      <w:pPr>
+        <w:pStyle w:val="Pr-formataoHTML"/>
+        <w:rPr>
+          <w:rStyle w:val="pln"/>
+        </w:rPr>
+      </w:pPr>
+      <w:r>
+        <w:rPr>
+          <w:rStyle w:val="pln"/>
+        </w:rPr>
+        <w:t xml:space="preserve">VOLUME_COMPRA </w:t>
+      </w:r>
+      <w:proofErr w:type="gramStart"/>
+      <w:r>
+        <w:rPr>
+          <w:rStyle w:val="pln"/>
+        </w:rPr>
+        <w:t xml:space="preserve">FLOAT </w:t>
+      </w:r>
+      <w:r>
+        <w:rPr>
+          <w:rStyle w:val="pun"/>
+        </w:rPr>
+        <w:t>,</w:t>
+      </w:r>
+      <w:proofErr w:type="gramEnd"/>
+    </w:p>
+    <w:p>
+      <w:pPr>
+        <w:pStyle w:val="Pr-formataoHTML"/>
+      </w:pPr>
+      <w:r>
+        <w:rPr>
+          <w:rStyle w:val="pln"/>
+        </w:rPr>
+        <w:t xml:space="preserve">PRIMEIRA_COMPRA </w:t>
+      </w:r>
+      <w:proofErr w:type="gramStart"/>
+      <w:r>
+        <w:rPr>
+          <w:rStyle w:val="pln"/>
+        </w:rPr>
+        <w:t xml:space="preserve">BIT </w:t>
+      </w:r>
+      <w:r>
+        <w:rPr>
+          <w:rStyle w:val="pun"/>
+        </w:rPr>
+        <w:t>)</w:t>
+      </w:r>
+      <w:proofErr w:type="gramEnd"/>
+    </w:p>
+    <w:p>
+      <w:pPr>
+        <w:pStyle w:val="NormalWeb"/>
+      </w:pPr>
+      <w:r>
+        <w:t>3) Execute o comando e depois atualize a árvore do Workbench para observar a nova tabela criada.</w:t>
+      </w:r>
+    </w:p>
+    <w:p>
+      <w:pPr>
+        <w:pStyle w:val="NormalWeb"/>
+      </w:pPr>
+      <w:r>
+        <w:t xml:space="preserve">4) Podemos criar tabela pelo assistente. Botão da direita do mouse sobre </w:t>
+      </w:r>
+      <w:proofErr w:type="spellStart"/>
+      <w:r>
+        <w:t>Tables</w:t>
+      </w:r>
+      <w:proofErr w:type="spellEnd"/>
+      <w:r>
+        <w:t xml:space="preserve">, abaixo do banco de dados Sucos, e escolha </w:t>
+      </w:r>
+      <w:proofErr w:type="spellStart"/>
+      <w:r>
+        <w:t>Create</w:t>
+      </w:r>
+      <w:proofErr w:type="spellEnd"/>
+      <w:r>
+        <w:t xml:space="preserve"> </w:t>
+      </w:r>
+      <w:proofErr w:type="spellStart"/>
+      <w:r>
+        <w:t>Table</w:t>
+      </w:r>
+      <w:proofErr w:type="spellEnd"/>
+      <w:r>
+        <w:t>.</w:t>
+      </w:r>
+    </w:p>
+    <w:p>
+      <w:pPr>
+        <w:pStyle w:val="NormalWeb"/>
+      </w:pPr>
+      <w:r>
+        <w:rPr>
+          <w:noProof/>
+        </w:rPr>
+        <w:drawing>
+          <wp:inline distT="0" distB="0" distL="0" distR="0" wp14:anchorId="1BDAFBFD" wp14:editId="221A4E71">
+            <wp:extent cx="3667125" cy="1504950"/>
+            <wp:effectExtent l="0" t="0" r="9525" b="0"/>
+            <wp:docPr id="12" name="Imagem 12"/>
+            <wp:cNvGraphicFramePr>
+              <a:graphicFrameLocks xmlns:a="http://schemas.openxmlformats.org/drawingml/2006/main" noChangeAspect="1"/>
+            </wp:cNvGraphicFramePr>
+            <a:graphic xmlns:a="http://schemas.openxmlformats.org/drawingml/2006/main">
+              <a:graphicData uri="http://schemas.openxmlformats.org/drawingml/2006/picture">
+                <pic:pic xmlns:pic="http://schemas.openxmlformats.org/drawingml/2006/picture">
+                  <pic:nvPicPr>
+                    <pic:cNvPr id="0" name="Picture 1"/>
+                    <pic:cNvPicPr>
+                      <a:picLocks noChangeAspect="1" noChangeArrowheads="1"/>
+                    </pic:cNvPicPr>
+                  </pic:nvPicPr>
+                  <pic:blipFill>
+                    <a:blip r:embed="rId14">
+                      <a:extLst>
+                        <a:ext uri="{28A0092B-C50C-407E-A947-70E740481C1C}">
+                          <a14:useLocalDpi xmlns:a14="http://schemas.microsoft.com/office/drawing/2010/main" val="0"/>
+                        </a:ext>
+                      </a:extLst>
+                    </a:blip>
+                    <a:srcRect/>
+                    <a:stretch>
+                      <a:fillRect/>
+                    </a:stretch>
+                  </pic:blipFill>
+                  <pic:spPr bwMode="auto">
+                    <a:xfrm>
+                      <a:off x="0" y="0"/>
+                      <a:ext cx="3667125" cy="1504950"/>
+                    </a:xfrm>
+                    <a:prstGeom prst="rect">
+                      <a:avLst/>
+                    </a:prstGeom>
+                    <a:noFill/>
+                    <a:ln>
+                      <a:noFill/>
+                    </a:ln>
+                  </pic:spPr>
+                </pic:pic>
+              </a:graphicData>
+            </a:graphic>
+          </wp:inline>
+        </w:drawing>
+      </w:r>
+    </w:p>
+    <w:p>
+      <w:pPr>
+        <w:pStyle w:val="NormalWeb"/>
+      </w:pPr>
+      <w:r>
+        <w:t xml:space="preserve">5) Digite o nome da tabela como </w:t>
+      </w:r>
+      <w:proofErr w:type="spellStart"/>
+      <w:r>
+        <w:t>tbProduto</w:t>
+      </w:r>
+      <w:proofErr w:type="spellEnd"/>
+      <w:r>
+        <w:t>.</w:t>
+      </w:r>
+    </w:p>
+    <w:p>
+      <w:pPr>
+        <w:pStyle w:val="NormalWeb"/>
+      </w:pPr>
+      <w:r>
+        <w:t>6) Inclua os campos conforme mostrado abaixo:</w:t>
+      </w:r>
+    </w:p>
+    <w:p>
+      <w:pPr>
+        <w:pStyle w:val="Pr-formataoHTML"/>
+        <w:rPr>
+          <w:rStyle w:val="pln"/>
+        </w:rPr>
+      </w:pPr>
+      <w:r>
+        <w:rPr>
+          <w:rStyle w:val="pln"/>
+        </w:rPr>
+        <w:t xml:space="preserve">PRODUTO </w:t>
+      </w:r>
+      <w:proofErr w:type="gramStart"/>
+      <w:r>
+        <w:rPr>
+          <w:rStyle w:val="pln"/>
+        </w:rPr>
+        <w:t>VARCHAR</w:t>
+      </w:r>
+      <w:r>
+        <w:rPr>
+          <w:rStyle w:val="pun"/>
+        </w:rPr>
+        <w:t>(</w:t>
+      </w:r>
+      <w:proofErr w:type="gramEnd"/>
+      <w:r>
+        <w:rPr>
+          <w:rStyle w:val="lit"/>
+        </w:rPr>
+        <w:t>20</w:t>
+      </w:r>
+      <w:r>
+        <w:rPr>
+          <w:rStyle w:val="pun"/>
+        </w:rPr>
+        <w:t>)</w:t>
+      </w:r>
+    </w:p>
+    <w:p>
+      <w:pPr>
+        <w:pStyle w:val="Pr-formataoHTML"/>
+        <w:rPr>
+          <w:rStyle w:val="pln"/>
+        </w:rPr>
+      </w:pPr>
+      <w:r>
+        <w:rPr>
+          <w:rStyle w:val="pln"/>
+        </w:rPr>
+        <w:t xml:space="preserve">NOME </w:t>
+      </w:r>
+      <w:proofErr w:type="gramStart"/>
+      <w:r>
+        <w:rPr>
+          <w:rStyle w:val="pln"/>
+        </w:rPr>
+        <w:t>VARCHAR</w:t>
+      </w:r>
+      <w:r>
+        <w:rPr>
+          <w:rStyle w:val="pun"/>
+        </w:rPr>
+        <w:t>(</w:t>
+      </w:r>
+      <w:proofErr w:type="gramEnd"/>
+      <w:r>
+        <w:rPr>
+          <w:rStyle w:val="lit"/>
+        </w:rPr>
+        <w:t>150</w:t>
+      </w:r>
+      <w:r>
+        <w:rPr>
+          <w:rStyle w:val="pun"/>
+        </w:rPr>
+        <w:t>)</w:t>
+      </w:r>
+    </w:p>
+    <w:p>
+      <w:pPr>
+        <w:pStyle w:val="Pr-formataoHTML"/>
+        <w:rPr>
+          <w:rStyle w:val="pln"/>
+        </w:rPr>
+      </w:pPr>
+      <w:r>
+        <w:rPr>
+          <w:rStyle w:val="pln"/>
+        </w:rPr>
+        <w:t xml:space="preserve">EMBALAGEM </w:t>
+      </w:r>
+      <w:proofErr w:type="gramStart"/>
+      <w:r>
+        <w:rPr>
+          <w:rStyle w:val="pln"/>
+        </w:rPr>
+        <w:t>VARCHAR</w:t>
+      </w:r>
+      <w:r>
+        <w:rPr>
+          <w:rStyle w:val="pun"/>
+        </w:rPr>
+        <w:t>(</w:t>
+      </w:r>
+      <w:proofErr w:type="gramEnd"/>
+      <w:r>
+        <w:rPr>
+          <w:rStyle w:val="lit"/>
+        </w:rPr>
+        <w:t>50</w:t>
+      </w:r>
+      <w:r>
+        <w:rPr>
+          <w:rStyle w:val="pun"/>
+        </w:rPr>
+        <w:t>)</w:t>
+      </w:r>
+    </w:p>
+    <w:p>
+      <w:pPr>
+        <w:pStyle w:val="Pr-formataoHTML"/>
+        <w:rPr>
+          <w:rStyle w:val="pln"/>
+        </w:rPr>
+      </w:pPr>
+      <w:r>
+        <w:rPr>
+          <w:rStyle w:val="pln"/>
+        </w:rPr>
+        <w:t xml:space="preserve">TAMANHO </w:t>
+      </w:r>
+      <w:proofErr w:type="gramStart"/>
+      <w:r>
+        <w:rPr>
+          <w:rStyle w:val="pln"/>
+        </w:rPr>
+        <w:t>VARCHAR</w:t>
+      </w:r>
+      <w:r>
+        <w:rPr>
+          <w:rStyle w:val="pun"/>
+        </w:rPr>
+        <w:t>(</w:t>
+      </w:r>
+      <w:proofErr w:type="gramEnd"/>
+      <w:r>
+        <w:rPr>
+          <w:rStyle w:val="lit"/>
+        </w:rPr>
+        <w:t>50</w:t>
+      </w:r>
+      <w:r>
+        <w:rPr>
+          <w:rStyle w:val="pun"/>
+        </w:rPr>
+        <w:t>)</w:t>
+      </w:r>
+    </w:p>
+    <w:p>
+      <w:pPr>
+        <w:pStyle w:val="Pr-formataoHTML"/>
+        <w:rPr>
+          <w:rStyle w:val="pln"/>
+        </w:rPr>
+      </w:pPr>
+      <w:r>
+        <w:rPr>
+          <w:rStyle w:val="pln"/>
+        </w:rPr>
+        <w:t xml:space="preserve">SABOR </w:t>
+      </w:r>
+      <w:proofErr w:type="gramStart"/>
+      <w:r>
+        <w:rPr>
+          <w:rStyle w:val="pln"/>
+        </w:rPr>
+        <w:t>VARCHAR</w:t>
+      </w:r>
+      <w:r>
+        <w:rPr>
+          <w:rStyle w:val="pun"/>
+        </w:rPr>
+        <w:t>(</w:t>
+      </w:r>
+      <w:proofErr w:type="gramEnd"/>
+      <w:r>
+        <w:rPr>
+          <w:rStyle w:val="lit"/>
+        </w:rPr>
+        <w:t>50</w:t>
+      </w:r>
+      <w:r>
+        <w:rPr>
+          <w:rStyle w:val="pun"/>
+        </w:rPr>
+        <w:t>)</w:t>
+      </w:r>
+    </w:p>
+    <w:p>
+      <w:pPr>
+        <w:pStyle w:val="Pr-formataoHTML"/>
+      </w:pPr>
+      <w:r>
+        <w:rPr>
+          <w:rStyle w:val="pln"/>
+        </w:rPr>
+        <w:t>PRECO_LISTA FLOAT</w:t>
+      </w:r>
+    </w:p>
+    <w:p>
+      <w:pPr>
+        <w:pStyle w:val="NormalWeb"/>
+      </w:pPr>
+      <w:r>
+        <w:t xml:space="preserve">7) Clique no botão </w:t>
+      </w:r>
+      <w:proofErr w:type="spellStart"/>
+      <w:r>
+        <w:t>Apply</w:t>
+      </w:r>
+      <w:proofErr w:type="spellEnd"/>
+      <w:r>
+        <w:t>.</w:t>
+      </w:r>
+    </w:p>
+    <w:p>
+      <w:pPr>
+        <w:pStyle w:val="NormalWeb"/>
+      </w:pPr>
+      <w:r>
+        <w:lastRenderedPageBreak/>
+        <w:t xml:space="preserve">8) Verifique o comando a ser executado. Clique em </w:t>
+      </w:r>
+      <w:proofErr w:type="spellStart"/>
+      <w:r>
+        <w:t>Apply</w:t>
+      </w:r>
+      <w:proofErr w:type="spellEnd"/>
+      <w:r>
+        <w:t xml:space="preserve"> novamente e a tabela é criada.</w:t>
+      </w:r>
+    </w:p>
+    <w:p>
+      <w:pPr>
+        <w:pStyle w:val="NormalWeb"/>
+      </w:pPr>
+      <w:r>
+        <w:t>9) A tabela pode ser apagada. Para isso digite o comando para criar novas tabelas:</w:t>
+      </w:r>
+    </w:p>
+    <w:p>
+      <w:pPr>
+        <w:pStyle w:val="Pr-formataoHTML"/>
+        <w:rPr>
+          <w:rStyle w:val="pln"/>
+          <w:lang w:val="en-US"/>
+        </w:rPr>
+      </w:pPr>
+      <w:r>
+        <w:rPr>
+          <w:rStyle w:val="pln"/>
+          <w:lang w:val="en-US"/>
+        </w:rPr>
+        <w:t>CREATE TABLE tbcliente2</w:t>
+      </w:r>
+    </w:p>
+    <w:p>
+      <w:pPr>
+        <w:pStyle w:val="Pr-formataoHTML"/>
+        <w:rPr>
+          <w:rStyle w:val="pln"/>
+          <w:lang w:val="en-US"/>
+        </w:rPr>
+      </w:pPr>
+      <w:r>
+        <w:rPr>
+          <w:rStyle w:val="pln"/>
+          <w:lang w:val="en-US"/>
+        </w:rPr>
+        <w:t xml:space="preserve">CPF VARCHAR </w:t>
+      </w:r>
+      <w:r>
+        <w:rPr>
+          <w:rStyle w:val="pun"/>
+          <w:lang w:val="en-US"/>
+        </w:rPr>
+        <w:t>(</w:t>
+      </w:r>
+      <w:r>
+        <w:rPr>
+          <w:rStyle w:val="lit"/>
+          <w:lang w:val="en-US"/>
+        </w:rPr>
+        <w:t>11</w:t>
+      </w:r>
+      <w:proofErr w:type="gramStart"/>
+      <w:r>
+        <w:rPr>
+          <w:rStyle w:val="pun"/>
+          <w:lang w:val="en-US"/>
+        </w:rPr>
+        <w:t>)</w:t>
+      </w:r>
+      <w:r>
+        <w:rPr>
+          <w:rStyle w:val="pln"/>
+          <w:lang w:val="en-US"/>
+        </w:rPr>
+        <w:t xml:space="preserve"> </w:t>
+      </w:r>
+      <w:r>
+        <w:rPr>
+          <w:rStyle w:val="pun"/>
+          <w:lang w:val="en-US"/>
+        </w:rPr>
+        <w:t>,</w:t>
+      </w:r>
+      <w:proofErr w:type="gramEnd"/>
+    </w:p>
+    <w:p>
+      <w:pPr>
+        <w:pStyle w:val="Pr-formataoHTML"/>
+        <w:rPr>
+          <w:rStyle w:val="pln"/>
+        </w:rPr>
+      </w:pPr>
+      <w:r>
+        <w:rPr>
+          <w:rStyle w:val="pln"/>
+        </w:rPr>
+        <w:t xml:space="preserve">NOME VARCHAR </w:t>
+      </w:r>
+      <w:r>
+        <w:rPr>
+          <w:rStyle w:val="pun"/>
+        </w:rPr>
+        <w:t>(</w:t>
+      </w:r>
+      <w:r>
+        <w:rPr>
+          <w:rStyle w:val="lit"/>
+        </w:rPr>
+        <w:t>100</w:t>
+      </w:r>
+      <w:proofErr w:type="gramStart"/>
+      <w:r>
+        <w:rPr>
+          <w:rStyle w:val="pun"/>
+        </w:rPr>
+        <w:t>)</w:t>
+      </w:r>
+      <w:r>
+        <w:rPr>
+          <w:rStyle w:val="pln"/>
+        </w:rPr>
+        <w:t xml:space="preserve"> </w:t>
+      </w:r>
+      <w:r>
+        <w:rPr>
+          <w:rStyle w:val="pun"/>
+        </w:rPr>
+        <w:t>,</w:t>
+      </w:r>
+      <w:proofErr w:type="gramEnd"/>
+    </w:p>
+    <w:p>
+      <w:pPr>
+        <w:pStyle w:val="Pr-formataoHTML"/>
+        <w:rPr>
+          <w:rStyle w:val="pln"/>
+        </w:rPr>
+      </w:pPr>
+      <w:r>
+        <w:rPr>
+          <w:rStyle w:val="pln"/>
+        </w:rPr>
+        <w:t xml:space="preserve">ENDERECO1 VARCHAR </w:t>
+      </w:r>
+      <w:r>
+        <w:rPr>
+          <w:rStyle w:val="pun"/>
+        </w:rPr>
+        <w:t>(</w:t>
+      </w:r>
+      <w:r>
+        <w:rPr>
+          <w:rStyle w:val="lit"/>
+        </w:rPr>
+        <w:t>150</w:t>
+      </w:r>
+      <w:proofErr w:type="gramStart"/>
+      <w:r>
+        <w:rPr>
+          <w:rStyle w:val="pun"/>
+        </w:rPr>
+        <w:t>)</w:t>
+      </w:r>
+      <w:r>
+        <w:rPr>
+          <w:rStyle w:val="pln"/>
+        </w:rPr>
+        <w:t xml:space="preserve"> </w:t>
+      </w:r>
+      <w:r>
+        <w:rPr>
+          <w:rStyle w:val="pun"/>
+        </w:rPr>
+        <w:t>,</w:t>
+      </w:r>
+      <w:proofErr w:type="gramEnd"/>
+    </w:p>
+    <w:p>
+      <w:pPr>
+        <w:pStyle w:val="Pr-formataoHTML"/>
+        <w:rPr>
+          <w:rStyle w:val="pln"/>
+        </w:rPr>
+      </w:pPr>
+      <w:r>
+        <w:rPr>
+          <w:rStyle w:val="pln"/>
+        </w:rPr>
+        <w:t xml:space="preserve">ENDERECO2 VARCHAR </w:t>
+      </w:r>
+      <w:r>
+        <w:rPr>
+          <w:rStyle w:val="pun"/>
+        </w:rPr>
+        <w:t>(</w:t>
+      </w:r>
+      <w:r>
+        <w:rPr>
+          <w:rStyle w:val="lit"/>
+        </w:rPr>
+        <w:t>150</w:t>
+      </w:r>
+      <w:proofErr w:type="gramStart"/>
+      <w:r>
+        <w:rPr>
+          <w:rStyle w:val="pun"/>
+        </w:rPr>
+        <w:t>)</w:t>
+      </w:r>
+      <w:r>
+        <w:rPr>
+          <w:rStyle w:val="pln"/>
+        </w:rPr>
+        <w:t xml:space="preserve"> </w:t>
+      </w:r>
+      <w:r>
+        <w:rPr>
+          <w:rStyle w:val="pun"/>
+        </w:rPr>
+        <w:t>,</w:t>
+      </w:r>
+      <w:proofErr w:type="gramEnd"/>
+    </w:p>
+    <w:p>
+      <w:pPr>
+        <w:pStyle w:val="Pr-formataoHTML"/>
+        <w:rPr>
+          <w:rStyle w:val="pln"/>
+        </w:rPr>
+      </w:pPr>
+      <w:r>
+        <w:rPr>
+          <w:rStyle w:val="pln"/>
+        </w:rPr>
+        <w:t xml:space="preserve">BAIRRO VARCHAR </w:t>
+      </w:r>
+      <w:r>
+        <w:rPr>
+          <w:rStyle w:val="pun"/>
+        </w:rPr>
+        <w:t>(</w:t>
+      </w:r>
+      <w:r>
+        <w:rPr>
+          <w:rStyle w:val="lit"/>
+        </w:rPr>
+        <w:t>50</w:t>
+      </w:r>
+      <w:proofErr w:type="gramStart"/>
+      <w:r>
+        <w:rPr>
+          <w:rStyle w:val="pun"/>
+        </w:rPr>
+        <w:t>)</w:t>
+      </w:r>
+      <w:r>
+        <w:rPr>
+          <w:rStyle w:val="pln"/>
+        </w:rPr>
+        <w:t xml:space="preserve"> </w:t>
+      </w:r>
+      <w:r>
+        <w:rPr>
+          <w:rStyle w:val="pun"/>
+        </w:rPr>
+        <w:t>,</w:t>
+      </w:r>
+      <w:proofErr w:type="gramEnd"/>
+    </w:p>
+    <w:p>
+      <w:pPr>
+        <w:pStyle w:val="Pr-formataoHTML"/>
+        <w:rPr>
+          <w:rStyle w:val="pln"/>
+        </w:rPr>
+      </w:pPr>
+      <w:r>
+        <w:rPr>
+          <w:rStyle w:val="pln"/>
+        </w:rPr>
+        <w:t xml:space="preserve">CIDADE VARCHAR </w:t>
+      </w:r>
+      <w:r>
+        <w:rPr>
+          <w:rStyle w:val="pun"/>
+        </w:rPr>
+        <w:t>(</w:t>
+      </w:r>
+      <w:r>
+        <w:rPr>
+          <w:rStyle w:val="lit"/>
+        </w:rPr>
+        <w:t>50</w:t>
+      </w:r>
+      <w:proofErr w:type="gramStart"/>
+      <w:r>
+        <w:rPr>
+          <w:rStyle w:val="pun"/>
+        </w:rPr>
+        <w:t>)</w:t>
+      </w:r>
+      <w:r>
+        <w:rPr>
+          <w:rStyle w:val="pln"/>
+        </w:rPr>
+        <w:t xml:space="preserve"> </w:t>
+      </w:r>
+      <w:r>
+        <w:rPr>
+          <w:rStyle w:val="pun"/>
+        </w:rPr>
+        <w:t>,</w:t>
+      </w:r>
+      <w:proofErr w:type="gramEnd"/>
+    </w:p>
+    <w:p>
+      <w:pPr>
+        <w:pStyle w:val="Pr-formataoHTML"/>
+        <w:rPr>
+          <w:rStyle w:val="pln"/>
+        </w:rPr>
+      </w:pPr>
+      <w:r>
+        <w:rPr>
+          <w:rStyle w:val="pln"/>
+        </w:rPr>
+        <w:t xml:space="preserve">ESTADO VARCHAR </w:t>
+      </w:r>
+      <w:r>
+        <w:rPr>
+          <w:rStyle w:val="pun"/>
+        </w:rPr>
+        <w:t>(</w:t>
+      </w:r>
+      <w:r>
+        <w:rPr>
+          <w:rStyle w:val="lit"/>
+        </w:rPr>
+        <w:t>2</w:t>
+      </w:r>
+      <w:proofErr w:type="gramStart"/>
+      <w:r>
+        <w:rPr>
+          <w:rStyle w:val="pun"/>
+        </w:rPr>
+        <w:t>)</w:t>
+      </w:r>
+      <w:r>
+        <w:rPr>
+          <w:rStyle w:val="pln"/>
+        </w:rPr>
+        <w:t xml:space="preserve"> </w:t>
+      </w:r>
+      <w:r>
+        <w:rPr>
+          <w:rStyle w:val="pun"/>
+        </w:rPr>
+        <w:t>,</w:t>
+      </w:r>
+      <w:proofErr w:type="gramEnd"/>
+    </w:p>
+    <w:p>
+      <w:pPr>
+        <w:pStyle w:val="Pr-formataoHTML"/>
+        <w:rPr>
+          <w:rStyle w:val="pln"/>
+          <w:lang w:val="en-US"/>
+        </w:rPr>
+      </w:pPr>
+      <w:r>
+        <w:rPr>
+          <w:rStyle w:val="pln"/>
+          <w:lang w:val="en-US"/>
+        </w:rPr>
+        <w:t xml:space="preserve">CEP VARCHAR </w:t>
+      </w:r>
+      <w:r>
+        <w:rPr>
+          <w:rStyle w:val="pun"/>
+          <w:lang w:val="en-US"/>
+        </w:rPr>
+        <w:t>(</w:t>
+      </w:r>
+      <w:r>
+        <w:rPr>
+          <w:rStyle w:val="lit"/>
+          <w:lang w:val="en-US"/>
+        </w:rPr>
+        <w:t>8</w:t>
+      </w:r>
+      <w:proofErr w:type="gramStart"/>
+      <w:r>
+        <w:rPr>
+          <w:rStyle w:val="pun"/>
+          <w:lang w:val="en-US"/>
+        </w:rPr>
+        <w:t>)</w:t>
+      </w:r>
+      <w:r>
+        <w:rPr>
+          <w:rStyle w:val="pln"/>
+          <w:lang w:val="en-US"/>
+        </w:rPr>
+        <w:t xml:space="preserve"> </w:t>
+      </w:r>
+      <w:r>
+        <w:rPr>
+          <w:rStyle w:val="pun"/>
+          <w:lang w:val="en-US"/>
+        </w:rPr>
+        <w:t>,</w:t>
+      </w:r>
+      <w:proofErr w:type="gramEnd"/>
+    </w:p>
+    <w:p>
+      <w:pPr>
+        <w:pStyle w:val="Pr-formataoHTML"/>
+        <w:rPr>
+          <w:rStyle w:val="pln"/>
+          <w:lang w:val="en-US"/>
+        </w:rPr>
+      </w:pPr>
+      <w:r>
+        <w:rPr>
+          <w:rStyle w:val="pln"/>
+          <w:lang w:val="en-US"/>
+        </w:rPr>
+        <w:t>IDADE SMALLINT</w:t>
+      </w:r>
+      <w:r>
+        <w:rPr>
+          <w:rStyle w:val="pun"/>
+          <w:lang w:val="en-US"/>
+        </w:rPr>
+        <w:t>,</w:t>
+      </w:r>
+    </w:p>
+    <w:p>
+      <w:pPr>
+        <w:pStyle w:val="Pr-formataoHTML"/>
+        <w:rPr>
+          <w:rStyle w:val="pln"/>
+          <w:lang w:val="en-US"/>
+        </w:rPr>
+      </w:pPr>
+      <w:r>
+        <w:rPr>
+          <w:rStyle w:val="pln"/>
+          <w:lang w:val="en-US"/>
+        </w:rPr>
+        <w:t xml:space="preserve">SEXO VARCHAR </w:t>
+      </w:r>
+      <w:r>
+        <w:rPr>
+          <w:rStyle w:val="pun"/>
+          <w:lang w:val="en-US"/>
+        </w:rPr>
+        <w:t>(</w:t>
+      </w:r>
+      <w:r>
+        <w:rPr>
+          <w:rStyle w:val="lit"/>
+          <w:lang w:val="en-US"/>
+        </w:rPr>
+        <w:t>1</w:t>
+      </w:r>
+      <w:proofErr w:type="gramStart"/>
+      <w:r>
+        <w:rPr>
+          <w:rStyle w:val="pun"/>
+          <w:lang w:val="en-US"/>
+        </w:rPr>
+        <w:t>)</w:t>
+      </w:r>
+      <w:r>
+        <w:rPr>
+          <w:rStyle w:val="pln"/>
+          <w:lang w:val="en-US"/>
+        </w:rPr>
+        <w:t xml:space="preserve"> </w:t>
+      </w:r>
+      <w:r>
+        <w:rPr>
+          <w:rStyle w:val="pun"/>
+          <w:lang w:val="en-US"/>
+        </w:rPr>
+        <w:t>,</w:t>
+      </w:r>
+      <w:proofErr w:type="gramEnd"/>
+    </w:p>
+    <w:p>
+      <w:pPr>
+        <w:pStyle w:val="Pr-formataoHTML"/>
+        <w:rPr>
+          <w:rStyle w:val="pln"/>
+        </w:rPr>
+      </w:pPr>
+      <w:r>
+        <w:rPr>
+          <w:rStyle w:val="pln"/>
+        </w:rPr>
+        <w:t xml:space="preserve">LIMITE_CREDITO </w:t>
+      </w:r>
+      <w:proofErr w:type="gramStart"/>
+      <w:r>
+        <w:rPr>
+          <w:rStyle w:val="pln"/>
+        </w:rPr>
+        <w:t xml:space="preserve">FLOAT </w:t>
+      </w:r>
+      <w:r>
+        <w:rPr>
+          <w:rStyle w:val="pun"/>
+        </w:rPr>
+        <w:t>,</w:t>
+      </w:r>
+      <w:proofErr w:type="gramEnd"/>
+    </w:p>
+    <w:p>
+      <w:pPr>
+        <w:pStyle w:val="Pr-formataoHTML"/>
+        <w:rPr>
+          <w:rStyle w:val="pln"/>
+        </w:rPr>
+      </w:pPr>
+      <w:r>
+        <w:rPr>
+          <w:rStyle w:val="pln"/>
+        </w:rPr>
+        <w:t xml:space="preserve">VOLUME_COMPRA </w:t>
+      </w:r>
+      <w:proofErr w:type="gramStart"/>
+      <w:r>
+        <w:rPr>
+          <w:rStyle w:val="pln"/>
+        </w:rPr>
+        <w:t xml:space="preserve">FLOAT </w:t>
+      </w:r>
+      <w:r>
+        <w:rPr>
+          <w:rStyle w:val="pun"/>
+        </w:rPr>
+        <w:t>,</w:t>
+      </w:r>
+      <w:proofErr w:type="gramEnd"/>
+    </w:p>
+    <w:p>
+      <w:pPr>
+        <w:pStyle w:val="Pr-formataoHTML"/>
+      </w:pPr>
+      <w:r>
+        <w:rPr>
+          <w:rStyle w:val="pln"/>
+        </w:rPr>
+        <w:t xml:space="preserve">PRIMEIRA_COMPRA </w:t>
+      </w:r>
+      <w:proofErr w:type="gramStart"/>
+      <w:r>
+        <w:rPr>
+          <w:rStyle w:val="pln"/>
+        </w:rPr>
+        <w:t xml:space="preserve">BIT </w:t>
+      </w:r>
+      <w:r>
+        <w:rPr>
+          <w:rStyle w:val="pun"/>
+        </w:rPr>
+        <w:t>)</w:t>
+      </w:r>
+      <w:proofErr w:type="gramEnd"/>
+      <w:r>
+        <w:rPr>
+          <w:rStyle w:val="pun"/>
+        </w:rPr>
+        <w:t>;</w:t>
+      </w:r>
+    </w:p>
+    <w:p>
+      <w:pPr>
+        <w:pStyle w:val="Pr-formataoHTML"/>
+        <w:rPr>
+          <w:rStyle w:val="pln"/>
+          <w:lang w:val="en-US"/>
+        </w:rPr>
+      </w:pPr>
+      <w:r>
+        <w:rPr>
+          <w:rStyle w:val="pln"/>
+          <w:lang w:val="en-US"/>
+        </w:rPr>
+        <w:t>CREATE TABLE tbcliente3</w:t>
+      </w:r>
+    </w:p>
+    <w:p>
+      <w:pPr>
+        <w:pStyle w:val="Pr-formataoHTML"/>
+        <w:rPr>
+          <w:rStyle w:val="pln"/>
+          <w:lang w:val="en-US"/>
+        </w:rPr>
+      </w:pPr>
+      <w:proofErr w:type="gramStart"/>
+      <w:r>
+        <w:rPr>
+          <w:rStyle w:val="pun"/>
+          <w:lang w:val="en-US"/>
+        </w:rPr>
+        <w:t>(</w:t>
+      </w:r>
+      <w:r>
+        <w:rPr>
+          <w:rStyle w:val="pln"/>
+          <w:lang w:val="en-US"/>
+        </w:rPr>
+        <w:t xml:space="preserve"> CPF</w:t>
+      </w:r>
+      <w:proofErr w:type="gramEnd"/>
+      <w:r>
+        <w:rPr>
+          <w:rStyle w:val="pln"/>
+          <w:lang w:val="en-US"/>
+        </w:rPr>
+        <w:t xml:space="preserve"> VARCHAR </w:t>
+      </w:r>
+      <w:r>
+        <w:rPr>
+          <w:rStyle w:val="pun"/>
+          <w:lang w:val="en-US"/>
+        </w:rPr>
+        <w:t>(</w:t>
+      </w:r>
+      <w:r>
+        <w:rPr>
+          <w:rStyle w:val="lit"/>
+          <w:lang w:val="en-US"/>
+        </w:rPr>
+        <w:t>11</w:t>
+      </w:r>
+      <w:r>
+        <w:rPr>
+          <w:rStyle w:val="pun"/>
+          <w:lang w:val="en-US"/>
+        </w:rPr>
+        <w:t>)</w:t>
+      </w:r>
+      <w:r>
+        <w:rPr>
+          <w:rStyle w:val="pln"/>
+          <w:lang w:val="en-US"/>
+        </w:rPr>
+        <w:t xml:space="preserve"> </w:t>
+      </w:r>
+      <w:r>
+        <w:rPr>
+          <w:rStyle w:val="pun"/>
+          <w:lang w:val="en-US"/>
+        </w:rPr>
+        <w:t>,</w:t>
+      </w:r>
+    </w:p>
+    <w:p>
+      <w:pPr>
+        <w:pStyle w:val="Pr-formataoHTML"/>
+        <w:rPr>
+          <w:rStyle w:val="pln"/>
+        </w:rPr>
+      </w:pPr>
+      <w:r>
+        <w:rPr>
+          <w:rStyle w:val="pln"/>
+        </w:rPr>
+        <w:t xml:space="preserve">NOME VARCHAR </w:t>
+      </w:r>
+      <w:r>
+        <w:rPr>
+          <w:rStyle w:val="pun"/>
+        </w:rPr>
+        <w:t>(</w:t>
+      </w:r>
+      <w:r>
+        <w:rPr>
+          <w:rStyle w:val="lit"/>
+        </w:rPr>
+        <w:t>100</w:t>
+      </w:r>
+      <w:proofErr w:type="gramStart"/>
+      <w:r>
+        <w:rPr>
+          <w:rStyle w:val="pun"/>
+        </w:rPr>
+        <w:t>)</w:t>
+      </w:r>
+      <w:r>
+        <w:rPr>
+          <w:rStyle w:val="pln"/>
+        </w:rPr>
+        <w:t xml:space="preserve"> </w:t>
+      </w:r>
+      <w:r>
+        <w:rPr>
+          <w:rStyle w:val="pun"/>
+        </w:rPr>
+        <w:t>,</w:t>
+      </w:r>
+      <w:proofErr w:type="gramEnd"/>
+    </w:p>
+    <w:p>
+      <w:pPr>
+        <w:pStyle w:val="Pr-formataoHTML"/>
+        <w:rPr>
+          <w:rStyle w:val="pln"/>
+        </w:rPr>
+      </w:pPr>
+      <w:r>
+        <w:rPr>
+          <w:rStyle w:val="pln"/>
+        </w:rPr>
+        <w:t xml:space="preserve">ENDERECO1 VARCHAR </w:t>
+      </w:r>
+      <w:r>
+        <w:rPr>
+          <w:rStyle w:val="pun"/>
+        </w:rPr>
+        <w:t>(</w:t>
+      </w:r>
+      <w:r>
+        <w:rPr>
+          <w:rStyle w:val="lit"/>
+        </w:rPr>
+        <w:t>150</w:t>
+      </w:r>
+      <w:proofErr w:type="gramStart"/>
+      <w:r>
+        <w:rPr>
+          <w:rStyle w:val="pun"/>
+        </w:rPr>
+        <w:t>)</w:t>
+      </w:r>
+      <w:r>
+        <w:rPr>
+          <w:rStyle w:val="pln"/>
+        </w:rPr>
+        <w:t xml:space="preserve"> </w:t>
+      </w:r>
+      <w:r>
+        <w:rPr>
+          <w:rStyle w:val="pun"/>
+        </w:rPr>
+        <w:t>,</w:t>
+      </w:r>
+      <w:proofErr w:type="gramEnd"/>
+    </w:p>
+    <w:p>
+      <w:pPr>
+        <w:pStyle w:val="Pr-formataoHTML"/>
+        <w:rPr>
+          <w:rStyle w:val="pln"/>
+        </w:rPr>
+      </w:pPr>
+      <w:r>
+        <w:rPr>
+          <w:rStyle w:val="pln"/>
+        </w:rPr>
+        <w:t xml:space="preserve">ENDERECO2 VARCHAR </w:t>
+      </w:r>
+      <w:r>
+        <w:rPr>
+          <w:rStyle w:val="pun"/>
+        </w:rPr>
+        <w:t>(</w:t>
+      </w:r>
+      <w:r>
+        <w:rPr>
+          <w:rStyle w:val="lit"/>
+        </w:rPr>
+        <w:t>150</w:t>
+      </w:r>
+      <w:proofErr w:type="gramStart"/>
+      <w:r>
+        <w:rPr>
+          <w:rStyle w:val="pun"/>
+        </w:rPr>
+        <w:t>)</w:t>
+      </w:r>
+      <w:r>
+        <w:rPr>
+          <w:rStyle w:val="pln"/>
+        </w:rPr>
+        <w:t xml:space="preserve"> </w:t>
+      </w:r>
+      <w:r>
+        <w:rPr>
+          <w:rStyle w:val="pun"/>
+        </w:rPr>
+        <w:t>,</w:t>
+      </w:r>
+      <w:proofErr w:type="gramEnd"/>
+    </w:p>
+    <w:p>
+      <w:pPr>
+        <w:pStyle w:val="Pr-formataoHTML"/>
+        <w:rPr>
+          <w:rStyle w:val="pln"/>
+        </w:rPr>
+      </w:pPr>
+      <w:r>
+        <w:rPr>
+          <w:rStyle w:val="pln"/>
+        </w:rPr>
+        <w:t xml:space="preserve">BAIRRO VARCHAR </w:t>
+      </w:r>
+      <w:r>
+        <w:rPr>
+          <w:rStyle w:val="pun"/>
+        </w:rPr>
+        <w:t>(</w:t>
+      </w:r>
+      <w:r>
+        <w:rPr>
+          <w:rStyle w:val="lit"/>
+        </w:rPr>
+        <w:t>50</w:t>
+      </w:r>
+      <w:proofErr w:type="gramStart"/>
+      <w:r>
+        <w:rPr>
+          <w:rStyle w:val="pun"/>
+        </w:rPr>
+        <w:t>)</w:t>
+      </w:r>
+      <w:r>
+        <w:rPr>
+          <w:rStyle w:val="pln"/>
+        </w:rPr>
+        <w:t xml:space="preserve"> </w:t>
+      </w:r>
+      <w:r>
+        <w:rPr>
+          <w:rStyle w:val="pun"/>
+        </w:rPr>
+        <w:t>,</w:t>
+      </w:r>
+      <w:proofErr w:type="gramEnd"/>
+    </w:p>
+    <w:p>
+      <w:pPr>
+        <w:pStyle w:val="Pr-formataoHTML"/>
+        <w:rPr>
+          <w:rStyle w:val="pln"/>
+        </w:rPr>
+      </w:pPr>
+      <w:r>
+        <w:rPr>
+          <w:rStyle w:val="pln"/>
+        </w:rPr>
+        <w:t xml:space="preserve">CIDADE VARCHAR </w:t>
+      </w:r>
+      <w:r>
+        <w:rPr>
+          <w:rStyle w:val="pun"/>
+        </w:rPr>
+        <w:t>(</w:t>
+      </w:r>
+      <w:r>
+        <w:rPr>
+          <w:rStyle w:val="lit"/>
+        </w:rPr>
+        <w:t>50</w:t>
+      </w:r>
+      <w:proofErr w:type="gramStart"/>
+      <w:r>
+        <w:rPr>
+          <w:rStyle w:val="pun"/>
+        </w:rPr>
+        <w:t>)</w:t>
+      </w:r>
+      <w:r>
+        <w:rPr>
+          <w:rStyle w:val="pln"/>
+        </w:rPr>
+        <w:t xml:space="preserve"> </w:t>
+      </w:r>
+      <w:r>
+        <w:rPr>
+          <w:rStyle w:val="pun"/>
+        </w:rPr>
+        <w:t>,</w:t>
+      </w:r>
+      <w:proofErr w:type="gramEnd"/>
+    </w:p>
+    <w:p>
+      <w:pPr>
+        <w:pStyle w:val="Pr-formataoHTML"/>
+        <w:rPr>
+          <w:rStyle w:val="pln"/>
+        </w:rPr>
+      </w:pPr>
+      <w:r>
+        <w:rPr>
+          <w:rStyle w:val="pln"/>
+        </w:rPr>
+        <w:t xml:space="preserve">ESTADO VARCHAR </w:t>
+      </w:r>
+      <w:r>
+        <w:rPr>
+          <w:rStyle w:val="pun"/>
+        </w:rPr>
+        <w:t>(</w:t>
+      </w:r>
+      <w:r>
+        <w:rPr>
+          <w:rStyle w:val="lit"/>
+        </w:rPr>
+        <w:t>2</w:t>
+      </w:r>
+      <w:proofErr w:type="gramStart"/>
+      <w:r>
+        <w:rPr>
+          <w:rStyle w:val="pun"/>
+        </w:rPr>
+        <w:t>)</w:t>
+      </w:r>
+      <w:r>
+        <w:rPr>
+          <w:rStyle w:val="pln"/>
+        </w:rPr>
+        <w:t xml:space="preserve"> </w:t>
+      </w:r>
+      <w:r>
+        <w:rPr>
+          <w:rStyle w:val="pun"/>
+        </w:rPr>
+        <w:t>,</w:t>
+      </w:r>
+      <w:proofErr w:type="gramEnd"/>
+    </w:p>
+    <w:p>
+      <w:pPr>
+        <w:pStyle w:val="Pr-formataoHTML"/>
+        <w:rPr>
+          <w:rStyle w:val="pln"/>
+          <w:lang w:val="en-US"/>
+        </w:rPr>
+      </w:pPr>
+      <w:r>
+        <w:rPr>
+          <w:rStyle w:val="pln"/>
+          <w:lang w:val="en-US"/>
+        </w:rPr>
+        <w:t xml:space="preserve">CEP VARCHAR </w:t>
+      </w:r>
+      <w:r>
+        <w:rPr>
+          <w:rStyle w:val="pun"/>
+          <w:lang w:val="en-US"/>
+        </w:rPr>
+        <w:t>(</w:t>
+      </w:r>
+      <w:r>
+        <w:rPr>
+          <w:rStyle w:val="lit"/>
+          <w:lang w:val="en-US"/>
+        </w:rPr>
+        <w:t>8</w:t>
+      </w:r>
+      <w:proofErr w:type="gramStart"/>
+      <w:r>
+        <w:rPr>
+          <w:rStyle w:val="pun"/>
+          <w:lang w:val="en-US"/>
+        </w:rPr>
+        <w:t>)</w:t>
+      </w:r>
+      <w:r>
+        <w:rPr>
+          <w:rStyle w:val="pln"/>
+          <w:lang w:val="en-US"/>
+        </w:rPr>
+        <w:t xml:space="preserve"> </w:t>
+      </w:r>
+      <w:r>
+        <w:rPr>
+          <w:rStyle w:val="pun"/>
+          <w:lang w:val="en-US"/>
+        </w:rPr>
+        <w:t>,</w:t>
+      </w:r>
+      <w:proofErr w:type="gramEnd"/>
+    </w:p>
+    <w:p>
+      <w:pPr>
+        <w:pStyle w:val="Pr-formataoHTML"/>
+        <w:rPr>
+          <w:rStyle w:val="pln"/>
+          <w:lang w:val="en-US"/>
+        </w:rPr>
+      </w:pPr>
+      <w:r>
+        <w:rPr>
+          <w:rStyle w:val="pln"/>
+          <w:lang w:val="en-US"/>
+        </w:rPr>
+        <w:t>IDADE SMALLINT</w:t>
+      </w:r>
+      <w:r>
+        <w:rPr>
+          <w:rStyle w:val="pun"/>
+          <w:lang w:val="en-US"/>
+        </w:rPr>
+        <w:t>,</w:t>
+      </w:r>
+    </w:p>
+    <w:p>
+      <w:pPr>
+        <w:pStyle w:val="Pr-formataoHTML"/>
+        <w:rPr>
+          <w:rStyle w:val="pln"/>
+          <w:lang w:val="en-US"/>
+        </w:rPr>
+      </w:pPr>
+      <w:r>
+        <w:rPr>
+          <w:rStyle w:val="pln"/>
+          <w:lang w:val="en-US"/>
+        </w:rPr>
+        <w:t xml:space="preserve">SEXO VARCHAR </w:t>
+      </w:r>
+      <w:r>
+        <w:rPr>
+          <w:rStyle w:val="pun"/>
+          <w:lang w:val="en-US"/>
+        </w:rPr>
+        <w:t>(</w:t>
+      </w:r>
+      <w:r>
+        <w:rPr>
+          <w:rStyle w:val="lit"/>
+          <w:lang w:val="en-US"/>
+        </w:rPr>
+        <w:t>1</w:t>
+      </w:r>
+      <w:proofErr w:type="gramStart"/>
+      <w:r>
+        <w:rPr>
+          <w:rStyle w:val="pun"/>
+          <w:lang w:val="en-US"/>
+        </w:rPr>
+        <w:t>)</w:t>
+      </w:r>
+      <w:r>
+        <w:rPr>
+          <w:rStyle w:val="pln"/>
+          <w:lang w:val="en-US"/>
+        </w:rPr>
+        <w:t xml:space="preserve"> </w:t>
+      </w:r>
+      <w:r>
+        <w:rPr>
+          <w:rStyle w:val="pun"/>
+          <w:lang w:val="en-US"/>
+        </w:rPr>
+        <w:t>,</w:t>
+      </w:r>
+      <w:proofErr w:type="gramEnd"/>
+    </w:p>
+    <w:p>
+      <w:pPr>
+        <w:pStyle w:val="Pr-formataoHTML"/>
+        <w:rPr>
+          <w:rStyle w:val="pln"/>
+        </w:rPr>
+      </w:pPr>
+      <w:r>
+        <w:rPr>
+          <w:rStyle w:val="pln"/>
+        </w:rPr>
+        <w:t xml:space="preserve">LIMITE_CREDITO </w:t>
+      </w:r>
+      <w:proofErr w:type="gramStart"/>
+      <w:r>
+        <w:rPr>
+          <w:rStyle w:val="pln"/>
+        </w:rPr>
+        <w:t xml:space="preserve">FLOAT </w:t>
+      </w:r>
+      <w:r>
+        <w:rPr>
+          <w:rStyle w:val="pun"/>
+        </w:rPr>
+        <w:t>,</w:t>
+      </w:r>
+      <w:proofErr w:type="gramEnd"/>
+    </w:p>
+    <w:p>
+      <w:pPr>
+        <w:pStyle w:val="Pr-formataoHTML"/>
+        <w:rPr>
+          <w:rStyle w:val="pln"/>
+        </w:rPr>
+      </w:pPr>
+      <w:r>
+        <w:rPr>
+          <w:rStyle w:val="pln"/>
+        </w:rPr>
+        <w:t xml:space="preserve">VOLUME_COMPRA </w:t>
+      </w:r>
+      <w:proofErr w:type="gramStart"/>
+      <w:r>
+        <w:rPr>
+          <w:rStyle w:val="pln"/>
+        </w:rPr>
+        <w:t xml:space="preserve">FLOAT </w:t>
+      </w:r>
+      <w:r>
+        <w:rPr>
+          <w:rStyle w:val="pun"/>
+        </w:rPr>
+        <w:t>,</w:t>
+      </w:r>
+      <w:proofErr w:type="gramEnd"/>
+    </w:p>
+    <w:p>
+      <w:pPr>
+        <w:pStyle w:val="Pr-formataoHTML"/>
+      </w:pPr>
+      <w:r>
+        <w:rPr>
+          <w:rStyle w:val="pln"/>
+        </w:rPr>
+        <w:t xml:space="preserve">PRIMEIRA_COMPRA </w:t>
+      </w:r>
+      <w:proofErr w:type="gramStart"/>
+      <w:r>
+        <w:rPr>
+          <w:rStyle w:val="pln"/>
+        </w:rPr>
+        <w:t xml:space="preserve">BIT </w:t>
+      </w:r>
+      <w:r>
+        <w:rPr>
+          <w:rStyle w:val="pun"/>
+        </w:rPr>
+        <w:t>)</w:t>
+      </w:r>
+      <w:proofErr w:type="gramEnd"/>
+      <w:r>
+        <w:rPr>
+          <w:rStyle w:val="pun"/>
+        </w:rPr>
+        <w:t>;</w:t>
+      </w:r>
+    </w:p>
+    <w:p>
+      <w:pPr>
+        <w:pStyle w:val="NormalWeb"/>
+      </w:pPr>
+      <w:r>
+        <w:t>10) Foram criadas duas tabelas. Agora vamos apaga-las. A primeira por comando:</w:t>
+      </w:r>
+    </w:p>
+    <w:p>
+      <w:pPr>
+        <w:pStyle w:val="Pr-formataoHTML"/>
+      </w:pPr>
+      <w:r>
+        <w:rPr>
+          <w:rStyle w:val="pln"/>
+        </w:rPr>
+        <w:t>DROP TABLE TB_CLIENTES3</w:t>
+      </w:r>
+      <w:r>
+        <w:rPr>
+          <w:rStyle w:val="pun"/>
+        </w:rPr>
+        <w:t>;</w:t>
+      </w:r>
+    </w:p>
+    <w:p>
+      <w:pPr>
+        <w:pStyle w:val="NormalWeb"/>
+      </w:pPr>
+      <w:r>
+        <w:t>11) Pelo assistente basta com o botão da direita do mouse sobre o nome da tabela TB_CLIENTES2:</w:t>
+      </w:r>
+    </w:p>
+    <w:p>
+      <w:pPr>
+        <w:pStyle w:val="NormalWeb"/>
+      </w:pPr>
+      <w:r>
+        <w:rPr>
+          <w:noProof/>
+        </w:rPr>
+        <w:lastRenderedPageBreak/>
+        <w:drawing>
+          <wp:inline distT="0" distB="0" distL="0" distR="0" wp14:anchorId="3B01CEC9" wp14:editId="64C3A851">
+            <wp:extent cx="4772025" cy="4048125"/>
+            <wp:effectExtent l="0" t="0" r="9525" b="9525"/>
+            <wp:docPr id="11" name="Imagem 11"/>
+            <wp:cNvGraphicFramePr>
+              <a:graphicFrameLocks xmlns:a="http://schemas.openxmlformats.org/drawingml/2006/main" noChangeAspect="1"/>
+            </wp:cNvGraphicFramePr>
+            <a:graphic xmlns:a="http://schemas.openxmlformats.org/drawingml/2006/main">
+              <a:graphicData uri="http://schemas.openxmlformats.org/drawingml/2006/picture">
+                <pic:pic xmlns:pic="http://schemas.openxmlformats.org/drawingml/2006/picture">
+                  <pic:nvPicPr>
+                    <pic:cNvPr id="0" name="Picture 2"/>
+                    <pic:cNvPicPr>
+                      <a:picLocks noChangeAspect="1" noChangeArrowheads="1"/>
+                    </pic:cNvPicPr>
+                  </pic:nvPicPr>
+                  <pic:blipFill>
+                    <a:blip r:embed="rId15">
+                      <a:extLst>
+                        <a:ext uri="{28A0092B-C50C-407E-A947-70E740481C1C}">
+                          <a14:useLocalDpi xmlns:a14="http://schemas.microsoft.com/office/drawing/2010/main" val="0"/>
+                        </a:ext>
+                      </a:extLst>
+                    </a:blip>
+                    <a:srcRect/>
+                    <a:stretch>
+                      <a:fillRect/>
+                    </a:stretch>
+                  </pic:blipFill>
+                  <pic:spPr bwMode="auto">
+                    <a:xfrm>
+                      <a:off x="0" y="0"/>
+                      <a:ext cx="4772025" cy="4048125"/>
+                    </a:xfrm>
+                    <a:prstGeom prst="rect">
+                      <a:avLst/>
+                    </a:prstGeom>
+                    <a:noFill/>
+                    <a:ln>
+                      <a:noFill/>
+                    </a:ln>
+                  </pic:spPr>
+                </pic:pic>
+              </a:graphicData>
+            </a:graphic>
+          </wp:inline>
+        </w:drawing>
+      </w:r>
+    </w:p>
+    <w:p>
+      <w:pPr>
+        <w:pStyle w:val="NormalWeb"/>
+      </w:pPr>
+    </w:p>
+    <w:p>
+      <w:pPr>
+        <w:pStyle w:val="NormalWeb"/>
+      </w:pPr>
+    </w:p>
+    <w:p>
+      <w:pPr>
+        <w:pStyle w:val="NormalWeb"/>
+      </w:pPr>
+      <w:r>
+        <w:t>Nesta aula, aprendemos:</w:t>
+      </w:r>
+    </w:p>
+    <w:p>
+      <w:pPr>
+        <w:pStyle w:val="NormalWeb"/>
+        <w:numPr>
+          <w:ilvl w:val="0"/>
+          <w:numId w:val="12"/>
+        </w:numPr>
+      </w:pPr>
+      <w:r>
+        <w:t>Os tipos de dados que compõem uma tabela;</w:t>
+      </w:r>
+    </w:p>
+    <w:p>
+      <w:pPr>
+        <w:pStyle w:val="NormalWeb"/>
+        <w:numPr>
+          <w:ilvl w:val="0"/>
+          <w:numId w:val="12"/>
+        </w:numPr>
+      </w:pPr>
+      <w:r>
+        <w:t>Como criar uma tabela, tanto por script como por assistente;</w:t>
+      </w:r>
+    </w:p>
+    <w:p>
+      <w:pPr>
+        <w:pStyle w:val="NormalWeb"/>
+        <w:numPr>
+          <w:ilvl w:val="0"/>
+          <w:numId w:val="12"/>
+        </w:numPr>
+      </w:pPr>
+      <w:r>
+        <w:t>Como apagar uma tabela.</w:t>
+      </w:r>
+    </w:p>
+    <w:p>
+      <w:pPr>
+        <w:pStyle w:val="NormalWeb"/>
+        <w:rPr>
+          <w:u w:val="single"/>
+        </w:rPr>
+      </w:pPr>
     </w:p>
     <w:p>
       <w:pPr>
@@ -3036,7 +5177,7 @@
 </file>
 
 <file path=word/numbering.xml><?xml version="1.0" encoding="utf-8"?>
-<w:numbering xmlns:wpc="http://schemas.microsoft.com/office/word/2010/wordprocessingCanvas" xmlns:cx="http://schemas.microsoft.com/office/drawing/2014/chartex" xmlns:cx1="http://schemas.microsoft.com/office/drawing/2015/9/8/chartex" xmlns:mc="http://schemas.openxmlformats.org/markup-compatibility/2006" xmlns:o="urn:schemas-microsoft-com:office:office" xmlns:r="http://schemas.openxmlformats.org/officeDocument/2006/relationships" xmlns:m="http://schemas.openxmlformats.org/officeDocument/2006/math" xmlns:v="urn:schemas-microsoft-com:vml" xmlns:wp14="http://schemas.microsoft.com/office/word/2010/wordprocessingDrawing" xmlns:wp="http://schemas.openxmlformats.org/drawingml/2006/wordprocessingDrawing" xmlns:w10="urn:schemas-microsoft-com:office:word" xmlns:w="http://schemas.openxmlformats.org/wordprocessingml/2006/main" xmlns:w14="http://schemas.microsoft.com/office/word/2010/wordml" xmlns:w15="http://schemas.microsoft.com/office/word/2012/wordml" xmlns:w16se="http://schemas.microsoft.com/office/word/2015/wordml/symex" xmlns:wpg="http://schemas.microsoft.com/office/word/2010/wordprocessingGroup" xmlns:wpi="http://schemas.microsoft.com/office/word/2010/wordprocessingInk" xmlns:wne="http://schemas.microsoft.com/office/word/2006/wordml" xmlns:wps="http://schemas.microsoft.com/office/word/2010/wordprocessingShape" mc:Ignorable="w14 w15 w16se wp14">
+<w:numbering xmlns:wpc="http://schemas.microsoft.com/office/word/2010/wordprocessingCanvas" xmlns:cx="http://schemas.microsoft.com/office/drawing/2014/chartex" xmlns:cx1="http://schemas.microsoft.com/office/drawing/2015/9/8/chartex" xmlns:cx2="http://schemas.microsoft.com/office/drawing/2015/10/21/chartex" xmlns:cx3="http://schemas.microsoft.com/office/drawing/2016/5/9/chartex" xmlns:cx4="http://schemas.microsoft.com/office/drawing/2016/5/10/chartex" xmlns:cx5="http://schemas.microsoft.com/office/drawing/2016/5/11/chartex" xmlns:cx6="http://schemas.microsoft.com/office/drawing/2016/5/12/chartex" xmlns:cx7="http://schemas.microsoft.com/office/drawing/2016/5/13/chartex" xmlns:cx8="http://schemas.microsoft.com/office/drawing/2016/5/14/chartex" xmlns:mc="http://schemas.openxmlformats.org/markup-compatibility/2006" xmlns:aink="http://schemas.microsoft.com/office/drawing/2016/ink" xmlns:am3d="http://schemas.microsoft.com/office/drawing/2017/model3d" xmlns:o="urn:schemas-microsoft-com:office:office" xmlns:r="http://schemas.openxmlformats.org/officeDocument/2006/relationships" xmlns:m="http://schemas.openxmlformats.org/officeDocument/2006/math" xmlns:v="urn:schemas-microsoft-com:vml" xmlns:wp14="http://schemas.microsoft.com/office/word/2010/wordprocessingDrawing" xmlns:wp="http://schemas.openxmlformats.org/drawingml/2006/wordprocessingDrawing" xmlns:w10="urn:schemas-microsoft-com:office:word" xmlns:w="http://schemas.openxmlformats.org/wordprocessingml/2006/main" xmlns:w14="http://schemas.microsoft.com/office/word/2010/wordml" xmlns:w15="http://schemas.microsoft.com/office/word/2012/wordml" xmlns:w16cex="http://schemas.microsoft.com/office/word/2018/wordml/cex" xmlns:w16cid="http://schemas.microsoft.com/office/word/2016/wordml/cid" xmlns:w16="http://schemas.microsoft.com/office/word/2018/wordml" xmlns:w16se="http://schemas.microsoft.com/office/word/2015/wordml/symex" xmlns:wpg="http://schemas.microsoft.com/office/word/2010/wordprocessingGroup" xmlns:wpi="http://schemas.microsoft.com/office/word/2010/wordprocessingInk" xmlns:wne="http://schemas.microsoft.com/office/word/2006/wordml" xmlns:wps="http://schemas.microsoft.com/office/word/2010/wordprocessingShape" mc:Ignorable="w14 w15 w16se w16cid w16 w16cex wp14">
   <w:abstractNum w:abstractNumId="0" w15:restartNumberingAfterBreak="0">
     <w:nsid w:val="14F819FF"/>
     <w:multiLevelType w:val="multilevel"/>
@@ -4045,6 +6186,155 @@
     </w:lvl>
   </w:abstractNum>
   <w:abstractNum w:abstractNumId="7" w15:restartNumberingAfterBreak="0">
+    <w:nsid w:val="3E2F63FA"/>
+    <w:multiLevelType w:val="multilevel"/>
+    <w:tmpl w:val="7D14DB22"/>
+    <w:lvl w:ilvl="0">
+      <w:start w:val="1"/>
+      <w:numFmt w:val="bullet"/>
+      <w:lvlText w:val=""/>
+      <w:lvlJc w:val="left"/>
+      <w:pPr>
+        <w:tabs>
+          <w:tab w:val="num" w:pos="720"/>
+        </w:tabs>
+        <w:ind w:left="720" w:hanging="360"/>
+      </w:pPr>
+      <w:rPr>
+        <w:rFonts w:ascii="Symbol" w:hAnsi="Symbol" w:hint="default"/>
+        <w:sz w:val="20"/>
+      </w:rPr>
+    </w:lvl>
+    <w:lvl w:ilvl="1" w:tentative="1">
+      <w:start w:val="1"/>
+      <w:numFmt w:val="bullet"/>
+      <w:lvlText w:val="o"/>
+      <w:lvlJc w:val="left"/>
+      <w:pPr>
+        <w:tabs>
+          <w:tab w:val="num" w:pos="1440"/>
+        </w:tabs>
+        <w:ind w:left="1440" w:hanging="360"/>
+      </w:pPr>
+      <w:rPr>
+        <w:rFonts w:ascii="Courier New" w:hAnsi="Courier New" w:hint="default"/>
+        <w:sz w:val="20"/>
+      </w:rPr>
+    </w:lvl>
+    <w:lvl w:ilvl="2" w:tentative="1">
+      <w:start w:val="1"/>
+      <w:numFmt w:val="bullet"/>
+      <w:lvlText w:val=""/>
+      <w:lvlJc w:val="left"/>
+      <w:pPr>
+        <w:tabs>
+          <w:tab w:val="num" w:pos="2160"/>
+        </w:tabs>
+        <w:ind w:left="2160" w:hanging="360"/>
+      </w:pPr>
+      <w:rPr>
+        <w:rFonts w:ascii="Wingdings" w:hAnsi="Wingdings" w:hint="default"/>
+        <w:sz w:val="20"/>
+      </w:rPr>
+    </w:lvl>
+    <w:lvl w:ilvl="3" w:tentative="1">
+      <w:start w:val="1"/>
+      <w:numFmt w:val="bullet"/>
+      <w:lvlText w:val=""/>
+      <w:lvlJc w:val="left"/>
+      <w:pPr>
+        <w:tabs>
+          <w:tab w:val="num" w:pos="2880"/>
+        </w:tabs>
+        <w:ind w:left="2880" w:hanging="360"/>
+      </w:pPr>
+      <w:rPr>
+        <w:rFonts w:ascii="Wingdings" w:hAnsi="Wingdings" w:hint="default"/>
+        <w:sz w:val="20"/>
+      </w:rPr>
+    </w:lvl>
+    <w:lvl w:ilvl="4" w:tentative="1">
+      <w:start w:val="1"/>
+      <w:numFmt w:val="bullet"/>
+      <w:lvlText w:val=""/>
+      <w:lvlJc w:val="left"/>
+      <w:pPr>
+        <w:tabs>
+          <w:tab w:val="num" w:pos="3600"/>
+        </w:tabs>
+        <w:ind w:left="3600" w:hanging="360"/>
+      </w:pPr>
+      <w:rPr>
+        <w:rFonts w:ascii="Wingdings" w:hAnsi="Wingdings" w:hint="default"/>
+        <w:sz w:val="20"/>
+      </w:rPr>
+    </w:lvl>
+    <w:lvl w:ilvl="5" w:tentative="1">
+      <w:start w:val="1"/>
+      <w:numFmt w:val="bullet"/>
+      <w:lvlText w:val=""/>
+      <w:lvlJc w:val="left"/>
+      <w:pPr>
+        <w:tabs>
+          <w:tab w:val="num" w:pos="4320"/>
+        </w:tabs>
+        <w:ind w:left="4320" w:hanging="360"/>
+      </w:pPr>
+      <w:rPr>
+        <w:rFonts w:ascii="Wingdings" w:hAnsi="Wingdings" w:hint="default"/>
+        <w:sz w:val="20"/>
+      </w:rPr>
+    </w:lvl>
+    <w:lvl w:ilvl="6" w:tentative="1">
+      <w:start w:val="1"/>
+      <w:numFmt w:val="bullet"/>
+      <w:lvlText w:val=""/>
+      <w:lvlJc w:val="left"/>
+      <w:pPr>
+        <w:tabs>
+          <w:tab w:val="num" w:pos="5040"/>
+        </w:tabs>
+        <w:ind w:left="5040" w:hanging="360"/>
+      </w:pPr>
+      <w:rPr>
+        <w:rFonts w:ascii="Wingdings" w:hAnsi="Wingdings" w:hint="default"/>
+        <w:sz w:val="20"/>
+      </w:rPr>
+    </w:lvl>
+    <w:lvl w:ilvl="7" w:tentative="1">
+      <w:start w:val="1"/>
+      <w:numFmt w:val="bullet"/>
+      <w:lvlText w:val=""/>
+      <w:lvlJc w:val="left"/>
+      <w:pPr>
+        <w:tabs>
+          <w:tab w:val="num" w:pos="5760"/>
+        </w:tabs>
+        <w:ind w:left="5760" w:hanging="360"/>
+      </w:pPr>
+      <w:rPr>
+        <w:rFonts w:ascii="Wingdings" w:hAnsi="Wingdings" w:hint="default"/>
+        <w:sz w:val="20"/>
+      </w:rPr>
+    </w:lvl>
+    <w:lvl w:ilvl="8" w:tentative="1">
+      <w:start w:val="1"/>
+      <w:numFmt w:val="bullet"/>
+      <w:lvlText w:val=""/>
+      <w:lvlJc w:val="left"/>
+      <w:pPr>
+        <w:tabs>
+          <w:tab w:val="num" w:pos="6480"/>
+        </w:tabs>
+        <w:ind w:left="6480" w:hanging="360"/>
+      </w:pPr>
+      <w:rPr>
+        <w:rFonts w:ascii="Wingdings" w:hAnsi="Wingdings" w:hint="default"/>
+        <w:sz w:val="20"/>
+      </w:rPr>
+    </w:lvl>
+  </w:abstractNum>
+  <w:abstractNum w:abstractNumId="8" w15:restartNumberingAfterBreak="0">
     <w:nsid w:val="55EF017E"/>
     <w:multiLevelType w:val="multilevel"/>
     <w:tmpl w:val="FADEDAF6"/>
@@ -4193,7 +6483,7 @@
       </w:rPr>
     </w:lvl>
   </w:abstractNum>
-  <w:abstractNum w:abstractNumId="8" w15:restartNumberingAfterBreak="0">
+  <w:abstractNum w:abstractNumId="9" w15:restartNumberingAfterBreak="0">
     <w:nsid w:val="5EAE1138"/>
     <w:multiLevelType w:val="multilevel"/>
     <w:tmpl w:val="7DFA589C"/>
@@ -4342,7 +6632,7 @@
       </w:rPr>
     </w:lvl>
   </w:abstractNum>
-  <w:abstractNum w:abstractNumId="9" w15:restartNumberingAfterBreak="0">
+  <w:abstractNum w:abstractNumId="10" w15:restartNumberingAfterBreak="0">
     <w:nsid w:val="5EE70456"/>
     <w:multiLevelType w:val="multilevel"/>
     <w:tmpl w:val="08BC5816"/>
@@ -4491,7 +6781,7 @@
       </w:rPr>
     </w:lvl>
   </w:abstractNum>
-  <w:abstractNum w:abstractNumId="10" w15:restartNumberingAfterBreak="0">
+  <w:abstractNum w:abstractNumId="11" w15:restartNumberingAfterBreak="0">
     <w:nsid w:val="682F2BF0"/>
     <w:multiLevelType w:val="multilevel"/>
     <w:tmpl w:val="AB345F6E"/>
@@ -4650,22 +6940,22 @@
     <w:abstractNumId w:val="2"/>
   </w:num>
   <w:num w:numId="4">
-    <w:abstractNumId w:val="8"/>
+    <w:abstractNumId w:val="9"/>
   </w:num>
   <w:num w:numId="5">
     <w:abstractNumId w:val="3"/>
   </w:num>
   <w:num w:numId="6">
-    <w:abstractNumId w:val="9"/>
+    <w:abstractNumId w:val="10"/>
   </w:num>
   <w:num w:numId="7">
     <w:abstractNumId w:val="6"/>
   </w:num>
   <w:num w:numId="8">
-    <w:abstractNumId w:val="10"/>
+    <w:abstractNumId w:val="11"/>
   </w:num>
   <w:num w:numId="9">
-    <w:abstractNumId w:val="7"/>
+    <w:abstractNumId w:val="8"/>
   </w:num>
   <w:num w:numId="10">
     <w:abstractNumId w:val="0"/>
@@ -4673,11 +6963,14 @@
   <w:num w:numId="11">
     <w:abstractNumId w:val="1"/>
   </w:num>
+  <w:num w:numId="12">
+    <w:abstractNumId w:val="7"/>
+  </w:num>
 </w:numbering>
 </file>
 
 <file path=word/styles.xml><?xml version="1.0" encoding="utf-8"?>
-<w:styles xmlns:mc="http://schemas.openxmlformats.org/markup-compatibility/2006" xmlns:r="http://schemas.openxmlformats.org/officeDocument/2006/relationships" xmlns:w="http://schemas.openxmlformats.org/wordprocessingml/2006/main" xmlns:w14="http://schemas.microsoft.com/office/word/2010/wordml" xmlns:w15="http://schemas.microsoft.com/office/word/2012/wordml" xmlns:w16se="http://schemas.microsoft.com/office/word/2015/wordml/symex" mc:Ignorable="w14 w15 w16se">
+<w:styles xmlns:mc="http://schemas.openxmlformats.org/markup-compatibility/2006" xmlns:r="http://schemas.openxmlformats.org/officeDocument/2006/relationships" xmlns:w="http://schemas.openxmlformats.org/wordprocessingml/2006/main" xmlns:w14="http://schemas.microsoft.com/office/word/2010/wordml" xmlns:w15="http://schemas.microsoft.com/office/word/2012/wordml" xmlns:w16cex="http://schemas.microsoft.com/office/word/2018/wordml/cex" xmlns:w16cid="http://schemas.microsoft.com/office/word/2016/wordml/cid" xmlns:w16="http://schemas.microsoft.com/office/word/2018/wordml" xmlns:w16se="http://schemas.microsoft.com/office/word/2015/wordml/symex" mc:Ignorable="w14 w15 w16se w16cid w16 w16cex">
   <w:docDefaults>
     <w:rPrDefault>
       <w:rPr>
@@ -4693,7 +6986,7 @@
       </w:pPr>
     </w:pPrDefault>
   </w:docDefaults>
-  <w:latentStyles w:defLockedState="0" w:defUIPriority="99" w:defSemiHidden="0" w:defUnhideWhenUsed="0" w:defQFormat="0" w:count="371">
+  <w:latentStyles w:defLockedState="0" w:defUIPriority="99" w:defSemiHidden="0" w:defUnhideWhenUsed="0" w:defQFormat="0" w:count="376">
     <w:lsdException w:name="Normal" w:uiPriority="0" w:qFormat="1"/>
     <w:lsdException w:name="heading 1" w:uiPriority="9" w:qFormat="1"/>
     <w:lsdException w:name="heading 2" w:semiHidden="1" w:uiPriority="9" w:unhideWhenUsed="1" w:qFormat="1"/>
@@ -4799,7 +7092,6 @@
     <w:lsdException w:name="HTML Sample" w:semiHidden="1" w:unhideWhenUsed="1"/>
     <w:lsdException w:name="HTML Typewriter" w:semiHidden="1" w:unhideWhenUsed="1"/>
     <w:lsdException w:name="HTML Variable" w:semiHidden="1" w:unhideWhenUsed="1"/>
-    <w:lsdException w:name="Normal Table" w:semiHidden="1" w:unhideWhenUsed="1"/>
     <w:lsdException w:name="annotation subject" w:semiHidden="1" w:unhideWhenUsed="1"/>
     <w:lsdException w:name="No List" w:semiHidden="1" w:unhideWhenUsed="1"/>
     <w:lsdException w:name="Outline List 1" w:semiHidden="1" w:unhideWhenUsed="1"/>
@@ -4842,11 +7134,8 @@
     <w:lsdException w:name="Table Contemporary" w:semiHidden="1" w:unhideWhenUsed="1"/>
     <w:lsdException w:name="Table Elegant" w:semiHidden="1" w:unhideWhenUsed="1"/>
     <w:lsdException w:name="Table Professional" w:semiHidden="1" w:unhideWhenUsed="1"/>
-    <w:lsdException w:name="Table Subtle 1" w:semiHidden="1" w:unhideWhenUsed="1"/>
     <w:lsdException w:name="Table Subtle 2" w:semiHidden="1" w:unhideWhenUsed="1"/>
     <w:lsdException w:name="Table Web 1" w:semiHidden="1" w:unhideWhenUsed="1"/>
-    <w:lsdException w:name="Table Web 2" w:semiHidden="1" w:unhideWhenUsed="1"/>
-    <w:lsdException w:name="Table Web 3" w:semiHidden="1" w:unhideWhenUsed="1"/>
     <w:lsdException w:name="Balloon Text" w:semiHidden="1" w:unhideWhenUsed="1"/>
     <w:lsdException w:name="Table Grid" w:uiPriority="39"/>
     <w:lsdException w:name="Table Theme" w:semiHidden="1" w:unhideWhenUsed="1"/>
@@ -5065,6 +7354,11 @@
     <w:lsdException w:name="List Table 5 Dark Accent 6" w:uiPriority="50"/>
     <w:lsdException w:name="List Table 6 Colorful Accent 6" w:uiPriority="51"/>
     <w:lsdException w:name="List Table 7 Colorful Accent 6" w:uiPriority="52"/>
+    <w:lsdException w:name="Mention" w:semiHidden="1" w:unhideWhenUsed="1"/>
+    <w:lsdException w:name="Smart Hyperlink" w:semiHidden="1" w:unhideWhenUsed="1"/>
+    <w:lsdException w:name="Hashtag" w:semiHidden="1" w:unhideWhenUsed="1"/>
+    <w:lsdException w:name="Unresolved Mention" w:semiHidden="1" w:unhideWhenUsed="1"/>
+    <w:lsdException w:name="Smart Link" w:semiHidden="1" w:unhideWhenUsed="1"/>
   </w:latentStyles>
   <w:style w:type="paragraph" w:default="1" w:styleId="Normal">
     <w:name w:val="Normal"/>
@@ -5288,7 +7582,6 @@
     <w:name w:val="Normal (Web)"/>
     <w:basedOn w:val="Normal"/>
     <w:uiPriority w:val="99"/>
-    <w:semiHidden/>
     <w:unhideWhenUsed/>
     <w:rsid w:val="00050DC4"/>
     <w:pPr>

</xml_diff>

<commit_message>
Intro. SQL com MySQL - Aula 04 e arquivos .sql
</commit_message>
<xml_diff>
--- a/Anotações - Introdução ao SQL com MySQL - Manipule e consulte Dados  - Micro-certificações - Introdução a Banco de Dados.docx
+++ b/Anotações - Introdução ao SQL com MySQL - Manipule e consulte Dados  - Micro-certificações - Introdução a Banco de Dados.docx
@@ -2937,21 +2937,18 @@
         <w:pStyle w:val="Pr-formataoHTML"/>
         <w:rPr>
           <w:rStyle w:val="pln"/>
-          <w:lang w:val="en-US"/>
         </w:rPr>
       </w:pPr>
       <w:proofErr w:type="gramStart"/>
       <w:r>
         <w:rPr>
           <w:rStyle w:val="pun"/>
-          <w:lang w:val="en-US"/>
         </w:rPr>
         <w:t>(</w:t>
       </w:r>
       <w:r>
         <w:rPr>
           <w:rStyle w:val="pln"/>
-          <w:lang w:val="en-US"/>
         </w:rPr>
         <w:t xml:space="preserve"> CPF</w:t>
       </w:r>
@@ -2959,42 +2956,36 @@
       <w:r>
         <w:rPr>
           <w:rStyle w:val="pln"/>
-          <w:lang w:val="en-US"/>
         </w:rPr>
         <w:t xml:space="preserve"> VARCHAR </w:t>
       </w:r>
       <w:r>
         <w:rPr>
           <w:rStyle w:val="pun"/>
-          <w:lang w:val="en-US"/>
         </w:rPr>
         <w:t>(</w:t>
       </w:r>
       <w:r>
         <w:rPr>
           <w:rStyle w:val="lit"/>
-          <w:lang w:val="en-US"/>
         </w:rPr>
         <w:t>11</w:t>
       </w:r>
       <w:r>
         <w:rPr>
           <w:rStyle w:val="pun"/>
-          <w:lang w:val="en-US"/>
         </w:rPr>
         <w:t>)</w:t>
       </w:r>
       <w:r>
         <w:rPr>
           <w:rStyle w:val="pln"/>
-          <w:lang w:val="en-US"/>
         </w:rPr>
         <w:t xml:space="preserve"> </w:t>
       </w:r>
       <w:r>
         <w:rPr>
           <w:rStyle w:val="pun"/>
-          <w:lang w:val="en-US"/>
         </w:rPr>
         <w:t>,</w:t>
       </w:r>
@@ -3356,27 +3347,23 @@
         <w:pStyle w:val="Pr-formataoHTML"/>
         <w:rPr>
           <w:rStyle w:val="pln"/>
-          <w:lang w:val="en-US"/>
-        </w:rPr>
-      </w:pPr>
-      <w:r>
-        <w:rPr>
-          <w:rStyle w:val="pln"/>
-          <w:lang w:val="en-US"/>
+        </w:rPr>
+      </w:pPr>
+      <w:r>
+        <w:rPr>
+          <w:rStyle w:val="pln"/>
         </w:rPr>
         <w:t xml:space="preserve">SEXO VARCHAR </w:t>
       </w:r>
       <w:r>
         <w:rPr>
           <w:rStyle w:val="pun"/>
-          <w:lang w:val="en-US"/>
         </w:rPr>
         <w:t>(</w:t>
       </w:r>
       <w:r>
         <w:rPr>
           <w:rStyle w:val="lit"/>
-          <w:lang w:val="en-US"/>
         </w:rPr>
         <w:t>1</w:t>
       </w:r>
@@ -3384,21 +3371,18 @@
       <w:r>
         <w:rPr>
           <w:rStyle w:val="pun"/>
-          <w:lang w:val="en-US"/>
         </w:rPr>
         <w:t>)</w:t>
       </w:r>
       <w:r>
         <w:rPr>
           <w:rStyle w:val="pln"/>
-          <w:lang w:val="en-US"/>
         </w:rPr>
         <w:t xml:space="preserve"> </w:t>
       </w:r>
       <w:r>
         <w:rPr>
           <w:rStyle w:val="pun"/>
-          <w:lang w:val="en-US"/>
         </w:rPr>
         <w:t>,</w:t>
       </w:r>
@@ -3880,27 +3864,23 @@
         <w:pStyle w:val="Pr-formataoHTML"/>
         <w:rPr>
           <w:rStyle w:val="pln"/>
-          <w:lang w:val="en-US"/>
-        </w:rPr>
-      </w:pPr>
-      <w:r>
-        <w:rPr>
-          <w:rStyle w:val="pln"/>
-          <w:lang w:val="en-US"/>
+        </w:rPr>
+      </w:pPr>
+      <w:r>
+        <w:rPr>
+          <w:rStyle w:val="pln"/>
         </w:rPr>
         <w:t xml:space="preserve">CPF VARCHAR </w:t>
       </w:r>
       <w:r>
         <w:rPr>
           <w:rStyle w:val="pun"/>
-          <w:lang w:val="en-US"/>
         </w:rPr>
         <w:t>(</w:t>
       </w:r>
       <w:r>
         <w:rPr>
           <w:rStyle w:val="lit"/>
-          <w:lang w:val="en-US"/>
         </w:rPr>
         <w:t>11</w:t>
       </w:r>
@@ -3908,21 +3888,18 @@
       <w:r>
         <w:rPr>
           <w:rStyle w:val="pun"/>
-          <w:lang w:val="en-US"/>
         </w:rPr>
         <w:t>)</w:t>
       </w:r>
       <w:r>
         <w:rPr>
           <w:rStyle w:val="pln"/>
-          <w:lang w:val="en-US"/>
         </w:rPr>
         <w:t xml:space="preserve"> </w:t>
       </w:r>
       <w:r>
         <w:rPr>
           <w:rStyle w:val="pun"/>
-          <w:lang w:val="en-US"/>
         </w:rPr>
         <w:t>,</w:t>
       </w:r>
@@ -4285,27 +4262,23 @@
         <w:pStyle w:val="Pr-formataoHTML"/>
         <w:rPr>
           <w:rStyle w:val="pln"/>
-          <w:lang w:val="en-US"/>
-        </w:rPr>
-      </w:pPr>
-      <w:r>
-        <w:rPr>
-          <w:rStyle w:val="pln"/>
-          <w:lang w:val="en-US"/>
+        </w:rPr>
+      </w:pPr>
+      <w:r>
+        <w:rPr>
+          <w:rStyle w:val="pln"/>
         </w:rPr>
         <w:t xml:space="preserve">SEXO VARCHAR </w:t>
       </w:r>
       <w:r>
         <w:rPr>
           <w:rStyle w:val="pun"/>
-          <w:lang w:val="en-US"/>
         </w:rPr>
         <w:t>(</w:t>
       </w:r>
       <w:r>
         <w:rPr>
           <w:rStyle w:val="lit"/>
-          <w:lang w:val="en-US"/>
         </w:rPr>
         <w:t>1</w:t>
       </w:r>
@@ -4313,21 +4286,18 @@
       <w:r>
         <w:rPr>
           <w:rStyle w:val="pun"/>
-          <w:lang w:val="en-US"/>
         </w:rPr>
         <w:t>)</w:t>
       </w:r>
       <w:r>
         <w:rPr>
           <w:rStyle w:val="pln"/>
-          <w:lang w:val="en-US"/>
         </w:rPr>
         <w:t xml:space="preserve"> </w:t>
       </w:r>
       <w:r>
         <w:rPr>
           <w:rStyle w:val="pun"/>
-          <w:lang w:val="en-US"/>
         </w:rPr>
         <w:t>,</w:t>
       </w:r>
@@ -4441,21 +4411,18 @@
         <w:pStyle w:val="Pr-formataoHTML"/>
         <w:rPr>
           <w:rStyle w:val="pln"/>
-          <w:lang w:val="en-US"/>
         </w:rPr>
       </w:pPr>
       <w:proofErr w:type="gramStart"/>
       <w:r>
         <w:rPr>
           <w:rStyle w:val="pun"/>
-          <w:lang w:val="en-US"/>
         </w:rPr>
         <w:t>(</w:t>
       </w:r>
       <w:r>
         <w:rPr>
           <w:rStyle w:val="pln"/>
-          <w:lang w:val="en-US"/>
         </w:rPr>
         <w:t xml:space="preserve"> CPF</w:t>
       </w:r>
@@ -4463,42 +4430,36 @@
       <w:r>
         <w:rPr>
           <w:rStyle w:val="pln"/>
-          <w:lang w:val="en-US"/>
         </w:rPr>
         <w:t xml:space="preserve"> VARCHAR </w:t>
       </w:r>
       <w:r>
         <w:rPr>
           <w:rStyle w:val="pun"/>
-          <w:lang w:val="en-US"/>
         </w:rPr>
         <w:t>(</w:t>
       </w:r>
       <w:r>
         <w:rPr>
           <w:rStyle w:val="lit"/>
-          <w:lang w:val="en-US"/>
         </w:rPr>
         <w:t>11</w:t>
       </w:r>
       <w:r>
         <w:rPr>
           <w:rStyle w:val="pun"/>
-          <w:lang w:val="en-US"/>
         </w:rPr>
         <w:t>)</w:t>
       </w:r>
       <w:r>
         <w:rPr>
           <w:rStyle w:val="pln"/>
-          <w:lang w:val="en-US"/>
         </w:rPr>
         <w:t xml:space="preserve"> </w:t>
       </w:r>
       <w:r>
         <w:rPr>
           <w:rStyle w:val="pun"/>
-          <w:lang w:val="en-US"/>
         </w:rPr>
         <w:t>,</w:t>
       </w:r>
@@ -4860,27 +4821,23 @@
         <w:pStyle w:val="Pr-formataoHTML"/>
         <w:rPr>
           <w:rStyle w:val="pln"/>
-          <w:lang w:val="en-US"/>
-        </w:rPr>
-      </w:pPr>
-      <w:r>
-        <w:rPr>
-          <w:rStyle w:val="pln"/>
-          <w:lang w:val="en-US"/>
+        </w:rPr>
+      </w:pPr>
+      <w:r>
+        <w:rPr>
+          <w:rStyle w:val="pln"/>
         </w:rPr>
         <w:t xml:space="preserve">SEXO VARCHAR </w:t>
       </w:r>
       <w:r>
         <w:rPr>
           <w:rStyle w:val="pun"/>
-          <w:lang w:val="en-US"/>
         </w:rPr>
         <w:t>(</w:t>
       </w:r>
       <w:r>
         <w:rPr>
           <w:rStyle w:val="lit"/>
-          <w:lang w:val="en-US"/>
         </w:rPr>
         <w:t>1</w:t>
       </w:r>
@@ -4888,21 +4845,18 @@
       <w:r>
         <w:rPr>
           <w:rStyle w:val="pun"/>
-          <w:lang w:val="en-US"/>
         </w:rPr>
         <w:t>)</w:t>
       </w:r>
       <w:r>
         <w:rPr>
           <w:rStyle w:val="pln"/>
-          <w:lang w:val="en-US"/>
         </w:rPr>
         <w:t xml:space="preserve"> </w:t>
       </w:r>
       <w:r>
         <w:rPr>
           <w:rStyle w:val="pun"/>
-          <w:lang w:val="en-US"/>
         </w:rPr>
         <w:t>,</w:t>
       </w:r>
@@ -5162,10 +5116,3741 @@
     <w:p>
       <w:pPr>
         <w:rPr>
+          <w:b/>
+          <w:highlight w:val="cyan"/>
+        </w:rPr>
+      </w:pPr>
+      <w:r>
+        <w:rPr>
+          <w:b/>
+          <w:highlight w:val="cyan"/>
+        </w:rPr>
+        <w:br w:type="page"/>
+      </w:r>
+    </w:p>
+    <w:p>
+      <w:pPr>
+        <w:rPr>
+          <w:b/>
+        </w:rPr>
+      </w:pPr>
+      <w:r>
+        <w:rPr>
+          <w:b/>
+          <w:highlight w:val="cyan"/>
+        </w:rPr>
+        <w:lastRenderedPageBreak/>
+        <w:t>Aula 0</w:t>
+      </w:r>
+      <w:r>
+        <w:rPr>
+          <w:b/>
+          <w:highlight w:val="cyan"/>
+        </w:rPr>
+        <w:t>4</w:t>
+      </w:r>
+      <w:r>
+        <w:rPr>
+          <w:b/>
+          <w:highlight w:val="cyan"/>
+        </w:rPr>
+        <w:t xml:space="preserve"> - Consolidando o seu conhecimento</w:t>
+      </w:r>
+    </w:p>
+    <w:p>
+      <w:pPr>
+        <w:rPr>
+          <w:b/>
+        </w:rPr>
+      </w:pPr>
+    </w:p>
+    <w:p>
+      <w:pPr>
+        <w:pStyle w:val="NormalWeb"/>
+      </w:pPr>
+      <w:r>
+        <w:t>Chegou a hora de você seguir todos os passos realizados por mim durante esta aula. Caso já tenha feito, excelente. Se ainda não, é importante que você execute o que foi visto nos vídeos para poder continuar com a próxima aula.</w:t>
+      </w:r>
+    </w:p>
+    <w:p>
+      <w:pPr>
+        <w:pStyle w:val="NormalWeb"/>
+      </w:pPr>
+      <w:r>
+        <w:t>1) Acesse o Workbench.</w:t>
+      </w:r>
+    </w:p>
+    <w:p>
+      <w:pPr>
+        <w:pStyle w:val="NormalWeb"/>
+      </w:pPr>
+      <w:r>
+        <w:t>2) Crie uma nova consulta e digite o comando abaixo:</w:t>
+      </w:r>
+    </w:p>
+    <w:p>
+      <w:pPr>
+        <w:pStyle w:val="Pr-formataoHTML"/>
+        <w:rPr>
+          <w:rStyle w:val="pln"/>
+          <w:lang w:val="en-US"/>
+        </w:rPr>
+      </w:pPr>
+      <w:r>
+        <w:rPr>
+          <w:rStyle w:val="pln"/>
+          <w:lang w:val="en-US"/>
+        </w:rPr>
+        <w:t xml:space="preserve">USE </w:t>
+      </w:r>
+      <w:proofErr w:type="spellStart"/>
+      <w:r>
+        <w:rPr>
+          <w:rStyle w:val="pln"/>
+          <w:lang w:val="en-US"/>
+        </w:rPr>
+        <w:t>sucos</w:t>
+      </w:r>
+      <w:proofErr w:type="spellEnd"/>
+      <w:r>
+        <w:rPr>
+          <w:rStyle w:val="pun"/>
+          <w:lang w:val="en-US"/>
+        </w:rPr>
+        <w:t>;</w:t>
+      </w:r>
+    </w:p>
+    <w:p>
+      <w:pPr>
+        <w:pStyle w:val="Pr-formataoHTML"/>
+        <w:rPr>
+          <w:rStyle w:val="pln"/>
+          <w:lang w:val="en-US"/>
+        </w:rPr>
+      </w:pPr>
+    </w:p>
+    <w:p>
+      <w:pPr>
+        <w:pStyle w:val="Pr-formataoHTML"/>
+        <w:rPr>
+          <w:rStyle w:val="pln"/>
+          <w:lang w:val="en-US"/>
+        </w:rPr>
+      </w:pPr>
+      <w:r>
+        <w:rPr>
+          <w:rStyle w:val="pln"/>
+          <w:lang w:val="en-US"/>
+        </w:rPr>
+        <w:t xml:space="preserve">INSERT INTO </w:t>
+      </w:r>
+      <w:proofErr w:type="spellStart"/>
+      <w:r>
+        <w:rPr>
+          <w:rStyle w:val="pln"/>
+          <w:lang w:val="en-US"/>
+        </w:rPr>
+        <w:t>tbproduto</w:t>
+      </w:r>
+      <w:proofErr w:type="spellEnd"/>
+      <w:r>
+        <w:rPr>
+          <w:rStyle w:val="pln"/>
+          <w:lang w:val="en-US"/>
+        </w:rPr>
+        <w:t xml:space="preserve"> </w:t>
+      </w:r>
+      <w:r>
+        <w:rPr>
+          <w:rStyle w:val="pun"/>
+          <w:lang w:val="en-US"/>
+        </w:rPr>
+        <w:t>(</w:t>
+      </w:r>
+    </w:p>
+    <w:p>
+      <w:pPr>
+        <w:pStyle w:val="Pr-formataoHTML"/>
+        <w:rPr>
+          <w:rStyle w:val="pln"/>
+        </w:rPr>
+      </w:pPr>
+      <w:proofErr w:type="gramStart"/>
+      <w:r>
+        <w:rPr>
+          <w:rStyle w:val="pln"/>
+        </w:rPr>
+        <w:t>PRODUTO</w:t>
+      </w:r>
+      <w:r>
+        <w:rPr>
+          <w:rStyle w:val="pun"/>
+        </w:rPr>
+        <w:t>,</w:t>
+      </w:r>
+      <w:r>
+        <w:rPr>
+          <w:rStyle w:val="pln"/>
+        </w:rPr>
+        <w:t xml:space="preserve">  NOME</w:t>
+      </w:r>
+      <w:proofErr w:type="gramEnd"/>
+      <w:r>
+        <w:rPr>
+          <w:rStyle w:val="pun"/>
+        </w:rPr>
+        <w:t>,</w:t>
+      </w:r>
+      <w:r>
+        <w:rPr>
+          <w:rStyle w:val="pln"/>
+        </w:rPr>
+        <w:t xml:space="preserve"> EMBALAGEM</w:t>
+      </w:r>
+      <w:r>
+        <w:rPr>
+          <w:rStyle w:val="pun"/>
+        </w:rPr>
+        <w:t>,</w:t>
+      </w:r>
+      <w:r>
+        <w:rPr>
+          <w:rStyle w:val="pln"/>
+        </w:rPr>
+        <w:t xml:space="preserve"> TAMANHO</w:t>
+      </w:r>
+      <w:r>
+        <w:rPr>
+          <w:rStyle w:val="pun"/>
+        </w:rPr>
+        <w:t>,</w:t>
+      </w:r>
+      <w:r>
+        <w:rPr>
+          <w:rStyle w:val="pln"/>
+        </w:rPr>
+        <w:t xml:space="preserve"> SABOR</w:t>
+      </w:r>
+      <w:r>
+        <w:rPr>
+          <w:rStyle w:val="pun"/>
+        </w:rPr>
+        <w:t>,</w:t>
+      </w:r>
+    </w:p>
+    <w:p>
+      <w:pPr>
+        <w:pStyle w:val="Pr-formataoHTML"/>
+        <w:rPr>
+          <w:rStyle w:val="pln"/>
+        </w:rPr>
+      </w:pPr>
+      <w:r>
+        <w:rPr>
+          <w:rStyle w:val="pln"/>
+        </w:rPr>
+        <w:t>PRECO_LISTA</w:t>
+      </w:r>
+      <w:r>
+        <w:rPr>
+          <w:rStyle w:val="pun"/>
+        </w:rPr>
+        <w:t>)</w:t>
+      </w:r>
+      <w:r>
+        <w:rPr>
+          <w:rStyle w:val="pln"/>
+        </w:rPr>
+        <w:t xml:space="preserve"> VALUES </w:t>
+      </w:r>
+      <w:r>
+        <w:rPr>
+          <w:rStyle w:val="pun"/>
+        </w:rPr>
+        <w:t>(</w:t>
+      </w:r>
+    </w:p>
+    <w:p>
+      <w:pPr>
+        <w:pStyle w:val="Pr-formataoHTML"/>
+        <w:rPr>
+          <w:rStyle w:val="pln"/>
+        </w:rPr>
+      </w:pPr>
+      <w:r>
+        <w:rPr>
+          <w:rStyle w:val="str"/>
+        </w:rPr>
+        <w:t>'1040107'</w:t>
+      </w:r>
+      <w:r>
+        <w:rPr>
+          <w:rStyle w:val="pun"/>
+        </w:rPr>
+        <w:t>,</w:t>
+      </w:r>
+      <w:r>
+        <w:rPr>
+          <w:rStyle w:val="pln"/>
+        </w:rPr>
+        <w:t xml:space="preserve"> </w:t>
+      </w:r>
+      <w:r>
+        <w:rPr>
+          <w:rStyle w:val="str"/>
+        </w:rPr>
+        <w:t xml:space="preserve">'Light - 350 ml - </w:t>
+      </w:r>
+      <w:proofErr w:type="spellStart"/>
+      <w:r>
+        <w:rPr>
+          <w:rStyle w:val="str"/>
+        </w:rPr>
+        <w:t>Melância</w:t>
+      </w:r>
+      <w:proofErr w:type="spellEnd"/>
+      <w:r>
+        <w:rPr>
+          <w:rStyle w:val="str"/>
+        </w:rPr>
+        <w:t>'</w:t>
+      </w:r>
+      <w:r>
+        <w:rPr>
+          <w:rStyle w:val="pun"/>
+        </w:rPr>
+        <w:t>,</w:t>
+      </w:r>
+    </w:p>
+    <w:p>
+      <w:pPr>
+        <w:pStyle w:val="Pr-formataoHTML"/>
+      </w:pPr>
+      <w:r>
+        <w:rPr>
+          <w:rStyle w:val="str"/>
+        </w:rPr>
+        <w:t>'Lata'</w:t>
+      </w:r>
+      <w:r>
+        <w:rPr>
+          <w:rStyle w:val="pun"/>
+        </w:rPr>
+        <w:t>,</w:t>
+      </w:r>
+      <w:r>
+        <w:rPr>
+          <w:rStyle w:val="pln"/>
+        </w:rPr>
+        <w:t xml:space="preserve"> </w:t>
+      </w:r>
+      <w:r>
+        <w:rPr>
+          <w:rStyle w:val="str"/>
+        </w:rPr>
+        <w:t>'350 ml'</w:t>
+      </w:r>
+      <w:r>
+        <w:rPr>
+          <w:rStyle w:val="pun"/>
+        </w:rPr>
+        <w:t>,</w:t>
+      </w:r>
+      <w:r>
+        <w:rPr>
+          <w:rStyle w:val="pln"/>
+        </w:rPr>
+        <w:t xml:space="preserve"> </w:t>
+      </w:r>
+      <w:r>
+        <w:rPr>
+          <w:rStyle w:val="str"/>
+        </w:rPr>
+        <w:t>'</w:t>
+      </w:r>
+      <w:proofErr w:type="spellStart"/>
+      <w:r>
+        <w:rPr>
+          <w:rStyle w:val="str"/>
+        </w:rPr>
+        <w:t>Melância</w:t>
+      </w:r>
+      <w:proofErr w:type="spellEnd"/>
+      <w:r>
+        <w:rPr>
+          <w:rStyle w:val="str"/>
+        </w:rPr>
+        <w:t>'</w:t>
+      </w:r>
+      <w:r>
+        <w:rPr>
+          <w:rStyle w:val="pun"/>
+        </w:rPr>
+        <w:t>,</w:t>
+      </w:r>
+      <w:r>
+        <w:rPr>
+          <w:rStyle w:val="pln"/>
+        </w:rPr>
+        <w:t xml:space="preserve"> </w:t>
+      </w:r>
+      <w:r>
+        <w:rPr>
+          <w:rStyle w:val="lit"/>
+        </w:rPr>
+        <w:t>4.56</w:t>
+      </w:r>
+      <w:r>
+        <w:rPr>
+          <w:rStyle w:val="pun"/>
+        </w:rPr>
+        <w:t>);</w:t>
+      </w:r>
+    </w:p>
+    <w:p>
+      <w:pPr>
+        <w:pStyle w:val="NormalWeb"/>
+      </w:pPr>
+      <w:r>
+        <w:t>O comando acima irá inserir um registro na tabela.</w:t>
+      </w:r>
+    </w:p>
+    <w:p>
+      <w:pPr>
+        <w:pStyle w:val="NormalWeb"/>
+      </w:pPr>
+      <w:r>
+        <w:t xml:space="preserve">3) Execute o comando: </w:t>
+      </w:r>
+    </w:p>
+    <w:p>
+      <w:pPr>
+        <w:pStyle w:val="Pr-formataoHTML"/>
+      </w:pPr>
+      <w:r>
+        <w:rPr>
+          <w:rStyle w:val="pln"/>
+        </w:rPr>
+        <w:t xml:space="preserve">SELECT </w:t>
+      </w:r>
+      <w:r>
+        <w:rPr>
+          <w:rStyle w:val="pun"/>
+        </w:rPr>
+        <w:t>*</w:t>
+      </w:r>
+      <w:r>
+        <w:rPr>
+          <w:rStyle w:val="pln"/>
+        </w:rPr>
+        <w:t xml:space="preserve"> FROM </w:t>
+      </w:r>
+      <w:proofErr w:type="spellStart"/>
+      <w:r>
+        <w:rPr>
+          <w:rStyle w:val="pln"/>
+        </w:rPr>
+        <w:t>tbproduto</w:t>
+      </w:r>
+      <w:proofErr w:type="spellEnd"/>
+      <w:r>
+        <w:rPr>
+          <w:rStyle w:val="pun"/>
+        </w:rPr>
+        <w:t>;</w:t>
+      </w:r>
+    </w:p>
+    <w:p>
+      <w:pPr>
+        <w:pStyle w:val="NormalWeb"/>
+      </w:pPr>
+      <w:r>
+        <w:t>Você verá que o registro foi inserido na tabela.</w:t>
+      </w:r>
+    </w:p>
+    <w:p>
+      <w:pPr>
+        <w:pStyle w:val="NormalWeb"/>
+      </w:pPr>
+      <w:r>
+        <w:t>4) Crie um novo Script no Workbench.</w:t>
+      </w:r>
+    </w:p>
+    <w:p>
+      <w:pPr>
+        <w:pStyle w:val="NormalWeb"/>
+      </w:pPr>
+      <w:r>
+        <w:t>5) Digite:</w:t>
+      </w:r>
+    </w:p>
+    <w:p>
+      <w:pPr>
+        <w:pStyle w:val="Pr-formataoHTML"/>
+        <w:rPr>
+          <w:rStyle w:val="pln"/>
+        </w:rPr>
+      </w:pPr>
+      <w:r>
+        <w:rPr>
+          <w:rStyle w:val="pln"/>
+        </w:rPr>
+        <w:t>USE sucos</w:t>
+      </w:r>
+      <w:r>
+        <w:rPr>
+          <w:rStyle w:val="pun"/>
+        </w:rPr>
+        <w:t>;</w:t>
+      </w:r>
+    </w:p>
+    <w:p>
+      <w:pPr>
+        <w:pStyle w:val="Pr-formataoHTML"/>
+        <w:rPr>
+          <w:rStyle w:val="pln"/>
+        </w:rPr>
+      </w:pPr>
+    </w:p>
+    <w:p>
+      <w:pPr>
+        <w:pStyle w:val="Pr-formataoHTML"/>
+        <w:rPr>
+          <w:rStyle w:val="pln"/>
+        </w:rPr>
+      </w:pPr>
+      <w:r>
+        <w:rPr>
+          <w:rStyle w:val="pln"/>
+        </w:rPr>
+        <w:t xml:space="preserve">INSERT INTO </w:t>
+      </w:r>
+      <w:proofErr w:type="spellStart"/>
+      <w:r>
+        <w:rPr>
+          <w:rStyle w:val="pln"/>
+        </w:rPr>
+        <w:t>tbproduto</w:t>
+      </w:r>
+      <w:proofErr w:type="spellEnd"/>
+      <w:r>
+        <w:rPr>
+          <w:rStyle w:val="pln"/>
+        </w:rPr>
+        <w:t xml:space="preserve"> </w:t>
+      </w:r>
+      <w:r>
+        <w:rPr>
+          <w:rStyle w:val="pun"/>
+        </w:rPr>
+        <w:t>(</w:t>
+      </w:r>
+    </w:p>
+    <w:p>
+      <w:pPr>
+        <w:pStyle w:val="Pr-formataoHTML"/>
+        <w:rPr>
+          <w:rStyle w:val="pln"/>
+        </w:rPr>
+      </w:pPr>
+      <w:proofErr w:type="gramStart"/>
+      <w:r>
+        <w:rPr>
+          <w:rStyle w:val="pln"/>
+        </w:rPr>
+        <w:t>PRODUTO</w:t>
+      </w:r>
+      <w:r>
+        <w:rPr>
+          <w:rStyle w:val="pun"/>
+        </w:rPr>
+        <w:t>,</w:t>
+      </w:r>
+      <w:r>
+        <w:rPr>
+          <w:rStyle w:val="pln"/>
+        </w:rPr>
+        <w:t xml:space="preserve">  NOME</w:t>
+      </w:r>
+      <w:proofErr w:type="gramEnd"/>
+      <w:r>
+        <w:rPr>
+          <w:rStyle w:val="pun"/>
+        </w:rPr>
+        <w:t>,</w:t>
+      </w:r>
+      <w:r>
+        <w:rPr>
+          <w:rStyle w:val="pln"/>
+        </w:rPr>
+        <w:t xml:space="preserve"> EMBALAGEM</w:t>
+      </w:r>
+      <w:r>
+        <w:rPr>
+          <w:rStyle w:val="pun"/>
+        </w:rPr>
+        <w:t>,</w:t>
+      </w:r>
+      <w:r>
+        <w:rPr>
+          <w:rStyle w:val="pln"/>
+        </w:rPr>
+        <w:t xml:space="preserve"> TAMANHO</w:t>
+      </w:r>
+      <w:r>
+        <w:rPr>
+          <w:rStyle w:val="pun"/>
+        </w:rPr>
+        <w:t>,</w:t>
+      </w:r>
+      <w:r>
+        <w:rPr>
+          <w:rStyle w:val="pln"/>
+        </w:rPr>
+        <w:t xml:space="preserve"> SABOR</w:t>
+      </w:r>
+      <w:r>
+        <w:rPr>
+          <w:rStyle w:val="pun"/>
+        </w:rPr>
+        <w:t>,</w:t>
+      </w:r>
+    </w:p>
+    <w:p>
+      <w:pPr>
+        <w:pStyle w:val="Pr-formataoHTML"/>
+        <w:rPr>
+          <w:rStyle w:val="pln"/>
+        </w:rPr>
+      </w:pPr>
+      <w:r>
+        <w:rPr>
+          <w:rStyle w:val="pln"/>
+        </w:rPr>
+        <w:t>PRECO_LISTA</w:t>
+      </w:r>
+      <w:r>
+        <w:rPr>
+          <w:rStyle w:val="pun"/>
+        </w:rPr>
+        <w:t>)</w:t>
+      </w:r>
+      <w:r>
+        <w:rPr>
+          <w:rStyle w:val="pln"/>
+        </w:rPr>
+        <w:t xml:space="preserve"> VALUES </w:t>
+      </w:r>
+      <w:r>
+        <w:rPr>
+          <w:rStyle w:val="pun"/>
+        </w:rPr>
+        <w:t>(</w:t>
+      </w:r>
+    </w:p>
+    <w:p>
+      <w:pPr>
+        <w:pStyle w:val="Pr-formataoHTML"/>
+        <w:rPr>
+          <w:rStyle w:val="pln"/>
+        </w:rPr>
+      </w:pPr>
+      <w:r>
+        <w:rPr>
+          <w:rStyle w:val="str"/>
+        </w:rPr>
+        <w:t>'1037797'</w:t>
+      </w:r>
+      <w:r>
+        <w:rPr>
+          <w:rStyle w:val="pun"/>
+        </w:rPr>
+        <w:t>,</w:t>
+      </w:r>
+      <w:r>
+        <w:rPr>
+          <w:rStyle w:val="pln"/>
+        </w:rPr>
+        <w:t xml:space="preserve"> </w:t>
+      </w:r>
+      <w:r>
+        <w:rPr>
+          <w:rStyle w:val="str"/>
+        </w:rPr>
+        <w:t>'Clean - 2 Litros - Laranja'</w:t>
+      </w:r>
+      <w:r>
+        <w:rPr>
+          <w:rStyle w:val="pun"/>
+        </w:rPr>
+        <w:t>,</w:t>
+      </w:r>
+    </w:p>
+    <w:p>
+      <w:pPr>
+        <w:pStyle w:val="Pr-formataoHTML"/>
+        <w:rPr>
+          <w:rStyle w:val="pln"/>
+        </w:rPr>
+      </w:pPr>
+      <w:r>
+        <w:rPr>
+          <w:rStyle w:val="str"/>
+        </w:rPr>
+        <w:t>'PET'</w:t>
+      </w:r>
+      <w:r>
+        <w:rPr>
+          <w:rStyle w:val="pun"/>
+        </w:rPr>
+        <w:t>,</w:t>
+      </w:r>
+      <w:r>
+        <w:rPr>
+          <w:rStyle w:val="pln"/>
+        </w:rPr>
+        <w:t xml:space="preserve"> </w:t>
+      </w:r>
+      <w:r>
+        <w:rPr>
+          <w:rStyle w:val="str"/>
+        </w:rPr>
+        <w:t>'2 Litros'</w:t>
+      </w:r>
+      <w:r>
+        <w:rPr>
+          <w:rStyle w:val="pun"/>
+        </w:rPr>
+        <w:t>,</w:t>
+      </w:r>
+      <w:r>
+        <w:rPr>
+          <w:rStyle w:val="pln"/>
+        </w:rPr>
+        <w:t xml:space="preserve"> </w:t>
+      </w:r>
+      <w:r>
+        <w:rPr>
+          <w:rStyle w:val="str"/>
+        </w:rPr>
+        <w:t>'Laranja'</w:t>
+      </w:r>
+      <w:r>
+        <w:rPr>
+          <w:rStyle w:val="pun"/>
+        </w:rPr>
+        <w:t>,</w:t>
+      </w:r>
+      <w:r>
+        <w:rPr>
+          <w:rStyle w:val="pln"/>
+        </w:rPr>
+        <w:t xml:space="preserve"> </w:t>
+      </w:r>
+      <w:r>
+        <w:rPr>
+          <w:rStyle w:val="lit"/>
+        </w:rPr>
+        <w:t>16.01</w:t>
+      </w:r>
+      <w:r>
+        <w:rPr>
+          <w:rStyle w:val="pun"/>
+        </w:rPr>
+        <w:t>);</w:t>
+      </w:r>
+    </w:p>
+    <w:p>
+      <w:pPr>
+        <w:pStyle w:val="Pr-formataoHTML"/>
+        <w:rPr>
+          <w:rStyle w:val="pln"/>
+        </w:rPr>
+      </w:pPr>
+    </w:p>
+    <w:p>
+      <w:pPr>
+        <w:pStyle w:val="Pr-formataoHTML"/>
+        <w:rPr>
+          <w:rStyle w:val="pln"/>
+        </w:rPr>
+      </w:pPr>
+      <w:r>
+        <w:rPr>
+          <w:rStyle w:val="pln"/>
+        </w:rPr>
+        <w:t xml:space="preserve">INSERT INTO </w:t>
+      </w:r>
+      <w:proofErr w:type="spellStart"/>
+      <w:r>
+        <w:rPr>
+          <w:rStyle w:val="pln"/>
+        </w:rPr>
+        <w:t>tbproduto</w:t>
+      </w:r>
+      <w:proofErr w:type="spellEnd"/>
+      <w:r>
+        <w:rPr>
+          <w:rStyle w:val="pln"/>
+        </w:rPr>
+        <w:t xml:space="preserve"> </w:t>
+      </w:r>
+      <w:r>
+        <w:rPr>
+          <w:rStyle w:val="pun"/>
+        </w:rPr>
+        <w:t>(</w:t>
+      </w:r>
+    </w:p>
+    <w:p>
+      <w:pPr>
+        <w:pStyle w:val="Pr-formataoHTML"/>
+        <w:rPr>
+          <w:rStyle w:val="pln"/>
+        </w:rPr>
+      </w:pPr>
+      <w:proofErr w:type="gramStart"/>
+      <w:r>
+        <w:rPr>
+          <w:rStyle w:val="pln"/>
+        </w:rPr>
+        <w:t>PRODUTO</w:t>
+      </w:r>
+      <w:r>
+        <w:rPr>
+          <w:rStyle w:val="pun"/>
+        </w:rPr>
+        <w:t>,</w:t>
+      </w:r>
+      <w:r>
+        <w:rPr>
+          <w:rStyle w:val="pln"/>
+        </w:rPr>
+        <w:t xml:space="preserve">  NOME</w:t>
+      </w:r>
+      <w:proofErr w:type="gramEnd"/>
+      <w:r>
+        <w:rPr>
+          <w:rStyle w:val="pun"/>
+        </w:rPr>
+        <w:t>,</w:t>
+      </w:r>
+      <w:r>
+        <w:rPr>
+          <w:rStyle w:val="pln"/>
+        </w:rPr>
+        <w:t xml:space="preserve"> EMBALAGEM</w:t>
+      </w:r>
+      <w:r>
+        <w:rPr>
+          <w:rStyle w:val="pun"/>
+        </w:rPr>
+        <w:t>,</w:t>
+      </w:r>
+      <w:r>
+        <w:rPr>
+          <w:rStyle w:val="pln"/>
+        </w:rPr>
+        <w:t xml:space="preserve"> TAMANHO</w:t>
+      </w:r>
+      <w:r>
+        <w:rPr>
+          <w:rStyle w:val="pun"/>
+        </w:rPr>
+        <w:t>,</w:t>
+      </w:r>
+      <w:r>
+        <w:rPr>
+          <w:rStyle w:val="pln"/>
+        </w:rPr>
+        <w:t xml:space="preserve"> SABOR</w:t>
+      </w:r>
+      <w:r>
+        <w:rPr>
+          <w:rStyle w:val="pun"/>
+        </w:rPr>
+        <w:t>,</w:t>
+      </w:r>
+    </w:p>
+    <w:p>
+      <w:pPr>
+        <w:pStyle w:val="Pr-formataoHTML"/>
+        <w:rPr>
+          <w:rStyle w:val="pln"/>
+        </w:rPr>
+      </w:pPr>
+      <w:r>
+        <w:rPr>
+          <w:rStyle w:val="pln"/>
+        </w:rPr>
+        <w:t>PRECO_LISTA</w:t>
+      </w:r>
+      <w:r>
+        <w:rPr>
+          <w:rStyle w:val="pun"/>
+        </w:rPr>
+        <w:t>)</w:t>
+      </w:r>
+      <w:r>
+        <w:rPr>
+          <w:rStyle w:val="pln"/>
+        </w:rPr>
+        <w:t xml:space="preserve"> VALUES </w:t>
+      </w:r>
+      <w:r>
+        <w:rPr>
+          <w:rStyle w:val="pun"/>
+        </w:rPr>
+        <w:t>(</w:t>
+      </w:r>
+    </w:p>
+    <w:p>
+      <w:pPr>
+        <w:pStyle w:val="Pr-formataoHTML"/>
+        <w:rPr>
+          <w:rStyle w:val="pln"/>
+        </w:rPr>
+      </w:pPr>
+      <w:r>
+        <w:rPr>
+          <w:rStyle w:val="str"/>
+        </w:rPr>
+        <w:t>'1000889'</w:t>
+      </w:r>
+      <w:r>
+        <w:rPr>
+          <w:rStyle w:val="pun"/>
+        </w:rPr>
+        <w:t>,</w:t>
+      </w:r>
+      <w:r>
+        <w:rPr>
+          <w:rStyle w:val="pln"/>
+        </w:rPr>
+        <w:t xml:space="preserve"> </w:t>
+      </w:r>
+      <w:r>
+        <w:rPr>
+          <w:rStyle w:val="str"/>
+        </w:rPr>
+        <w:t>'Sabor da Montanha - 700 ml - Uva'</w:t>
+      </w:r>
+      <w:r>
+        <w:rPr>
+          <w:rStyle w:val="pun"/>
+        </w:rPr>
+        <w:t>,</w:t>
+      </w:r>
+    </w:p>
+    <w:p>
+      <w:pPr>
+        <w:pStyle w:val="Pr-formataoHTML"/>
+        <w:rPr>
+          <w:rStyle w:val="pln"/>
+        </w:rPr>
+      </w:pPr>
+      <w:r>
+        <w:rPr>
+          <w:rStyle w:val="str"/>
+        </w:rPr>
+        <w:t>'Garrafa'</w:t>
+      </w:r>
+      <w:r>
+        <w:rPr>
+          <w:rStyle w:val="pun"/>
+        </w:rPr>
+        <w:t>,</w:t>
+      </w:r>
+      <w:r>
+        <w:rPr>
+          <w:rStyle w:val="pln"/>
+        </w:rPr>
+        <w:t xml:space="preserve"> </w:t>
+      </w:r>
+      <w:r>
+        <w:rPr>
+          <w:rStyle w:val="str"/>
+        </w:rPr>
+        <w:t>'700 ml'</w:t>
+      </w:r>
+      <w:r>
+        <w:rPr>
+          <w:rStyle w:val="pun"/>
+        </w:rPr>
+        <w:t>,</w:t>
+      </w:r>
+      <w:r>
+        <w:rPr>
+          <w:rStyle w:val="pln"/>
+        </w:rPr>
+        <w:t xml:space="preserve"> </w:t>
+      </w:r>
+      <w:r>
+        <w:rPr>
+          <w:rStyle w:val="str"/>
+        </w:rPr>
+        <w:t>'Uva'</w:t>
+      </w:r>
+      <w:r>
+        <w:rPr>
+          <w:rStyle w:val="pun"/>
+        </w:rPr>
+        <w:t>,</w:t>
+      </w:r>
+      <w:r>
+        <w:rPr>
+          <w:rStyle w:val="pln"/>
+        </w:rPr>
+        <w:t xml:space="preserve"> </w:t>
+      </w:r>
+      <w:r>
+        <w:rPr>
+          <w:rStyle w:val="lit"/>
+        </w:rPr>
+        <w:t>6.31</w:t>
+      </w:r>
+      <w:r>
+        <w:rPr>
+          <w:rStyle w:val="pun"/>
+        </w:rPr>
+        <w:t>);</w:t>
+      </w:r>
+    </w:p>
+    <w:p>
+      <w:pPr>
+        <w:pStyle w:val="Pr-formataoHTML"/>
+        <w:rPr>
+          <w:rStyle w:val="pln"/>
+        </w:rPr>
+      </w:pPr>
+    </w:p>
+    <w:p>
+      <w:pPr>
+        <w:pStyle w:val="Pr-formataoHTML"/>
+        <w:rPr>
+          <w:rStyle w:val="pln"/>
+        </w:rPr>
+      </w:pPr>
+      <w:r>
+        <w:rPr>
+          <w:rStyle w:val="pln"/>
+        </w:rPr>
+        <w:t xml:space="preserve">INSERT INTO </w:t>
+      </w:r>
+      <w:proofErr w:type="spellStart"/>
+      <w:r>
+        <w:rPr>
+          <w:rStyle w:val="pln"/>
+        </w:rPr>
+        <w:t>tbproduto</w:t>
+      </w:r>
+      <w:proofErr w:type="spellEnd"/>
+      <w:r>
+        <w:rPr>
+          <w:rStyle w:val="pln"/>
+        </w:rPr>
+        <w:t xml:space="preserve"> </w:t>
+      </w:r>
+      <w:r>
+        <w:rPr>
+          <w:rStyle w:val="pun"/>
+        </w:rPr>
+        <w:t>(</w:t>
+      </w:r>
+    </w:p>
+    <w:p>
+      <w:pPr>
+        <w:pStyle w:val="Pr-formataoHTML"/>
+        <w:rPr>
+          <w:rStyle w:val="pln"/>
+        </w:rPr>
+      </w:pPr>
+      <w:proofErr w:type="gramStart"/>
+      <w:r>
+        <w:rPr>
+          <w:rStyle w:val="pln"/>
+        </w:rPr>
+        <w:t>PRODUTO</w:t>
+      </w:r>
+      <w:r>
+        <w:rPr>
+          <w:rStyle w:val="pun"/>
+        </w:rPr>
+        <w:t>,</w:t>
+      </w:r>
+      <w:r>
+        <w:rPr>
+          <w:rStyle w:val="pln"/>
+        </w:rPr>
+        <w:t xml:space="preserve">  NOME</w:t>
+      </w:r>
+      <w:proofErr w:type="gramEnd"/>
+      <w:r>
+        <w:rPr>
+          <w:rStyle w:val="pun"/>
+        </w:rPr>
+        <w:t>,</w:t>
+      </w:r>
+      <w:r>
+        <w:rPr>
+          <w:rStyle w:val="pln"/>
+        </w:rPr>
+        <w:t xml:space="preserve"> EMBALAGEM</w:t>
+      </w:r>
+      <w:r>
+        <w:rPr>
+          <w:rStyle w:val="pun"/>
+        </w:rPr>
+        <w:t>,</w:t>
+      </w:r>
+      <w:r>
+        <w:rPr>
+          <w:rStyle w:val="pln"/>
+        </w:rPr>
+        <w:t xml:space="preserve"> TAMANHO</w:t>
+      </w:r>
+      <w:r>
+        <w:rPr>
+          <w:rStyle w:val="pun"/>
+        </w:rPr>
+        <w:t>,</w:t>
+      </w:r>
+      <w:r>
+        <w:rPr>
+          <w:rStyle w:val="pln"/>
+        </w:rPr>
+        <w:t xml:space="preserve"> SABOR</w:t>
+      </w:r>
+      <w:r>
+        <w:rPr>
+          <w:rStyle w:val="pun"/>
+        </w:rPr>
+        <w:t>,</w:t>
+      </w:r>
+    </w:p>
+    <w:p>
+      <w:pPr>
+        <w:pStyle w:val="Pr-formataoHTML"/>
+        <w:rPr>
+          <w:rStyle w:val="pln"/>
+        </w:rPr>
+      </w:pPr>
+      <w:r>
+        <w:rPr>
+          <w:rStyle w:val="pln"/>
+        </w:rPr>
+        <w:t>PRECO_LISTA</w:t>
+      </w:r>
+      <w:r>
+        <w:rPr>
+          <w:rStyle w:val="pun"/>
+        </w:rPr>
+        <w:t>)</w:t>
+      </w:r>
+      <w:r>
+        <w:rPr>
+          <w:rStyle w:val="pln"/>
+        </w:rPr>
+        <w:t xml:space="preserve"> VALUES </w:t>
+      </w:r>
+      <w:r>
+        <w:rPr>
+          <w:rStyle w:val="pun"/>
+        </w:rPr>
+        <w:t>(</w:t>
+      </w:r>
+    </w:p>
+    <w:p>
+      <w:pPr>
+        <w:pStyle w:val="Pr-formataoHTML"/>
+        <w:rPr>
+          <w:rStyle w:val="pln"/>
+        </w:rPr>
+      </w:pPr>
+      <w:r>
+        <w:rPr>
+          <w:rStyle w:val="str"/>
+        </w:rPr>
+        <w:t>'1004327'</w:t>
+      </w:r>
+      <w:r>
+        <w:rPr>
+          <w:rStyle w:val="pun"/>
+        </w:rPr>
+        <w:t>,</w:t>
+      </w:r>
+      <w:r>
+        <w:rPr>
+          <w:rStyle w:val="pln"/>
+        </w:rPr>
+        <w:t xml:space="preserve"> </w:t>
+      </w:r>
+      <w:r>
+        <w:rPr>
+          <w:rStyle w:val="str"/>
+        </w:rPr>
+        <w:t xml:space="preserve">'Videira do Campo - 1,5 Litros - </w:t>
+      </w:r>
+      <w:proofErr w:type="spellStart"/>
+      <w:r>
+        <w:rPr>
+          <w:rStyle w:val="str"/>
+        </w:rPr>
+        <w:t>Melância</w:t>
+      </w:r>
+      <w:proofErr w:type="spellEnd"/>
+      <w:r>
+        <w:rPr>
+          <w:rStyle w:val="str"/>
+        </w:rPr>
+        <w:t>'</w:t>
+      </w:r>
+      <w:r>
+        <w:rPr>
+          <w:rStyle w:val="pun"/>
+        </w:rPr>
+        <w:t>,</w:t>
+      </w:r>
+    </w:p>
+    <w:p>
+      <w:pPr>
+        <w:pStyle w:val="Pr-formataoHTML"/>
+      </w:pPr>
+      <w:r>
+        <w:rPr>
+          <w:rStyle w:val="str"/>
+        </w:rPr>
+        <w:t>'PET'</w:t>
+      </w:r>
+      <w:r>
+        <w:rPr>
+          <w:rStyle w:val="pun"/>
+        </w:rPr>
+        <w:t>,</w:t>
+      </w:r>
+      <w:r>
+        <w:rPr>
+          <w:rStyle w:val="pln"/>
+        </w:rPr>
+        <w:t xml:space="preserve"> </w:t>
+      </w:r>
+      <w:r>
+        <w:rPr>
+          <w:rStyle w:val="str"/>
+        </w:rPr>
+        <w:t>'1,5 Litros'</w:t>
+      </w:r>
+      <w:r>
+        <w:rPr>
+          <w:rStyle w:val="pun"/>
+        </w:rPr>
+        <w:t>,</w:t>
+      </w:r>
+      <w:r>
+        <w:rPr>
+          <w:rStyle w:val="pln"/>
+        </w:rPr>
+        <w:t xml:space="preserve"> </w:t>
+      </w:r>
+      <w:r>
+        <w:rPr>
+          <w:rStyle w:val="str"/>
+        </w:rPr>
+        <w:t>'</w:t>
+      </w:r>
+      <w:proofErr w:type="spellStart"/>
+      <w:r>
+        <w:rPr>
+          <w:rStyle w:val="str"/>
+        </w:rPr>
+        <w:t>Melância</w:t>
+      </w:r>
+      <w:proofErr w:type="spellEnd"/>
+      <w:r>
+        <w:rPr>
+          <w:rStyle w:val="str"/>
+        </w:rPr>
+        <w:t>'</w:t>
+      </w:r>
+      <w:r>
+        <w:rPr>
+          <w:rStyle w:val="pun"/>
+        </w:rPr>
+        <w:t>,</w:t>
+      </w:r>
+      <w:r>
+        <w:rPr>
+          <w:rStyle w:val="pln"/>
+        </w:rPr>
+        <w:t xml:space="preserve"> </w:t>
+      </w:r>
+      <w:r>
+        <w:rPr>
+          <w:rStyle w:val="lit"/>
+        </w:rPr>
+        <w:t>19.51</w:t>
+      </w:r>
+      <w:r>
+        <w:rPr>
+          <w:rStyle w:val="pun"/>
+        </w:rPr>
+        <w:t>);</w:t>
+      </w:r>
+    </w:p>
+    <w:p>
+      <w:pPr>
+        <w:pStyle w:val="NormalWeb"/>
+      </w:pPr>
+      <w:r>
+        <w:t>Agora o comando acima irá inserir diversos produtos na tabela.</w:t>
+      </w:r>
+    </w:p>
+    <w:p>
+      <w:pPr>
+        <w:pStyle w:val="NormalWeb"/>
+      </w:pPr>
+      <w:r>
+        <w:t xml:space="preserve">6) Execute o comando: </w:t>
+      </w:r>
+    </w:p>
+    <w:p>
+      <w:pPr>
+        <w:pStyle w:val="Pr-formataoHTML"/>
+      </w:pPr>
+      <w:r>
+        <w:rPr>
+          <w:rStyle w:val="pln"/>
+        </w:rPr>
+        <w:lastRenderedPageBreak/>
+        <w:t xml:space="preserve">SELECT </w:t>
+      </w:r>
+      <w:r>
+        <w:rPr>
+          <w:rStyle w:val="pun"/>
+        </w:rPr>
+        <w:t>*</w:t>
+      </w:r>
+      <w:r>
+        <w:rPr>
+          <w:rStyle w:val="pln"/>
+        </w:rPr>
+        <w:t xml:space="preserve"> FROM </w:t>
+      </w:r>
+      <w:proofErr w:type="spellStart"/>
+      <w:r>
+        <w:rPr>
+          <w:rStyle w:val="pln"/>
+        </w:rPr>
+        <w:t>tbproduto</w:t>
+      </w:r>
+      <w:proofErr w:type="spellEnd"/>
+      <w:r>
+        <w:rPr>
+          <w:rStyle w:val="pun"/>
+        </w:rPr>
+        <w:t>;</w:t>
+      </w:r>
+    </w:p>
+    <w:p>
+      <w:pPr>
+        <w:pStyle w:val="NormalWeb"/>
+      </w:pPr>
+      <w:r>
+        <w:t xml:space="preserve">Você verá que </w:t>
+      </w:r>
+      <w:proofErr w:type="gramStart"/>
+      <w:r>
+        <w:t xml:space="preserve">vários registros </w:t>
+      </w:r>
+      <w:proofErr w:type="spellStart"/>
+      <w:r>
+        <w:t>foi</w:t>
+      </w:r>
+      <w:proofErr w:type="spellEnd"/>
+      <w:proofErr w:type="gramEnd"/>
+      <w:r>
+        <w:t xml:space="preserve"> inseridos na tabela.</w:t>
+      </w:r>
+    </w:p>
+    <w:p>
+      <w:pPr>
+        <w:pStyle w:val="NormalWeb"/>
+      </w:pPr>
+      <w:r>
+        <w:t>7) Crie um novo Script no Workbench.</w:t>
+      </w:r>
+    </w:p>
+    <w:p>
+      <w:pPr>
+        <w:pStyle w:val="NormalWeb"/>
+      </w:pPr>
+      <w:r>
+        <w:t>8) Digite o comando abaixo para inserir outros registros na tabela:</w:t>
+      </w:r>
+    </w:p>
+    <w:p>
+      <w:pPr>
+        <w:pStyle w:val="Pr-formataoHTML"/>
+        <w:rPr>
+          <w:rStyle w:val="pln"/>
+          <w:lang w:val="en-US"/>
+        </w:rPr>
+      </w:pPr>
+      <w:r>
+        <w:rPr>
+          <w:rStyle w:val="pln"/>
+          <w:lang w:val="en-US"/>
+        </w:rPr>
+        <w:t xml:space="preserve">USE </w:t>
+      </w:r>
+      <w:proofErr w:type="spellStart"/>
+      <w:r>
+        <w:rPr>
+          <w:rStyle w:val="pln"/>
+          <w:lang w:val="en-US"/>
+        </w:rPr>
+        <w:t>sucos</w:t>
+      </w:r>
+      <w:proofErr w:type="spellEnd"/>
+      <w:r>
+        <w:rPr>
+          <w:rStyle w:val="pun"/>
+          <w:lang w:val="en-US"/>
+        </w:rPr>
+        <w:t>;</w:t>
+      </w:r>
+    </w:p>
+    <w:p>
+      <w:pPr>
+        <w:pStyle w:val="Pr-formataoHTML"/>
+        <w:rPr>
+          <w:rStyle w:val="pln"/>
+          <w:lang w:val="en-US"/>
+        </w:rPr>
+      </w:pPr>
+    </w:p>
+    <w:p>
+      <w:pPr>
+        <w:pStyle w:val="Pr-formataoHTML"/>
+        <w:rPr>
+          <w:rStyle w:val="pln"/>
+          <w:lang w:val="en-US"/>
+        </w:rPr>
+      </w:pPr>
+      <w:r>
+        <w:rPr>
+          <w:rStyle w:val="pln"/>
+          <w:lang w:val="en-US"/>
+        </w:rPr>
+        <w:t xml:space="preserve">INSERT INTO </w:t>
+      </w:r>
+      <w:proofErr w:type="spellStart"/>
+      <w:r>
+        <w:rPr>
+          <w:rStyle w:val="pln"/>
+          <w:lang w:val="en-US"/>
+        </w:rPr>
+        <w:t>tbproduto</w:t>
+      </w:r>
+      <w:proofErr w:type="spellEnd"/>
+      <w:r>
+        <w:rPr>
+          <w:rStyle w:val="pln"/>
+          <w:lang w:val="en-US"/>
+        </w:rPr>
+        <w:t xml:space="preserve"> </w:t>
+      </w:r>
+      <w:r>
+        <w:rPr>
+          <w:rStyle w:val="pun"/>
+          <w:lang w:val="en-US"/>
+        </w:rPr>
+        <w:t>(</w:t>
+      </w:r>
+    </w:p>
+    <w:p>
+      <w:pPr>
+        <w:pStyle w:val="Pr-formataoHTML"/>
+        <w:rPr>
+          <w:rStyle w:val="pln"/>
+        </w:rPr>
+      </w:pPr>
+      <w:proofErr w:type="gramStart"/>
+      <w:r>
+        <w:rPr>
+          <w:rStyle w:val="pln"/>
+        </w:rPr>
+        <w:t>PRODUTO</w:t>
+      </w:r>
+      <w:r>
+        <w:rPr>
+          <w:rStyle w:val="pun"/>
+        </w:rPr>
+        <w:t>,</w:t>
+      </w:r>
+      <w:r>
+        <w:rPr>
+          <w:rStyle w:val="pln"/>
+        </w:rPr>
+        <w:t xml:space="preserve">  NOME</w:t>
+      </w:r>
+      <w:proofErr w:type="gramEnd"/>
+      <w:r>
+        <w:rPr>
+          <w:rStyle w:val="pun"/>
+        </w:rPr>
+        <w:t>,</w:t>
+      </w:r>
+      <w:r>
+        <w:rPr>
+          <w:rStyle w:val="pln"/>
+        </w:rPr>
+        <w:t xml:space="preserve"> EMBALAGEM</w:t>
+      </w:r>
+      <w:r>
+        <w:rPr>
+          <w:rStyle w:val="pun"/>
+        </w:rPr>
+        <w:t>,</w:t>
+      </w:r>
+      <w:r>
+        <w:rPr>
+          <w:rStyle w:val="pln"/>
+        </w:rPr>
+        <w:t xml:space="preserve"> TAMANHO</w:t>
+      </w:r>
+      <w:r>
+        <w:rPr>
+          <w:rStyle w:val="pun"/>
+        </w:rPr>
+        <w:t>,</w:t>
+      </w:r>
+      <w:r>
+        <w:rPr>
+          <w:rStyle w:val="pln"/>
+        </w:rPr>
+        <w:t xml:space="preserve"> SABOR</w:t>
+      </w:r>
+      <w:r>
+        <w:rPr>
+          <w:rStyle w:val="pun"/>
+        </w:rPr>
+        <w:t>,</w:t>
+      </w:r>
+    </w:p>
+    <w:p>
+      <w:pPr>
+        <w:pStyle w:val="Pr-formataoHTML"/>
+        <w:rPr>
+          <w:rStyle w:val="pln"/>
+        </w:rPr>
+      </w:pPr>
+      <w:r>
+        <w:rPr>
+          <w:rStyle w:val="pln"/>
+        </w:rPr>
+        <w:t>PRECO_LISTA</w:t>
+      </w:r>
+      <w:r>
+        <w:rPr>
+          <w:rStyle w:val="pun"/>
+        </w:rPr>
+        <w:t>)</w:t>
+      </w:r>
+      <w:r>
+        <w:rPr>
+          <w:rStyle w:val="pln"/>
+        </w:rPr>
+        <w:t xml:space="preserve"> VALUES</w:t>
+      </w:r>
+    </w:p>
+    <w:p>
+      <w:pPr>
+        <w:pStyle w:val="Pr-formataoHTML"/>
+        <w:rPr>
+          <w:rStyle w:val="pln"/>
+        </w:rPr>
+      </w:pPr>
+      <w:r>
+        <w:rPr>
+          <w:rStyle w:val="pun"/>
+        </w:rPr>
+        <w:t>(</w:t>
+      </w:r>
+      <w:r>
+        <w:rPr>
+          <w:rStyle w:val="str"/>
+        </w:rPr>
+        <w:t>'544931'</w:t>
+      </w:r>
+      <w:r>
+        <w:rPr>
+          <w:rStyle w:val="pun"/>
+        </w:rPr>
+        <w:t>,</w:t>
+      </w:r>
+      <w:r>
+        <w:rPr>
+          <w:rStyle w:val="pln"/>
+        </w:rPr>
+        <w:t xml:space="preserve"> </w:t>
+      </w:r>
+      <w:r>
+        <w:rPr>
+          <w:rStyle w:val="str"/>
+        </w:rPr>
+        <w:t>'Frescor do Verão - 350 ml - Limão'</w:t>
+      </w:r>
+      <w:r>
+        <w:rPr>
+          <w:rStyle w:val="pun"/>
+        </w:rPr>
+        <w:t>,</w:t>
+      </w:r>
+      <w:r>
+        <w:rPr>
+          <w:rStyle w:val="pln"/>
+        </w:rPr>
+        <w:t xml:space="preserve"> </w:t>
+      </w:r>
+      <w:r>
+        <w:rPr>
+          <w:rStyle w:val="str"/>
+        </w:rPr>
+        <w:t>'PET'</w:t>
+      </w:r>
+      <w:r>
+        <w:rPr>
+          <w:rStyle w:val="pun"/>
+        </w:rPr>
+        <w:t>,</w:t>
+      </w:r>
+      <w:r>
+        <w:rPr>
+          <w:rStyle w:val="pln"/>
+        </w:rPr>
+        <w:t xml:space="preserve"> </w:t>
+      </w:r>
+      <w:r>
+        <w:rPr>
+          <w:rStyle w:val="str"/>
+        </w:rPr>
+        <w:t>'350 ml'</w:t>
+      </w:r>
+      <w:r>
+        <w:rPr>
+          <w:rStyle w:val="pun"/>
+        </w:rPr>
+        <w:t>,</w:t>
+      </w:r>
+      <w:r>
+        <w:rPr>
+          <w:rStyle w:val="str"/>
+        </w:rPr>
+        <w:t>'Limão'</w:t>
+      </w:r>
+      <w:r>
+        <w:rPr>
+          <w:rStyle w:val="pun"/>
+        </w:rPr>
+        <w:t>,</w:t>
+      </w:r>
+      <w:r>
+        <w:rPr>
+          <w:rStyle w:val="lit"/>
+        </w:rPr>
+        <w:t>3.20</w:t>
+      </w:r>
+      <w:r>
+        <w:rPr>
+          <w:rStyle w:val="pun"/>
+        </w:rPr>
+        <w:t>);</w:t>
+      </w:r>
+    </w:p>
+    <w:p>
+      <w:pPr>
+        <w:pStyle w:val="Pr-formataoHTML"/>
+        <w:rPr>
+          <w:rStyle w:val="pln"/>
+        </w:rPr>
+      </w:pPr>
+    </w:p>
+    <w:p>
+      <w:pPr>
+        <w:pStyle w:val="Pr-formataoHTML"/>
+        <w:rPr>
+          <w:rStyle w:val="pln"/>
+        </w:rPr>
+      </w:pPr>
+      <w:r>
+        <w:rPr>
+          <w:rStyle w:val="pln"/>
+        </w:rPr>
+        <w:t xml:space="preserve">INSERT INTO </w:t>
+      </w:r>
+      <w:proofErr w:type="spellStart"/>
+      <w:r>
+        <w:rPr>
+          <w:rStyle w:val="pln"/>
+        </w:rPr>
+        <w:t>tbproduto</w:t>
+      </w:r>
+      <w:proofErr w:type="spellEnd"/>
+      <w:r>
+        <w:rPr>
+          <w:rStyle w:val="pln"/>
+        </w:rPr>
+        <w:t xml:space="preserve"> </w:t>
+      </w:r>
+      <w:r>
+        <w:rPr>
+          <w:rStyle w:val="pun"/>
+        </w:rPr>
+        <w:t>(</w:t>
+      </w:r>
+    </w:p>
+    <w:p>
+      <w:pPr>
+        <w:pStyle w:val="Pr-formataoHTML"/>
+        <w:rPr>
+          <w:rStyle w:val="pln"/>
+        </w:rPr>
+      </w:pPr>
+      <w:proofErr w:type="gramStart"/>
+      <w:r>
+        <w:rPr>
+          <w:rStyle w:val="pln"/>
+        </w:rPr>
+        <w:t>PRODUTO</w:t>
+      </w:r>
+      <w:r>
+        <w:rPr>
+          <w:rStyle w:val="pun"/>
+        </w:rPr>
+        <w:t>,</w:t>
+      </w:r>
+      <w:r>
+        <w:rPr>
+          <w:rStyle w:val="pln"/>
+        </w:rPr>
+        <w:t xml:space="preserve">  NOME</w:t>
+      </w:r>
+      <w:proofErr w:type="gramEnd"/>
+      <w:r>
+        <w:rPr>
+          <w:rStyle w:val="pun"/>
+        </w:rPr>
+        <w:t>,</w:t>
+      </w:r>
+      <w:r>
+        <w:rPr>
+          <w:rStyle w:val="pln"/>
+        </w:rPr>
+        <w:t xml:space="preserve"> EMBALAGEM</w:t>
+      </w:r>
+      <w:r>
+        <w:rPr>
+          <w:rStyle w:val="pun"/>
+        </w:rPr>
+        <w:t>,</w:t>
+      </w:r>
+      <w:r>
+        <w:rPr>
+          <w:rStyle w:val="pln"/>
+        </w:rPr>
+        <w:t xml:space="preserve"> TAMANHO</w:t>
+      </w:r>
+      <w:r>
+        <w:rPr>
+          <w:rStyle w:val="pun"/>
+        </w:rPr>
+        <w:t>,</w:t>
+      </w:r>
+      <w:r>
+        <w:rPr>
+          <w:rStyle w:val="pln"/>
+        </w:rPr>
+        <w:t xml:space="preserve"> SABOR</w:t>
+      </w:r>
+      <w:r>
+        <w:rPr>
+          <w:rStyle w:val="pun"/>
+        </w:rPr>
+        <w:t>,</w:t>
+      </w:r>
+    </w:p>
+    <w:p>
+      <w:pPr>
+        <w:pStyle w:val="Pr-formataoHTML"/>
+        <w:rPr>
+          <w:rStyle w:val="pln"/>
+        </w:rPr>
+      </w:pPr>
+      <w:r>
+        <w:rPr>
+          <w:rStyle w:val="pln"/>
+        </w:rPr>
+        <w:t>PRECO_LISTA</w:t>
+      </w:r>
+      <w:r>
+        <w:rPr>
+          <w:rStyle w:val="pun"/>
+        </w:rPr>
+        <w:t>)</w:t>
+      </w:r>
+      <w:r>
+        <w:rPr>
+          <w:rStyle w:val="pln"/>
+        </w:rPr>
+        <w:t xml:space="preserve"> VALUES</w:t>
+      </w:r>
+    </w:p>
+    <w:p>
+      <w:pPr>
+        <w:pStyle w:val="Pr-formataoHTML"/>
+      </w:pPr>
+      <w:r>
+        <w:rPr>
+          <w:rStyle w:val="pun"/>
+        </w:rPr>
+        <w:t>(</w:t>
+      </w:r>
+      <w:r>
+        <w:rPr>
+          <w:rStyle w:val="str"/>
+        </w:rPr>
+        <w:t>'1078680'</w:t>
+      </w:r>
+      <w:r>
+        <w:rPr>
+          <w:rStyle w:val="pun"/>
+        </w:rPr>
+        <w:t>,</w:t>
+      </w:r>
+      <w:r>
+        <w:rPr>
+          <w:rStyle w:val="pln"/>
+        </w:rPr>
+        <w:t xml:space="preserve"> </w:t>
+      </w:r>
+      <w:r>
+        <w:rPr>
+          <w:rStyle w:val="str"/>
+        </w:rPr>
+        <w:t>'Frescor do Verão - 470 ml - Manga'</w:t>
+      </w:r>
+      <w:r>
+        <w:rPr>
+          <w:rStyle w:val="pun"/>
+        </w:rPr>
+        <w:t>,</w:t>
+      </w:r>
+      <w:r>
+        <w:rPr>
+          <w:rStyle w:val="pln"/>
+        </w:rPr>
+        <w:t xml:space="preserve"> </w:t>
+      </w:r>
+      <w:r>
+        <w:rPr>
+          <w:rStyle w:val="str"/>
+        </w:rPr>
+        <w:t>'Lata'</w:t>
+      </w:r>
+      <w:r>
+        <w:rPr>
+          <w:rStyle w:val="pun"/>
+        </w:rPr>
+        <w:t>,</w:t>
+      </w:r>
+      <w:r>
+        <w:rPr>
+          <w:rStyle w:val="pln"/>
+        </w:rPr>
+        <w:t xml:space="preserve"> </w:t>
+      </w:r>
+      <w:r>
+        <w:rPr>
+          <w:rStyle w:val="str"/>
+        </w:rPr>
+        <w:t>'470 ml'</w:t>
+      </w:r>
+      <w:r>
+        <w:rPr>
+          <w:rStyle w:val="pun"/>
+        </w:rPr>
+        <w:t>,</w:t>
+      </w:r>
+      <w:r>
+        <w:rPr>
+          <w:rStyle w:val="str"/>
+        </w:rPr>
+        <w:t>'Manga'</w:t>
+      </w:r>
+      <w:r>
+        <w:rPr>
+          <w:rStyle w:val="pun"/>
+        </w:rPr>
+        <w:t>,</w:t>
+      </w:r>
+      <w:r>
+        <w:rPr>
+          <w:rStyle w:val="lit"/>
+        </w:rPr>
+        <w:t>5.18</w:t>
+      </w:r>
+      <w:r>
+        <w:rPr>
+          <w:rStyle w:val="pun"/>
+        </w:rPr>
+        <w:t>);</w:t>
+      </w:r>
+    </w:p>
+    <w:p>
+      <w:pPr>
+        <w:pStyle w:val="NormalWeb"/>
+      </w:pPr>
+      <w:r>
+        <w:t>9) Agora vamos alterar algumas informações dos registros acima incluídos. Digite:</w:t>
+      </w:r>
+    </w:p>
+    <w:p>
+      <w:pPr>
+        <w:pStyle w:val="Pr-formataoHTML"/>
+        <w:rPr>
+          <w:rStyle w:val="pln"/>
+        </w:rPr>
+      </w:pPr>
+      <w:r>
+        <w:rPr>
+          <w:rStyle w:val="pln"/>
+        </w:rPr>
+        <w:t>USE sucos</w:t>
+      </w:r>
+      <w:r>
+        <w:rPr>
+          <w:rStyle w:val="pun"/>
+        </w:rPr>
+        <w:t>;</w:t>
+      </w:r>
+    </w:p>
+    <w:p>
+      <w:pPr>
+        <w:pStyle w:val="Pr-formataoHTML"/>
+        <w:rPr>
+          <w:rStyle w:val="pln"/>
+        </w:rPr>
+      </w:pPr>
+    </w:p>
+    <w:p>
+      <w:pPr>
+        <w:pStyle w:val="Pr-formataoHTML"/>
+        <w:rPr>
+          <w:rStyle w:val="pln"/>
+        </w:rPr>
+      </w:pPr>
+      <w:r>
+        <w:rPr>
+          <w:rStyle w:val="pln"/>
+        </w:rPr>
+        <w:t xml:space="preserve">UPDATE </w:t>
+      </w:r>
+      <w:proofErr w:type="spellStart"/>
+      <w:r>
+        <w:rPr>
+          <w:rStyle w:val="pln"/>
+        </w:rPr>
+        <w:t>tbproduto</w:t>
+      </w:r>
+      <w:proofErr w:type="spellEnd"/>
+      <w:r>
+        <w:rPr>
+          <w:rStyle w:val="pln"/>
+        </w:rPr>
+        <w:t xml:space="preserve"> SET EMBALAGEM </w:t>
+      </w:r>
+      <w:r>
+        <w:rPr>
+          <w:rStyle w:val="pun"/>
+        </w:rPr>
+        <w:t>=</w:t>
+      </w:r>
+      <w:r>
+        <w:rPr>
+          <w:rStyle w:val="pln"/>
+        </w:rPr>
+        <w:t xml:space="preserve"> </w:t>
+      </w:r>
+      <w:r>
+        <w:rPr>
+          <w:rStyle w:val="str"/>
+        </w:rPr>
+        <w:t>'Lata'</w:t>
+      </w:r>
+      <w:r>
+        <w:rPr>
+          <w:rStyle w:val="pun"/>
+        </w:rPr>
+        <w:t>,</w:t>
+      </w:r>
+      <w:r>
+        <w:rPr>
+          <w:rStyle w:val="pln"/>
+        </w:rPr>
+        <w:t xml:space="preserve"> PRECO_LISTA </w:t>
+      </w:r>
+      <w:r>
+        <w:rPr>
+          <w:rStyle w:val="pun"/>
+        </w:rPr>
+        <w:t>=</w:t>
+      </w:r>
+      <w:r>
+        <w:rPr>
+          <w:rStyle w:val="pln"/>
+        </w:rPr>
+        <w:t xml:space="preserve"> </w:t>
+      </w:r>
+      <w:r>
+        <w:rPr>
+          <w:rStyle w:val="lit"/>
+        </w:rPr>
+        <w:t>2.46</w:t>
+      </w:r>
+    </w:p>
+    <w:p>
+      <w:pPr>
+        <w:pStyle w:val="Pr-formataoHTML"/>
+        <w:rPr>
+          <w:rStyle w:val="pln"/>
+        </w:rPr>
+      </w:pPr>
+      <w:r>
+        <w:rPr>
+          <w:rStyle w:val="pln"/>
+        </w:rPr>
+        <w:t xml:space="preserve">WHERE PRODUTO </w:t>
+      </w:r>
+      <w:r>
+        <w:rPr>
+          <w:rStyle w:val="pun"/>
+        </w:rPr>
+        <w:t>=</w:t>
+      </w:r>
+      <w:r>
+        <w:rPr>
+          <w:rStyle w:val="pln"/>
+        </w:rPr>
+        <w:t xml:space="preserve"> </w:t>
+      </w:r>
+      <w:r>
+        <w:rPr>
+          <w:rStyle w:val="str"/>
+        </w:rPr>
+        <w:t>'544931'</w:t>
+      </w:r>
+      <w:r>
+        <w:rPr>
+          <w:rStyle w:val="pun"/>
+        </w:rPr>
+        <w:t>;</w:t>
+      </w:r>
+    </w:p>
+    <w:p>
+      <w:pPr>
+        <w:pStyle w:val="Pr-formataoHTML"/>
+        <w:rPr>
+          <w:rStyle w:val="pln"/>
+        </w:rPr>
+      </w:pPr>
+    </w:p>
+    <w:p>
+      <w:pPr>
+        <w:pStyle w:val="Pr-formataoHTML"/>
+        <w:rPr>
+          <w:rStyle w:val="pln"/>
+        </w:rPr>
+      </w:pPr>
+      <w:r>
+        <w:rPr>
+          <w:rStyle w:val="pln"/>
+        </w:rPr>
+        <w:t xml:space="preserve">UPDATE </w:t>
+      </w:r>
+      <w:proofErr w:type="spellStart"/>
+      <w:r>
+        <w:rPr>
+          <w:rStyle w:val="pln"/>
+        </w:rPr>
+        <w:t>tbproduto</w:t>
+      </w:r>
+      <w:proofErr w:type="spellEnd"/>
+      <w:r>
+        <w:rPr>
+          <w:rStyle w:val="pln"/>
+        </w:rPr>
+        <w:t xml:space="preserve"> SET EMBALAGEM </w:t>
+      </w:r>
+      <w:r>
+        <w:rPr>
+          <w:rStyle w:val="pun"/>
+        </w:rPr>
+        <w:t>=</w:t>
+      </w:r>
+      <w:r>
+        <w:rPr>
+          <w:rStyle w:val="pln"/>
+        </w:rPr>
+        <w:t xml:space="preserve"> </w:t>
+      </w:r>
+      <w:r>
+        <w:rPr>
+          <w:rStyle w:val="str"/>
+        </w:rPr>
+        <w:t>'Garrafa'</w:t>
+      </w:r>
+    </w:p>
+    <w:p>
+      <w:pPr>
+        <w:pStyle w:val="Pr-formataoHTML"/>
+      </w:pPr>
+      <w:r>
+        <w:rPr>
+          <w:rStyle w:val="pln"/>
+        </w:rPr>
+        <w:t xml:space="preserve">WHERE PRODUTO </w:t>
+      </w:r>
+      <w:r>
+        <w:rPr>
+          <w:rStyle w:val="pun"/>
+        </w:rPr>
+        <w:t>=</w:t>
+      </w:r>
+      <w:r>
+        <w:rPr>
+          <w:rStyle w:val="pln"/>
+        </w:rPr>
+        <w:t xml:space="preserve"> </w:t>
+      </w:r>
+      <w:r>
+        <w:rPr>
+          <w:rStyle w:val="str"/>
+        </w:rPr>
+        <w:t>'1078680'</w:t>
+      </w:r>
+      <w:r>
+        <w:rPr>
+          <w:rStyle w:val="pun"/>
+        </w:rPr>
+        <w:t>;</w:t>
+      </w:r>
+    </w:p>
+    <w:p>
+      <w:pPr>
+        <w:pStyle w:val="NormalWeb"/>
+      </w:pPr>
+      <w:r>
+        <w:t>10) Você verá que os registros foram alterados executando:</w:t>
+      </w:r>
+    </w:p>
+    <w:p>
+      <w:pPr>
+        <w:pStyle w:val="Pr-formataoHTML"/>
+      </w:pPr>
+      <w:r>
+        <w:rPr>
+          <w:rStyle w:val="pln"/>
+        </w:rPr>
+        <w:t xml:space="preserve">SELECT </w:t>
+      </w:r>
+      <w:r>
+        <w:rPr>
+          <w:rStyle w:val="pun"/>
+        </w:rPr>
+        <w:t>*</w:t>
+      </w:r>
+      <w:r>
+        <w:rPr>
+          <w:rStyle w:val="pln"/>
+        </w:rPr>
+        <w:t xml:space="preserve"> FROM </w:t>
+      </w:r>
+      <w:proofErr w:type="spellStart"/>
+      <w:r>
+        <w:rPr>
+          <w:rStyle w:val="pln"/>
+        </w:rPr>
+        <w:t>tbproduto</w:t>
+      </w:r>
+      <w:proofErr w:type="spellEnd"/>
+      <w:r>
+        <w:rPr>
+          <w:rStyle w:val="pun"/>
+        </w:rPr>
+        <w:t>;</w:t>
+      </w:r>
+    </w:p>
+    <w:p>
+      <w:pPr>
+        <w:pStyle w:val="NormalWeb"/>
+      </w:pPr>
+      <w:r>
+        <w:t>11) Podemos excluir registros já existentes na tabela. Para isso digite, em um outro script do Workbench, os comandos abaixo:</w:t>
+      </w:r>
+    </w:p>
+    <w:p>
+      <w:pPr>
+        <w:pStyle w:val="Pr-formataoHTML"/>
+        <w:rPr>
+          <w:rStyle w:val="pln"/>
+        </w:rPr>
+      </w:pPr>
+      <w:r>
+        <w:rPr>
+          <w:rStyle w:val="pln"/>
+        </w:rPr>
+        <w:t>USE sucos</w:t>
+      </w:r>
+      <w:r>
+        <w:rPr>
+          <w:rStyle w:val="pun"/>
+        </w:rPr>
+        <w:t>;</w:t>
+      </w:r>
+    </w:p>
+    <w:p>
+      <w:pPr>
+        <w:pStyle w:val="Pr-formataoHTML"/>
+        <w:rPr>
+          <w:rStyle w:val="pln"/>
+        </w:rPr>
+      </w:pPr>
+    </w:p>
+    <w:p>
+      <w:pPr>
+        <w:pStyle w:val="Pr-formataoHTML"/>
+      </w:pPr>
+      <w:r>
+        <w:rPr>
+          <w:rStyle w:val="pln"/>
+        </w:rPr>
+        <w:t xml:space="preserve">DELETE FROM </w:t>
+      </w:r>
+      <w:proofErr w:type="spellStart"/>
+      <w:r>
+        <w:rPr>
+          <w:rStyle w:val="pln"/>
+        </w:rPr>
+        <w:t>tbproduto</w:t>
+      </w:r>
+      <w:proofErr w:type="spellEnd"/>
+      <w:r>
+        <w:rPr>
+          <w:rStyle w:val="pln"/>
+        </w:rPr>
+        <w:t xml:space="preserve"> WHERE PRODUTO </w:t>
+      </w:r>
+      <w:r>
+        <w:rPr>
+          <w:rStyle w:val="pun"/>
+        </w:rPr>
+        <w:t>=</w:t>
+      </w:r>
+      <w:r>
+        <w:rPr>
+          <w:rStyle w:val="pln"/>
+        </w:rPr>
+        <w:t xml:space="preserve"> </w:t>
+      </w:r>
+      <w:r>
+        <w:rPr>
+          <w:rStyle w:val="str"/>
+        </w:rPr>
+        <w:t>'1078680'</w:t>
+      </w:r>
+      <w:r>
+        <w:rPr>
+          <w:rStyle w:val="pun"/>
+        </w:rPr>
+        <w:t>;</w:t>
+      </w:r>
+    </w:p>
+    <w:p>
+      <w:pPr>
+        <w:pStyle w:val="NormalWeb"/>
+      </w:pPr>
+      <w:r>
+        <w:t>12) Você verá que o registro foi apagado executando:</w:t>
+      </w:r>
+    </w:p>
+    <w:p>
+      <w:pPr>
+        <w:pStyle w:val="Pr-formataoHTML"/>
+      </w:pPr>
+      <w:r>
+        <w:rPr>
+          <w:rStyle w:val="pln"/>
+        </w:rPr>
+        <w:t xml:space="preserve">SELECT </w:t>
+      </w:r>
+      <w:r>
+        <w:rPr>
+          <w:rStyle w:val="pun"/>
+        </w:rPr>
+        <w:t>*</w:t>
+      </w:r>
+      <w:r>
+        <w:rPr>
+          <w:rStyle w:val="pln"/>
+        </w:rPr>
+        <w:t xml:space="preserve"> FROM </w:t>
+      </w:r>
+      <w:proofErr w:type="spellStart"/>
+      <w:r>
+        <w:rPr>
+          <w:rStyle w:val="pln"/>
+        </w:rPr>
+        <w:t>tbproduto</w:t>
+      </w:r>
+      <w:proofErr w:type="spellEnd"/>
+      <w:r>
+        <w:rPr>
+          <w:rStyle w:val="pun"/>
+        </w:rPr>
+        <w:t>;</w:t>
+      </w:r>
+    </w:p>
+    <w:p>
+      <w:pPr>
+        <w:pStyle w:val="NormalWeb"/>
+      </w:pPr>
+      <w:r>
+        <w:t>13) Vimos, nas definições de banco de dados, que uma tabela pode ter uma chave primária. Vamos, abaixo, criar uma chave primária para a tabela de produtos. Faça em um novo script do Workbench:</w:t>
+      </w:r>
+    </w:p>
+    <w:p>
+      <w:pPr>
+        <w:pStyle w:val="Pr-formataoHTML"/>
+        <w:rPr>
+          <w:rStyle w:val="pln"/>
+        </w:rPr>
+      </w:pPr>
+      <w:r>
+        <w:rPr>
+          <w:rStyle w:val="pln"/>
+        </w:rPr>
+        <w:t>USE sucos</w:t>
+      </w:r>
+      <w:r>
+        <w:rPr>
+          <w:rStyle w:val="pun"/>
+        </w:rPr>
+        <w:t>;</w:t>
+      </w:r>
+    </w:p>
+    <w:p>
+      <w:pPr>
+        <w:pStyle w:val="Pr-formataoHTML"/>
+        <w:rPr>
+          <w:rStyle w:val="pln"/>
+        </w:rPr>
+      </w:pPr>
+    </w:p>
+    <w:p>
+      <w:pPr>
+        <w:pStyle w:val="Pr-formataoHTML"/>
+      </w:pPr>
+      <w:r>
+        <w:rPr>
+          <w:rStyle w:val="pln"/>
+        </w:rPr>
+        <w:t xml:space="preserve">ALTER TABLE </w:t>
+      </w:r>
+      <w:proofErr w:type="spellStart"/>
+      <w:r>
+        <w:rPr>
+          <w:rStyle w:val="pln"/>
+        </w:rPr>
+        <w:t>tbproduto</w:t>
+      </w:r>
+      <w:proofErr w:type="spellEnd"/>
+      <w:r>
+        <w:rPr>
+          <w:rStyle w:val="pln"/>
+        </w:rPr>
+        <w:t xml:space="preserve"> ADD PRIMARY KEY </w:t>
+      </w:r>
+      <w:r>
+        <w:rPr>
+          <w:rStyle w:val="pun"/>
+        </w:rPr>
+        <w:t>(</w:t>
+      </w:r>
+      <w:r>
+        <w:rPr>
+          <w:rStyle w:val="pln"/>
+        </w:rPr>
+        <w:t>PRODUTO</w:t>
+      </w:r>
+      <w:r>
+        <w:rPr>
+          <w:rStyle w:val="pun"/>
+        </w:rPr>
+        <w:t>);</w:t>
+      </w:r>
+    </w:p>
+    <w:p>
+      <w:pPr>
+        <w:pStyle w:val="NormalWeb"/>
+      </w:pPr>
+      <w:r>
+        <w:lastRenderedPageBreak/>
+        <w:t>14) Execute o comando abaixo duas vezes:</w:t>
+      </w:r>
+    </w:p>
+    <w:p>
+      <w:pPr>
+        <w:pStyle w:val="Pr-formataoHTML"/>
+        <w:rPr>
+          <w:rStyle w:val="pln"/>
+        </w:rPr>
+      </w:pPr>
+      <w:r>
+        <w:rPr>
+          <w:rStyle w:val="pln"/>
+        </w:rPr>
+        <w:t xml:space="preserve">INSERT INTO </w:t>
+      </w:r>
+      <w:proofErr w:type="spellStart"/>
+      <w:r>
+        <w:rPr>
+          <w:rStyle w:val="pln"/>
+        </w:rPr>
+        <w:t>tbproduto</w:t>
+      </w:r>
+      <w:proofErr w:type="spellEnd"/>
+      <w:r>
+        <w:rPr>
+          <w:rStyle w:val="pln"/>
+        </w:rPr>
+        <w:t xml:space="preserve"> </w:t>
+      </w:r>
+      <w:r>
+        <w:rPr>
+          <w:rStyle w:val="pun"/>
+        </w:rPr>
+        <w:t>(</w:t>
+      </w:r>
+    </w:p>
+    <w:p>
+      <w:pPr>
+        <w:pStyle w:val="Pr-formataoHTML"/>
+        <w:rPr>
+          <w:rStyle w:val="pln"/>
+        </w:rPr>
+      </w:pPr>
+      <w:proofErr w:type="gramStart"/>
+      <w:r>
+        <w:rPr>
+          <w:rStyle w:val="pln"/>
+        </w:rPr>
+        <w:t>PRODUTO</w:t>
+      </w:r>
+      <w:r>
+        <w:rPr>
+          <w:rStyle w:val="pun"/>
+        </w:rPr>
+        <w:t>,</w:t>
+      </w:r>
+      <w:r>
+        <w:rPr>
+          <w:rStyle w:val="pln"/>
+        </w:rPr>
+        <w:t xml:space="preserve">  NOME</w:t>
+      </w:r>
+      <w:proofErr w:type="gramEnd"/>
+      <w:r>
+        <w:rPr>
+          <w:rStyle w:val="pun"/>
+        </w:rPr>
+        <w:t>,</w:t>
+      </w:r>
+      <w:r>
+        <w:rPr>
+          <w:rStyle w:val="pln"/>
+        </w:rPr>
+        <w:t xml:space="preserve"> EMBALAGEM</w:t>
+      </w:r>
+      <w:r>
+        <w:rPr>
+          <w:rStyle w:val="pun"/>
+        </w:rPr>
+        <w:t>,</w:t>
+      </w:r>
+      <w:r>
+        <w:rPr>
+          <w:rStyle w:val="pln"/>
+        </w:rPr>
+        <w:t xml:space="preserve"> TAMANHO</w:t>
+      </w:r>
+      <w:r>
+        <w:rPr>
+          <w:rStyle w:val="pun"/>
+        </w:rPr>
+        <w:t>,</w:t>
+      </w:r>
+      <w:r>
+        <w:rPr>
+          <w:rStyle w:val="pln"/>
+        </w:rPr>
+        <w:t xml:space="preserve"> SABOR</w:t>
+      </w:r>
+      <w:r>
+        <w:rPr>
+          <w:rStyle w:val="pun"/>
+        </w:rPr>
+        <w:t>,</w:t>
+      </w:r>
+    </w:p>
+    <w:p>
+      <w:pPr>
+        <w:pStyle w:val="Pr-formataoHTML"/>
+        <w:rPr>
+          <w:rStyle w:val="pln"/>
+        </w:rPr>
+      </w:pPr>
+      <w:r>
+        <w:rPr>
+          <w:rStyle w:val="pln"/>
+        </w:rPr>
+        <w:t>PRECO_LISTA</w:t>
+      </w:r>
+      <w:r>
+        <w:rPr>
+          <w:rStyle w:val="pun"/>
+        </w:rPr>
+        <w:t>)</w:t>
+      </w:r>
+      <w:r>
+        <w:rPr>
+          <w:rStyle w:val="pln"/>
+        </w:rPr>
+        <w:t xml:space="preserve"> VALUES</w:t>
+      </w:r>
+    </w:p>
+    <w:p>
+      <w:pPr>
+        <w:pStyle w:val="Pr-formataoHTML"/>
+        <w:rPr>
+          <w:rStyle w:val="pln"/>
+        </w:rPr>
+      </w:pPr>
+      <w:r>
+        <w:rPr>
+          <w:rStyle w:val="pun"/>
+        </w:rPr>
+        <w:t>(</w:t>
+      </w:r>
+      <w:r>
+        <w:rPr>
+          <w:rStyle w:val="str"/>
+        </w:rPr>
+        <w:t>'1078680'</w:t>
+      </w:r>
+      <w:r>
+        <w:rPr>
+          <w:rStyle w:val="pun"/>
+        </w:rPr>
+        <w:t>,</w:t>
+      </w:r>
+      <w:r>
+        <w:rPr>
+          <w:rStyle w:val="pln"/>
+        </w:rPr>
+        <w:t xml:space="preserve"> </w:t>
+      </w:r>
+      <w:r>
+        <w:rPr>
+          <w:rStyle w:val="str"/>
+        </w:rPr>
+        <w:t>'Frescor do Verão - 470 ml - Manga'</w:t>
+      </w:r>
+      <w:r>
+        <w:rPr>
+          <w:rStyle w:val="pun"/>
+        </w:rPr>
+        <w:t>,</w:t>
+      </w:r>
+      <w:r>
+        <w:rPr>
+          <w:rStyle w:val="pln"/>
+        </w:rPr>
+        <w:t xml:space="preserve"> </w:t>
+      </w:r>
+      <w:r>
+        <w:rPr>
+          <w:rStyle w:val="str"/>
+        </w:rPr>
+        <w:t>'Lata'</w:t>
+      </w:r>
+      <w:r>
+        <w:rPr>
+          <w:rStyle w:val="pun"/>
+        </w:rPr>
+        <w:t>,</w:t>
+      </w:r>
+      <w:r>
+        <w:rPr>
+          <w:rStyle w:val="pln"/>
+        </w:rPr>
+        <w:t xml:space="preserve"> </w:t>
+      </w:r>
+      <w:r>
+        <w:rPr>
+          <w:rStyle w:val="str"/>
+        </w:rPr>
+        <w:t>'470 ml'</w:t>
+      </w:r>
+      <w:r>
+        <w:rPr>
+          <w:rStyle w:val="pun"/>
+        </w:rPr>
+        <w:t>,</w:t>
+      </w:r>
+      <w:r>
+        <w:rPr>
+          <w:rStyle w:val="str"/>
+        </w:rPr>
+        <w:t>'Manga'</w:t>
+      </w:r>
+      <w:r>
+        <w:rPr>
+          <w:rStyle w:val="pun"/>
+        </w:rPr>
+        <w:t>,</w:t>
+      </w:r>
+      <w:r>
+        <w:rPr>
+          <w:rStyle w:val="lit"/>
+        </w:rPr>
+        <w:t>5.18</w:t>
+      </w:r>
+      <w:r>
+        <w:rPr>
+          <w:rStyle w:val="pun"/>
+        </w:rPr>
+        <w:t>);</w:t>
+      </w:r>
+    </w:p>
+    <w:p>
+      <w:pPr>
+        <w:pStyle w:val="Pr-formataoHTML"/>
+        <w:rPr>
+          <w:rStyle w:val="pln"/>
+        </w:rPr>
+      </w:pPr>
+    </w:p>
+    <w:p>
+      <w:pPr>
+        <w:pStyle w:val="Pr-formataoHTML"/>
+        <w:rPr>
+          <w:rStyle w:val="pln"/>
+        </w:rPr>
+      </w:pPr>
+      <w:r>
+        <w:rPr>
+          <w:rStyle w:val="pln"/>
+        </w:rPr>
+        <w:t xml:space="preserve">INSERT INTO </w:t>
+      </w:r>
+      <w:proofErr w:type="spellStart"/>
+      <w:r>
+        <w:rPr>
+          <w:rStyle w:val="pln"/>
+        </w:rPr>
+        <w:t>tbproduto</w:t>
+      </w:r>
+      <w:proofErr w:type="spellEnd"/>
+      <w:r>
+        <w:rPr>
+          <w:rStyle w:val="pln"/>
+        </w:rPr>
+        <w:t xml:space="preserve"> </w:t>
+      </w:r>
+      <w:r>
+        <w:rPr>
+          <w:rStyle w:val="pun"/>
+        </w:rPr>
+        <w:t>(</w:t>
+      </w:r>
+    </w:p>
+    <w:p>
+      <w:pPr>
+        <w:pStyle w:val="Pr-formataoHTML"/>
+        <w:rPr>
+          <w:rStyle w:val="pln"/>
+        </w:rPr>
+      </w:pPr>
+      <w:proofErr w:type="gramStart"/>
+      <w:r>
+        <w:rPr>
+          <w:rStyle w:val="pln"/>
+        </w:rPr>
+        <w:t>PRODUTO</w:t>
+      </w:r>
+      <w:r>
+        <w:rPr>
+          <w:rStyle w:val="pun"/>
+        </w:rPr>
+        <w:t>,</w:t>
+      </w:r>
+      <w:r>
+        <w:rPr>
+          <w:rStyle w:val="pln"/>
+        </w:rPr>
+        <w:t xml:space="preserve">  NOME</w:t>
+      </w:r>
+      <w:proofErr w:type="gramEnd"/>
+      <w:r>
+        <w:rPr>
+          <w:rStyle w:val="pun"/>
+        </w:rPr>
+        <w:t>,</w:t>
+      </w:r>
+      <w:r>
+        <w:rPr>
+          <w:rStyle w:val="pln"/>
+        </w:rPr>
+        <w:t xml:space="preserve"> EMBALAGEM</w:t>
+      </w:r>
+      <w:r>
+        <w:rPr>
+          <w:rStyle w:val="pun"/>
+        </w:rPr>
+        <w:t>,</w:t>
+      </w:r>
+      <w:r>
+        <w:rPr>
+          <w:rStyle w:val="pln"/>
+        </w:rPr>
+        <w:t xml:space="preserve"> TAMANHO</w:t>
+      </w:r>
+      <w:r>
+        <w:rPr>
+          <w:rStyle w:val="pun"/>
+        </w:rPr>
+        <w:t>,</w:t>
+      </w:r>
+      <w:r>
+        <w:rPr>
+          <w:rStyle w:val="pln"/>
+        </w:rPr>
+        <w:t xml:space="preserve"> SABOR</w:t>
+      </w:r>
+      <w:r>
+        <w:rPr>
+          <w:rStyle w:val="pun"/>
+        </w:rPr>
+        <w:t>,</w:t>
+      </w:r>
+    </w:p>
+    <w:p>
+      <w:pPr>
+        <w:pStyle w:val="Pr-formataoHTML"/>
+        <w:rPr>
+          <w:rStyle w:val="pln"/>
+        </w:rPr>
+      </w:pPr>
+      <w:r>
+        <w:rPr>
+          <w:rStyle w:val="pln"/>
+        </w:rPr>
+        <w:t>PRECO_LISTA</w:t>
+      </w:r>
+      <w:r>
+        <w:rPr>
+          <w:rStyle w:val="pun"/>
+        </w:rPr>
+        <w:t>)</w:t>
+      </w:r>
+      <w:r>
+        <w:rPr>
+          <w:rStyle w:val="pln"/>
+        </w:rPr>
+        <w:t xml:space="preserve"> VALUES</w:t>
+      </w:r>
+    </w:p>
+    <w:p>
+      <w:pPr>
+        <w:pStyle w:val="Pr-formataoHTML"/>
+      </w:pPr>
+      <w:r>
+        <w:rPr>
+          <w:rStyle w:val="pun"/>
+        </w:rPr>
+        <w:t>(</w:t>
+      </w:r>
+      <w:r>
+        <w:rPr>
+          <w:rStyle w:val="str"/>
+        </w:rPr>
+        <w:t>'1078680'</w:t>
+      </w:r>
+      <w:r>
+        <w:rPr>
+          <w:rStyle w:val="pun"/>
+        </w:rPr>
+        <w:t>,</w:t>
+      </w:r>
+      <w:r>
+        <w:rPr>
+          <w:rStyle w:val="pln"/>
+        </w:rPr>
+        <w:t xml:space="preserve"> </w:t>
+      </w:r>
+      <w:r>
+        <w:rPr>
+          <w:rStyle w:val="str"/>
+        </w:rPr>
+        <w:t>'Frescor do Verão - 470 ml - Manga'</w:t>
+      </w:r>
+      <w:r>
+        <w:rPr>
+          <w:rStyle w:val="pun"/>
+        </w:rPr>
+        <w:t>,</w:t>
+      </w:r>
+      <w:r>
+        <w:rPr>
+          <w:rStyle w:val="pln"/>
+        </w:rPr>
+        <w:t xml:space="preserve"> </w:t>
+      </w:r>
+      <w:r>
+        <w:rPr>
+          <w:rStyle w:val="str"/>
+        </w:rPr>
+        <w:t>'Lata'</w:t>
+      </w:r>
+      <w:r>
+        <w:rPr>
+          <w:rStyle w:val="pun"/>
+        </w:rPr>
+        <w:t>,</w:t>
+      </w:r>
+      <w:r>
+        <w:rPr>
+          <w:rStyle w:val="pln"/>
+        </w:rPr>
+        <w:t xml:space="preserve"> </w:t>
+      </w:r>
+      <w:r>
+        <w:rPr>
+          <w:rStyle w:val="str"/>
+        </w:rPr>
+        <w:t>'470 ml'</w:t>
+      </w:r>
+      <w:r>
+        <w:rPr>
+          <w:rStyle w:val="pun"/>
+        </w:rPr>
+        <w:t>,</w:t>
+      </w:r>
+      <w:r>
+        <w:rPr>
+          <w:rStyle w:val="str"/>
+        </w:rPr>
+        <w:t>'Manga'</w:t>
+      </w:r>
+      <w:r>
+        <w:rPr>
+          <w:rStyle w:val="pun"/>
+        </w:rPr>
+        <w:t>,</w:t>
+      </w:r>
+      <w:r>
+        <w:rPr>
+          <w:rStyle w:val="lit"/>
+        </w:rPr>
+        <w:t>5.18</w:t>
+      </w:r>
+      <w:r>
+        <w:rPr>
+          <w:rStyle w:val="pun"/>
+        </w:rPr>
+        <w:t>);</w:t>
+      </w:r>
+    </w:p>
+    <w:p>
+      <w:pPr>
+        <w:pStyle w:val="NormalWeb"/>
+      </w:pPr>
+      <w:r>
+        <w:t>Note que, da segunda vez, o comando não pode ser executado apresentando erro porque viola a chave primária.</w:t>
+      </w:r>
+    </w:p>
+    <w:p>
+      <w:pPr>
+        <w:pStyle w:val="NormalWeb"/>
+      </w:pPr>
+      <w:r>
+        <w:t>15) Caso você deseje mudar algo neste registro deve altera-lo:</w:t>
+      </w:r>
+    </w:p>
+    <w:p>
+      <w:pPr>
+        <w:pStyle w:val="Pr-formataoHTML"/>
+        <w:rPr>
+          <w:rStyle w:val="pln"/>
+        </w:rPr>
+      </w:pPr>
+      <w:r>
+        <w:rPr>
+          <w:rStyle w:val="pln"/>
+        </w:rPr>
+        <w:t xml:space="preserve">UPDATE </w:t>
+      </w:r>
+      <w:proofErr w:type="spellStart"/>
+      <w:r>
+        <w:rPr>
+          <w:rStyle w:val="pln"/>
+        </w:rPr>
+        <w:t>tbproduto</w:t>
+      </w:r>
+      <w:proofErr w:type="spellEnd"/>
+      <w:r>
+        <w:rPr>
+          <w:rStyle w:val="pln"/>
+        </w:rPr>
+        <w:t xml:space="preserve"> SET EMBALAGEM </w:t>
+      </w:r>
+      <w:r>
+        <w:rPr>
+          <w:rStyle w:val="pun"/>
+        </w:rPr>
+        <w:t>=</w:t>
+      </w:r>
+      <w:r>
+        <w:rPr>
+          <w:rStyle w:val="pln"/>
+        </w:rPr>
+        <w:t xml:space="preserve"> </w:t>
+      </w:r>
+      <w:r>
+        <w:rPr>
+          <w:rStyle w:val="str"/>
+        </w:rPr>
+        <w:t>'Garrafa'</w:t>
+      </w:r>
+    </w:p>
+    <w:p>
+      <w:pPr>
+        <w:pStyle w:val="Pr-formataoHTML"/>
+      </w:pPr>
+      <w:r>
+        <w:rPr>
+          <w:rStyle w:val="pln"/>
+        </w:rPr>
+        <w:t xml:space="preserve">WHERE PRODUTO </w:t>
+      </w:r>
+      <w:r>
+        <w:rPr>
+          <w:rStyle w:val="pun"/>
+        </w:rPr>
+        <w:t>=</w:t>
+      </w:r>
+      <w:r>
+        <w:rPr>
+          <w:rStyle w:val="pln"/>
+        </w:rPr>
+        <w:t xml:space="preserve"> </w:t>
+      </w:r>
+      <w:r>
+        <w:rPr>
+          <w:rStyle w:val="str"/>
+        </w:rPr>
+        <w:t>'1078680'</w:t>
+      </w:r>
+      <w:r>
+        <w:rPr>
+          <w:rStyle w:val="pun"/>
+        </w:rPr>
+        <w:t>;</w:t>
+      </w:r>
+    </w:p>
+    <w:p>
+      <w:pPr>
+        <w:pStyle w:val="NormalWeb"/>
+      </w:pPr>
+      <w:r>
+        <w:t>16) Crie um novo script e inclua uma chave primária na tabela de clientes:</w:t>
+      </w:r>
+    </w:p>
+    <w:p>
+      <w:pPr>
+        <w:pStyle w:val="Pr-formataoHTML"/>
+        <w:rPr>
+          <w:rStyle w:val="pln"/>
+          <w:lang w:val="en-US"/>
+        </w:rPr>
+      </w:pPr>
+      <w:r>
+        <w:rPr>
+          <w:rStyle w:val="pln"/>
+          <w:lang w:val="en-US"/>
+        </w:rPr>
+        <w:t xml:space="preserve">USE </w:t>
+      </w:r>
+      <w:proofErr w:type="spellStart"/>
+      <w:r>
+        <w:rPr>
+          <w:rStyle w:val="pln"/>
+          <w:lang w:val="en-US"/>
+        </w:rPr>
+        <w:t>sucos</w:t>
+      </w:r>
+      <w:proofErr w:type="spellEnd"/>
+      <w:r>
+        <w:rPr>
+          <w:rStyle w:val="pun"/>
+          <w:lang w:val="en-US"/>
+        </w:rPr>
+        <w:t>;</w:t>
+      </w:r>
+    </w:p>
+    <w:p>
+      <w:pPr>
+        <w:pStyle w:val="Pr-formataoHTML"/>
+        <w:rPr>
+          <w:rStyle w:val="pln"/>
+          <w:lang w:val="en-US"/>
+        </w:rPr>
+      </w:pPr>
+    </w:p>
+    <w:p>
+      <w:pPr>
+        <w:pStyle w:val="Pr-formataoHTML"/>
+        <w:rPr>
+          <w:lang w:val="en-US"/>
+        </w:rPr>
+      </w:pPr>
+      <w:r>
+        <w:rPr>
+          <w:rStyle w:val="pln"/>
+          <w:lang w:val="en-US"/>
+        </w:rPr>
+        <w:t xml:space="preserve">ALTER TABLE </w:t>
+      </w:r>
+      <w:proofErr w:type="spellStart"/>
+      <w:r>
+        <w:rPr>
+          <w:rStyle w:val="pln"/>
+          <w:lang w:val="en-US"/>
+        </w:rPr>
+        <w:t>tbcliente</w:t>
+      </w:r>
+      <w:proofErr w:type="spellEnd"/>
+      <w:r>
+        <w:rPr>
+          <w:rStyle w:val="pln"/>
+          <w:lang w:val="en-US"/>
+        </w:rPr>
+        <w:t xml:space="preserve"> ADD PRIMARY KEY </w:t>
+      </w:r>
+      <w:r>
+        <w:rPr>
+          <w:rStyle w:val="pun"/>
+          <w:lang w:val="en-US"/>
+        </w:rPr>
+        <w:t>(</w:t>
+      </w:r>
+      <w:r>
+        <w:rPr>
+          <w:rStyle w:val="pln"/>
+          <w:lang w:val="en-US"/>
+        </w:rPr>
+        <w:t>CPF</w:t>
+      </w:r>
+      <w:r>
+        <w:rPr>
+          <w:rStyle w:val="pun"/>
+          <w:lang w:val="en-US"/>
+        </w:rPr>
+        <w:t>);</w:t>
+      </w:r>
+    </w:p>
+    <w:p>
+      <w:pPr>
+        <w:pStyle w:val="NormalWeb"/>
+      </w:pPr>
+      <w:r>
+        <w:t>17) mesmo com a tabela já criada podemos incluir novas colunas com o comando:</w:t>
+      </w:r>
+    </w:p>
+    <w:p>
+      <w:pPr>
+        <w:pStyle w:val="Pr-formataoHTML"/>
+      </w:pPr>
+      <w:r>
+        <w:rPr>
+          <w:rStyle w:val="pln"/>
+        </w:rPr>
+        <w:t xml:space="preserve">ALTER TABLE </w:t>
+      </w:r>
+      <w:proofErr w:type="spellStart"/>
+      <w:r>
+        <w:rPr>
+          <w:rStyle w:val="pln"/>
+        </w:rPr>
+        <w:t>tbcliente</w:t>
+      </w:r>
+      <w:proofErr w:type="spellEnd"/>
+      <w:r>
+        <w:rPr>
+          <w:rStyle w:val="pln"/>
+        </w:rPr>
+        <w:t xml:space="preserve"> ADD COLUMN </w:t>
+      </w:r>
+      <w:r>
+        <w:rPr>
+          <w:rStyle w:val="pun"/>
+        </w:rPr>
+        <w:t>(</w:t>
+      </w:r>
+      <w:r>
+        <w:rPr>
+          <w:rStyle w:val="pln"/>
+        </w:rPr>
+        <w:t>DATA_NASCIMENTO DATE</w:t>
+      </w:r>
+      <w:r>
+        <w:rPr>
+          <w:rStyle w:val="pun"/>
+        </w:rPr>
+        <w:t>);</w:t>
+      </w:r>
+    </w:p>
+    <w:p>
+      <w:pPr>
+        <w:pStyle w:val="NormalWeb"/>
+      </w:pPr>
+      <w:r>
+        <w:t>18) Abaixo temos o comando para incluir um novo cliente. Note como tratamos a inclusão de um campo do tipo data (DATA_NASCIMENTO) e do tipo lógico (PRIMEIRA_COMPRA).</w:t>
+      </w:r>
+    </w:p>
+    <w:p>
+      <w:pPr>
+        <w:pStyle w:val="Pr-formataoHTML"/>
+        <w:rPr>
+          <w:rStyle w:val="pln"/>
+        </w:rPr>
+      </w:pPr>
+      <w:r>
+        <w:rPr>
+          <w:rStyle w:val="pln"/>
+        </w:rPr>
+        <w:t xml:space="preserve">INSERT INTO </w:t>
+      </w:r>
+      <w:proofErr w:type="spellStart"/>
+      <w:r>
+        <w:rPr>
+          <w:rStyle w:val="pln"/>
+        </w:rPr>
+        <w:t>tbcliente</w:t>
+      </w:r>
+      <w:proofErr w:type="spellEnd"/>
+      <w:r>
+        <w:rPr>
+          <w:rStyle w:val="pln"/>
+        </w:rPr>
+        <w:t xml:space="preserve"> </w:t>
+      </w:r>
+      <w:r>
+        <w:rPr>
+          <w:rStyle w:val="pun"/>
+        </w:rPr>
+        <w:t>(</w:t>
+      </w:r>
+    </w:p>
+    <w:p>
+      <w:pPr>
+        <w:pStyle w:val="Pr-formataoHTML"/>
+        <w:rPr>
+          <w:rStyle w:val="pln"/>
+        </w:rPr>
+      </w:pPr>
+      <w:r>
+        <w:rPr>
+          <w:rStyle w:val="pln"/>
+        </w:rPr>
+        <w:t>CPF</w:t>
+      </w:r>
+      <w:r>
+        <w:rPr>
+          <w:rStyle w:val="pun"/>
+        </w:rPr>
+        <w:t>,</w:t>
+      </w:r>
+      <w:r>
+        <w:rPr>
+          <w:rStyle w:val="pln"/>
+        </w:rPr>
+        <w:t xml:space="preserve"> NOME</w:t>
+      </w:r>
+      <w:r>
+        <w:rPr>
+          <w:rStyle w:val="pun"/>
+        </w:rPr>
+        <w:t>,</w:t>
+      </w:r>
+      <w:r>
+        <w:rPr>
+          <w:rStyle w:val="pln"/>
+        </w:rPr>
+        <w:t xml:space="preserve"> ENDERECO1</w:t>
+      </w:r>
+      <w:r>
+        <w:rPr>
+          <w:rStyle w:val="pun"/>
+        </w:rPr>
+        <w:t>,</w:t>
+      </w:r>
+      <w:r>
+        <w:rPr>
+          <w:rStyle w:val="pln"/>
+        </w:rPr>
+        <w:t xml:space="preserve"> ENDERECO2</w:t>
+      </w:r>
+      <w:r>
+        <w:rPr>
+          <w:rStyle w:val="pun"/>
+        </w:rPr>
+        <w:t>,</w:t>
+      </w:r>
+      <w:r>
+        <w:rPr>
+          <w:rStyle w:val="pln"/>
+        </w:rPr>
+        <w:t xml:space="preserve"> BAIRRO</w:t>
+      </w:r>
+      <w:r>
+        <w:rPr>
+          <w:rStyle w:val="pun"/>
+        </w:rPr>
+        <w:t>,</w:t>
+      </w:r>
+      <w:r>
+        <w:rPr>
+          <w:rStyle w:val="pln"/>
+        </w:rPr>
+        <w:t xml:space="preserve"> CIDADE</w:t>
+      </w:r>
+      <w:r>
+        <w:rPr>
+          <w:rStyle w:val="pun"/>
+        </w:rPr>
+        <w:t>,</w:t>
+      </w:r>
+      <w:r>
+        <w:rPr>
+          <w:rStyle w:val="pln"/>
+        </w:rPr>
+        <w:t xml:space="preserve"> ESTADO</w:t>
+      </w:r>
+      <w:r>
+        <w:rPr>
+          <w:rStyle w:val="pun"/>
+        </w:rPr>
+        <w:t>,</w:t>
+      </w:r>
+      <w:r>
+        <w:rPr>
+          <w:rStyle w:val="pln"/>
+        </w:rPr>
+        <w:t xml:space="preserve"> CEP</w:t>
+      </w:r>
+      <w:r>
+        <w:rPr>
+          <w:rStyle w:val="pun"/>
+        </w:rPr>
+        <w:t>,</w:t>
+      </w:r>
+      <w:r>
+        <w:rPr>
+          <w:rStyle w:val="pln"/>
+        </w:rPr>
+        <w:t xml:space="preserve"> IDADE</w:t>
+      </w:r>
+      <w:r>
+        <w:rPr>
+          <w:rStyle w:val="pun"/>
+        </w:rPr>
+        <w:t>,</w:t>
+      </w:r>
+      <w:r>
+        <w:rPr>
+          <w:rStyle w:val="pln"/>
+        </w:rPr>
+        <w:t xml:space="preserve"> SEXO</w:t>
+      </w:r>
+      <w:r>
+        <w:rPr>
+          <w:rStyle w:val="pun"/>
+        </w:rPr>
+        <w:t>,</w:t>
+      </w:r>
+      <w:r>
+        <w:rPr>
+          <w:rStyle w:val="pln"/>
+        </w:rPr>
+        <w:t xml:space="preserve"> </w:t>
+      </w:r>
+    </w:p>
+    <w:p>
+      <w:pPr>
+        <w:pStyle w:val="Pr-formataoHTML"/>
+        <w:rPr>
+          <w:rStyle w:val="pln"/>
+        </w:rPr>
+      </w:pPr>
+      <w:r>
+        <w:rPr>
+          <w:rStyle w:val="pln"/>
+        </w:rPr>
+        <w:t>LIMITE_CREDITO</w:t>
+      </w:r>
+      <w:r>
+        <w:rPr>
+          <w:rStyle w:val="pun"/>
+        </w:rPr>
+        <w:t>,</w:t>
+      </w:r>
+      <w:r>
+        <w:rPr>
+          <w:rStyle w:val="pln"/>
+        </w:rPr>
+        <w:t xml:space="preserve"> VOLUME_COMPRA</w:t>
+      </w:r>
+      <w:r>
+        <w:rPr>
+          <w:rStyle w:val="pun"/>
+        </w:rPr>
+        <w:t>,</w:t>
+      </w:r>
+      <w:r>
+        <w:rPr>
+          <w:rStyle w:val="pln"/>
+        </w:rPr>
+        <w:t xml:space="preserve"> PRIMEIRA_COMPRA</w:t>
+      </w:r>
+      <w:r>
+        <w:rPr>
+          <w:rStyle w:val="pun"/>
+        </w:rPr>
+        <w:t>,</w:t>
+      </w:r>
+      <w:r>
+        <w:rPr>
+          <w:rStyle w:val="pln"/>
+        </w:rPr>
+        <w:t xml:space="preserve"> DATA_NASCIMENTO</w:t>
+      </w:r>
+      <w:r>
+        <w:rPr>
+          <w:rStyle w:val="pun"/>
+        </w:rPr>
+        <w:t>)</w:t>
+      </w:r>
+    </w:p>
+    <w:p>
+      <w:pPr>
+        <w:pStyle w:val="Pr-formataoHTML"/>
+        <w:rPr>
+          <w:rStyle w:val="pln"/>
+        </w:rPr>
+      </w:pPr>
+      <w:r>
+        <w:rPr>
+          <w:rStyle w:val="pln"/>
+        </w:rPr>
+        <w:t xml:space="preserve">VALUES </w:t>
+      </w:r>
+      <w:r>
+        <w:rPr>
+          <w:rStyle w:val="pun"/>
+        </w:rPr>
+        <w:t>(</w:t>
+      </w:r>
+      <w:r>
+        <w:rPr>
+          <w:rStyle w:val="str"/>
+        </w:rPr>
+        <w:t>'00388934505'</w:t>
+      </w:r>
+      <w:r>
+        <w:rPr>
+          <w:rStyle w:val="pun"/>
+        </w:rPr>
+        <w:t>,</w:t>
+      </w:r>
+      <w:r>
+        <w:rPr>
+          <w:rStyle w:val="str"/>
+        </w:rPr>
+        <w:t xml:space="preserve">'João da </w:t>
+      </w:r>
+      <w:proofErr w:type="spellStart"/>
+      <w:r>
+        <w:rPr>
+          <w:rStyle w:val="str"/>
+        </w:rPr>
+        <w:t>Silva'</w:t>
+      </w:r>
+      <w:r>
+        <w:rPr>
+          <w:rStyle w:val="pun"/>
+        </w:rPr>
+        <w:t>,</w:t>
+      </w:r>
+      <w:r>
+        <w:rPr>
+          <w:rStyle w:val="str"/>
+        </w:rPr>
+        <w:t>'Rua</w:t>
+      </w:r>
+      <w:proofErr w:type="spellEnd"/>
+      <w:r>
+        <w:rPr>
+          <w:rStyle w:val="str"/>
+        </w:rPr>
+        <w:t xml:space="preserve"> projetada A número 10'</w:t>
+      </w:r>
+      <w:r>
+        <w:rPr>
+          <w:rStyle w:val="pun"/>
+        </w:rPr>
+        <w:t>,</w:t>
+      </w:r>
+      <w:r>
+        <w:rPr>
+          <w:rStyle w:val="str"/>
+        </w:rPr>
+        <w:t>''</w:t>
+      </w:r>
+      <w:r>
+        <w:rPr>
+          <w:rStyle w:val="pun"/>
+        </w:rPr>
+        <w:t>,</w:t>
+      </w:r>
+    </w:p>
+    <w:p>
+      <w:pPr>
+        <w:pStyle w:val="Pr-formataoHTML"/>
+        <w:rPr>
+          <w:rStyle w:val="pln"/>
+        </w:rPr>
+      </w:pPr>
+      <w:r>
+        <w:rPr>
+          <w:rStyle w:val="str"/>
+        </w:rPr>
+        <w:t>'VILA ROMAN'</w:t>
+      </w:r>
+      <w:r>
+        <w:rPr>
+          <w:rStyle w:val="pun"/>
+        </w:rPr>
+        <w:t>,</w:t>
+      </w:r>
+      <w:r>
+        <w:rPr>
+          <w:rStyle w:val="pln"/>
+        </w:rPr>
+        <w:t xml:space="preserve"> </w:t>
+      </w:r>
+      <w:r>
+        <w:rPr>
+          <w:rStyle w:val="str"/>
+        </w:rPr>
+        <w:t>'CARATINGA'</w:t>
+      </w:r>
+      <w:r>
+        <w:rPr>
+          <w:rStyle w:val="pun"/>
+        </w:rPr>
+        <w:t>,</w:t>
+      </w:r>
+      <w:r>
+        <w:rPr>
+          <w:rStyle w:val="pln"/>
+        </w:rPr>
+        <w:t xml:space="preserve"> </w:t>
+      </w:r>
+      <w:r>
+        <w:rPr>
+          <w:rStyle w:val="str"/>
+        </w:rPr>
+        <w:t>'AMAZONAS'</w:t>
+      </w:r>
+      <w:r>
+        <w:rPr>
+          <w:rStyle w:val="pun"/>
+        </w:rPr>
+        <w:t>,</w:t>
+      </w:r>
+      <w:r>
+        <w:rPr>
+          <w:rStyle w:val="str"/>
+        </w:rPr>
+        <w:t>'2222222'</w:t>
+      </w:r>
+      <w:r>
+        <w:rPr>
+          <w:rStyle w:val="pun"/>
+        </w:rPr>
+        <w:t>,</w:t>
+      </w:r>
+      <w:r>
+        <w:rPr>
+          <w:rStyle w:val="lit"/>
+        </w:rPr>
+        <w:t>30</w:t>
+      </w:r>
+      <w:r>
+        <w:rPr>
+          <w:rStyle w:val="pun"/>
+        </w:rPr>
+        <w:t>,</w:t>
+      </w:r>
+      <w:r>
+        <w:rPr>
+          <w:rStyle w:val="str"/>
+        </w:rPr>
+        <w:t>'M'</w:t>
+      </w:r>
+      <w:r>
+        <w:rPr>
+          <w:rStyle w:val="pun"/>
+        </w:rPr>
+        <w:t>,</w:t>
+      </w:r>
+      <w:r>
+        <w:rPr>
+          <w:rStyle w:val="pln"/>
+        </w:rPr>
+        <w:t xml:space="preserve"> </w:t>
+      </w:r>
+      <w:r>
+        <w:rPr>
+          <w:rStyle w:val="lit"/>
+        </w:rPr>
+        <w:t>10000.00</w:t>
+      </w:r>
+      <w:r>
+        <w:rPr>
+          <w:rStyle w:val="pun"/>
+        </w:rPr>
+        <w:t>,</w:t>
+      </w:r>
+      <w:r>
+        <w:rPr>
+          <w:rStyle w:val="pln"/>
+        </w:rPr>
+        <w:t xml:space="preserve"> </w:t>
+      </w:r>
+      <w:r>
+        <w:rPr>
+          <w:rStyle w:val="lit"/>
+        </w:rPr>
+        <w:t>2000</w:t>
+      </w:r>
+      <w:r>
+        <w:rPr>
+          <w:rStyle w:val="pun"/>
+        </w:rPr>
+        <w:t>,</w:t>
+      </w:r>
+    </w:p>
+    <w:p>
+      <w:pPr>
+        <w:pStyle w:val="Pr-formataoHTML"/>
+      </w:pPr>
+      <w:r>
+        <w:rPr>
+          <w:rStyle w:val="lit"/>
+        </w:rPr>
+        <w:t>0</w:t>
+      </w:r>
+      <w:r>
+        <w:rPr>
+          <w:rStyle w:val="pun"/>
+        </w:rPr>
+        <w:t>,</w:t>
+      </w:r>
+      <w:r>
+        <w:rPr>
+          <w:rStyle w:val="pln"/>
+        </w:rPr>
+        <w:t xml:space="preserve"> </w:t>
+      </w:r>
+      <w:r>
+        <w:rPr>
+          <w:rStyle w:val="str"/>
+        </w:rPr>
+        <w:t>'1989-10-05'</w:t>
+      </w:r>
+      <w:r>
+        <w:rPr>
+          <w:rStyle w:val="pun"/>
+        </w:rPr>
+        <w:t>);</w:t>
+      </w:r>
+    </w:p>
+    <w:p>
+      <w:pPr>
+        <w:rPr>
           <w:u w:val="single"/>
         </w:rPr>
       </w:pPr>
     </w:p>
+    <w:p>
+      <w:pPr>
+        <w:rPr>
+          <w:u w:val="single"/>
+        </w:rPr>
+      </w:pPr>
+    </w:p>
+    <w:p>
+      <w:pPr>
+        <w:spacing w:before="100" w:beforeAutospacing="1" w:after="100" w:afterAutospacing="1" w:line="240" w:lineRule="auto"/>
+        <w:rPr>
+          <w:rFonts w:ascii="Times New Roman" w:eastAsia="Times New Roman" w:hAnsi="Times New Roman" w:cs="Times New Roman"/>
+          <w:sz w:val="24"/>
+          <w:szCs w:val="24"/>
+        </w:rPr>
+      </w:pPr>
+      <w:r>
+        <w:rPr>
+          <w:rFonts w:ascii="Times New Roman" w:eastAsia="Times New Roman" w:hAnsi="Times New Roman" w:cs="Times New Roman"/>
+          <w:sz w:val="24"/>
+          <w:szCs w:val="24"/>
+        </w:rPr>
+        <w:t>Nesta aula, aprendemos:</w:t>
+      </w:r>
+    </w:p>
+    <w:p>
+      <w:pPr>
+        <w:numPr>
+          <w:ilvl w:val="0"/>
+          <w:numId w:val="13"/>
+        </w:numPr>
+        <w:spacing w:before="100" w:beforeAutospacing="1" w:after="100" w:afterAutospacing="1" w:line="240" w:lineRule="auto"/>
+        <w:rPr>
+          <w:rFonts w:ascii="Times New Roman" w:eastAsia="Times New Roman" w:hAnsi="Times New Roman" w:cs="Times New Roman"/>
+          <w:sz w:val="24"/>
+          <w:szCs w:val="24"/>
+        </w:rPr>
+      </w:pPr>
+      <w:r>
+        <w:rPr>
+          <w:rFonts w:ascii="Times New Roman" w:eastAsia="Times New Roman" w:hAnsi="Times New Roman" w:cs="Times New Roman"/>
+          <w:sz w:val="24"/>
+          <w:szCs w:val="24"/>
+        </w:rPr>
+        <w:t>Aprendemos a incluir dados em uma tabela, de diversas formas;</w:t>
+      </w:r>
+    </w:p>
+    <w:p>
+      <w:pPr>
+        <w:numPr>
+          <w:ilvl w:val="0"/>
+          <w:numId w:val="13"/>
+        </w:numPr>
+        <w:spacing w:before="100" w:beforeAutospacing="1" w:after="100" w:afterAutospacing="1" w:line="240" w:lineRule="auto"/>
+        <w:rPr>
+          <w:rFonts w:ascii="Times New Roman" w:eastAsia="Times New Roman" w:hAnsi="Times New Roman" w:cs="Times New Roman"/>
+          <w:sz w:val="24"/>
+          <w:szCs w:val="24"/>
+        </w:rPr>
+      </w:pPr>
+      <w:r>
+        <w:rPr>
+          <w:rFonts w:ascii="Times New Roman" w:eastAsia="Times New Roman" w:hAnsi="Times New Roman" w:cs="Times New Roman"/>
+          <w:sz w:val="24"/>
+          <w:szCs w:val="24"/>
+        </w:rPr>
+        <w:t>Vimos como alterar um dado já existente na tabela;</w:t>
+      </w:r>
+    </w:p>
+    <w:p>
+      <w:pPr>
+        <w:numPr>
+          <w:ilvl w:val="0"/>
+          <w:numId w:val="13"/>
+        </w:numPr>
+        <w:spacing w:before="100" w:beforeAutospacing="1" w:after="100" w:afterAutospacing="1" w:line="240" w:lineRule="auto"/>
+        <w:rPr>
+          <w:rFonts w:ascii="Times New Roman" w:eastAsia="Times New Roman" w:hAnsi="Times New Roman" w:cs="Times New Roman"/>
+          <w:sz w:val="24"/>
+          <w:szCs w:val="24"/>
+        </w:rPr>
+      </w:pPr>
+      <w:r>
+        <w:rPr>
+          <w:rFonts w:ascii="Times New Roman" w:eastAsia="Times New Roman" w:hAnsi="Times New Roman" w:cs="Times New Roman"/>
+          <w:sz w:val="24"/>
+          <w:szCs w:val="24"/>
+        </w:rPr>
+        <w:t>Vimos como apagar uma linha da tabela;</w:t>
+      </w:r>
+    </w:p>
+    <w:p>
+      <w:pPr>
+        <w:numPr>
+          <w:ilvl w:val="0"/>
+          <w:numId w:val="13"/>
+        </w:numPr>
+        <w:spacing w:before="100" w:beforeAutospacing="1" w:after="100" w:afterAutospacing="1" w:line="240" w:lineRule="auto"/>
+        <w:rPr>
+          <w:rFonts w:ascii="Times New Roman" w:eastAsia="Times New Roman" w:hAnsi="Times New Roman" w:cs="Times New Roman"/>
+          <w:sz w:val="24"/>
+          <w:szCs w:val="24"/>
+        </w:rPr>
+      </w:pPr>
+      <w:r>
+        <w:rPr>
+          <w:rFonts w:ascii="Times New Roman" w:eastAsia="Times New Roman" w:hAnsi="Times New Roman" w:cs="Times New Roman"/>
+          <w:sz w:val="24"/>
+          <w:szCs w:val="24"/>
+        </w:rPr>
+        <w:t>Conhecemos a importância das chaves primárias e o cuidado que devemos ter ao criá-las;</w:t>
+      </w:r>
+    </w:p>
+    <w:p>
+      <w:pPr>
+        <w:numPr>
+          <w:ilvl w:val="0"/>
+          <w:numId w:val="13"/>
+        </w:numPr>
+        <w:spacing w:before="100" w:beforeAutospacing="1" w:after="100" w:afterAutospacing="1" w:line="240" w:lineRule="auto"/>
+        <w:rPr>
+          <w:rFonts w:ascii="Times New Roman" w:eastAsia="Times New Roman" w:hAnsi="Times New Roman" w:cs="Times New Roman"/>
+          <w:sz w:val="24"/>
+          <w:szCs w:val="24"/>
+        </w:rPr>
+      </w:pPr>
+      <w:r>
+        <w:rPr>
+          <w:rFonts w:ascii="Times New Roman" w:eastAsia="Times New Roman" w:hAnsi="Times New Roman" w:cs="Times New Roman"/>
+          <w:sz w:val="24"/>
+          <w:szCs w:val="24"/>
+        </w:rPr>
+        <w:t>Aprendemos a manipular campos do tipo lógicos e do tipo date.</w:t>
+      </w:r>
+    </w:p>
+    <w:p/>
     <w:sectPr>
       <w:pgSz w:w="11909" w:h="16834"/>
       <w:pgMar w:top="1440" w:right="1440" w:bottom="1440" w:left="1440" w:header="720" w:footer="720" w:gutter="0"/>
@@ -5477,9 +9162,9 @@
     </w:lvl>
   </w:abstractNum>
   <w:abstractNum w:abstractNumId="2" w15:restartNumberingAfterBreak="0">
-    <w:nsid w:val="1F63449B"/>
+    <w:nsid w:val="1E1C6004"/>
     <w:multiLevelType w:val="multilevel"/>
-    <w:tmpl w:val="53A2F85E"/>
+    <w:tmpl w:val="8B2C89CA"/>
     <w:lvl w:ilvl="0">
       <w:start w:val="1"/>
       <w:numFmt w:val="bullet"/>
@@ -5626,6 +9311,155 @@
     </w:lvl>
   </w:abstractNum>
   <w:abstractNum w:abstractNumId="3" w15:restartNumberingAfterBreak="0">
+    <w:nsid w:val="1F63449B"/>
+    <w:multiLevelType w:val="multilevel"/>
+    <w:tmpl w:val="53A2F85E"/>
+    <w:lvl w:ilvl="0">
+      <w:start w:val="1"/>
+      <w:numFmt w:val="bullet"/>
+      <w:lvlText w:val=""/>
+      <w:lvlJc w:val="left"/>
+      <w:pPr>
+        <w:tabs>
+          <w:tab w:val="num" w:pos="720"/>
+        </w:tabs>
+        <w:ind w:left="720" w:hanging="360"/>
+      </w:pPr>
+      <w:rPr>
+        <w:rFonts w:ascii="Symbol" w:hAnsi="Symbol" w:hint="default"/>
+        <w:sz w:val="20"/>
+      </w:rPr>
+    </w:lvl>
+    <w:lvl w:ilvl="1" w:tentative="1">
+      <w:start w:val="1"/>
+      <w:numFmt w:val="bullet"/>
+      <w:lvlText w:val="o"/>
+      <w:lvlJc w:val="left"/>
+      <w:pPr>
+        <w:tabs>
+          <w:tab w:val="num" w:pos="1440"/>
+        </w:tabs>
+        <w:ind w:left="1440" w:hanging="360"/>
+      </w:pPr>
+      <w:rPr>
+        <w:rFonts w:ascii="Courier New" w:hAnsi="Courier New" w:hint="default"/>
+        <w:sz w:val="20"/>
+      </w:rPr>
+    </w:lvl>
+    <w:lvl w:ilvl="2" w:tentative="1">
+      <w:start w:val="1"/>
+      <w:numFmt w:val="bullet"/>
+      <w:lvlText w:val=""/>
+      <w:lvlJc w:val="left"/>
+      <w:pPr>
+        <w:tabs>
+          <w:tab w:val="num" w:pos="2160"/>
+        </w:tabs>
+        <w:ind w:left="2160" w:hanging="360"/>
+      </w:pPr>
+      <w:rPr>
+        <w:rFonts w:ascii="Wingdings" w:hAnsi="Wingdings" w:hint="default"/>
+        <w:sz w:val="20"/>
+      </w:rPr>
+    </w:lvl>
+    <w:lvl w:ilvl="3" w:tentative="1">
+      <w:start w:val="1"/>
+      <w:numFmt w:val="bullet"/>
+      <w:lvlText w:val=""/>
+      <w:lvlJc w:val="left"/>
+      <w:pPr>
+        <w:tabs>
+          <w:tab w:val="num" w:pos="2880"/>
+        </w:tabs>
+        <w:ind w:left="2880" w:hanging="360"/>
+      </w:pPr>
+      <w:rPr>
+        <w:rFonts w:ascii="Wingdings" w:hAnsi="Wingdings" w:hint="default"/>
+        <w:sz w:val="20"/>
+      </w:rPr>
+    </w:lvl>
+    <w:lvl w:ilvl="4" w:tentative="1">
+      <w:start w:val="1"/>
+      <w:numFmt w:val="bullet"/>
+      <w:lvlText w:val=""/>
+      <w:lvlJc w:val="left"/>
+      <w:pPr>
+        <w:tabs>
+          <w:tab w:val="num" w:pos="3600"/>
+        </w:tabs>
+        <w:ind w:left="3600" w:hanging="360"/>
+      </w:pPr>
+      <w:rPr>
+        <w:rFonts w:ascii="Wingdings" w:hAnsi="Wingdings" w:hint="default"/>
+        <w:sz w:val="20"/>
+      </w:rPr>
+    </w:lvl>
+    <w:lvl w:ilvl="5" w:tentative="1">
+      <w:start w:val="1"/>
+      <w:numFmt w:val="bullet"/>
+      <w:lvlText w:val=""/>
+      <w:lvlJc w:val="left"/>
+      <w:pPr>
+        <w:tabs>
+          <w:tab w:val="num" w:pos="4320"/>
+        </w:tabs>
+        <w:ind w:left="4320" w:hanging="360"/>
+      </w:pPr>
+      <w:rPr>
+        <w:rFonts w:ascii="Wingdings" w:hAnsi="Wingdings" w:hint="default"/>
+        <w:sz w:val="20"/>
+      </w:rPr>
+    </w:lvl>
+    <w:lvl w:ilvl="6" w:tentative="1">
+      <w:start w:val="1"/>
+      <w:numFmt w:val="bullet"/>
+      <w:lvlText w:val=""/>
+      <w:lvlJc w:val="left"/>
+      <w:pPr>
+        <w:tabs>
+          <w:tab w:val="num" w:pos="5040"/>
+        </w:tabs>
+        <w:ind w:left="5040" w:hanging="360"/>
+      </w:pPr>
+      <w:rPr>
+        <w:rFonts w:ascii="Wingdings" w:hAnsi="Wingdings" w:hint="default"/>
+        <w:sz w:val="20"/>
+      </w:rPr>
+    </w:lvl>
+    <w:lvl w:ilvl="7" w:tentative="1">
+      <w:start w:val="1"/>
+      <w:numFmt w:val="bullet"/>
+      <w:lvlText w:val=""/>
+      <w:lvlJc w:val="left"/>
+      <w:pPr>
+        <w:tabs>
+          <w:tab w:val="num" w:pos="5760"/>
+        </w:tabs>
+        <w:ind w:left="5760" w:hanging="360"/>
+      </w:pPr>
+      <w:rPr>
+        <w:rFonts w:ascii="Wingdings" w:hAnsi="Wingdings" w:hint="default"/>
+        <w:sz w:val="20"/>
+      </w:rPr>
+    </w:lvl>
+    <w:lvl w:ilvl="8" w:tentative="1">
+      <w:start w:val="1"/>
+      <w:numFmt w:val="bullet"/>
+      <w:lvlText w:val=""/>
+      <w:lvlJc w:val="left"/>
+      <w:pPr>
+        <w:tabs>
+          <w:tab w:val="num" w:pos="6480"/>
+        </w:tabs>
+        <w:ind w:left="6480" w:hanging="360"/>
+      </w:pPr>
+      <w:rPr>
+        <w:rFonts w:ascii="Wingdings" w:hAnsi="Wingdings" w:hint="default"/>
+        <w:sz w:val="20"/>
+      </w:rPr>
+    </w:lvl>
+  </w:abstractNum>
+  <w:abstractNum w:abstractNumId="4" w15:restartNumberingAfterBreak="0">
     <w:nsid w:val="232444E7"/>
     <w:multiLevelType w:val="multilevel"/>
     <w:tmpl w:val="17BCC614"/>
@@ -5774,7 +9608,7 @@
       </w:rPr>
     </w:lvl>
   </w:abstractNum>
-  <w:abstractNum w:abstractNumId="4" w15:restartNumberingAfterBreak="0">
+  <w:abstractNum w:abstractNumId="5" w15:restartNumberingAfterBreak="0">
     <w:nsid w:val="29AA2538"/>
     <w:multiLevelType w:val="multilevel"/>
     <w:tmpl w:val="0E20464A"/>
@@ -5923,7 +9757,7 @@
       </w:rPr>
     </w:lvl>
   </w:abstractNum>
-  <w:abstractNum w:abstractNumId="5" w15:restartNumberingAfterBreak="0">
+  <w:abstractNum w:abstractNumId="6" w15:restartNumberingAfterBreak="0">
     <w:nsid w:val="2B7E443C"/>
     <w:multiLevelType w:val="multilevel"/>
     <w:tmpl w:val="CCB00BBC"/>
@@ -6036,7 +9870,7 @@
       </w:rPr>
     </w:lvl>
   </w:abstractNum>
-  <w:abstractNum w:abstractNumId="6" w15:restartNumberingAfterBreak="0">
+  <w:abstractNum w:abstractNumId="7" w15:restartNumberingAfterBreak="0">
     <w:nsid w:val="342A68A8"/>
     <w:multiLevelType w:val="multilevel"/>
     <w:tmpl w:val="63DA3E86"/>
@@ -6185,7 +10019,7 @@
       </w:rPr>
     </w:lvl>
   </w:abstractNum>
-  <w:abstractNum w:abstractNumId="7" w15:restartNumberingAfterBreak="0">
+  <w:abstractNum w:abstractNumId="8" w15:restartNumberingAfterBreak="0">
     <w:nsid w:val="3E2F63FA"/>
     <w:multiLevelType w:val="multilevel"/>
     <w:tmpl w:val="7D14DB22"/>
@@ -6334,7 +10168,7 @@
       </w:rPr>
     </w:lvl>
   </w:abstractNum>
-  <w:abstractNum w:abstractNumId="8" w15:restartNumberingAfterBreak="0">
+  <w:abstractNum w:abstractNumId="9" w15:restartNumberingAfterBreak="0">
     <w:nsid w:val="55EF017E"/>
     <w:multiLevelType w:val="multilevel"/>
     <w:tmpl w:val="FADEDAF6"/>
@@ -6483,7 +10317,7 @@
       </w:rPr>
     </w:lvl>
   </w:abstractNum>
-  <w:abstractNum w:abstractNumId="9" w15:restartNumberingAfterBreak="0">
+  <w:abstractNum w:abstractNumId="10" w15:restartNumberingAfterBreak="0">
     <w:nsid w:val="5EAE1138"/>
     <w:multiLevelType w:val="multilevel"/>
     <w:tmpl w:val="7DFA589C"/>
@@ -6632,7 +10466,7 @@
       </w:rPr>
     </w:lvl>
   </w:abstractNum>
-  <w:abstractNum w:abstractNumId="10" w15:restartNumberingAfterBreak="0">
+  <w:abstractNum w:abstractNumId="11" w15:restartNumberingAfterBreak="0">
     <w:nsid w:val="5EE70456"/>
     <w:multiLevelType w:val="multilevel"/>
     <w:tmpl w:val="08BC5816"/>
@@ -6781,7 +10615,7 @@
       </w:rPr>
     </w:lvl>
   </w:abstractNum>
-  <w:abstractNum w:abstractNumId="11" w15:restartNumberingAfterBreak="0">
+  <w:abstractNum w:abstractNumId="12" w15:restartNumberingAfterBreak="0">
     <w:nsid w:val="682F2BF0"/>
     <w:multiLevelType w:val="multilevel"/>
     <w:tmpl w:val="AB345F6E"/>
@@ -6931,31 +10765,31 @@
     </w:lvl>
   </w:abstractNum>
   <w:num w:numId="1">
+    <w:abstractNumId w:val="6"/>
+  </w:num>
+  <w:num w:numId="2">
     <w:abstractNumId w:val="5"/>
   </w:num>
-  <w:num w:numId="2">
+  <w:num w:numId="3">
+    <w:abstractNumId w:val="3"/>
+  </w:num>
+  <w:num w:numId="4">
+    <w:abstractNumId w:val="10"/>
+  </w:num>
+  <w:num w:numId="5">
     <w:abstractNumId w:val="4"/>
   </w:num>
-  <w:num w:numId="3">
-    <w:abstractNumId w:val="2"/>
-  </w:num>
-  <w:num w:numId="4">
-    <w:abstractNumId w:val="9"/>
-  </w:num>
-  <w:num w:numId="5">
-    <w:abstractNumId w:val="3"/>
-  </w:num>
   <w:num w:numId="6">
-    <w:abstractNumId w:val="10"/>
+    <w:abstractNumId w:val="11"/>
   </w:num>
   <w:num w:numId="7">
-    <w:abstractNumId w:val="6"/>
+    <w:abstractNumId w:val="7"/>
   </w:num>
   <w:num w:numId="8">
-    <w:abstractNumId w:val="11"/>
+    <w:abstractNumId w:val="12"/>
   </w:num>
   <w:num w:numId="9">
-    <w:abstractNumId w:val="8"/>
+    <w:abstractNumId w:val="9"/>
   </w:num>
   <w:num w:numId="10">
     <w:abstractNumId w:val="0"/>
@@ -6964,7 +10798,10 @@
     <w:abstractNumId w:val="1"/>
   </w:num>
   <w:num w:numId="12">
-    <w:abstractNumId w:val="7"/>
+    <w:abstractNumId w:val="8"/>
+  </w:num>
+  <w:num w:numId="13">
+    <w:abstractNumId w:val="2"/>
   </w:num>
 </w:numbering>
 </file>
@@ -7092,6 +10929,7 @@
     <w:lsdException w:name="HTML Sample" w:semiHidden="1" w:unhideWhenUsed="1"/>
     <w:lsdException w:name="HTML Typewriter" w:semiHidden="1" w:unhideWhenUsed="1"/>
     <w:lsdException w:name="HTML Variable" w:semiHidden="1" w:unhideWhenUsed="1"/>
+    <w:lsdException w:name="Normal Table" w:semiHidden="1" w:unhideWhenUsed="1"/>
     <w:lsdException w:name="annotation subject" w:semiHidden="1" w:unhideWhenUsed="1"/>
     <w:lsdException w:name="No List" w:semiHidden="1" w:unhideWhenUsed="1"/>
     <w:lsdException w:name="Outline List 1" w:semiHidden="1" w:unhideWhenUsed="1"/>
@@ -7134,8 +10972,11 @@
     <w:lsdException w:name="Table Contemporary" w:semiHidden="1" w:unhideWhenUsed="1"/>
     <w:lsdException w:name="Table Elegant" w:semiHidden="1" w:unhideWhenUsed="1"/>
     <w:lsdException w:name="Table Professional" w:semiHidden="1" w:unhideWhenUsed="1"/>
+    <w:lsdException w:name="Table Subtle 1" w:semiHidden="1" w:unhideWhenUsed="1"/>
     <w:lsdException w:name="Table Subtle 2" w:semiHidden="1" w:unhideWhenUsed="1"/>
     <w:lsdException w:name="Table Web 1" w:semiHidden="1" w:unhideWhenUsed="1"/>
+    <w:lsdException w:name="Table Web 2" w:semiHidden="1" w:unhideWhenUsed="1"/>
+    <w:lsdException w:name="Table Web 3" w:semiHidden="1" w:unhideWhenUsed="1"/>
     <w:lsdException w:name="Balloon Text" w:semiHidden="1" w:unhideWhenUsed="1"/>
     <w:lsdException w:name="Table Grid" w:uiPriority="39"/>
     <w:lsdException w:name="Table Theme" w:semiHidden="1" w:unhideWhenUsed="1"/>
@@ -7762,6 +11603,11 @@
     <w:basedOn w:val="Fontepargpadro"/>
     <w:rsid w:val="00B01727"/>
   </w:style>
+  <w:style w:type="character" w:customStyle="1" w:styleId="str">
+    <w:name w:val="str"/>
+    <w:basedOn w:val="Fontepargpadro"/>
+    <w:rsid w:val="00602146"/>
+  </w:style>
 </w:styles>
 </file>
 

</xml_diff>